<commit_message>
Started backgroud research report
</commit_message>
<xml_diff>
--- a/Thesis.docx
+++ b/Thesis.docx
@@ -167,71 +167,43 @@
       </w:pPr>
       <w:r>
         <w:rPr/>
-        <mc:AlternateContent>
-          <mc:Choice Requires="wps">
-            <w:drawing>
-              <wp:inline distT="0" distB="0" distL="0" distR="0">
-                <wp:extent cx="1440815" cy="716915"/>
-                <wp:effectExtent l="0" t="0" r="0" b="0"/>
-                <wp:docPr id="1" name="Picture 1"/>
-                <a:graphic xmlns:a="http://schemas.openxmlformats.org/drawingml/2006/main">
-                  <a:graphicData uri="http://schemas.openxmlformats.org/drawingml/2006/picture">
-                    <pic:pic xmlns:pic="http://schemas.openxmlformats.org/drawingml/2006/picture">
-                      <pic:nvPicPr>
-                        <pic:cNvPr id="0" name="Picture 1" descr=""/>
-                        <pic:cNvPicPr/>
-                      </pic:nvPicPr>
-                      <pic:blipFill>
-                        <a:blip r:embed="rId2"/>
-                        <a:stretch/>
-                      </pic:blipFill>
-                      <pic:spPr>
-                        <a:xfrm>
-                          <a:off x="0" y="0"/>
-                          <a:ext cx="1440360" cy="716400"/>
-                        </a:xfrm>
-                        <a:prstGeom prst="rect">
-                          <a:avLst/>
-                        </a:prstGeom>
-                        <a:ln>
-                          <a:noFill/>
-                        </a:ln>
-                      </pic:spPr>
-                    </pic:pic>
-                  </a:graphicData>
-                </a:graphic>
-              </wp:inline>
-            </w:drawing>
-          </mc:Choice>
-          <mc:Fallback>
-            <w:pict>
-              <v:shapetype id="shapetype_75" coordsize="21600,21600" o:spt="75" o:preferrelative="t" path="m@4@5l@4@11@9@11@9@5xe" filled="f" stroked="f">
-                <v:stroke joinstyle="miter"/>
-                <v:formulas>
-                  <v:f eqn="if lineDrawn pixelLineWidth 0"/>
-                  <v:f eqn="sum @0 1 0"/>
-                  <v:f eqn="sum 0 0 @1"/>
-                  <v:f eqn="prod @2 1 2"/>
-                  <v:f eqn="prod @3 21600 pixelWidth"/>
-                  <v:f eqn="prod @3 21600 pixelHeight"/>
-                  <v:f eqn="sum @0 0 1"/>
-                  <v:f eqn="prod @6 1 2"/>
-                  <v:f eqn="prod @7 21600 pixelWidth"/>
-                  <v:f eqn="sum @8 21600 0"/>
-                  <v:f eqn="prod @7 21600 pixelHeight"/>
-                  <v:f eqn="sum @10 21600 0"/>
-                </v:formulas>
-                <v:path o:extrusionok="f" gradientshapeok="t" o:connecttype="rect"/>
-                <o:lock v:ext="edit" aspectratio="t"/>
-              </v:shapetype>
-              <v:shape id="shape_0" ID="Picture 1" stroked="f" style="position:absolute;margin-left:0pt;margin-top:-56.45pt;width:113.35pt;height:56.35pt;mso-position-vertical:top" type="shapetype_75">
-                <v:imagedata r:id="rId2" o:detectmouseclick="t"/>
-                <w10:wrap type="none"/>
-                <v:stroke color="#3465a4" joinstyle="round" endcap="flat"/>
-              </v:shape>
-            </w:pict>
-          </mc:Fallback>
-        </mc:AlternateContent>
+        <w:drawing>
+          <wp:inline distT="0" distB="0" distL="0" distR="0">
+            <wp:extent cx="1440815" cy="716915"/>
+            <wp:effectExtent l="0" t="0" r="0" b="0"/>
+            <wp:docPr id="1" name="Picture 1" descr=""/>
+            <wp:cNvGraphicFramePr>
+              <a:graphicFrameLocks xmlns:a="http://schemas.openxmlformats.org/drawingml/2006/main" noChangeAspect="1"/>
+            </wp:cNvGraphicFramePr>
+            <a:graphic xmlns:a="http://schemas.openxmlformats.org/drawingml/2006/main">
+              <a:graphicData uri="http://schemas.openxmlformats.org/drawingml/2006/picture">
+                <pic:pic xmlns:pic="http://schemas.openxmlformats.org/drawingml/2006/picture">
+                  <pic:nvPicPr>
+                    <pic:cNvPr id="1" name="Picture 1" descr=""/>
+                    <pic:cNvPicPr>
+                      <a:picLocks noChangeAspect="1" noChangeArrowheads="1"/>
+                    </pic:cNvPicPr>
+                  </pic:nvPicPr>
+                  <pic:blipFill>
+                    <a:blip r:embed="rId2"/>
+                    <a:stretch>
+                      <a:fillRect/>
+                    </a:stretch>
+                  </pic:blipFill>
+                  <pic:spPr bwMode="auto">
+                    <a:xfrm>
+                      <a:off x="0" y="0"/>
+                      <a:ext cx="1440815" cy="716915"/>
+                    </a:xfrm>
+                    <a:prstGeom prst="rect">
+                      <a:avLst/>
+                    </a:prstGeom>
+                  </pic:spPr>
+                </pic:pic>
+              </a:graphicData>
+            </a:graphic>
+          </wp:inline>
+        </w:drawing>
       </w:r>
     </w:p>
     <w:p>
@@ -290,11 +262,7 @@
       </w:pPr>
       <w:r>
         <w:rPr/>
-        <w:t xml:space="preserve">June 16, </w:t>
-      </w:r>
-      <w:r>
-        <w:rPr/>
-        <w:t>2020</w:t>
+        <w:t>June 16, 2020</w:t>
       </w:r>
     </w:p>
     <w:p>
@@ -433,13 +401,7 @@
         <w:rPr>
           <w:lang w:val="en-US"/>
         </w:rPr>
-        <w:t xml:space="preserve">: </w:t>
-      </w:r>
-      <w:r>
-        <w:rPr>
-          <w:lang w:val="en-US"/>
-        </w:rPr>
-        <w:t>Roy Langa</w:t>
+        <w:t>: Roy Langa</w:t>
       </w:r>
     </w:p>
     <w:p>
@@ -573,11 +535,16 @@
     <w:p>
       <w:pPr>
         <w:pStyle w:val="Normal"/>
-        <w:rPr/>
-      </w:pPr>
-      <w:r>
-        <w:rPr/>
-        <w:t>Your abstract goes here.</w:t>
+        <w:ind w:hanging="0"/>
+        <w:rPr/>
+      </w:pPr>
+      <w:r>
+        <w:rPr/>
+        <w:t xml:space="preserve">It has now become a well established fact that the expansion of the internet, coupled with the adoption of IoT (Internet of Things) technologies, has also lead to a rapid increase in the amount of data being generated. A report by IDC predicted that the ‘global datasphere’, the total amount of data hosted on the internet, would grow from 33 Zettabytes in 2018 to 175 Zettabytes by 2025. </w:t>
+      </w:r>
+      <w:r>
+        <w:rPr/>
+        <w:t>Another noticeable trend is the popularity of a small set of platforms that generate vast quantities of data. Data generated and consumed at high velocity. A 2019 edition of an info-graphic titled ‘every minute of the day’ highlights the data quantities in numbers. For examples, on average every minute, 4.5 million videos are watched on YouTube, 694,444 hours of video is streamed on Netflix 55,140 photos are posted on Instagram.</w:t>
       </w:r>
     </w:p>
     <w:p>
@@ -605,6 +572,35 @@
           <w:szCs w:val="32"/>
         </w:rPr>
         <w:t>Contents</w:t>
+      </w:r>
+    </w:p>
+    <w:p>
+      <w:pPr>
+        <w:sectPr>
+          <w:footerReference w:type="default" r:id="rId3"/>
+          <w:type w:val="nextPage"/>
+          <w:pgSz w:w="11906" w:h="16838"/>
+          <w:pgMar w:left="2268" w:right="2268" w:header="0" w:top="2268" w:footer="709" w:bottom="2268" w:gutter="0"/>
+          <w:pgNumType w:fmt="decimal"/>
+          <w:formProt w:val="false"/>
+          <w:textDirection w:val="lrTb"/>
+          <w:docGrid w:type="default" w:linePitch="100" w:charSpace="0"/>
+        </w:sectPr>
+      </w:pPr>
+    </w:p>
+    <w:p>
+      <w:pPr>
+        <w:pStyle w:val="Normal"/>
+        <w:spacing w:lineRule="auto" w:line="240"/>
+        <w:rPr>
+          <w:b/>
+          <w:b/>
+          <w:sz w:val="32"/>
+          <w:szCs w:val="32"/>
+        </w:rPr>
+      </w:pPr>
+      <w:r>
+        <w:rPr/>
       </w:r>
     </w:p>
     <w:sdt>
@@ -855,40 +851,20 @@
             <w:fldChar w:fldCharType="end"/>
           </w:r>
         </w:p>
+        <w:p>
+          <w:pPr>
+            <w:sectPr>
+              <w:type w:val="continuous"/>
+              <w:pgSz w:w="11906" w:h="16838"/>
+              <w:pgMar w:left="2268" w:right="2268" w:header="0" w:top="2268" w:footer="709" w:bottom="2268" w:gutter="0"/>
+              <w:formProt w:val="false"/>
+              <w:textDirection w:val="lrTb"/>
+              <w:docGrid w:type="default" w:linePitch="100" w:charSpace="0"/>
+            </w:sectPr>
+          </w:pPr>
+        </w:p>
       </w:sdtContent>
     </w:sdt>
-    <w:p>
-      <w:pPr>
-        <w:sectPr>
-          <w:footerReference w:type="default" r:id="rId3"/>
-          <w:type w:val="nextPage"/>
-          <w:pgSz w:w="11906" w:h="16838"/>
-          <w:pgMar w:left="2268" w:right="2268" w:header="0" w:top="2268" w:footer="709" w:bottom="2268" w:gutter="0"/>
-          <w:pgNumType w:fmt="decimal"/>
-          <w:formProt w:val="false"/>
-          <w:textDirection w:val="lrTb"/>
-          <w:docGrid w:type="default" w:linePitch="100" w:charSpace="0"/>
-        </w:sectPr>
-        <w:pStyle w:val="Normal"/>
-        <w:widowControl/>
-        <w:bidi w:val="0"/>
-        <w:spacing w:lineRule="exact" w:line="260"/>
-        <w:ind w:firstLine="720"/>
-        <w:jc w:val="both"/>
-        <w:rPr>
-          <w:sz w:val="20"/>
-          <w:szCs w:val="24"/>
-          <w:lang w:val="en-GB"/>
-        </w:rPr>
-      </w:pPr>
-      <w:r>
-        <w:rPr>
-          <w:sz w:val="20"/>
-          <w:szCs w:val="24"/>
-          <w:lang w:val="en-GB"/>
-        </w:rPr>
-      </w:r>
-    </w:p>
     <w:p>
       <w:pPr>
         <w:pStyle w:val="Normal"/>
@@ -912,9 +888,13 @@
       <w:bookmarkStart w:id="0" w:name="_Toc264532856"/>
       <w:r>
         <w:rPr/>
-        <w:t>Section one</w:t>
+        <w:t>I</w:t>
       </w:r>
       <w:bookmarkEnd w:id="0"/>
+      <w:r>
+        <w:rPr/>
+        <w:t>ntroduction</w:t>
+      </w:r>
     </w:p>
     <w:p>
       <w:pPr>
@@ -1081,16 +1061,6 @@
         <w:t>Subsection</w:t>
       </w:r>
       <w:bookmarkEnd w:id="4"/>
-    </w:p>
-    <w:p>
-      <w:pPr>
-        <w:pStyle w:val="Normal"/>
-        <w:rPr/>
-      </w:pPr>
-      <w:r>
-        <w:rPr/>
-        <w:t>This is an example of a subsection.</w:t>
-      </w:r>
     </w:p>
     <w:p>
       <w:pPr>
@@ -1109,6 +1079,7 @@
       </w:pPr>
       <w:r>
         <w:rPr/>
+        <w:t>This is an example of a subsection.</w:t>
       </w:r>
     </w:p>
     <w:p>
@@ -1124,9 +1095,13 @@
       <w:bookmarkStart w:id="5" w:name="_Toc264532861"/>
       <w:r>
         <w:rPr/>
-        <w:t>Section two</w:t>
+        <w:t>B</w:t>
       </w:r>
       <w:bookmarkEnd w:id="5"/>
+      <w:r>
+        <w:rPr/>
+        <w:t>ackground Research</w:t>
+      </w:r>
     </w:p>
     <w:p>
       <w:pPr>
@@ -1256,12 +1231,10 @@
     </w:pPr>
     <w:r>
       <w:rPr/>
-    </w:r>
-    <w:r>
       <mc:AlternateContent>
         <mc:Choice Requires="wps">
           <w:drawing>
-            <wp:anchor behindDoc="0" distT="0" distB="0" distL="0" distR="0" simplePos="0" locked="0" layoutInCell="1" allowOverlap="1" relativeHeight="7">
+            <wp:anchor behindDoc="1" distT="0" distB="0" distL="0" distR="0" simplePos="0" locked="0" layoutInCell="1" allowOverlap="1" relativeHeight="7">
               <wp:simplePos x="0" y="0"/>
               <wp:positionH relativeFrom="margin">
                 <wp:align>center</wp:align>
@@ -1269,32 +1242,38 @@
               <wp:positionV relativeFrom="paragraph">
                 <wp:posOffset>635</wp:posOffset>
               </wp:positionV>
-              <wp:extent cx="538480" cy="147955"/>
+              <wp:extent cx="539115" cy="147320"/>
               <wp:effectExtent l="0" t="0" r="0" b="0"/>
               <wp:wrapSquare wrapText="largest"/>
               <wp:docPr id="2" name="Frame1"/>
               <a:graphic xmlns:a="http://schemas.openxmlformats.org/drawingml/2006/main">
                 <a:graphicData uri="http://schemas.microsoft.com/office/word/2010/wordprocessingShape">
                   <wps:wsp>
-                    <wps:cNvSpPr txBox="1"/>
+                    <wps:cNvSpPr/>
                     <wps:spPr>
                       <a:xfrm>
                         <a:off x="0" y="0"/>
-                        <a:ext cx="538480" cy="147955"/>
+                        <a:ext cx="538560" cy="146520"/>
                       </a:xfrm>
-                      <a:prstGeom prst="rect"/>
-                      <a:solidFill>
-                        <a:srgbClr val="FFFFFF">
-                          <a:alpha val="0"/>
-                        </a:srgbClr>
-                      </a:solidFill>
+                      <a:prstGeom prst="rect">
+                        <a:avLst/>
+                      </a:prstGeom>
+                      <a:noFill/>
+                      <a:ln>
+                        <a:noFill/>
+                      </a:ln>
                     </wps:spPr>
+                    <wps:style>
+                      <a:lnRef idx="0"/>
+                      <a:fillRef idx="0"/>
+                      <a:effectRef idx="0"/>
+                      <a:fontRef idx="minor"/>
+                    </wps:style>
                     <wps:txbx>
                       <w:txbxContent>
                         <w:p>
                           <w:pPr>
                             <w:pStyle w:val="Footer"/>
-                            <w:pBdr/>
                             <w:rPr/>
                           </w:pPr>
                           <w:r>
@@ -1330,7 +1309,7 @@
                         </w:p>
                       </w:txbxContent>
                     </wps:txbx>
-                    <wps:bodyPr anchor="t" lIns="0" tIns="0" rIns="0" bIns="0">
+                    <wps:bodyPr lIns="0" rIns="0" tIns="0" bIns="0">
                       <a:spAutoFit/>
                     </wps:bodyPr>
                   </wps:wsp>
@@ -1341,14 +1320,15 @@
         </mc:Choice>
         <mc:Fallback>
           <w:pict>
-            <v:rect fillcolor="#FFFFFF" style="position:absolute;rotation:0;width:42.4pt;height:11.65pt;mso-wrap-distance-left:0pt;mso-wrap-distance-right:0pt;mso-wrap-distance-top:0pt;mso-wrap-distance-bottom:0pt;margin-top:0.05pt;mso-position-vertical-relative:text;margin-left:163.05pt;mso-position-horizontal:center;mso-position-horizontal-relative:margin">
-              <v:fill opacity="0f"/>
-              <v:textbox inset="0in,0in,0in,0in">
+            <v:rect id="shape_0" ID="Frame1" fillcolor="white" stroked="f" style="position:absolute;margin-left:163.05pt;margin-top:0.05pt;width:42.35pt;height:11.5pt;mso-position-horizontal:center;mso-position-horizontal-relative:margin">
+              <w10:wrap type="square"/>
+              <v:fill o:detectmouseclick="t" type="solid" color2="black" opacity="0"/>
+              <v:stroke color="#3465a4" joinstyle="round" endcap="flat"/>
+              <v:textbox>
                 <w:txbxContent>
                   <w:p>
                     <w:pPr>
                       <w:pStyle w:val="Footer"/>
-                      <w:pBdr/>
                       <w:rPr/>
                     </w:pPr>
                     <w:r>
@@ -1384,7 +1364,6 @@
                   </w:p>
                 </w:txbxContent>
               </v:textbox>
-              <w10:wrap type="square" side="largest"/>
             </v:rect>
           </w:pict>
         </mc:Fallback>
@@ -1664,6 +1643,7 @@
       </w:pPr>
       <w:rPr>
         <w:rFonts w:ascii="Symbol" w:hAnsi="Symbol" w:cs="Symbol" w:hint="default"/>
+        <w:rFonts w:cs="Symbol"/>
       </w:rPr>
     </w:lvl>
     <w:lvl w:ilvl="1">
@@ -1676,6 +1656,7 @@
       </w:pPr>
       <w:rPr>
         <w:rFonts w:ascii="Courier New" w:hAnsi="Courier New" w:cs="Courier New" w:hint="default"/>
+        <w:rFonts w:cs="Courier New"/>
       </w:rPr>
     </w:lvl>
     <w:lvl w:ilvl="2">
@@ -1688,6 +1669,7 @@
       </w:pPr>
       <w:rPr>
         <w:rFonts w:ascii="Wingdings" w:hAnsi="Wingdings" w:cs="Wingdings" w:hint="default"/>
+        <w:rFonts w:cs="Wingdings"/>
       </w:rPr>
     </w:lvl>
     <w:lvl w:ilvl="3">
@@ -1700,6 +1682,7 @@
       </w:pPr>
       <w:rPr>
         <w:rFonts w:ascii="Symbol" w:hAnsi="Symbol" w:cs="Symbol" w:hint="default"/>
+        <w:rFonts w:cs="Symbol"/>
       </w:rPr>
     </w:lvl>
     <w:lvl w:ilvl="4">
@@ -1712,6 +1695,7 @@
       </w:pPr>
       <w:rPr>
         <w:rFonts w:ascii="Courier New" w:hAnsi="Courier New" w:cs="Courier New" w:hint="default"/>
+        <w:rFonts w:cs="Courier New"/>
       </w:rPr>
     </w:lvl>
     <w:lvl w:ilvl="5">
@@ -1724,6 +1708,7 @@
       </w:pPr>
       <w:rPr>
         <w:rFonts w:ascii="Wingdings" w:hAnsi="Wingdings" w:cs="Wingdings" w:hint="default"/>
+        <w:rFonts w:cs="Wingdings"/>
       </w:rPr>
     </w:lvl>
     <w:lvl w:ilvl="6">
@@ -1736,6 +1721,7 @@
       </w:pPr>
       <w:rPr>
         <w:rFonts w:ascii="Symbol" w:hAnsi="Symbol" w:cs="Symbol" w:hint="default"/>
+        <w:rFonts w:cs="Symbol"/>
       </w:rPr>
     </w:lvl>
     <w:lvl w:ilvl="7">
@@ -1748,6 +1734,7 @@
       </w:pPr>
       <w:rPr>
         <w:rFonts w:ascii="Courier New" w:hAnsi="Courier New" w:cs="Courier New" w:hint="default"/>
+        <w:rFonts w:cs="Courier New"/>
       </w:rPr>
     </w:lvl>
     <w:lvl w:ilvl="8">
@@ -1760,6 +1747,7 @@
       </w:pPr>
       <w:rPr>
         <w:rFonts w:ascii="Wingdings" w:hAnsi="Wingdings" w:cs="Wingdings" w:hint="default"/>
+        <w:rFonts w:cs="Wingdings"/>
       </w:rPr>
     </w:lvl>
   </w:abstractNum>
@@ -2603,6 +2591,195 @@
       <w:rFonts w:cs="Times New Roman"/>
     </w:rPr>
   </w:style>
+  <w:style w:type="character" w:styleId="ListLabel10">
+    <w:name w:val="ListLabel 10"/>
+    <w:qFormat/>
+    <w:rPr>
+      <w:rFonts w:cs="Times New Roman"/>
+    </w:rPr>
+  </w:style>
+  <w:style w:type="character" w:styleId="ListLabel11">
+    <w:name w:val="ListLabel 11"/>
+    <w:qFormat/>
+    <w:rPr>
+      <w:rFonts w:cs="Times New Roman"/>
+    </w:rPr>
+  </w:style>
+  <w:style w:type="character" w:styleId="ListLabel12">
+    <w:name w:val="ListLabel 12"/>
+    <w:qFormat/>
+    <w:rPr>
+      <w:rFonts w:cs="Times New Roman"/>
+    </w:rPr>
+  </w:style>
+  <w:style w:type="character" w:styleId="ListLabel13">
+    <w:name w:val="ListLabel 13"/>
+    <w:qFormat/>
+    <w:rPr>
+      <w:rFonts w:cs="Times New Roman"/>
+    </w:rPr>
+  </w:style>
+  <w:style w:type="character" w:styleId="ListLabel14">
+    <w:name w:val="ListLabel 14"/>
+    <w:qFormat/>
+    <w:rPr>
+      <w:rFonts w:cs="Times New Roman"/>
+    </w:rPr>
+  </w:style>
+  <w:style w:type="character" w:styleId="ListLabel15">
+    <w:name w:val="ListLabel 15"/>
+    <w:qFormat/>
+    <w:rPr>
+      <w:rFonts w:cs="Times New Roman"/>
+    </w:rPr>
+  </w:style>
+  <w:style w:type="character" w:styleId="ListLabel16">
+    <w:name w:val="ListLabel 16"/>
+    <w:qFormat/>
+    <w:rPr>
+      <w:rFonts w:cs="Times New Roman"/>
+    </w:rPr>
+  </w:style>
+  <w:style w:type="character" w:styleId="ListLabel17">
+    <w:name w:val="ListLabel 17"/>
+    <w:qFormat/>
+    <w:rPr>
+      <w:rFonts w:cs="Times New Roman"/>
+    </w:rPr>
+  </w:style>
+  <w:style w:type="character" w:styleId="ListLabel18">
+    <w:name w:val="ListLabel 18"/>
+    <w:qFormat/>
+    <w:rPr>
+      <w:rFonts w:cs="Times New Roman"/>
+    </w:rPr>
+  </w:style>
+  <w:style w:type="character" w:styleId="ListLabel19">
+    <w:name w:val="ListLabel 19"/>
+    <w:qFormat/>
+    <w:rPr>
+      <w:rFonts w:cs="Times New Roman"/>
+    </w:rPr>
+  </w:style>
+  <w:style w:type="character" w:styleId="ListLabel20">
+    <w:name w:val="ListLabel 20"/>
+    <w:qFormat/>
+    <w:rPr>
+      <w:rFonts w:cs="Times New Roman"/>
+    </w:rPr>
+  </w:style>
+  <w:style w:type="character" w:styleId="ListLabel21">
+    <w:name w:val="ListLabel 21"/>
+    <w:qFormat/>
+    <w:rPr>
+      <w:rFonts w:cs="Times New Roman"/>
+    </w:rPr>
+  </w:style>
+  <w:style w:type="character" w:styleId="ListLabel22">
+    <w:name w:val="ListLabel 22"/>
+    <w:qFormat/>
+    <w:rPr>
+      <w:rFonts w:cs="Times New Roman"/>
+    </w:rPr>
+  </w:style>
+  <w:style w:type="character" w:styleId="ListLabel23">
+    <w:name w:val="ListLabel 23"/>
+    <w:qFormat/>
+    <w:rPr>
+      <w:rFonts w:cs="Times New Roman"/>
+    </w:rPr>
+  </w:style>
+  <w:style w:type="character" w:styleId="ListLabel24">
+    <w:name w:val="ListLabel 24"/>
+    <w:qFormat/>
+    <w:rPr>
+      <w:rFonts w:cs="Times New Roman"/>
+    </w:rPr>
+  </w:style>
+  <w:style w:type="character" w:styleId="ListLabel25">
+    <w:name w:val="ListLabel 25"/>
+    <w:qFormat/>
+    <w:rPr>
+      <w:rFonts w:cs="Times New Roman"/>
+    </w:rPr>
+  </w:style>
+  <w:style w:type="character" w:styleId="ListLabel26">
+    <w:name w:val="ListLabel 26"/>
+    <w:qFormat/>
+    <w:rPr>
+      <w:rFonts w:cs="Times New Roman"/>
+    </w:rPr>
+  </w:style>
+  <w:style w:type="character" w:styleId="ListLabel27">
+    <w:name w:val="ListLabel 27"/>
+    <w:qFormat/>
+    <w:rPr>
+      <w:rFonts w:cs="Times New Roman"/>
+    </w:rPr>
+  </w:style>
+  <w:style w:type="character" w:styleId="ListLabel28">
+    <w:name w:val="ListLabel 28"/>
+    <w:qFormat/>
+    <w:rPr>
+      <w:rFonts w:cs="Symbol"/>
+    </w:rPr>
+  </w:style>
+  <w:style w:type="character" w:styleId="ListLabel29">
+    <w:name w:val="ListLabel 29"/>
+    <w:qFormat/>
+    <w:rPr>
+      <w:rFonts w:cs="Courier New"/>
+    </w:rPr>
+  </w:style>
+  <w:style w:type="character" w:styleId="ListLabel30">
+    <w:name w:val="ListLabel 30"/>
+    <w:qFormat/>
+    <w:rPr>
+      <w:rFonts w:cs="Wingdings"/>
+    </w:rPr>
+  </w:style>
+  <w:style w:type="character" w:styleId="ListLabel31">
+    <w:name w:val="ListLabel 31"/>
+    <w:qFormat/>
+    <w:rPr>
+      <w:rFonts w:cs="Symbol"/>
+    </w:rPr>
+  </w:style>
+  <w:style w:type="character" w:styleId="ListLabel32">
+    <w:name w:val="ListLabel 32"/>
+    <w:qFormat/>
+    <w:rPr>
+      <w:rFonts w:cs="Courier New"/>
+    </w:rPr>
+  </w:style>
+  <w:style w:type="character" w:styleId="ListLabel33">
+    <w:name w:val="ListLabel 33"/>
+    <w:qFormat/>
+    <w:rPr>
+      <w:rFonts w:cs="Wingdings"/>
+    </w:rPr>
+  </w:style>
+  <w:style w:type="character" w:styleId="ListLabel34">
+    <w:name w:val="ListLabel 34"/>
+    <w:qFormat/>
+    <w:rPr>
+      <w:rFonts w:cs="Symbol"/>
+    </w:rPr>
+  </w:style>
+  <w:style w:type="character" w:styleId="ListLabel35">
+    <w:name w:val="ListLabel 35"/>
+    <w:qFormat/>
+    <w:rPr>
+      <w:rFonts w:cs="Courier New"/>
+    </w:rPr>
+  </w:style>
+  <w:style w:type="character" w:styleId="ListLabel36">
+    <w:name w:val="ListLabel 36"/>
+    <w:qFormat/>
+    <w:rPr>
+      <w:rFonts w:cs="Wingdings"/>
+    </w:rPr>
+  </w:style>
   <w:style w:type="paragraph" w:styleId="Heading">
     <w:name w:val="Heading"/>
     <w:basedOn w:val="Normal"/>

</xml_diff>

<commit_message>
finished writing background research section
</commit_message>
<xml_diff>
--- a/Thesis.docx
+++ b/Thesis.docx
@@ -187,8 +187,13 @@
       <w:pPr>
         <w:pStyle w:val="firstPage"/>
       </w:pPr>
-      <w:r>
-        <w:t>Egham, Surrey TW20 0EX, UK</w:t>
+      <w:proofErr w:type="spellStart"/>
+      <w:r>
+        <w:t>Egham</w:t>
+      </w:r>
+      <w:proofErr w:type="spellEnd"/>
+      <w:r>
+        <w:t>, Surrey TW20 0EX, UK</w:t>
       </w:r>
     </w:p>
     <w:p>
@@ -258,7 +263,21 @@
         <w:rPr>
           <w:lang w:val="en-US"/>
         </w:rPr>
-        <w:t>This report has been prepared on the basis of my own work.  Where other published and unpublished source materials have been used, these have been acknowledged.</w:t>
+        <w:t xml:space="preserve">This report has been prepared </w:t>
+      </w:r>
+      <w:proofErr w:type="gramStart"/>
+      <w:r>
+        <w:rPr>
+          <w:lang w:val="en-US"/>
+        </w:rPr>
+        <w:t>on the basis of</w:t>
+      </w:r>
+      <w:proofErr w:type="gramEnd"/>
+      <w:r>
+        <w:rPr>
+          <w:lang w:val="en-US"/>
+        </w:rPr>
+        <w:t xml:space="preserve"> my own work.  Where other published and unpublished source materials have been used, these have been acknowledged.</w:t>
       </w:r>
     </w:p>
     <w:p>
@@ -364,14 +383,7 @@
           <w:b/>
           <w:lang w:val="en-US"/>
         </w:rPr>
-        <w:t>Sig</w:t>
-      </w:r>
-      <w:r>
-        <w:rPr>
-          <w:b/>
-          <w:lang w:val="en-US"/>
-        </w:rPr>
-        <w:t>nature</w:t>
+        <w:t>Signature</w:t>
       </w:r>
       <w:r>
         <w:rPr>
@@ -455,13 +467,7 @@
         <w:fldChar w:fldCharType="end"/>
       </w:r>
       <w:r>
-        <w:t>⁠</w:t>
-      </w:r>
-      <w:r>
-        <w:t xml:space="preserve"> predicted that the ‘global datasphere’, the total amount of data hosted on the internet, would grow from 33 Zettabytes in 2018 to 175 Zettabytes by 2025. Another noticeable trend is the popularity of a small set of platforms that generate vast quantitie</w:t>
-      </w:r>
-      <w:r>
-        <w:t xml:space="preserve">s of data. Data generated and consumed at high velocity. A 2019 edition of an info-graphic titled ‘every minute of the day’ </w:t>
+        <w:t xml:space="preserve">⁠ predicted that the ‘global datasphere’, the total amount of data hosted on the internet, would grow from 33 Zettabytes in 2018 to 175 Zettabytes by 2025. Another noticeable trend is the popularity of a small set of platforms that generate vast quantities of data. Data generated and consumed at high velocity. A 2019 edition of an info-graphic titled ‘every minute of the day’ </w:t>
       </w:r>
       <w:r>
         <w:fldChar w:fldCharType="begin" w:fldLock="1"/>
@@ -482,10 +488,7 @@
         <w:fldChar w:fldCharType="end"/>
       </w:r>
       <w:r>
-        <w:t xml:space="preserve"> highlights the data quantities in numbers. For examples, on average every minute, 4.5 million videos are watched on YouTube, 69</w:t>
-      </w:r>
-      <w:r>
-        <w:t>4,444 hours of video is streamed on Netflix 55,140 photos are posted on Instagram⁠.</w:t>
+        <w:t xml:space="preserve"> highlights the data quantities in numbers. For examples, on average every minute, 4.5 million videos are watched on YouTube, 694,444 hours of video is streamed on Netflix 55,140 photos are posted on Instagram⁠.</w:t>
       </w:r>
     </w:p>
     <w:p>
@@ -506,19 +509,13 @@
         <w:t>bottlenecks</w:t>
       </w:r>
       <w:r>
-        <w:t xml:space="preserve"> with sudden/gradual growths in d</w:t>
-      </w:r>
-      <w:r>
-        <w:t xml:space="preserve">emand, a single point of failure either through Denial of Service (DoS) attacks or server crashes. Fortunately, </w:t>
+        <w:t xml:space="preserve"> with sudden/gradual growths in demand, a single point of failure either through Denial of Service (DoS) attacks or server crashes. Fortunately, </w:t>
       </w:r>
       <w:r>
         <w:t>several</w:t>
       </w:r>
       <w:r>
-        <w:t xml:space="preserve"> alternative storage mechanisms have been proposed to handle the peer-to-peer nature of devices on the internet and the transient nat</w:t>
-      </w:r>
-      <w:r>
-        <w:t>ure of peers.</w:t>
+        <w:t xml:space="preserve"> alternative storage mechanisms have been proposed to handle the peer-to-peer nature of devices on the internet and the transient nature of peers.</w:t>
       </w:r>
     </w:p>
     <w:p>
@@ -533,10 +530,7 @@
         <w:ind w:firstLine="0"/>
       </w:pPr>
       <w:r>
-        <w:t xml:space="preserve">This report will look at some of the prominent existing peer-to-peer storage protocols and how these handle the transient nature of devices. Additionally, the report will also document the implementation and evaluation of a </w:t>
-      </w:r>
-      <w:r>
-        <w:t>proof-of-concept program using an actor model framework specifically the Elixir programming language.</w:t>
+        <w:t>This report will look at some of the prominent existing peer-to-peer storage protocols and how these handle the transient nature of devices. Additionally, the report will also document the implementation and evaluation of a proof-of-concept program using an actor model framework specifically the Elixir programming language.</w:t>
       </w:r>
     </w:p>
     <w:p>
@@ -589,7 +583,10 @@
           <w:tab w:val="right" w:leader="dot" w:pos="7360"/>
         </w:tabs>
         <w:rPr>
-          <w:noProof/>
+          <w:rFonts w:asciiTheme="minorHAnsi" w:eastAsiaTheme="minorEastAsia" w:hAnsiTheme="minorHAnsi" w:cstheme="minorBidi"/>
+          <w:noProof/>
+          <w:sz w:val="22"/>
+          <w:lang w:val="en-GB" w:eastAsia="en-GB"/>
         </w:rPr>
       </w:pPr>
       <w:r>
@@ -609,7 +606,7 @@
         </w:rPr>
         <w:fldChar w:fldCharType="separate"/>
       </w:r>
-      <w:hyperlink w:anchor="_Toc46409429" w:history="1">
+      <w:hyperlink w:anchor="_Toc46755211" w:history="1">
         <w:r>
           <w:rPr>
             <w:rStyle w:val="Hyperlink"/>
@@ -619,7 +616,10 @@
         </w:r>
         <w:r>
           <w:rPr>
-            <w:noProof/>
+            <w:rFonts w:asciiTheme="minorHAnsi" w:eastAsiaTheme="minorEastAsia" w:hAnsiTheme="minorHAnsi" w:cstheme="minorBidi"/>
+            <w:noProof/>
+            <w:sz w:val="22"/>
+            <w:lang w:val="en-GB" w:eastAsia="en-GB"/>
           </w:rPr>
           <w:tab/>
         </w:r>
@@ -646,7 +646,7 @@
           <w:rPr>
             <w:noProof/>
           </w:rPr>
-          <w:instrText xml:space="preserve"> PAGEREF _Toc46409429 \h </w:instrText>
+          <w:instrText xml:space="preserve"> PAGEREF _Toc46755211 \h </w:instrText>
         </w:r>
         <w:r>
           <w:rPr>
@@ -681,10 +681,13 @@
           <w:tab w:val="right" w:leader="dot" w:pos="7360"/>
         </w:tabs>
         <w:rPr>
-          <w:noProof/>
-        </w:rPr>
-      </w:pPr>
-      <w:hyperlink w:anchor="_Toc46409430" w:history="1">
+          <w:rFonts w:asciiTheme="minorHAnsi" w:eastAsiaTheme="minorEastAsia" w:hAnsiTheme="minorHAnsi" w:cstheme="minorBidi"/>
+          <w:noProof/>
+          <w:sz w:val="22"/>
+          <w:lang w:val="en-GB" w:eastAsia="en-GB"/>
+        </w:rPr>
+      </w:pPr>
+      <w:hyperlink w:anchor="_Toc46755212" w:history="1">
         <w:r>
           <w:rPr>
             <w:rStyle w:val="Hyperlink"/>
@@ -694,7 +697,10 @@
         </w:r>
         <w:r>
           <w:rPr>
-            <w:noProof/>
+            <w:rFonts w:asciiTheme="minorHAnsi" w:eastAsiaTheme="minorEastAsia" w:hAnsiTheme="minorHAnsi" w:cstheme="minorBidi"/>
+            <w:noProof/>
+            <w:sz w:val="22"/>
+            <w:lang w:val="en-GB" w:eastAsia="en-GB"/>
           </w:rPr>
           <w:tab/>
         </w:r>
@@ -721,7 +727,7 @@
           <w:rPr>
             <w:noProof/>
           </w:rPr>
-          <w:instrText xml:space="preserve"> PAGEREF _Toc46409430 \h </w:instrText>
+          <w:instrText xml:space="preserve"> PAGEREF _Toc46755212 \h </w:instrText>
         </w:r>
         <w:r>
           <w:rPr>
@@ -755,10 +761,13 @@
           <w:tab w:val="right" w:leader="dot" w:pos="7360"/>
         </w:tabs>
         <w:rPr>
-          <w:noProof/>
-        </w:rPr>
-      </w:pPr>
-      <w:hyperlink w:anchor="_Toc46409431" w:history="1">
+          <w:rFonts w:asciiTheme="minorHAnsi" w:eastAsiaTheme="minorEastAsia" w:hAnsiTheme="minorHAnsi" w:cstheme="minorBidi"/>
+          <w:noProof/>
+          <w:sz w:val="22"/>
+          <w:lang w:val="en-GB" w:eastAsia="en-GB"/>
+        </w:rPr>
+      </w:pPr>
+      <w:hyperlink w:anchor="_Toc46755213" w:history="1">
         <w:r>
           <w:rPr>
             <w:rStyle w:val="Hyperlink"/>
@@ -782,7 +791,7 @@
           <w:rPr>
             <w:noProof/>
           </w:rPr>
-          <w:instrText xml:space="preserve"> PAGEREF _Toc46409431 \h </w:instrText>
+          <w:instrText xml:space="preserve"> PAGEREF _Toc46755213 \h </w:instrText>
         </w:r>
         <w:r>
           <w:rPr>
@@ -816,10 +825,13 @@
           <w:tab w:val="right" w:leader="dot" w:pos="7360"/>
         </w:tabs>
         <w:rPr>
-          <w:noProof/>
-        </w:rPr>
-      </w:pPr>
-      <w:hyperlink w:anchor="_Toc46409432" w:history="1">
+          <w:rFonts w:asciiTheme="minorHAnsi" w:eastAsiaTheme="minorEastAsia" w:hAnsiTheme="minorHAnsi" w:cstheme="minorBidi"/>
+          <w:noProof/>
+          <w:sz w:val="22"/>
+          <w:lang w:val="en-GB" w:eastAsia="en-GB"/>
+        </w:rPr>
+      </w:pPr>
+      <w:hyperlink w:anchor="_Toc46755214" w:history="1">
         <w:r>
           <w:rPr>
             <w:rStyle w:val="Hyperlink"/>
@@ -843,7 +855,7 @@
           <w:rPr>
             <w:noProof/>
           </w:rPr>
-          <w:instrText xml:space="preserve"> PAGEREF _Toc46409432 \h </w:instrText>
+          <w:instrText xml:space="preserve"> PAGEREF _Toc46755214 \h </w:instrText>
         </w:r>
         <w:r>
           <w:rPr>
@@ -877,10 +889,13 @@
           <w:tab w:val="right" w:leader="dot" w:pos="7360"/>
         </w:tabs>
         <w:rPr>
-          <w:noProof/>
-        </w:rPr>
-      </w:pPr>
-      <w:hyperlink w:anchor="_Toc46409433" w:history="1">
+          <w:rFonts w:asciiTheme="minorHAnsi" w:eastAsiaTheme="minorEastAsia" w:hAnsiTheme="minorHAnsi" w:cstheme="minorBidi"/>
+          <w:noProof/>
+          <w:sz w:val="22"/>
+          <w:lang w:val="en-GB" w:eastAsia="en-GB"/>
+        </w:rPr>
+      </w:pPr>
+      <w:hyperlink w:anchor="_Toc46755215" w:history="1">
         <w:r>
           <w:rPr>
             <w:rStyle w:val="Hyperlink"/>
@@ -904,7 +919,7 @@
           <w:rPr>
             <w:noProof/>
           </w:rPr>
-          <w:instrText xml:space="preserve"> PAGEREF _Toc46409433 \h </w:instrText>
+          <w:instrText xml:space="preserve"> PAGEREF _Toc46755215 \h </w:instrText>
         </w:r>
         <w:r>
           <w:rPr>
@@ -938,10 +953,13 @@
           <w:tab w:val="right" w:leader="dot" w:pos="7360"/>
         </w:tabs>
         <w:rPr>
-          <w:noProof/>
-        </w:rPr>
-      </w:pPr>
-      <w:hyperlink w:anchor="_Toc46409434" w:history="1">
+          <w:rFonts w:asciiTheme="minorHAnsi" w:eastAsiaTheme="minorEastAsia" w:hAnsiTheme="minorHAnsi" w:cstheme="minorBidi"/>
+          <w:noProof/>
+          <w:sz w:val="22"/>
+          <w:lang w:val="en-GB" w:eastAsia="en-GB"/>
+        </w:rPr>
+      </w:pPr>
+      <w:hyperlink w:anchor="_Toc46755216" w:history="1">
         <w:r>
           <w:rPr>
             <w:rStyle w:val="Hyperlink"/>
@@ -965,7 +983,7 @@
           <w:rPr>
             <w:noProof/>
           </w:rPr>
-          <w:instrText xml:space="preserve"> PAGEREF _Toc46409434 \h </w:instrText>
+          <w:instrText xml:space="preserve"> PAGEREF _Toc46755216 \h </w:instrText>
         </w:r>
         <w:r>
           <w:rPr>
@@ -999,10 +1017,13 @@
           <w:tab w:val="right" w:leader="dot" w:pos="7360"/>
         </w:tabs>
         <w:rPr>
-          <w:noProof/>
-        </w:rPr>
-      </w:pPr>
-      <w:hyperlink w:anchor="_Toc46409435" w:history="1">
+          <w:rFonts w:asciiTheme="minorHAnsi" w:eastAsiaTheme="minorEastAsia" w:hAnsiTheme="minorHAnsi" w:cstheme="minorBidi"/>
+          <w:noProof/>
+          <w:sz w:val="22"/>
+          <w:lang w:val="en-GB" w:eastAsia="en-GB"/>
+        </w:rPr>
+      </w:pPr>
+      <w:hyperlink w:anchor="_Toc46755217" w:history="1">
         <w:r>
           <w:rPr>
             <w:rStyle w:val="Hyperlink"/>
@@ -1026,7 +1047,7 @@
           <w:rPr>
             <w:noProof/>
           </w:rPr>
-          <w:instrText xml:space="preserve"> PAGEREF _Toc46409435 \h </w:instrText>
+          <w:instrText xml:space="preserve"> PAGEREF _Toc46755217 \h </w:instrText>
         </w:r>
         <w:r>
           <w:rPr>
@@ -1044,6 +1065,70 @@
             <w:noProof/>
           </w:rPr>
           <w:t>7</w:t>
+        </w:r>
+        <w:r>
+          <w:rPr>
+            <w:noProof/>
+          </w:rPr>
+          <w:fldChar w:fldCharType="end"/>
+        </w:r>
+      </w:hyperlink>
+    </w:p>
+    <w:p>
+      <w:pPr>
+        <w:pStyle w:val="TOC2"/>
+        <w:tabs>
+          <w:tab w:val="right" w:leader="dot" w:pos="7360"/>
+        </w:tabs>
+        <w:rPr>
+          <w:rFonts w:asciiTheme="minorHAnsi" w:eastAsiaTheme="minorEastAsia" w:hAnsiTheme="minorHAnsi" w:cstheme="minorBidi"/>
+          <w:noProof/>
+          <w:sz w:val="22"/>
+          <w:lang w:val="en-GB" w:eastAsia="en-GB"/>
+        </w:rPr>
+      </w:pPr>
+      <w:hyperlink w:anchor="_Toc46755218" w:history="1">
+        <w:r>
+          <w:rPr>
+            <w:rStyle w:val="Hyperlink"/>
+            <w:noProof/>
+          </w:rPr>
+          <w:t>2.6 Skip Graph</w:t>
+        </w:r>
+        <w:r>
+          <w:rPr>
+            <w:noProof/>
+          </w:rPr>
+          <w:tab/>
+        </w:r>
+        <w:r>
+          <w:rPr>
+            <w:noProof/>
+          </w:rPr>
+          <w:fldChar w:fldCharType="begin"/>
+        </w:r>
+        <w:r>
+          <w:rPr>
+            <w:noProof/>
+          </w:rPr>
+          <w:instrText xml:space="preserve"> PAGEREF _Toc46755218 \h </w:instrText>
+        </w:r>
+        <w:r>
+          <w:rPr>
+            <w:noProof/>
+          </w:rPr>
+        </w:r>
+        <w:r>
+          <w:rPr>
+            <w:noProof/>
+          </w:rPr>
+          <w:fldChar w:fldCharType="separate"/>
+        </w:r>
+        <w:r>
+          <w:rPr>
+            <w:noProof/>
+          </w:rPr>
+          <w:t>8</w:t>
         </w:r>
         <w:r>
           <w:rPr>
@@ -1061,10 +1146,13 @@
           <w:tab w:val="right" w:leader="dot" w:pos="7360"/>
         </w:tabs>
         <w:rPr>
-          <w:noProof/>
-        </w:rPr>
-      </w:pPr>
-      <w:hyperlink w:anchor="_Toc46409436" w:history="1">
+          <w:rFonts w:asciiTheme="minorHAnsi" w:eastAsiaTheme="minorEastAsia" w:hAnsiTheme="minorHAnsi" w:cstheme="minorBidi"/>
+          <w:noProof/>
+          <w:sz w:val="22"/>
+          <w:lang w:val="en-GB" w:eastAsia="en-GB"/>
+        </w:rPr>
+      </w:pPr>
+      <w:hyperlink w:anchor="_Toc46755219" w:history="1">
         <w:r>
           <w:rPr>
             <w:rStyle w:val="Hyperlink"/>
@@ -1074,7 +1162,10 @@
         </w:r>
         <w:r>
           <w:rPr>
-            <w:noProof/>
+            <w:rFonts w:asciiTheme="minorHAnsi" w:eastAsiaTheme="minorEastAsia" w:hAnsiTheme="minorHAnsi" w:cstheme="minorBidi"/>
+            <w:noProof/>
+            <w:sz w:val="22"/>
+            <w:lang w:val="en-GB" w:eastAsia="en-GB"/>
           </w:rPr>
           <w:tab/>
         </w:r>
@@ -1101,7 +1192,7 @@
           <w:rPr>
             <w:noProof/>
           </w:rPr>
-          <w:instrText xml:space="preserve"> PAGEREF _Toc46409436 \h </w:instrText>
+          <w:instrText xml:space="preserve"> PAGEREF _Toc46755219 \h </w:instrText>
         </w:r>
         <w:r>
           <w:rPr>
@@ -1118,7 +1209,7 @@
           <w:rPr>
             <w:noProof/>
           </w:rPr>
-          <w:t>8</w:t>
+          <w:t>10</w:t>
         </w:r>
         <w:r>
           <w:rPr>
@@ -1145,6 +1236,8 @@
         </w:rPr>
         <w:fldChar w:fldCharType="end"/>
       </w:r>
+      <w:bookmarkStart w:id="0" w:name="_GoBack"/>
+      <w:bookmarkEnd w:id="0"/>
     </w:p>
     <w:p>
       <w:pPr>
@@ -1160,15 +1253,15 @@
           <w:numId w:val="6"/>
         </w:numPr>
       </w:pPr>
-      <w:bookmarkStart w:id="0" w:name="_Toc264532856"/>
-      <w:bookmarkStart w:id="1" w:name="__RefHeading___Toc332_241414611"/>
-      <w:bookmarkStart w:id="2" w:name="_Toc46409429"/>
+      <w:bookmarkStart w:id="1" w:name="_Toc264532856"/>
+      <w:bookmarkStart w:id="2" w:name="__RefHeading___Toc332_241414611"/>
+      <w:bookmarkStart w:id="3" w:name="_Toc46755211"/>
       <w:r>
         <w:t>Introduction</w:t>
       </w:r>
-      <w:bookmarkEnd w:id="0"/>
       <w:bookmarkEnd w:id="1"/>
       <w:bookmarkEnd w:id="2"/>
+      <w:bookmarkEnd w:id="3"/>
     </w:p>
     <w:p>
       <w:pPr>
@@ -1193,19 +1286,19 @@
           <w:numId w:val="4"/>
         </w:numPr>
       </w:pPr>
-      <w:bookmarkStart w:id="3" w:name="_Toc264532861"/>
-      <w:bookmarkStart w:id="4" w:name="__RefHeading___Toc342_241414611"/>
-      <w:bookmarkStart w:id="5" w:name="_Toc46409430"/>
+      <w:bookmarkStart w:id="4" w:name="_Toc264532861"/>
+      <w:bookmarkStart w:id="5" w:name="__RefHeading___Toc342_241414611"/>
+      <w:bookmarkStart w:id="6" w:name="_Toc46755212"/>
       <w:r>
         <w:lastRenderedPageBreak/>
         <w:t>B</w:t>
       </w:r>
-      <w:bookmarkEnd w:id="3"/>
+      <w:bookmarkEnd w:id="4"/>
       <w:r>
         <w:t>ackground Research</w:t>
       </w:r>
-      <w:bookmarkEnd w:id="4"/>
       <w:bookmarkEnd w:id="5"/>
+      <w:bookmarkEnd w:id="6"/>
     </w:p>
     <w:p>
       <w:pPr>
@@ -1215,13 +1308,13 @@
           <w:numId w:val="0"/>
         </w:numPr>
       </w:pPr>
-      <w:bookmarkStart w:id="6" w:name="__RefHeading___Toc1341_241414611"/>
-      <w:bookmarkStart w:id="7" w:name="_Toc46409431"/>
+      <w:bookmarkStart w:id="7" w:name="__RefHeading___Toc1341_241414611"/>
+      <w:bookmarkStart w:id="8" w:name="_Toc46755213"/>
       <w:r>
         <w:t>2.1 Napster</w:t>
       </w:r>
-      <w:bookmarkEnd w:id="6"/>
       <w:bookmarkEnd w:id="7"/>
+      <w:bookmarkEnd w:id="8"/>
     </w:p>
     <w:p>
       <w:pPr>
@@ -1229,16 +1322,7 @@
         <w:ind w:firstLine="0"/>
       </w:pPr>
       <w:r>
-        <w:t>One of the first and most popular systems to try addressing the large-scale data stora</w:t>
-      </w:r>
-      <w:r>
-        <w:t xml:space="preserve">ge issue was the Napster music sharing service in 1999. Rather than store a large collection of MP3 files on a single server/cluster, which would have had significant costs for the Napster founders, they opted for a peer-to-peer model in which content was </w:t>
-      </w:r>
-      <w:r>
-        <w:t>distributed amongst the platform users. Although file storage was peer-to-peer, file search was done using a centralised server based on lists provided by each user device for what files they were hosting. To retrieve a file, a user would query the file in</w:t>
-      </w:r>
-      <w:r>
-        <w:t xml:space="preserve">dex server using the file’s </w:t>
+        <w:t xml:space="preserve">One of the first and most popular systems to try addressing the large-scale data storage issue was the Napster music sharing service in 1999. Rather than store a large collection of MP3 files on a single server/cluster, which would have had significant costs for the Napster founders, they opted for a peer-to-peer model in which content was distributed amongst the platform users. Although file storage was peer-to-peer, file search was done using a centralised server based on lists provided by each user device for what files they were hosting. To retrieve a file, a user would query the file index server using the file’s </w:t>
       </w:r>
       <w:r>
         <w:t>well-known</w:t>
@@ -1280,10 +1364,7 @@
         <w:ind w:firstLine="0"/>
       </w:pPr>
       <w:r>
-        <w:t xml:space="preserve">This storage format reaped </w:t>
-      </w:r>
-      <w:r>
-        <w:t xml:space="preserve">Napster a lot of success with 80 million registered users at its peak </w:t>
+        <w:t xml:space="preserve">This storage format reaped Napster a lot of success with 80 million registered users at its peak </w:t>
       </w:r>
       <w:r>
         <w:fldChar w:fldCharType="begin" w:fldLock="1"/>
@@ -1304,19 +1385,13 @@
         <w:fldChar w:fldCharType="end"/>
       </w:r>
       <w:r>
-        <w:t>⁠</w:t>
-      </w:r>
-      <w:r>
-        <w:t xml:space="preserve">. </w:t>
+        <w:t xml:space="preserve">⁠. </w:t>
       </w:r>
       <w:r>
         <w:t>However,</w:t>
       </w:r>
       <w:r>
-        <w:t xml:space="preserve"> the biggest issue with the Napster model was that the central file index server was a single point of failure either from Denial of Service attacks or overwhelmed from legi</w:t>
-      </w:r>
-      <w:r>
-        <w:t>timate traffic. What ultimately affected Napster the most was not technical challenges but legal ones due to the large-scale distribution of copyrighted audio which forced them to shut down their file sharing service on 11</w:t>
+        <w:t xml:space="preserve"> the biggest issue with the Napster model was that the central file index server was a single point of failure either from Denial of Service attacks or overwhelmed from legitimate traffic. What ultimately affected Napster the most was not technical challenges but legal ones due to the large-scale distribution of copyrighted audio which forced them to shut down their file sharing service on 11</w:t>
       </w:r>
       <w:r>
         <w:rPr>
@@ -1363,13 +1438,13 @@
           <w:numId w:val="0"/>
         </w:numPr>
       </w:pPr>
-      <w:bookmarkStart w:id="8" w:name="__RefHeading___Toc1358_241414611"/>
-      <w:bookmarkStart w:id="9" w:name="_Toc46409432"/>
+      <w:bookmarkStart w:id="9" w:name="__RefHeading___Toc1358_241414611"/>
+      <w:bookmarkStart w:id="10" w:name="_Toc46755214"/>
       <w:r>
         <w:t>2.2 Gnutella</w:t>
       </w:r>
-      <w:bookmarkEnd w:id="8"/>
       <w:bookmarkEnd w:id="9"/>
+      <w:bookmarkEnd w:id="10"/>
     </w:p>
     <w:p>
       <w:pPr>
@@ -1377,13 +1452,7 @@
         <w:ind w:firstLine="0"/>
       </w:pPr>
       <w:r>
-        <w:t>N</w:t>
-      </w:r>
-      <w:r>
-        <w:t xml:space="preserve">apster served as inspiration for other peer-to-peer systems that came after it with one example being the Gnutella protocol used by file sharing software like LimeWire; which in turn was referenced in other protocols aimed at being improvements on both it </w:t>
-      </w:r>
-      <w:r>
-        <w:t xml:space="preserve">and Napster.  The network consisted of nodes connected to a limited number of neighbouring nodes. The node requires a connection to at least one other node on start-up which is done </w:t>
+        <w:t xml:space="preserve">Napster served as inspiration for other peer-to-peer systems that came after it with one example being the Gnutella protocol used by file sharing software like LimeWire; which in turn was referenced in other protocols aimed at being improvements on both it and Napster.  The network consisted of nodes connected to a limited number of neighbouring nodes. The node requires a connection to at least one other node on start-up which is done </w:t>
       </w:r>
       <w:r>
         <w:t>several</w:t>
@@ -1401,10 +1470,7 @@
         </w:numPr>
       </w:pPr>
       <w:r>
-        <w:t>Using a list of existing network nodes that ships with t</w:t>
-      </w:r>
-      <w:r>
-        <w:t>he client</w:t>
+        <w:t>Using a list of existing network nodes that ships with the client</w:t>
       </w:r>
     </w:p>
     <w:p>
@@ -1446,13 +1512,15 @@
         <w:ind w:firstLine="0"/>
       </w:pPr>
       <w:r>
-        <w:t>To</w:t>
-      </w:r>
-      <w:r>
-        <w:t xml:space="preserve"> query for a file, the client node sends a hash of the file keyword in a search request to all of its neighbours which in earlier versions of the Gnutella protocol was around 5 neighbours with a maximum of 7 hops. When a search result was found, the respon</w:t>
-      </w:r>
-      <w:r>
-        <w:t>se was sent back along the search path to the requester.</w:t>
+        <w:t xml:space="preserve">To query for a file, the client node sends a hash of the file keyword in a search request to </w:t>
+      </w:r>
+      <w:proofErr w:type="gramStart"/>
+      <w:r>
+        <w:t>all of</w:t>
+      </w:r>
+      <w:proofErr w:type="gramEnd"/>
+      <w:r>
+        <w:t xml:space="preserve"> its neighbours which in earlier versions of the Gnutella protocol was around 5 neighbours with a maximum of 7 hops. When a search result was found, the response was sent back along the search path to the requester.</w:t>
       </w:r>
     </w:p>
     <w:p>
@@ -1474,7 +1542,7 @@
         <mc:AlternateContent>
           <mc:Choice Requires="wps">
             <w:drawing>
-              <wp:anchor distT="0" distB="0" distL="114300" distR="114300" simplePos="0" relativeHeight="251659264" behindDoc="0" locked="0" layoutInCell="1" allowOverlap="1" wp14:anchorId="2912D9A4" wp14:editId="533423D8">
+              <wp:anchor distT="0" distB="0" distL="114300" distR="114300" simplePos="0" relativeHeight="251657216" behindDoc="0" locked="0" layoutInCell="1" allowOverlap="1" wp14:anchorId="2912D9A4" wp14:editId="533423D8">
                 <wp:simplePos x="0" y="0"/>
                 <wp:positionH relativeFrom="column">
                   <wp:posOffset>880745</wp:posOffset>
@@ -1562,7 +1630,7 @@
                 <v:stroke joinstyle="miter"/>
                 <v:path gradientshapeok="t" o:connecttype="rect"/>
               </v:shapetype>
-              <v:shape id="Text Box 12" o:spid="_x0000_s1026" type="#_x0000_t202" style="position:absolute;left:0;text-align:left;margin-left:69.35pt;margin-top:184.3pt;width:229.8pt;height:.05pt;z-index:251659264;visibility:visible;mso-wrap-style:square;mso-wrap-distance-left:9pt;mso-wrap-distance-top:0;mso-wrap-distance-right:9pt;mso-wrap-distance-bottom:0;mso-position-horizontal:absolute;mso-position-horizontal-relative:text;mso-position-vertical:absolute;mso-position-vertical-relative:text;v-text-anchor:top" o:gfxdata="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" stroked="f">
+              <v:shape id="Text Box 12" o:spid="_x0000_s1026" type="#_x0000_t202" style="position:absolute;left:0;text-align:left;margin-left:69.35pt;margin-top:184.3pt;width:229.8pt;height:.05pt;z-index:251657216;visibility:visible;mso-wrap-style:square;mso-wrap-distance-left:9pt;mso-wrap-distance-top:0;mso-wrap-distance-right:9pt;mso-wrap-distance-bottom:0;mso-position-horizontal:absolute;mso-position-horizontal-relative:text;mso-position-vertical:absolute;mso-position-vertical-relative:text;v-text-anchor:top" o:gfxdata="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" stroked="f">
                 <v:textbox style="mso-fit-shape-to-text:t" inset="0,0,0,0">
                   <w:txbxContent>
                     <w:p>
@@ -1612,7 +1680,7 @@
           <w:noProof/>
         </w:rPr>
         <w:drawing>
-          <wp:anchor distT="0" distB="0" distL="114300" distR="114300" simplePos="0" relativeHeight="251657216" behindDoc="0" locked="0" layoutInCell="1" allowOverlap="1" wp14:anchorId="4E6551FE">
+          <wp:anchor distT="0" distB="0" distL="114300" distR="114300" simplePos="0" relativeHeight="251655168" behindDoc="0" locked="0" layoutInCell="1" allowOverlap="1" wp14:anchorId="4E6551FE">
             <wp:simplePos x="0" y="0"/>
             <wp:positionH relativeFrom="margin">
               <wp:align>center</wp:align>
@@ -1673,13 +1741,39 @@
         <w:ind w:firstLine="0"/>
       </w:pPr>
       <w:r>
-        <w:t>However, since v0.6 of the protocol, the structure was changed to a leaf and ultra node (peer) structure; with leaf nodes connected to a small set of ul</w:t>
-      </w:r>
-      <w:r>
-        <w:t>tra nodes (around 3) and the ultra nodes having a high degree of connectivity with other ultra nodes (more than 32). When leaf nodes are bootstrapping, they send their keyword hash list (Query Routing Table) to its connected ultra-peers which merge that li</w:t>
-      </w:r>
-      <w:r>
-        <w:t xml:space="preserve">st with their own and exchange the new list with neighbouring ultra-peers. Search results were </w:t>
+        <w:t xml:space="preserve">However, since v0.6 of the protocol, the structure was changed to a leaf and </w:t>
+      </w:r>
+      <w:proofErr w:type="spellStart"/>
+      <w:r>
+        <w:t>ultra node</w:t>
+      </w:r>
+      <w:proofErr w:type="spellEnd"/>
+      <w:r>
+        <w:t xml:space="preserve"> (peer) structure; with leaf nodes connected to a small set of </w:t>
+      </w:r>
+      <w:proofErr w:type="spellStart"/>
+      <w:r>
+        <w:t>ultra nodes</w:t>
+      </w:r>
+      <w:proofErr w:type="spellEnd"/>
+      <w:r>
+        <w:t xml:space="preserve"> (around 3) and the </w:t>
+      </w:r>
+      <w:proofErr w:type="spellStart"/>
+      <w:r>
+        <w:t>ultra nodes</w:t>
+      </w:r>
+      <w:proofErr w:type="spellEnd"/>
+      <w:r>
+        <w:t xml:space="preserve"> having a high degree of connectivity with other </w:t>
+      </w:r>
+      <w:proofErr w:type="spellStart"/>
+      <w:r>
+        <w:t>ultra nodes</w:t>
+      </w:r>
+      <w:proofErr w:type="spellEnd"/>
+      <w:r>
+        <w:t xml:space="preserve"> (more than 32). When leaf nodes are bootstrapping, they send their keyword hash list (Query Routing Table) to its connected ultra-peers which merge that list with their own and exchange the new list with neighbouring ultra-peers. Search results were </w:t>
       </w:r>
       <w:r>
         <w:t>sent</w:t>
@@ -1721,16 +1815,7 @@
         <w:ind w:firstLine="0"/>
       </w:pPr>
       <w:r>
-        <w:t>There were drawbacks however to the Gnutella search</w:t>
-      </w:r>
-      <w:r>
-        <w:t xml:space="preserve"> the first being it didn’t fully account for the frequent amount of node joins/departures on the internet. Secondly, </w:t>
-      </w:r>
-      <w:r>
-        <w:t>⁠</w:t>
-      </w:r>
-      <w:r>
-        <w:t xml:space="preserve">the load on each node grew linearly with the network size and number of queries. All of these issues rendered Gnutella unscalable </w:t>
+        <w:t xml:space="preserve">There were drawbacks however to the Gnutella search the first being it didn’t fully account for the frequent amount of node joins/departures on the internet. Secondly, ⁠the load on each node grew linearly with the network size and number of queries. All of these issues rendered Gnutella unscalable </w:t>
       </w:r>
       <w:r>
         <w:fldChar w:fldCharType="begin" w:fldLock="1"/>
@@ -1786,13 +1871,13 @@
           <w:numId w:val="0"/>
         </w:numPr>
       </w:pPr>
-      <w:bookmarkStart w:id="10" w:name="__RefHeading___Toc538_2916278919"/>
-      <w:bookmarkStart w:id="11" w:name="_Toc46409433"/>
+      <w:bookmarkStart w:id="11" w:name="__RefHeading___Toc538_2916278919"/>
+      <w:bookmarkStart w:id="12" w:name="_Toc46755215"/>
       <w:r>
         <w:t>2.3 Content Addressable Network (CAN)</w:t>
       </w:r>
-      <w:bookmarkEnd w:id="10"/>
       <w:bookmarkEnd w:id="11"/>
+      <w:bookmarkEnd w:id="12"/>
     </w:p>
     <w:p>
       <w:pPr>
@@ -1810,10 +1895,15 @@
         <w:t xml:space="preserve">Content Addressable Network </w:t>
       </w:r>
       <w:r>
-        <w:t>is a term coined by Ratnasamy et</w:t>
-      </w:r>
-      <w:r>
-        <w:t xml:space="preserve"> al. to describe a distributed, internet-scale hash-table which they proposed could serve as improvements to peer-to-peer file sharing systems like Napster and Gnutella </w:t>
+        <w:t xml:space="preserve">is a term coined by </w:t>
+      </w:r>
+      <w:proofErr w:type="spellStart"/>
+      <w:r>
+        <w:t>Ratnasamy</w:t>
+      </w:r>
+      <w:proofErr w:type="spellEnd"/>
+      <w:r>
+        <w:t xml:space="preserve"> et al. to describe a distributed, internet-scale hash-table which they proposed could serve as improvements to peer-to-peer file sharing systems like Napster and Gnutella </w:t>
       </w:r>
       <w:r>
         <w:fldChar w:fldCharType="begin" w:fldLock="1"/>
@@ -1834,16 +1924,7 @@
         <w:fldChar w:fldCharType="end"/>
       </w:r>
       <w:r>
-        <w:t>⁠</w:t>
-      </w:r>
-      <w:r>
-        <w:t>. The CAN is composed of many nodes each storing a chunk (called a zone) of the ent</w:t>
-      </w:r>
-      <w:r>
-        <w:t xml:space="preserve">ire hash table. Zones are mapped in a virtual d-dimensional Cartesian coordinate space. The node also holds information about a small number of adjacent zones of the table for request routing. Requests will be routed through intermediate nodes towards the </w:t>
-      </w:r>
-      <w:r>
-        <w:t>node whose zone contains that key.</w:t>
+        <w:t>⁠. The CAN is composed of many nodes each storing a chunk (called a zone) of the entire hash table. Zones are mapped in a virtual d-dimensional Cartesian coordinate space. The node also holds information about a small number of adjacent zones of the table for request routing. Requests will be routed through intermediate nodes towards the node whose zone contains that key.</w:t>
       </w:r>
     </w:p>
     <w:p>
@@ -1869,7 +1950,7 @@
         </w:rPr>
         <w:lastRenderedPageBreak/>
         <w:drawing>
-          <wp:anchor distT="0" distB="0" distL="114300" distR="114300" simplePos="0" relativeHeight="251663360" behindDoc="0" locked="0" layoutInCell="1" allowOverlap="1" wp14:anchorId="6AFF1814">
+          <wp:anchor distT="0" distB="0" distL="114300" distR="114300" simplePos="0" relativeHeight="251661312" behindDoc="0" locked="0" layoutInCell="1" allowOverlap="1" wp14:anchorId="6AFF1814">
             <wp:simplePos x="0" y="0"/>
             <wp:positionH relativeFrom="margin">
               <wp:posOffset>515620</wp:posOffset>
@@ -1939,7 +2020,7 @@
         <mc:AlternateContent>
           <mc:Choice Requires="wps">
             <w:drawing>
-              <wp:anchor distT="0" distB="0" distL="114300" distR="114300" simplePos="0" relativeHeight="251662336" behindDoc="0" locked="0" layoutInCell="1" allowOverlap="1" wp14:anchorId="56DA8A73" wp14:editId="18FE2FD4">
+              <wp:anchor distT="0" distB="0" distL="114300" distR="114300" simplePos="0" relativeHeight="251660288" behindDoc="0" locked="0" layoutInCell="1" allowOverlap="1" wp14:anchorId="56DA8A73" wp14:editId="18FE2FD4">
                 <wp:simplePos x="0" y="0"/>
                 <wp:positionH relativeFrom="column">
                   <wp:posOffset>677545</wp:posOffset>
@@ -2022,7 +2103,7 @@
           </mc:Choice>
           <mc:Fallback>
             <w:pict>
-              <v:shape w14:anchorId="56DA8A73" id="Text Box 15" o:spid="_x0000_s1027" type="#_x0000_t202" style="position:absolute;left:0;text-align:left;margin-left:53.35pt;margin-top:161.25pt;width:261.75pt;height:.05pt;z-index:251662336;visibility:visible;mso-wrap-style:square;mso-wrap-distance-left:9pt;mso-wrap-distance-top:0;mso-wrap-distance-right:9pt;mso-wrap-distance-bottom:0;mso-position-horizontal:absolute;mso-position-horizontal-relative:text;mso-position-vertical:absolute;mso-position-vertical-relative:text;v-text-anchor:top" o:gfxdata="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" stroked="f">
+              <v:shape w14:anchorId="56DA8A73" id="Text Box 15" o:spid="_x0000_s1027" type="#_x0000_t202" style="position:absolute;left:0;text-align:left;margin-left:53.35pt;margin-top:161.25pt;width:261.75pt;height:.05pt;z-index:251660288;visibility:visible;mso-wrap-style:square;mso-wrap-distance-left:9pt;mso-wrap-distance-top:0;mso-wrap-distance-right:9pt;mso-wrap-distance-bottom:0;mso-position-horizontal:absolute;mso-position-horizontal-relative:text;mso-position-vertical:absolute;mso-position-vertical-relative:text;v-text-anchor:top" o:gfxdata="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" stroked="f">
                 <v:textbox style="mso-fit-shape-to-text:t" inset="0,0,0,0">
                   <w:txbxContent>
                     <w:p>
@@ -2071,7 +2152,7 @@
           <w:noProof/>
         </w:rPr>
         <w:drawing>
-          <wp:anchor distT="0" distB="0" distL="114300" distR="114300" simplePos="0" relativeHeight="251660288" behindDoc="0" locked="0" layoutInCell="1" allowOverlap="1" wp14:anchorId="768ED92B">
+          <wp:anchor distT="0" distB="0" distL="114300" distR="114300" simplePos="0" relativeHeight="251658240" behindDoc="0" locked="0" layoutInCell="1" allowOverlap="1" wp14:anchorId="768ED92B">
             <wp:simplePos x="0" y="0"/>
             <wp:positionH relativeFrom="margin">
               <wp:align>center</wp:align>
@@ -2126,37 +2207,7 @@
         </w:drawing>
       </w:r>
       <w:r>
-        <w:t>and will</w:t>
-      </w:r>
-      <w:r>
-        <w:t xml:space="preserve"> give the connecting node a random list of connected nodes. The joining </w:t>
-      </w:r>
-      <w:r>
-        <w:t xml:space="preserve">node then picks a random point P and sends a JOIN request for that point via the </w:t>
-      </w:r>
-      <w:r>
-        <w:t xml:space="preserve">existing node which will route the request to the node zone where point P lies. The </w:t>
-      </w:r>
-      <w:r>
-        <w:t>node occupying that</w:t>
-      </w:r>
-      <w:r>
-        <w:t xml:space="preserve"> zone will split the zone and give one half and its corresponding </w:t>
-      </w:r>
-      <w:r>
-        <w:t xml:space="preserve">keys to the joining node. Finally, the new node learns the IP addresses of its </w:t>
-      </w:r>
-      <w:r>
-        <w:t xml:space="preserve">neighbours from the node that just assigned it a new half and that node removes </w:t>
-      </w:r>
-      <w:r>
-        <w:t>neighbours now belonging to the</w:t>
-      </w:r>
-      <w:r>
-        <w:t xml:space="preserve"> new node. Both nodes will send messages to </w:t>
-      </w:r>
-      <w:r>
-        <w:t xml:space="preserve">neighbouring nodes to update them of the changes. The number of neighbours is </w:t>
+        <w:t xml:space="preserve">and will give the connecting node a random list of connected nodes. The joining node then picks a random point P and sends a JOIN request for that point via the existing node which will route the request to the node zone where point P lies. The node occupying that zone will split the zone and give one half and its corresponding keys to the joining node. Finally, the new node learns the IP addresses of its neighbours from the node that just assigned it a new half and that node removes neighbours now belonging to the new node. Both nodes will send messages to neighbouring nodes to update them of the changes. The number of neighbours is </w:t>
       </w:r>
       <w:r>
         <w:rPr>
@@ -2165,7 +2216,7 @@
         <mc:AlternateContent>
           <mc:Choice Requires="wps">
             <w:drawing>
-              <wp:anchor distT="0" distB="0" distL="114300" distR="114300" simplePos="0" relativeHeight="251665408" behindDoc="0" locked="0" layoutInCell="1" allowOverlap="1" wp14:anchorId="4E8B6E76" wp14:editId="56197E1B">
+              <wp:anchor distT="0" distB="0" distL="114300" distR="114300" simplePos="0" relativeHeight="251663360" behindDoc="0" locked="0" layoutInCell="1" allowOverlap="1" wp14:anchorId="4E8B6E76" wp14:editId="56197E1B">
                 <wp:simplePos x="0" y="0"/>
                 <wp:positionH relativeFrom="column">
                   <wp:posOffset>516890</wp:posOffset>
@@ -2248,7 +2299,7 @@
           </mc:Choice>
           <mc:Fallback>
             <w:pict>
-              <v:shape w14:anchorId="4E8B6E76" id="Text Box 16" o:spid="_x0000_s1028" type="#_x0000_t202" style="position:absolute;left:0;text-align:left;margin-left:40.7pt;margin-top:459.65pt;width:287.1pt;height:.05pt;z-index:251665408;visibility:visible;mso-wrap-style:square;mso-wrap-distance-left:9pt;mso-wrap-distance-top:0;mso-wrap-distance-right:9pt;mso-wrap-distance-bottom:0;mso-position-horizontal:absolute;mso-position-horizontal-relative:text;mso-position-vertical:absolute;mso-position-vertical-relative:text;v-text-anchor:top" o:gfxdata="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" stroked="f">
+              <v:shape w14:anchorId="4E8B6E76" id="Text Box 16" o:spid="_x0000_s1028" type="#_x0000_t202" style="position:absolute;left:0;text-align:left;margin-left:40.7pt;margin-top:459.65pt;width:287.1pt;height:.05pt;z-index:251663360;visibility:visible;mso-wrap-style:square;mso-wrap-distance-left:9pt;mso-wrap-distance-top:0;mso-wrap-distance-right:9pt;mso-wrap-distance-bottom:0;mso-position-horizontal:absolute;mso-position-horizontal-relative:text;mso-position-vertical:absolute;mso-position-vertical-relative:text;v-text-anchor:top" o:gfxdata="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" stroked="f">
                 <v:textbox style="mso-fit-shape-to-text:t" inset="0,0,0,0">
                   <w:txbxContent>
                     <w:p>
@@ -2318,13 +2369,7 @@
         <w:ind w:firstLine="0"/>
       </w:pPr>
       <w:r>
-        <w:t xml:space="preserve">To </w:t>
-      </w:r>
-      <w:r>
-        <w:t>store a key-value (KV) pair &lt;K1, V1&gt;, K1 is deterministically mapped to a point P in the coordinate space using a uniform hash function. The corresponding KV pair is then stored at the node that owns the zone within which point P lies. To retrieve V1, node</w:t>
-      </w:r>
-      <w:r>
-        <w:t>s will apply the same hash function against K1 to get point P for data retrieval. A node will utilise its neighbour coordinate set to route messages towards their destinations using greedy forwarding to neighbours with closest to the destination.</w:t>
+        <w:t>To store a key-value (KV) pair &lt;K1, V1&gt;, K1 is deterministically mapped to a point P in the coordinate space using a uniform hash function. The corresponding KV pair is then stored at the node that owns the zone within which point P lies. To retrieve V1, nodes will apply the same hash function against K1 to get point P for data retrieval. A node will utilise its neighbour coordinate set to route messages towards their destinations using greedy forwarding to neighbours with closest to the destination.</w:t>
       </w:r>
     </w:p>
     <w:p>
@@ -2339,13 +2384,7 @@
         <w:ind w:firstLine="0"/>
       </w:pPr>
       <w:r>
-        <w:t xml:space="preserve">When it </w:t>
-      </w:r>
-      <w:r>
-        <w:t>comes to changes in the network, departures are done by the node handing over its zone and KV records to one of its neighbours. The handover is decided by assigning the neighbour whose zone can be merged with to create a valid single zone; else the neighbo</w:t>
-      </w:r>
-      <w:r>
-        <w:t xml:space="preserve">ur with the smallest zone is handed the departing zone </w:t>
+        <w:t xml:space="preserve">When it comes to changes in the network, departures are done by the node handing over its zone and KV records to one of its neighbours. The handover is decided by assigning the neighbour whose zone can be merged with to create a valid single zone; else the neighbour with the smallest zone is handed the departing zone </w:t>
       </w:r>
       <w:r>
         <w:fldChar w:fldCharType="begin" w:fldLock="1"/>
@@ -2366,13 +2405,7 @@
         <w:fldChar w:fldCharType="end"/>
       </w:r>
       <w:r>
-        <w:t>⁠</w:t>
-      </w:r>
-      <w:r>
-        <w:t>. Node failure is handled using an immediate takeover algorithm that ensures a failed node’s neighbour takes over the zone. The failed node’s data however will be unavailable until the state is ref</w:t>
-      </w:r>
-      <w:r>
-        <w:t>reshed by holders of the data.</w:t>
+        <w:t>⁠. Node failure is handled using an immediate takeover algorithm that ensures a failed node’s neighbour takes over the zone. The failed node’s data however will be unavailable until the state is refreshed by holders of the data.</w:t>
       </w:r>
     </w:p>
     <w:p>
@@ -2387,16 +2420,7 @@
         <w:ind w:firstLine="0"/>
       </w:pPr>
       <w:r>
-        <w:t>Each node monitors its neighbours by listening for periodic messages containing the neighbour’s zone coordinates and its neighbours. Absence of a message for a prolonged time period indicates node failure which triggers a ta</w:t>
-      </w:r>
-      <w:r>
-        <w:t>keover timer. When this timer expires, the node sends a TAKEOVER message to the failed node’s neighbours and on receipt of the TAKEOVER message, a node will cancel its own timer if the zone volume in the message is smaller than its own zone volume; else it</w:t>
-      </w:r>
-      <w:r>
-        <w:t xml:space="preserve"> will reply with its own zone volume. In a scenario of multiple adjacent node failure and less than half of the neighbours are reachable, a node taking over another zone might lead to the CAN state becoming inconsistent. To mitigate this, the node would pe</w:t>
-      </w:r>
-      <w:r>
-        <w:t xml:space="preserve">rform an expanding ring search for any nodes beyond the failure region prior to running the repair mechanism; thus re-establishing good neighbour state for a correct takeover </w:t>
+        <w:t xml:space="preserve">Each node monitors its neighbours by listening for periodic messages containing the neighbour’s zone coordinates and its neighbours. Absence of a message for a prolonged time period indicates node failure which triggers a takeover timer. When this timer expires, the node sends a TAKEOVER message to the failed node’s neighbours and on receipt of the TAKEOVER message, a node will cancel its own timer if the zone volume in the message is smaller than its own zone volume; else it will reply with its own zone volume. In a scenario of multiple adjacent node failure and less than half of the neighbours are reachable, a node taking over another zone might lead to the CAN state becoming inconsistent. To mitigate this, the node would perform an expanding ring search for any nodes beyond the failure region prior to running the repair mechanism; thus re-establishing good neighbour state for a correct takeover </w:t>
       </w:r>
       <w:r>
         <w:fldChar w:fldCharType="begin" w:fldLock="1"/>
@@ -2417,10 +2441,7 @@
         <w:fldChar w:fldCharType="end"/>
       </w:r>
       <w:r>
-        <w:t>⁠</w:t>
-      </w:r>
-      <w:r>
-        <w:t>.</w:t>
+        <w:t>⁠.</w:t>
       </w:r>
     </w:p>
     <w:p>
@@ -2437,13 +2458,13 @@
           <w:numId w:val="0"/>
         </w:numPr>
       </w:pPr>
-      <w:bookmarkStart w:id="12" w:name="__RefHeading___Toc540_2916278919"/>
-      <w:bookmarkStart w:id="13" w:name="_Toc46409434"/>
+      <w:bookmarkStart w:id="13" w:name="__RefHeading___Toc540_2916278919"/>
+      <w:bookmarkStart w:id="14" w:name="_Toc46755216"/>
       <w:r>
         <w:t>2.4 Chord</w:t>
       </w:r>
-      <w:bookmarkEnd w:id="12"/>
       <w:bookmarkEnd w:id="13"/>
+      <w:bookmarkEnd w:id="14"/>
     </w:p>
     <w:p>
       <w:pPr>
@@ -2457,7 +2478,7 @@
         <mc:AlternateContent>
           <mc:Choice Requires="wps">
             <w:drawing>
-              <wp:anchor distT="0" distB="0" distL="114300" distR="114300" simplePos="0" relativeHeight="251668480" behindDoc="0" locked="0" layoutInCell="1" allowOverlap="1" wp14:anchorId="08E0A0FA" wp14:editId="2C8C5324">
+              <wp:anchor distT="0" distB="0" distL="114300" distR="114300" simplePos="0" relativeHeight="251666432" behindDoc="0" locked="0" layoutInCell="1" allowOverlap="1" wp14:anchorId="08E0A0FA" wp14:editId="2C8C5324">
                 <wp:simplePos x="0" y="0"/>
                 <wp:positionH relativeFrom="column">
                   <wp:posOffset>1097280</wp:posOffset>
@@ -2541,7 +2562,7 @@
           </mc:Choice>
           <mc:Fallback>
             <w:pict>
-              <v:shape w14:anchorId="08E0A0FA" id="Text Box 17" o:spid="_x0000_s1029" type="#_x0000_t202" style="position:absolute;left:0;text-align:left;margin-left:86.4pt;margin-top:266.85pt;width:195.7pt;height:.05pt;z-index:251668480;visibility:visible;mso-wrap-style:square;mso-wrap-distance-left:9pt;mso-wrap-distance-top:0;mso-wrap-distance-right:9pt;mso-wrap-distance-bottom:0;mso-position-horizontal:absolute;mso-position-horizontal-relative:text;mso-position-vertical:absolute;mso-position-vertical-relative:text;v-text-anchor:top" o:gfxdata="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" stroked="f">
+              <v:shape w14:anchorId="08E0A0FA" id="Text Box 17" o:spid="_x0000_s1029" type="#_x0000_t202" style="position:absolute;left:0;text-align:left;margin-left:86.4pt;margin-top:266.85pt;width:195.7pt;height:.05pt;z-index:251666432;visibility:visible;mso-wrap-style:square;mso-wrap-distance-left:9pt;mso-wrap-distance-top:0;mso-wrap-distance-right:9pt;mso-wrap-distance-bottom:0;mso-position-horizontal:absolute;mso-position-horizontal-relative:text;mso-position-vertical:absolute;mso-position-vertical-relative:text;v-text-anchor:top" o:gfxdata="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" stroked="f">
                 <v:textbox style="mso-fit-shape-to-text:t" inset="0,0,0,0">
                   <w:txbxContent>
                     <w:p>
@@ -2587,10 +2608,7 @@
         </mc:AlternateContent>
       </w:r>
       <w:r>
-        <w:t>Chord is another DHT lookup protocol inspired by Napster and Gnu</w:t>
-      </w:r>
-      <w:r>
-        <w:t xml:space="preserve">tella with the authors suggesting Chord as a potentially good foundation for those earlier protocols </w:t>
+        <w:t xml:space="preserve">Chord is another DHT lookup protocol inspired by Napster and Gnutella with the authors suggesting Chord as a potentially good foundation for those earlier protocols </w:t>
       </w:r>
       <w:r>
         <w:fldChar w:fldCharType="begin" w:fldLock="1"/>
@@ -2621,10 +2639,7 @@
         <w:t>consistent hashing</w:t>
       </w:r>
       <w:r>
-        <w:t xml:space="preserve"> function to both the data key and the node ID. Consistent hashi</w:t>
-      </w:r>
-      <w:r>
-        <w:t xml:space="preserve">ng uses the SHA-1 algorithm  to assign an </w:t>
+        <w:t xml:space="preserve"> function to both the data key and the node ID. Consistent hashing uses the SHA-1 algorithm  to assign an </w:t>
       </w:r>
       <w:r>
         <w:rPr>
@@ -2653,10 +2668,7 @@
         <w:t>m</w:t>
       </w:r>
       <w:r>
-        <w:t>-1]</w:t>
-      </w:r>
-      <w:r>
-        <w:t xml:space="preserve"> where key assignment is modulo 2</w:t>
+        <w:t>-1] where key assignment is modulo 2</w:t>
       </w:r>
       <w:r>
         <w:rPr>
@@ -2693,7 +2705,7 @@
           <w:noProof/>
         </w:rPr>
         <w:drawing>
-          <wp:anchor distT="0" distB="0" distL="114300" distR="114300" simplePos="0" relativeHeight="251666432" behindDoc="0" locked="0" layoutInCell="1" allowOverlap="1" wp14:anchorId="6546F22B">
+          <wp:anchor distT="0" distB="0" distL="114300" distR="114300" simplePos="0" relativeHeight="251664384" behindDoc="0" locked="0" layoutInCell="1" allowOverlap="1" wp14:anchorId="6546F22B">
             <wp:simplePos x="0" y="0"/>
             <wp:positionH relativeFrom="margin">
               <wp:posOffset>1286510</wp:posOffset>
@@ -2761,13 +2773,7 @@
       </w:pPr>
       <w:r>
         <w:lastRenderedPageBreak/>
-        <w:t>Each node in Chord keeps record of a s</w:t>
-      </w:r>
-      <w:r>
-        <w:t>et of variables: its own ID, a point</w:t>
-      </w:r>
-      <w:r>
-        <w:t xml:space="preserve">er to its predecessor, the set of keys it is in charge of and a routing table with maximum </w:t>
+        <w:t xml:space="preserve">Each node in Chord keeps record of a set of variables: its own ID, a pointer to its predecessor, the set of keys it is in charge of and a routing table with maximum </w:t>
       </w:r>
       <w:r>
         <w:rPr>
@@ -2788,6 +2794,7 @@
       <w:r>
         <w:t xml:space="preserve">entry </w:t>
       </w:r>
+      <w:proofErr w:type="spellStart"/>
       <w:r>
         <w:rPr>
           <w:i/>
@@ -2795,6 +2802,7 @@
         </w:rPr>
         <w:t>i</w:t>
       </w:r>
+      <w:proofErr w:type="spellEnd"/>
       <w:r>
         <w:t xml:space="preserve"> in the table being a node that succeeds by at least 2</w:t>
       </w:r>
@@ -2811,10 +2819,7 @@
         <w:t>a few</w:t>
       </w:r>
       <w:r>
-        <w:t xml:space="preserve"> functions that contact an existing node address supplied by the user. Three tasks are executed when joining a network, the first is running functions to initialise the predecessor and finge</w:t>
-      </w:r>
-      <w:r>
-        <w:t>r table entries. Secondly, the finger table entries and predecessors of other nodes in the networks are updated and finally, upper layer software is notified so that the appropriate key transfers can be done.</w:t>
+        <w:t xml:space="preserve"> functions that contact an existing node address supplied by the user. Three tasks are executed when joining a network, the first is running functions to initialise the predecessor and finger table entries. Secondly, the finger table entries and predecessors of other nodes in the networks are updated and finally, upper layer software is notified so that the appropriate key transfers can be done.</w:t>
       </w:r>
     </w:p>
     <w:p>
@@ -2829,10 +2834,7 @@
         <w:ind w:firstLine="0"/>
       </w:pPr>
       <w:r>
-        <w:t>To query for which node contains a key, a simp</w:t>
-      </w:r>
-      <w:r>
-        <w:t xml:space="preserve">le but inefficient method would be to pass the query along successors in the ring until the query encounters a node that matches or succeeds that key clockwise; passing back the IP address as a result. The drawback of this is that query might take </w:t>
+        <w:t xml:space="preserve">To query for which node contains a key, a simple but inefficient method would be to pass the query along successors in the ring until the query encounters a node that matches or succeeds that key clockwise; passing back the IP address as a result. The drawback of this is that query might take </w:t>
       </w:r>
       <w:r>
         <w:t>many</w:t>
@@ -2876,10 +2878,7 @@
         <w:t xml:space="preserve"> as shown in figure 6.</w:t>
       </w:r>
       <w:r>
-        <w:t xml:space="preserve"> </w:t>
-      </w:r>
-      <w:r>
-        <w:t>To maintain correctness of lookups each node must keep its successor pointer and finger table up to date; which is done by running a stabilisation protocol periodically.</w:t>
+        <w:t xml:space="preserve"> To maintain correctness of lookups each node must keep its successor pointer and finger table up to date; which is done by running a stabilisation protocol periodically.</w:t>
       </w:r>
     </w:p>
     <w:p>
@@ -2894,7 +2893,7 @@
         <mc:AlternateContent>
           <mc:Choice Requires="wps">
             <w:drawing>
-              <wp:anchor distT="0" distB="0" distL="114300" distR="114300" simplePos="0" relativeHeight="251673600" behindDoc="0" locked="0" layoutInCell="1" allowOverlap="1" wp14:anchorId="6B352D54" wp14:editId="7218CFCC">
+              <wp:anchor distT="0" distB="0" distL="114300" distR="114300" simplePos="0" relativeHeight="251671552" behindDoc="0" locked="0" layoutInCell="1" allowOverlap="1" wp14:anchorId="6B352D54" wp14:editId="7218CFCC">
                 <wp:simplePos x="0" y="0"/>
                 <wp:positionH relativeFrom="margin">
                   <wp:posOffset>2407588</wp:posOffset>
@@ -2981,7 +2980,7 @@
           </mc:Choice>
           <mc:Fallback>
             <w:pict>
-              <v:shape w14:anchorId="6B352D54" id="Text Box 19" o:spid="_x0000_s1030" type="#_x0000_t202" style="position:absolute;left:0;text-align:left;margin-left:189.55pt;margin-top:174.5pt;width:214.1pt;height:.05pt;z-index:251673600;visibility:visible;mso-wrap-style:square;mso-width-percent:0;mso-wrap-distance-left:9pt;mso-wrap-distance-top:0;mso-wrap-distance-right:9pt;mso-wrap-distance-bottom:0;mso-position-horizontal:absolute;mso-position-horizontal-relative:margin;mso-position-vertical:absolute;mso-position-vertical-relative:text;mso-width-percent:0;mso-width-relative:margin;v-text-anchor:top" o:gfxdata="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" stroked="f">
+              <v:shape w14:anchorId="6B352D54" id="Text Box 19" o:spid="_x0000_s1030" type="#_x0000_t202" style="position:absolute;left:0;text-align:left;margin-left:189.55pt;margin-top:174.5pt;width:214.1pt;height:.05pt;z-index:251671552;visibility:visible;mso-wrap-style:square;mso-width-percent:0;mso-wrap-distance-left:9pt;mso-wrap-distance-top:0;mso-wrap-distance-right:9pt;mso-wrap-distance-bottom:0;mso-position-horizontal:absolute;mso-position-horizontal-relative:margin;mso-position-vertical:absolute;mso-position-vertical-relative:text;mso-width-percent:0;mso-width-relative:margin;v-text-anchor:top" o:gfxdata="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" stroked="f">
                 <v:textbox style="mso-fit-shape-to-text:t" inset="0,0,0,0">
                   <w:txbxContent>
                     <w:p>
@@ -3031,7 +3030,7 @@
           <w:noProof/>
         </w:rPr>
         <w:drawing>
-          <wp:anchor distT="0" distB="0" distL="114300" distR="114300" simplePos="0" relativeHeight="4294966288" behindDoc="0" locked="0" layoutInCell="1" allowOverlap="1">
+          <wp:anchor distT="0" distB="0" distL="114300" distR="114300" simplePos="0" relativeHeight="251672576" behindDoc="0" locked="0" layoutInCell="1" allowOverlap="1">
             <wp:simplePos x="0" y="0"/>
             <wp:positionH relativeFrom="column">
               <wp:posOffset>2410460</wp:posOffset>
@@ -3083,7 +3082,7 @@
         <mc:AlternateContent>
           <mc:Choice Requires="wpg">
             <w:drawing>
-              <wp:anchor distT="0" distB="0" distL="114300" distR="114300" simplePos="0" relativeHeight="251671552" behindDoc="0" locked="0" layoutInCell="1" allowOverlap="1">
+              <wp:anchor distT="0" distB="0" distL="114300" distR="114300" simplePos="0" relativeHeight="251669504" behindDoc="0" locked="0" layoutInCell="1" allowOverlap="1">
                 <wp:simplePos x="0" y="0"/>
                 <wp:positionH relativeFrom="column">
                   <wp:posOffset>-239533</wp:posOffset>
@@ -3204,7 +3203,7 @@
           </mc:Choice>
           <mc:Fallback>
             <w:pict>
-              <v:group id="Group 20" o:spid="_x0000_s1031" style="position:absolute;left:0;text-align:left;margin-left:-18.85pt;margin-top:20.25pt;width:202.25pt;height:203.9pt;z-index:251671552" coordsize="25685,25895" o:gfxdata="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">
+              <v:group id="Group 20" o:spid="_x0000_s1031" style="position:absolute;left:0;text-align:left;margin-left:-18.85pt;margin-top:20.25pt;width:202.25pt;height:203.9pt;z-index:251669504" coordsize="25685,25895" o:gfxdata="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">
                 <v:shapetype id="_x0000_t75" coordsize="21600,21600" o:spt="75" o:preferrelative="t" path="m@4@5l@4@11@9@11@9@5xe" filled="f" stroked="f">
                   <v:stroke joinstyle="miter"/>
                   <v:formulas>
@@ -3322,12 +3321,12 @@
         </w:numPr>
         <w:ind w:left="216"/>
       </w:pPr>
-      <w:bookmarkStart w:id="14" w:name="_Toc46409435"/>
+      <w:bookmarkStart w:id="15" w:name="_Toc46755217"/>
       <w:r>
         <w:lastRenderedPageBreak/>
         <w:t>2.5 Kademlia</w:t>
       </w:r>
-      <w:bookmarkEnd w:id="14"/>
+      <w:bookmarkEnd w:id="15"/>
     </w:p>
     <w:p>
       <w:r>
@@ -3388,7 +3387,7 @@
         <mc:AlternateContent>
           <mc:Choice Requires="wpg">
             <w:drawing>
-              <wp:anchor distT="0" distB="0" distL="114300" distR="114300" simplePos="0" relativeHeight="251676672" behindDoc="0" locked="0" layoutInCell="1" allowOverlap="1">
+              <wp:anchor distT="0" distB="0" distL="114300" distR="114300" simplePos="0" relativeHeight="251674624" behindDoc="0" locked="0" layoutInCell="1" allowOverlap="1">
                 <wp:simplePos x="0" y="0"/>
                 <wp:positionH relativeFrom="margin">
                   <wp:align>center</wp:align>
@@ -3514,7 +3513,7 @@
           </mc:Choice>
           <mc:Fallback>
             <w:pict>
-              <v:group id="Group 24" o:spid="_x0000_s1034" style="position:absolute;margin-left:0;margin-top:41.7pt;width:328.05pt;height:217.8pt;z-index:251676672;mso-position-horizontal:center;mso-position-horizontal-relative:margin" coordsize="41662,27660" o:gfxdata="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">
+              <v:group id="Group 24" o:spid="_x0000_s1034" style="position:absolute;margin-left:0;margin-top:41.7pt;width:328.05pt;height:217.8pt;z-index:251674624;mso-position-horizontal:center;mso-position-horizontal-relative:margin" coordsize="41662,27660" o:gfxdata="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">
                 <v:shape id="Picture 22" o:spid="_x0000_s1035" type="#_x0000_t75" alt="A close up of a map&#10;&#10;Description automatically generated" style="position:absolute;width:41662;height:24371;visibility:visible;mso-wrap-style:square" o:gfxdata="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">
                   <v:imagedata r:id="rId20" o:title="A close up of a map&#10;&#10;Description automatically generated"/>
                 </v:shape>
@@ -3644,7 +3643,7 @@
         <w:fldChar w:fldCharType="begin" w:fldLock="1"/>
       </w:r>
       <w:r>
-        <w:instrText>ADDIN CSL_CITATION {"citationItems":[{"id":"ITEM-1","itemData":{"DOI":"10.1145/510726.510756","ISSN":"0146-4833","author":[{"dropping-particle":"","family":"Gummadi","given":"P. Krishna","non-dropping-particle":"","parse-names":false,"suffix":""},{"dropping-particle":"","family":"Saroiu","given":"Stefan","non-dropping-particle":"","parse-names":false,"suffix":""},{"dropping-particle":"","family":"Gribble","given":"Steven D","non-dropping-particle":"","parse-names":false,"suffix":""}],"genre":"article","id":"ITEM-1","issue":"1","issued":{"date-parts":[["0"]]},"language":"eng","page":"82-82","title":"A measurement study of Napster and Gnutella as examples of peer-to-peer file sharing systems","type":"article-journal","volume":"32"},"uris":["http://www.mendeley.com/documents/?uuid=04a477a4-4903-3523-95b4-740e99e99eb8"]}],"mendeley":{"formattedCitation":"[11]","plainTextFormattedCitation":"[11]"},"properties":{"noteIndex":0},"schema":"https://github.com/citation-style-language/schema/raw/master/csl-citation.json"}</w:instrText>
+        <w:instrText>ADDIN CSL_CITATION {"citationItems":[{"id":"ITEM-1","itemData":{"DOI":"10.1145/510726.510756","ISSN":"0146-4833","author":[{"dropping-particle":"","family":"Gummadi","given":"P. Krishna","non-dropping-particle":"","parse-names":false,"suffix":""},{"dropping-particle":"","family":"Saroiu","given":"Stefan","non-dropping-particle":"","parse-names":false,"suffix":""},{"dropping-particle":"","family":"Gribble","given":"Steven D","non-dropping-particle":"","parse-names":false,"suffix":""}],"genre":"article","id":"ITEM-1","issue":"1","issued":{"date-parts":[["0"]]},"language":"eng","page":"82-82","title":"A measurement study of Napster and Gnutella as examples of peer-to-peer file sharing systems","type":"article-journal","volume":"32"},"uris":["http://www.mendeley.com/documents/?uuid=04a477a4-4903-3523-95b4-740e99e99eb8"]}],"mendeley":{"formattedCitation":"[11]","plainTextFormattedCitation":"[11]","previouslyFormattedCitation":"[11]"},"properties":{"noteIndex":0},"schema":"https://github.com/citation-style-language/schema/raw/master/csl-citation.json"}</w:instrText>
       </w:r>
       <w:r>
         <w:fldChar w:fldCharType="separate"/>
@@ -3661,10 +3660,16 @@
       <w:r>
         <w:t xml:space="preserve"> showed that the longer a node stayed up, the higher it’s chance of staying up for another hour.</w:t>
       </w:r>
-      <w:bookmarkStart w:id="15" w:name="_GoBack"/>
-      <w:bookmarkEnd w:id="15"/>
-      <w:r>
-        <w:t xml:space="preserve"> For large values of i, lists can grow up to size K, K being a system-wide replication value</w:t>
+      <w:r>
+        <w:t xml:space="preserve"> For large values of </w:t>
+      </w:r>
+      <w:proofErr w:type="spellStart"/>
+      <w:r>
+        <w:t>i</w:t>
+      </w:r>
+      <w:proofErr w:type="spellEnd"/>
+      <w:r>
+        <w:t>, lists can grow up to size K, K being a system-wide replication value</w:t>
       </w:r>
       <w:r>
         <w:t xml:space="preserve"> </w:t>
@@ -3740,7 +3745,658 @@
         <w:t>If the K-bucket is full, the least-recently seen node is pinged and is evicted if no response is received; else the least-recently seen node is moved to the tail and the sender ID is discarded.</w:t>
       </w:r>
     </w:p>
+    <w:p>
+      <w:pPr>
+        <w:pStyle w:val="Heading2"/>
+        <w:numPr>
+          <w:ilvl w:val="0"/>
+          <w:numId w:val="0"/>
+        </w:numPr>
+        <w:ind w:left="216"/>
+      </w:pPr>
+      <w:bookmarkStart w:id="16" w:name="_Toc46755218"/>
+      <w:r>
+        <w:t>2.6 Skip Graph</w:t>
+      </w:r>
+      <w:bookmarkEnd w:id="16"/>
+    </w:p>
+    <w:p>
+      <w:r>
+        <w:t xml:space="preserve">A skip graph is a distributed data structure based on a skip list that functions similarly to tree structures used in distributed systems. </w:t>
+      </w:r>
+      <w:r>
+        <w:t xml:space="preserve">One pitfall of DHT systems is that </w:t>
+      </w:r>
+      <w:r>
+        <w:t>the nature of hashing destroys key ordering properties thus, they lack support for near-match key searches or (efficient) ranged queries. Another issue arises when setting optimal parameters in some protocols like Pastry and Chord for things like replication or stabilization as these require a prior estimation of what the network size or key space.</w:t>
+      </w:r>
+      <w:r>
+        <w:t xml:space="preserve"> Which is where skip graphs are advantageous as they can be constructed without knowledge of the network size</w:t>
+      </w:r>
+      <w:r>
+        <w:t xml:space="preserve"> and provide support for key ordering</w:t>
+      </w:r>
+      <w:r>
+        <w:t xml:space="preserve"> </w:t>
+      </w:r>
+      <w:r>
+        <w:fldChar w:fldCharType="begin" w:fldLock="1"/>
+      </w:r>
+      <w:r>
+        <w:instrText>ADDIN CSL_CITATION {"citationItems":[{"id":"ITEM-1","itemData":{"DOI":"10.1145/1290672.1290674","ISSN":"15496325","author":[{"dropping-particle":"","family":"Aspnes","given":"James","non-dropping-particle":"","parse-names":false,"suffix":""},{"dropping-particle":"","family":"Shah","given":"Gauri","non-dropping-particle":"","parse-names":false,"suffix":""}],"container-title":"ACM Transactions on Algorithms (TALG)","genre":"article","id":"ITEM-1","issue":"4","issued":{"date-parts":[["0"]]},"language":"eng","page":"37-es","publisher":"ACM","title":"Skip graphs","type":"article-journal","volume":"3"},"uris":["http://www.mendeley.com/documents/?uuid=a2d43314-f425-3f09-8261-38345c07d5fb"]}],"mendeley":{"formattedCitation":"[12]","plainTextFormattedCitation":"[12]","previouslyFormattedCitation":"[12]"},"properties":{"noteIndex":0},"schema":"https://github.com/citation-style-language/schema/raw/master/csl-citation.json"}</w:instrText>
+      </w:r>
+      <w:r>
+        <w:fldChar w:fldCharType="separate"/>
+      </w:r>
+      <w:r>
+        <w:rPr>
+          <w:noProof/>
+        </w:rPr>
+        <w:t>[12]</w:t>
+      </w:r>
+      <w:r>
+        <w:fldChar w:fldCharType="end"/>
+      </w:r>
+      <w:r>
+        <w:t>.</w:t>
+      </w:r>
+    </w:p>
     <w:p/>
+    <w:p>
+      <w:r>
+        <w:rPr>
+          <w:noProof/>
+        </w:rPr>
+        <mc:AlternateContent>
+          <mc:Choice Requires="wpg">
+            <w:drawing>
+              <wp:anchor distT="0" distB="0" distL="114300" distR="114300" simplePos="0" relativeHeight="251678720" behindDoc="0" locked="0" layoutInCell="1" allowOverlap="1">
+                <wp:simplePos x="0" y="0"/>
+                <wp:positionH relativeFrom="column">
+                  <wp:posOffset>-994</wp:posOffset>
+                </wp:positionH>
+                <wp:positionV relativeFrom="paragraph">
+                  <wp:posOffset>1373422</wp:posOffset>
+                </wp:positionV>
+                <wp:extent cx="4679950" cy="1772589"/>
+                <wp:effectExtent l="0" t="0" r="6350" b="0"/>
+                <wp:wrapTopAndBottom/>
+                <wp:docPr id="13" name="Group 13"/>
+                <wp:cNvGraphicFramePr/>
+                <a:graphic xmlns:a="http://schemas.openxmlformats.org/drawingml/2006/main">
+                  <a:graphicData uri="http://schemas.microsoft.com/office/word/2010/wordprocessingGroup">
+                    <wpg:wgp>
+                      <wpg:cNvGrpSpPr/>
+                      <wpg:grpSpPr>
+                        <a:xfrm>
+                          <a:off x="0" y="0"/>
+                          <a:ext cx="4679950" cy="1772589"/>
+                          <a:chOff x="0" y="0"/>
+                          <a:chExt cx="4679950" cy="1772589"/>
+                        </a:xfrm>
+                      </wpg:grpSpPr>
+                      <pic:pic xmlns:pic="http://schemas.openxmlformats.org/drawingml/2006/picture">
+                        <pic:nvPicPr>
+                          <pic:cNvPr id="3" name="Picture 3" descr="A picture containing clock&#10;&#10;Description automatically generated"/>
+                          <pic:cNvPicPr>
+                            <a:picLocks noChangeAspect="1"/>
+                          </pic:cNvPicPr>
+                        </pic:nvPicPr>
+                        <pic:blipFill>
+                          <a:blip r:embed="rId21">
+                            <a:extLst>
+                              <a:ext uri="{28A0092B-C50C-407E-A947-70E740481C1C}">
+                                <a14:useLocalDpi xmlns:a14="http://schemas.microsoft.com/office/drawing/2010/main" val="0"/>
+                              </a:ext>
+                            </a:extLst>
+                          </a:blip>
+                          <a:stretch>
+                            <a:fillRect/>
+                          </a:stretch>
+                        </pic:blipFill>
+                        <pic:spPr>
+                          <a:xfrm>
+                            <a:off x="0" y="0"/>
+                            <a:ext cx="4679950" cy="1445895"/>
+                          </a:xfrm>
+                          <a:prstGeom prst="rect">
+                            <a:avLst/>
+                          </a:prstGeom>
+                        </pic:spPr>
+                      </pic:pic>
+                      <wps:wsp>
+                        <wps:cNvPr id="5" name="Text Box 5"/>
+                        <wps:cNvSpPr txBox="1"/>
+                        <wps:spPr>
+                          <a:xfrm>
+                            <a:off x="0" y="1455089"/>
+                            <a:ext cx="4679950" cy="317500"/>
+                          </a:xfrm>
+                          <a:prstGeom prst="rect">
+                            <a:avLst/>
+                          </a:prstGeom>
+                          <a:solidFill>
+                            <a:prstClr val="white"/>
+                          </a:solidFill>
+                          <a:ln>
+                            <a:noFill/>
+                          </a:ln>
+                        </wps:spPr>
+                        <wps:txbx>
+                          <w:txbxContent>
+                            <w:p>
+                              <w:pPr>
+                                <w:pStyle w:val="Caption"/>
+                                <w:rPr>
+                                  <w:rFonts w:cs="Times New Roman"/>
+                                  <w:noProof/>
+                                  <w:sz w:val="20"/>
+                                  <w:lang w:val="en-US"/>
+                                </w:rPr>
+                              </w:pPr>
+                              <w:r>
+                                <w:t xml:space="preserve">Figure </w:t>
+                              </w:r>
+                              <w:r>
+                                <w:fldChar w:fldCharType="begin"/>
+                              </w:r>
+                              <w:r>
+                                <w:instrText xml:space="preserve"> SEQ Figure \* ARABIC </w:instrText>
+                              </w:r>
+                              <w:r>
+                                <w:fldChar w:fldCharType="separate"/>
+                              </w:r>
+                              <w:r>
+                                <w:rPr>
+                                  <w:noProof/>
+                                </w:rPr>
+                                <w:t>8</w:t>
+                              </w:r>
+                              <w:r>
+                                <w:fldChar w:fldCharType="end"/>
+                              </w:r>
+                              <w:r>
+                                <w:t>: Example of a skip list</w:t>
+                              </w:r>
+                            </w:p>
+                          </w:txbxContent>
+                        </wps:txbx>
+                        <wps:bodyPr rot="0" spcFirstLastPara="0" vertOverflow="overflow" horzOverflow="overflow" vert="horz" wrap="square" lIns="0" tIns="0" rIns="0" bIns="0" numCol="1" spcCol="0" rtlCol="0" fromWordArt="0" anchor="t" anchorCtr="0" forceAA="0" compatLnSpc="1">
+                          <a:prstTxWarp prst="textNoShape">
+                            <a:avLst/>
+                          </a:prstTxWarp>
+                          <a:spAutoFit/>
+                        </wps:bodyPr>
+                      </wps:wsp>
+                    </wpg:wgp>
+                  </a:graphicData>
+                </a:graphic>
+              </wp:anchor>
+            </w:drawing>
+          </mc:Choice>
+          <mc:Fallback>
+            <w:pict>
+              <v:group id="Group 13" o:spid="_x0000_s1037" style="position:absolute;margin-left:-.1pt;margin-top:108.15pt;width:368.5pt;height:139.55pt;z-index:251678720" coordsize="46799,17725" o:gfxdata="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">
+                <v:shape id="Picture 3" o:spid="_x0000_s1038" type="#_x0000_t75" alt="A picture containing clock&#10;&#10;Description automatically generated" style="position:absolute;width:46799;height:14458;visibility:visible;mso-wrap-style:square" o:gfxdata="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">
+                  <v:imagedata r:id="rId22" o:title="A picture containing clock&#10;&#10;Description automatically generated"/>
+                </v:shape>
+                <v:shape id="Text Box 5" o:spid="_x0000_s1039" type="#_x0000_t202" style="position:absolute;top:14550;width:46799;height:3175;visibility:visible;mso-wrap-style:square;v-text-anchor:top" o:gfxdata="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" stroked="f">
+                  <v:textbox style="mso-fit-shape-to-text:t" inset="0,0,0,0">
+                    <w:txbxContent>
+                      <w:p>
+                        <w:pPr>
+                          <w:pStyle w:val="Caption"/>
+                          <w:rPr>
+                            <w:rFonts w:cs="Times New Roman"/>
+                            <w:noProof/>
+                            <w:sz w:val="20"/>
+                            <w:lang w:val="en-US"/>
+                          </w:rPr>
+                        </w:pPr>
+                        <w:r>
+                          <w:t xml:space="preserve">Figure </w:t>
+                        </w:r>
+                        <w:r>
+                          <w:fldChar w:fldCharType="begin"/>
+                        </w:r>
+                        <w:r>
+                          <w:instrText xml:space="preserve"> SEQ Figure \* ARABIC </w:instrText>
+                        </w:r>
+                        <w:r>
+                          <w:fldChar w:fldCharType="separate"/>
+                        </w:r>
+                        <w:r>
+                          <w:rPr>
+                            <w:noProof/>
+                          </w:rPr>
+                          <w:t>8</w:t>
+                        </w:r>
+                        <w:r>
+                          <w:fldChar w:fldCharType="end"/>
+                        </w:r>
+                        <w:r>
+                          <w:t>: Example of a skip list</w:t>
+                        </w:r>
+                      </w:p>
+                    </w:txbxContent>
+                  </v:textbox>
+                </v:shape>
+                <w10:wrap type="topAndBottom"/>
+              </v:group>
+            </w:pict>
+          </mc:Fallback>
+        </mc:AlternateContent>
+      </w:r>
+      <w:r>
+        <w:t xml:space="preserve">At the foundation of skip graphs are skip lists, which are tree-like data structures organized in levels of increasing sparse linked lists </w:t>
+      </w:r>
+      <w:r>
+        <w:fldChar w:fldCharType="begin" w:fldLock="1"/>
+      </w:r>
+      <w:r>
+        <w:instrText>ADDIN CSL_CITATION {"citationItems":[{"id":"ITEM-1","itemData":{"DOI":"10.1145/1290672.1290674","ISSN":"15496325","author":[{"dropping-particle":"","family":"Aspnes","given":"James","non-dropping-particle":"","parse-names":false,"suffix":""},{"dropping-particle":"","family":"Shah","given":"Gauri","non-dropping-particle":"","parse-names":false,"suffix":""}],"container-title":"ACM Transactions on Algorithms (TALG)","genre":"article","id":"ITEM-1","issue":"4","issued":{"date-parts":[["0"]]},"language":"eng","page":"37-es","publisher":"ACM","title":"Skip graphs","type":"article-journal","volume":"3"},"uris":["http://www.mendeley.com/documents/?uuid=a2d43314-f425-3f09-8261-38345c07d5fb"]}],"mendeley":{"formattedCitation":"[12]","plainTextFormattedCitation":"[12]"},"properties":{"noteIndex":0},"schema":"https://github.com/citation-style-language/schema/raw/master/csl-citation.json"}</w:instrText>
+      </w:r>
+      <w:r>
+        <w:fldChar w:fldCharType="separate"/>
+      </w:r>
+      <w:r>
+        <w:rPr>
+          <w:noProof/>
+        </w:rPr>
+        <w:t>[12]</w:t>
+      </w:r>
+      <w:r>
+        <w:fldChar w:fldCharType="end"/>
+      </w:r>
+      <w:r>
+        <w:t xml:space="preserve">. Sitting at the bottom is level 0 which is a linked list containing all the nodes in the network in ascending order by key. Skip graphs utilize doubly linked skip lists where each node a predecessor and successor pointer </w:t>
+      </w:r>
+      <w:r>
+        <w:t>for each level it resides in; with higher level lists being “express lanes” that enable quick traversal of a node sequence. Searching for a node key starts at the top level and drops down a level when the desired not is not available in that level.</w:t>
+      </w:r>
+    </w:p>
+    <w:p>
+      <w:r>
+        <w:t xml:space="preserve">The drawback of just using a skip list is that top level nodes are a single point of failure which could partition a significant part of the network and secondly, as nodes are connected on average to </w:t>
+      </w:r>
+      <w:r>
+        <w:rPr>
+          <w:i/>
+          <w:iCs/>
+        </w:rPr>
+        <w:t>O(1)</w:t>
+      </w:r>
+      <w:r>
+        <w:t xml:space="preserve"> other nodes, random node failure can also isolate parts of the network.</w:t>
+      </w:r>
+      <w:r>
+        <w:t xml:space="preserve"> Skip graphs improve </w:t>
+      </w:r>
+      <w:r>
+        <w:t>on this by placing multiple linked lists at each level with each node being a member of one list</w:t>
+      </w:r>
+      <w:r>
+        <w:t xml:space="preserve"> and having </w:t>
+      </w:r>
+      <w:proofErr w:type="gramStart"/>
+      <w:r>
+        <w:rPr>
+          <w:i/>
+          <w:iCs/>
+        </w:rPr>
+        <w:t>O(</w:t>
+      </w:r>
+      <w:proofErr w:type="gramEnd"/>
+      <w:r>
+        <w:rPr>
+          <w:i/>
+          <w:iCs/>
+        </w:rPr>
+        <w:t xml:space="preserve">log n) </w:t>
+      </w:r>
+      <w:r>
+        <w:t>neighbors</w:t>
+      </w:r>
+      <w:r>
+        <w:t xml:space="preserve">. This reduces the chance of a node participating in a search in turn eliminating single points of failure and </w:t>
+      </w:r>
+      <w:r>
+        <w:t>hotspots</w:t>
+      </w:r>
+      <w:r>
+        <w:t>.</w:t>
+      </w:r>
+    </w:p>
+    <w:p/>
+    <w:p>
+      <w:r>
+        <w:rPr>
+          <w:noProof/>
+        </w:rPr>
+        <w:lastRenderedPageBreak/>
+        <mc:AlternateContent>
+          <mc:Choice Requires="wpg">
+            <w:drawing>
+              <wp:anchor distT="0" distB="0" distL="114300" distR="114300" simplePos="0" relativeHeight="251682816" behindDoc="0" locked="0" layoutInCell="1" allowOverlap="1">
+                <wp:simplePos x="0" y="0"/>
+                <wp:positionH relativeFrom="column">
+                  <wp:posOffset>-994</wp:posOffset>
+                </wp:positionH>
+                <wp:positionV relativeFrom="paragraph">
+                  <wp:posOffset>1104237</wp:posOffset>
+                </wp:positionV>
+                <wp:extent cx="4679950" cy="2384840"/>
+                <wp:effectExtent l="0" t="0" r="6350" b="0"/>
+                <wp:wrapTopAndBottom/>
+                <wp:docPr id="9" name="Group 9"/>
+                <wp:cNvGraphicFramePr/>
+                <a:graphic xmlns:a="http://schemas.openxmlformats.org/drawingml/2006/main">
+                  <a:graphicData uri="http://schemas.microsoft.com/office/word/2010/wordprocessingGroup">
+                    <wpg:wgp>
+                      <wpg:cNvGrpSpPr/>
+                      <wpg:grpSpPr>
+                        <a:xfrm>
+                          <a:off x="0" y="0"/>
+                          <a:ext cx="4679950" cy="2384840"/>
+                          <a:chOff x="0" y="0"/>
+                          <a:chExt cx="4679950" cy="2384840"/>
+                        </a:xfrm>
+                      </wpg:grpSpPr>
+                      <pic:pic xmlns:pic="http://schemas.openxmlformats.org/drawingml/2006/picture">
+                        <pic:nvPicPr>
+                          <pic:cNvPr id="6" name="Picture 6" descr="A close up of text on a white background&#10;&#10;Description automatically generated"/>
+                          <pic:cNvPicPr>
+                            <a:picLocks noChangeAspect="1"/>
+                          </pic:cNvPicPr>
+                        </pic:nvPicPr>
+                        <pic:blipFill>
+                          <a:blip r:embed="rId23">
+                            <a:extLst>
+                              <a:ext uri="{28A0092B-C50C-407E-A947-70E740481C1C}">
+                                <a14:useLocalDpi xmlns:a14="http://schemas.microsoft.com/office/drawing/2010/main" val="0"/>
+                              </a:ext>
+                            </a:extLst>
+                          </a:blip>
+                          <a:stretch>
+                            <a:fillRect/>
+                          </a:stretch>
+                        </pic:blipFill>
+                        <pic:spPr>
+                          <a:xfrm>
+                            <a:off x="0" y="0"/>
+                            <a:ext cx="4679950" cy="2117090"/>
+                          </a:xfrm>
+                          <a:prstGeom prst="rect">
+                            <a:avLst/>
+                          </a:prstGeom>
+                        </pic:spPr>
+                      </pic:pic>
+                      <wps:wsp>
+                        <wps:cNvPr id="7" name="Text Box 7"/>
+                        <wps:cNvSpPr txBox="1"/>
+                        <wps:spPr>
+                          <a:xfrm>
+                            <a:off x="0" y="2067340"/>
+                            <a:ext cx="4679950" cy="317500"/>
+                          </a:xfrm>
+                          <a:prstGeom prst="rect">
+                            <a:avLst/>
+                          </a:prstGeom>
+                          <a:solidFill>
+                            <a:prstClr val="white"/>
+                          </a:solidFill>
+                          <a:ln>
+                            <a:noFill/>
+                          </a:ln>
+                        </wps:spPr>
+                        <wps:txbx>
+                          <w:txbxContent>
+                            <w:p>
+                              <w:pPr>
+                                <w:pStyle w:val="Caption"/>
+                                <w:rPr>
+                                  <w:rFonts w:cs="Times New Roman"/>
+                                  <w:noProof/>
+                                  <w:sz w:val="20"/>
+                                  <w:lang w:val="en-US"/>
+                                </w:rPr>
+                              </w:pPr>
+                              <w:r>
+                                <w:t xml:space="preserve">Figure </w:t>
+                              </w:r>
+                              <w:r>
+                                <w:fldChar w:fldCharType="begin"/>
+                              </w:r>
+                              <w:r>
+                                <w:instrText xml:space="preserve"> SEQ Figure \* ARABIC </w:instrText>
+                              </w:r>
+                              <w:r>
+                                <w:fldChar w:fldCharType="separate"/>
+                              </w:r>
+                              <w:r>
+                                <w:rPr>
+                                  <w:noProof/>
+                                </w:rPr>
+                                <w:t>9</w:t>
+                              </w:r>
+                              <w:r>
+                                <w:fldChar w:fldCharType="end"/>
+                              </w:r>
+                              <w:r>
+                                <w:t>: Example of a skip graph</w:t>
+                              </w:r>
+                            </w:p>
+                          </w:txbxContent>
+                        </wps:txbx>
+                        <wps:bodyPr rot="0" spcFirstLastPara="0" vertOverflow="overflow" horzOverflow="overflow" vert="horz" wrap="square" lIns="0" tIns="0" rIns="0" bIns="0" numCol="1" spcCol="0" rtlCol="0" fromWordArt="0" anchor="t" anchorCtr="0" forceAA="0" compatLnSpc="1">
+                          <a:prstTxWarp prst="textNoShape">
+                            <a:avLst/>
+                          </a:prstTxWarp>
+                          <a:spAutoFit/>
+                        </wps:bodyPr>
+                      </wps:wsp>
+                    </wpg:wgp>
+                  </a:graphicData>
+                </a:graphic>
+              </wp:anchor>
+            </w:drawing>
+          </mc:Choice>
+          <mc:Fallback>
+            <w:pict>
+              <v:group id="Group 9" o:spid="_x0000_s1040" style="position:absolute;margin-left:-.1pt;margin-top:86.95pt;width:368.5pt;height:187.8pt;z-index:251682816" coordsize="46799,23848" o:gfxdata="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">
+                <v:shape id="Picture 6" o:spid="_x0000_s1041" type="#_x0000_t75" alt="A close up of text on a white background&#10;&#10;Description automatically generated" style="position:absolute;width:46799;height:21170;visibility:visible;mso-wrap-style:square" o:gfxdata="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">
+                  <v:imagedata r:id="rId24" o:title="A close up of text on a white background&#10;&#10;Description automatically generated"/>
+                </v:shape>
+                <v:shape id="Text Box 7" o:spid="_x0000_s1042" type="#_x0000_t202" style="position:absolute;top:20673;width:46799;height:3175;visibility:visible;mso-wrap-style:square;v-text-anchor:top" o:gfxdata="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" stroked="f">
+                  <v:textbox style="mso-fit-shape-to-text:t" inset="0,0,0,0">
+                    <w:txbxContent>
+                      <w:p>
+                        <w:pPr>
+                          <w:pStyle w:val="Caption"/>
+                          <w:rPr>
+                            <w:rFonts w:cs="Times New Roman"/>
+                            <w:noProof/>
+                            <w:sz w:val="20"/>
+                            <w:lang w:val="en-US"/>
+                          </w:rPr>
+                        </w:pPr>
+                        <w:r>
+                          <w:t xml:space="preserve">Figure </w:t>
+                        </w:r>
+                        <w:r>
+                          <w:fldChar w:fldCharType="begin"/>
+                        </w:r>
+                        <w:r>
+                          <w:instrText xml:space="preserve"> SEQ Figure \* ARABIC </w:instrText>
+                        </w:r>
+                        <w:r>
+                          <w:fldChar w:fldCharType="separate"/>
+                        </w:r>
+                        <w:r>
+                          <w:rPr>
+                            <w:noProof/>
+                          </w:rPr>
+                          <w:t>9</w:t>
+                        </w:r>
+                        <w:r>
+                          <w:fldChar w:fldCharType="end"/>
+                        </w:r>
+                        <w:r>
+                          <w:t>: Example of a skip graph</w:t>
+                        </w:r>
+                      </w:p>
+                    </w:txbxContent>
+                  </v:textbox>
+                </v:shape>
+                <w10:wrap type="topAndBottom"/>
+              </v:group>
+            </w:pict>
+          </mc:Fallback>
+        </mc:AlternateContent>
+      </w:r>
+      <w:r>
+        <w:t xml:space="preserve">A node’s membership is determined by a membership vector </w:t>
+      </w:r>
+      <w:r>
+        <w:rPr>
+          <w:i/>
+          <w:iCs/>
+        </w:rPr>
+        <w:t xml:space="preserve">m(x) </w:t>
+      </w:r>
+      <w:r>
+        <w:t xml:space="preserve">assigned to a linked list. </w:t>
+      </w:r>
+      <w:r>
+        <w:rPr>
+          <w:i/>
+          <w:iCs/>
+        </w:rPr>
+        <w:t xml:space="preserve">m(x) </w:t>
+      </w:r>
+      <w:r>
+        <w:t xml:space="preserve">is defined as an infinite random word using a fixed alphabet but it has been observed that on average an </w:t>
+      </w:r>
+      <w:proofErr w:type="gramStart"/>
+      <w:r>
+        <w:rPr>
+          <w:i/>
+          <w:iCs/>
+        </w:rPr>
+        <w:t>O(</w:t>
+      </w:r>
+      <w:proofErr w:type="gramEnd"/>
+      <w:r>
+        <w:rPr>
+          <w:i/>
+          <w:iCs/>
+        </w:rPr>
+        <w:t xml:space="preserve">log n) </w:t>
+      </w:r>
+      <w:r>
+        <w:t xml:space="preserve">length word is generated. </w:t>
+      </w:r>
+      <w:r>
+        <w:t xml:space="preserve">The list at level 0 contains an empty word and for each higher level, a list contains nodes for which a word </w:t>
+      </w:r>
+      <w:r>
+        <w:rPr>
+          <w:i/>
+          <w:iCs/>
+        </w:rPr>
+        <w:t>w</w:t>
+      </w:r>
+      <w:r>
+        <w:t xml:space="preserve"> is a prefix of </w:t>
+      </w:r>
+      <w:r>
+        <w:rPr>
+          <w:i/>
+          <w:iCs/>
+        </w:rPr>
+        <w:t>m(x)</w:t>
+      </w:r>
+      <w:r>
+        <w:t>.</w:t>
+      </w:r>
+      <w:r>
+        <w:t xml:space="preserve"> A list is said to be part of a level </w:t>
+      </w:r>
+      <w:proofErr w:type="spellStart"/>
+      <w:r>
+        <w:rPr>
+          <w:i/>
+          <w:iCs/>
+        </w:rPr>
+        <w:t>i</w:t>
+      </w:r>
+      <w:proofErr w:type="spellEnd"/>
+      <w:r>
+        <w:rPr>
+          <w:i/>
+          <w:iCs/>
+        </w:rPr>
+        <w:t xml:space="preserve"> </w:t>
+      </w:r>
+      <w:r>
+        <w:t xml:space="preserve">if the length of </w:t>
+      </w:r>
+      <w:r>
+        <w:rPr>
+          <w:i/>
+          <w:iCs/>
+        </w:rPr>
+        <w:t>w</w:t>
+      </w:r>
+      <w:r>
+        <w:t xml:space="preserve"> = </w:t>
+      </w:r>
+      <w:proofErr w:type="spellStart"/>
+      <w:r>
+        <w:rPr>
+          <w:i/>
+          <w:iCs/>
+        </w:rPr>
+        <w:t>i</w:t>
+      </w:r>
+      <w:proofErr w:type="spellEnd"/>
+      <w:r>
+        <w:t>.</w:t>
+      </w:r>
+    </w:p>
+    <w:p>
+      <w:r>
+        <w:t xml:space="preserve">A new node uses an </w:t>
+      </w:r>
+      <w:r>
+        <w:rPr>
+          <w:i/>
+          <w:iCs/>
+        </w:rPr>
+        <w:t>introducing node</w:t>
+      </w:r>
+      <w:r>
+        <w:t xml:space="preserve"> to join the network by inserting itself in one linked list for each level until it is a singleton list at the top level. The first stage of the insert process involves the node running a search operation for itself in the introducing node to discover and link to its neighbors at level 0. Secondly, for each level above level 0, the node locates the closest nodes </w:t>
+      </w:r>
+      <w:r>
+        <w:t>with the same membership vector for that level and links to them. When a node wishes to leave the network, it simply deletes itself from all lists above level 0 and finally deletes itself from level 0.</w:t>
+      </w:r>
+    </w:p>
+    <w:p/>
+    <w:p>
+      <w:r>
+        <w:t>Previous work done by the authors of skip graphs describes a graph repair mechanism that they declared inadequate with the worst-case run time being linear in the graph size; in some cases, failing to converge or disconnecting nodes. An alternative mechanism proposed was a generational approach where the skip graph is rebuilt afresh, and existing nodes migrated to the new graph</w:t>
+      </w:r>
+      <w:r>
+        <w:t xml:space="preserve"> using methods like</w:t>
+      </w:r>
+      <w:r>
+        <w:t xml:space="preserve"> an initiator node adding the other nodes using the insertion function</w:t>
+      </w:r>
+      <w:r>
+        <w:t>.</w:t>
+      </w:r>
+    </w:p>
     <w:p>
       <w:pPr>
         <w:pStyle w:val="Heading1"/>
@@ -3749,19 +4405,16 @@
           <w:numId w:val="4"/>
         </w:numPr>
       </w:pPr>
-      <w:bookmarkStart w:id="16" w:name="__RefHeading___Toc344_241414611"/>
-      <w:bookmarkStart w:id="17" w:name="_Toc264532862"/>
-      <w:bookmarkStart w:id="18" w:name="_Toc46409436"/>
+      <w:bookmarkStart w:id="17" w:name="__RefHeading___Toc344_241414611"/>
+      <w:bookmarkStart w:id="18" w:name="_Toc264532862"/>
+      <w:bookmarkStart w:id="19" w:name="_Toc46755219"/>
       <w:r>
         <w:lastRenderedPageBreak/>
-        <w:t>S</w:t>
-      </w:r>
-      <w:r>
-        <w:t>ection three</w:t>
-      </w:r>
-      <w:bookmarkEnd w:id="16"/>
+        <w:t>Section three</w:t>
+      </w:r>
       <w:bookmarkEnd w:id="17"/>
       <w:bookmarkEnd w:id="18"/>
+      <w:bookmarkEnd w:id="19"/>
     </w:p>
     <w:p>
       <w:pPr>
@@ -3808,217 +4461,12 @@
     <w:p>
       <w:pPr>
         <w:sectPr>
-          <w:footerReference w:type="default" r:id="rId21"/>
+          <w:footerReference w:type="default" r:id="rId25"/>
           <w:pgSz w:w="11906" w:h="16838"/>
           <w:pgMar w:top="2268" w:right="2268" w:bottom="2268" w:left="2268" w:header="720" w:footer="709" w:gutter="0"/>
           <w:cols w:space="720"/>
         </w:sectPr>
       </w:pPr>
-    </w:p>
-    <w:p>
-      <w:pPr>
-        <w:pStyle w:val="Standard"/>
-        <w:spacing w:after="140" w:line="288" w:lineRule="auto"/>
-        <w:ind w:left="640" w:hanging="640"/>
-      </w:pPr>
-      <w:r>
-        <w:t>[1]</w:t>
-      </w:r>
-      <w:r>
-        <w:tab/>
-        <w:t xml:space="preserve">D. Reinsel, J. Gantz, and J. Rydning, “The Digitization of the World - From Edge to </w:t>
-      </w:r>
-      <w:r>
-        <w:t>Core,” 2018. [Online]. Available: https://www.seagate.com/files/www-content/our-story/trends/files/idc-seagate-dataage-whitepaper.pdf.</w:t>
-      </w:r>
-    </w:p>
-    <w:p>
-      <w:pPr>
-        <w:pStyle w:val="Standard"/>
-        <w:spacing w:after="140" w:line="288" w:lineRule="auto"/>
-        <w:ind w:left="640" w:hanging="640"/>
-      </w:pPr>
-      <w:r>
-        <w:t>[2]</w:t>
-      </w:r>
-      <w:r>
-        <w:tab/>
-        <w:t>Domo, “Data Never Sleeps 7.0,” 2019. https://www.domo.com/learn/data-never-sleeps-7 (accessed Jul. 20, 2020).</w:t>
-      </w:r>
-    </w:p>
-    <w:p>
-      <w:pPr>
-        <w:pStyle w:val="Standard"/>
-        <w:spacing w:after="140" w:line="288" w:lineRule="auto"/>
-        <w:ind w:left="640" w:hanging="640"/>
-      </w:pPr>
-      <w:r>
-        <w:t>[3]</w:t>
-      </w:r>
-      <w:r>
-        <w:tab/>
-        <w:t xml:space="preserve">Y. </w:t>
-      </w:r>
-      <w:r>
-        <w:t xml:space="preserve">Chawathe, S. Ratnasamy, L. Breslau, N. Lanham, and S. Shenker, “Making Gnutella-like P2P Systems Scalable,” </w:t>
-      </w:r>
-      <w:r>
-        <w:rPr>
-          <w:i/>
-        </w:rPr>
-        <w:t>Comput. Commun. Rev.</w:t>
-      </w:r>
-      <w:r>
-        <w:t>, vol. 33, no. 4, pp. 407–418.</w:t>
-      </w:r>
-    </w:p>
-    <w:p>
-      <w:pPr>
-        <w:pStyle w:val="Standard"/>
-        <w:spacing w:after="140" w:line="288" w:lineRule="auto"/>
-        <w:ind w:left="640" w:hanging="640"/>
-      </w:pPr>
-      <w:r>
-        <w:t>[4]</w:t>
-      </w:r>
-      <w:r>
-        <w:tab/>
-        <w:t xml:space="preserve">M. Gowan, “Requiem for Napster,” </w:t>
-      </w:r>
-      <w:r>
-        <w:rPr>
-          <w:i/>
-        </w:rPr>
-        <w:t>PC World</w:t>
-      </w:r>
-      <w:r>
-        <w:t>, 2002. https://www.pcworld.idg.com.au/article/22380</w:t>
-      </w:r>
-      <w:r>
-        <w:t>/requiem_napster/ (accessed Jul. 20, 2020).</w:t>
-      </w:r>
-    </w:p>
-    <w:p>
-      <w:pPr>
-        <w:pStyle w:val="Standard"/>
-        <w:spacing w:after="140" w:line="288" w:lineRule="auto"/>
-        <w:ind w:left="640" w:hanging="640"/>
-      </w:pPr>
-      <w:r>
-        <w:t>[5]</w:t>
-      </w:r>
-      <w:r>
-        <w:tab/>
-        <w:t xml:space="preserve">M. Richtel, “Napster Is Told to Remain Shut,” </w:t>
-      </w:r>
-      <w:r>
-        <w:rPr>
-          <w:i/>
-        </w:rPr>
-        <w:t>The New York Times</w:t>
-      </w:r>
-      <w:r>
-        <w:t>, 2001. https://www.nytimes.com/2001/07/12/technology/ebusiness/napster-is-told-to-remain-shut.html.</w:t>
-      </w:r>
-    </w:p>
-    <w:p>
-      <w:pPr>
-        <w:pStyle w:val="Standard"/>
-        <w:spacing w:after="140" w:line="288" w:lineRule="auto"/>
-        <w:ind w:left="640" w:hanging="640"/>
-      </w:pPr>
-      <w:r>
-        <w:t>[6]</w:t>
-      </w:r>
-      <w:r>
-        <w:tab/>
-        <w:t xml:space="preserve">Wikipedia, “Gnutella,” </w:t>
-      </w:r>
-      <w:r>
-        <w:rPr>
-          <w:i/>
-        </w:rPr>
-        <w:t>Wikipedia</w:t>
-      </w:r>
-      <w:r>
-        <w:t>. https</w:t>
-      </w:r>
-      <w:r>
-        <w:t>://en.wikipedia.org/wiki/Gnutella (accessed Jul. 20, 2020).</w:t>
-      </w:r>
-    </w:p>
-    <w:p>
-      <w:pPr>
-        <w:pStyle w:val="Standard"/>
-        <w:spacing w:after="140" w:line="288" w:lineRule="auto"/>
-        <w:ind w:left="640" w:hanging="640"/>
-      </w:pPr>
-      <w:r>
-        <w:t>[7]</w:t>
-      </w:r>
-      <w:r>
-        <w:tab/>
-        <w:t xml:space="preserve">S. Ratnasamy, P. Francis, M. Handley, R. Karp, and S. Schenker, “A scalable content-addressable network,” </w:t>
-      </w:r>
-      <w:r>
-        <w:rPr>
-          <w:i/>
-        </w:rPr>
-        <w:t>Comput. Commun. Rev.</w:t>
-      </w:r>
-      <w:r>
-        <w:t>, vol. 31, no. 4, pp. 161–172, 2001, doi: 10.1145/964723.383072.</w:t>
-      </w:r>
-    </w:p>
-    <w:p>
-      <w:pPr>
-        <w:pStyle w:val="Standard"/>
-        <w:spacing w:after="140" w:line="288" w:lineRule="auto"/>
-        <w:ind w:left="640" w:hanging="640"/>
-      </w:pPr>
-      <w:r>
-        <w:t>[</w:t>
-      </w:r>
-      <w:r>
-        <w:t>8]</w:t>
-      </w:r>
-      <w:r>
-        <w:tab/>
-        <w:t xml:space="preserve">I. Stoica, R. Morris, D. Karger, M. F. Kaashoek, and H. Balakrishnan, “Chord: A scalable peer-to-peer lookup service for internet applications,” </w:t>
-      </w:r>
-      <w:r>
-        <w:rPr>
-          <w:i/>
-        </w:rPr>
-        <w:t>Comput. Commun. Rev.</w:t>
-      </w:r>
-      <w:r>
-        <w:t>, vol. 31, no. 4, pp. 149–160, 2001, doi: 10.1145/964723.383071.</w:t>
-      </w:r>
-    </w:p>
-    <w:p>
-      <w:pPr>
-        <w:pStyle w:val="Standard"/>
-      </w:pPr>
-      <w:r>
-        <w:t>[9]</w:t>
-      </w:r>
-      <w:r>
-        <w:tab/>
-        <w:t xml:space="preserve">I. Stoica </w:t>
-      </w:r>
-      <w:r>
-        <w:rPr>
-          <w:i/>
-        </w:rPr>
-        <w:t>et al.</w:t>
-      </w:r>
-      <w:r>
-        <w:t>, “</w:t>
-      </w:r>
-      <w:r>
-        <w:t>Chord: A Scalable Peer-to-peer Lookup Protocol for Internet Applications,” 2001.</w:t>
-      </w:r>
     </w:p>
     <w:p>
       <w:pPr>
@@ -4032,11 +4480,490 @@
     </w:p>
     <w:p>
       <w:pPr>
+        <w:autoSpaceDE w:val="0"/>
+        <w:adjustRightInd w:val="0"/>
+        <w:spacing w:line="240" w:lineRule="exact"/>
+        <w:ind w:left="640" w:hanging="640"/>
+        <w:rPr>
+          <w:noProof/>
+          <w:szCs w:val="24"/>
+        </w:rPr>
+      </w:pPr>
+      <w:r>
+        <w:t xml:space="preserve"> </w:t>
+      </w:r>
+      <w:r>
+        <w:fldChar w:fldCharType="begin" w:fldLock="1"/>
+      </w:r>
+      <w:r>
+        <w:instrText xml:space="preserve">ADDIN Mendeley Bibliography CSL_BIBLIOGRAPHY </w:instrText>
+      </w:r>
+      <w:r>
+        <w:fldChar w:fldCharType="separate"/>
+      </w:r>
+      <w:r>
+        <w:rPr>
+          <w:noProof/>
+          <w:szCs w:val="24"/>
+        </w:rPr>
+        <w:t>[1]</w:t>
+      </w:r>
+      <w:r>
+        <w:rPr>
+          <w:noProof/>
+          <w:szCs w:val="24"/>
+        </w:rPr>
+        <w:tab/>
+        <w:t>D. Reinsel, J. Gantz, and J. Rydning, “The Digitization of the World - From Edge to Core,” 2018. [Online]. Available: https://www.seagate.com/files/www-content/our-story/trends/files/idc-seagate-dataage-whitepaper.pdf.</w:t>
+      </w:r>
+    </w:p>
+    <w:p>
+      <w:pPr>
+        <w:autoSpaceDE w:val="0"/>
+        <w:adjustRightInd w:val="0"/>
+        <w:spacing w:line="240" w:lineRule="exact"/>
+        <w:ind w:left="640" w:hanging="640"/>
+        <w:rPr>
+          <w:noProof/>
+          <w:szCs w:val="24"/>
+        </w:rPr>
+      </w:pPr>
+      <w:r>
+        <w:rPr>
+          <w:noProof/>
+          <w:szCs w:val="24"/>
+        </w:rPr>
+        <w:t>[2]</w:t>
+      </w:r>
+      <w:r>
+        <w:rPr>
+          <w:noProof/>
+          <w:szCs w:val="24"/>
+        </w:rPr>
+        <w:tab/>
+        <w:t>Domo, “Data Never Sleeps 7.0,” 2019. https://www.domo.com/learn/data-never-sleeps-7 (accessed Jul. 20, 2020).</w:t>
+      </w:r>
+    </w:p>
+    <w:p>
+      <w:pPr>
+        <w:autoSpaceDE w:val="0"/>
+        <w:adjustRightInd w:val="0"/>
+        <w:spacing w:line="240" w:lineRule="exact"/>
+        <w:ind w:left="640" w:hanging="640"/>
+        <w:rPr>
+          <w:noProof/>
+          <w:szCs w:val="24"/>
+        </w:rPr>
+      </w:pPr>
+      <w:r>
+        <w:rPr>
+          <w:noProof/>
+          <w:szCs w:val="24"/>
+        </w:rPr>
+        <w:t>[3]</w:t>
+      </w:r>
+      <w:r>
+        <w:rPr>
+          <w:noProof/>
+          <w:szCs w:val="24"/>
+        </w:rPr>
+        <w:tab/>
+        <w:t xml:space="preserve">Y. Chawathe, S. Ratnasamy, L. Breslau, N. Lanham, and S. Shenker, “Making Gnutella-like P2P Systems Scalable,” </w:t>
+      </w:r>
+      <w:r>
+        <w:rPr>
+          <w:i/>
+          <w:iCs/>
+          <w:noProof/>
+          <w:szCs w:val="24"/>
+        </w:rPr>
+        <w:t>Comput. Commun. Rev.</w:t>
+      </w:r>
+      <w:r>
+        <w:rPr>
+          <w:noProof/>
+          <w:szCs w:val="24"/>
+        </w:rPr>
+        <w:t>, vol. 33, no. 4, pp. 407–418.</w:t>
+      </w:r>
+    </w:p>
+    <w:p>
+      <w:pPr>
+        <w:autoSpaceDE w:val="0"/>
+        <w:adjustRightInd w:val="0"/>
+        <w:spacing w:line="240" w:lineRule="exact"/>
+        <w:ind w:left="640" w:hanging="640"/>
+        <w:rPr>
+          <w:noProof/>
+          <w:szCs w:val="24"/>
+        </w:rPr>
+      </w:pPr>
+      <w:r>
+        <w:rPr>
+          <w:noProof/>
+          <w:szCs w:val="24"/>
+        </w:rPr>
+        <w:t>[4]</w:t>
+      </w:r>
+      <w:r>
+        <w:rPr>
+          <w:noProof/>
+          <w:szCs w:val="24"/>
+        </w:rPr>
+        <w:tab/>
+        <w:t xml:space="preserve">M. Gowan, “Requiem for Napster,” </w:t>
+      </w:r>
+      <w:r>
+        <w:rPr>
+          <w:i/>
+          <w:iCs/>
+          <w:noProof/>
+          <w:szCs w:val="24"/>
+        </w:rPr>
+        <w:t>PC World</w:t>
+      </w:r>
+      <w:r>
+        <w:rPr>
+          <w:noProof/>
+          <w:szCs w:val="24"/>
+        </w:rPr>
+        <w:t>, 2002. https://www.pcworld.idg.com.au/article/22380/requiem_napster/ (accessed Jul. 20, 2020).</w:t>
+      </w:r>
+    </w:p>
+    <w:p>
+      <w:pPr>
+        <w:autoSpaceDE w:val="0"/>
+        <w:adjustRightInd w:val="0"/>
+        <w:spacing w:line="240" w:lineRule="exact"/>
+        <w:ind w:left="640" w:hanging="640"/>
+        <w:rPr>
+          <w:noProof/>
+          <w:szCs w:val="24"/>
+        </w:rPr>
+      </w:pPr>
+      <w:r>
+        <w:rPr>
+          <w:noProof/>
+          <w:szCs w:val="24"/>
+        </w:rPr>
+        <w:t>[5]</w:t>
+      </w:r>
+      <w:r>
+        <w:rPr>
+          <w:noProof/>
+          <w:szCs w:val="24"/>
+        </w:rPr>
+        <w:tab/>
+        <w:t xml:space="preserve">M. Richtel, “Napster Is Told to Remain Shut,” </w:t>
+      </w:r>
+      <w:r>
+        <w:rPr>
+          <w:i/>
+          <w:iCs/>
+          <w:noProof/>
+          <w:szCs w:val="24"/>
+        </w:rPr>
+        <w:t>The New York Times</w:t>
+      </w:r>
+      <w:r>
+        <w:rPr>
+          <w:noProof/>
+          <w:szCs w:val="24"/>
+        </w:rPr>
+        <w:t>, 2001. https://www.nytimes.com/2001/07/12/technology/ebusiness/napster-is-told-to-remain-shut.html.</w:t>
+      </w:r>
+    </w:p>
+    <w:p>
+      <w:pPr>
+        <w:autoSpaceDE w:val="0"/>
+        <w:adjustRightInd w:val="0"/>
+        <w:spacing w:line="240" w:lineRule="exact"/>
+        <w:ind w:left="640" w:hanging="640"/>
+        <w:rPr>
+          <w:noProof/>
+          <w:szCs w:val="24"/>
+        </w:rPr>
+      </w:pPr>
+      <w:r>
+        <w:rPr>
+          <w:noProof/>
+          <w:szCs w:val="24"/>
+        </w:rPr>
+        <w:t>[6]</w:t>
+      </w:r>
+      <w:r>
+        <w:rPr>
+          <w:noProof/>
+          <w:szCs w:val="24"/>
+        </w:rPr>
+        <w:tab/>
+        <w:t xml:space="preserve">Wikipedia, “Gnutella,” </w:t>
+      </w:r>
+      <w:r>
+        <w:rPr>
+          <w:i/>
+          <w:iCs/>
+          <w:noProof/>
+          <w:szCs w:val="24"/>
+        </w:rPr>
+        <w:t>Wikipedia</w:t>
+      </w:r>
+      <w:r>
+        <w:rPr>
+          <w:noProof/>
+          <w:szCs w:val="24"/>
+        </w:rPr>
+        <w:t>. https://en.wikipedia.org/wiki/Gnutella (accessed Jul. 20, 2020).</w:t>
+      </w:r>
+    </w:p>
+    <w:p>
+      <w:pPr>
+        <w:autoSpaceDE w:val="0"/>
+        <w:adjustRightInd w:val="0"/>
+        <w:spacing w:line="240" w:lineRule="exact"/>
+        <w:ind w:left="640" w:hanging="640"/>
+        <w:rPr>
+          <w:noProof/>
+          <w:szCs w:val="24"/>
+        </w:rPr>
+      </w:pPr>
+      <w:r>
+        <w:rPr>
+          <w:noProof/>
+          <w:szCs w:val="24"/>
+        </w:rPr>
+        <w:t>[7]</w:t>
+      </w:r>
+      <w:r>
+        <w:rPr>
+          <w:noProof/>
+          <w:szCs w:val="24"/>
+        </w:rPr>
+        <w:tab/>
+        <w:t xml:space="preserve">S. Ratnasamy, P. Francis, M. Handley, R. Karp, and S. Schenker, “A scalable content-addressable network,” </w:t>
+      </w:r>
+      <w:r>
+        <w:rPr>
+          <w:i/>
+          <w:iCs/>
+          <w:noProof/>
+          <w:szCs w:val="24"/>
+        </w:rPr>
+        <w:t>Comput. Commun. Rev.</w:t>
+      </w:r>
+      <w:r>
+        <w:rPr>
+          <w:noProof/>
+          <w:szCs w:val="24"/>
+        </w:rPr>
+        <w:t>, vol. 31, no. 4, pp. 161–172, 2001, doi: 10.1145/964723.383072.</w:t>
+      </w:r>
+    </w:p>
+    <w:p>
+      <w:pPr>
+        <w:autoSpaceDE w:val="0"/>
+        <w:adjustRightInd w:val="0"/>
+        <w:spacing w:line="240" w:lineRule="exact"/>
+        <w:ind w:left="640" w:hanging="640"/>
+        <w:rPr>
+          <w:noProof/>
+          <w:szCs w:val="24"/>
+        </w:rPr>
+      </w:pPr>
+      <w:r>
+        <w:rPr>
+          <w:noProof/>
+          <w:szCs w:val="24"/>
+        </w:rPr>
+        <w:t>[8]</w:t>
+      </w:r>
+      <w:r>
+        <w:rPr>
+          <w:noProof/>
+          <w:szCs w:val="24"/>
+        </w:rPr>
+        <w:tab/>
+        <w:t xml:space="preserve">I. Stoica, R. Morris, D. Karger, M. F. Kaashoek, and H. Balakrishnan, “Chord: A scalable peer-to-peer lookup service for internet applications,” </w:t>
+      </w:r>
+      <w:r>
+        <w:rPr>
+          <w:i/>
+          <w:iCs/>
+          <w:noProof/>
+          <w:szCs w:val="24"/>
+        </w:rPr>
+        <w:t>Comput. Commun. Rev.</w:t>
+      </w:r>
+      <w:r>
+        <w:rPr>
+          <w:noProof/>
+          <w:szCs w:val="24"/>
+        </w:rPr>
+        <w:t>, vol. 31, no. 4, pp. 149–160, 2001, doi: 10.1145/964723.383071.</w:t>
+      </w:r>
+    </w:p>
+    <w:p>
+      <w:pPr>
+        <w:autoSpaceDE w:val="0"/>
+        <w:adjustRightInd w:val="0"/>
+        <w:spacing w:line="240" w:lineRule="exact"/>
+        <w:ind w:left="640" w:hanging="640"/>
+        <w:rPr>
+          <w:noProof/>
+          <w:szCs w:val="24"/>
+        </w:rPr>
+      </w:pPr>
+      <w:r>
+        <w:rPr>
+          <w:noProof/>
+          <w:szCs w:val="24"/>
+        </w:rPr>
+        <w:t>[9]</w:t>
+      </w:r>
+      <w:r>
+        <w:rPr>
+          <w:noProof/>
+          <w:szCs w:val="24"/>
+        </w:rPr>
+        <w:tab/>
+        <w:t xml:space="preserve">I. Stoica† </w:t>
+      </w:r>
+      <w:r>
+        <w:rPr>
+          <w:i/>
+          <w:iCs/>
+          <w:noProof/>
+          <w:szCs w:val="24"/>
+        </w:rPr>
+        <w:t>et al.</w:t>
+      </w:r>
+      <w:r>
+        <w:rPr>
+          <w:noProof/>
+          <w:szCs w:val="24"/>
+        </w:rPr>
+        <w:t>, “Chord: A Scalable Peer-to-peer Lookup Protocol for Internet Applications,” 2001.</w:t>
+      </w:r>
+    </w:p>
+    <w:p>
+      <w:pPr>
+        <w:autoSpaceDE w:val="0"/>
+        <w:adjustRightInd w:val="0"/>
+        <w:spacing w:line="240" w:lineRule="exact"/>
+        <w:ind w:left="640" w:hanging="640"/>
+        <w:rPr>
+          <w:noProof/>
+          <w:szCs w:val="24"/>
+        </w:rPr>
+      </w:pPr>
+      <w:r>
+        <w:rPr>
+          <w:noProof/>
+          <w:szCs w:val="24"/>
+        </w:rPr>
+        <w:t>[10]</w:t>
+      </w:r>
+      <w:r>
+        <w:rPr>
+          <w:noProof/>
+          <w:szCs w:val="24"/>
+        </w:rPr>
+        <w:tab/>
+        <w:t xml:space="preserve">P. Maymounkov and D. Mazières, “Kademlia: A peer-to-peer information system based on the XOR metric,” </w:t>
+      </w:r>
+      <w:r>
+        <w:rPr>
+          <w:i/>
+          <w:iCs/>
+          <w:noProof/>
+          <w:szCs w:val="24"/>
+        </w:rPr>
+        <w:t>Lect. Notes Comput. Sci. (including Subser. Lect. Notes Artif. Intell. Lect. Notes Bioinformatics)</w:t>
+      </w:r>
+      <w:r>
+        <w:rPr>
+          <w:noProof/>
+          <w:szCs w:val="24"/>
+        </w:rPr>
+        <w:t>, vol. 2429, pp. 53–65, 2002.</w:t>
+      </w:r>
+    </w:p>
+    <w:p>
+      <w:pPr>
+        <w:autoSpaceDE w:val="0"/>
+        <w:adjustRightInd w:val="0"/>
+        <w:spacing w:line="240" w:lineRule="exact"/>
+        <w:ind w:left="640" w:hanging="640"/>
+        <w:rPr>
+          <w:noProof/>
+          <w:szCs w:val="24"/>
+        </w:rPr>
+      </w:pPr>
+      <w:r>
+        <w:rPr>
+          <w:noProof/>
+          <w:szCs w:val="24"/>
+        </w:rPr>
+        <w:t>[11]</w:t>
+      </w:r>
+      <w:r>
+        <w:rPr>
+          <w:noProof/>
+          <w:szCs w:val="24"/>
+        </w:rPr>
+        <w:tab/>
+        <w:t>P. K. Gummadi, S. Saroiu, and S. D. Gribble, “A measurement study of Napster and Gnutella as examples of peer-to-peer file sharing systems,” vol. 32, no. 1, pp. 82–82, doi: 10.1145/510726.510756.</w:t>
+      </w:r>
+    </w:p>
+    <w:p>
+      <w:pPr>
+        <w:autoSpaceDE w:val="0"/>
+        <w:adjustRightInd w:val="0"/>
+        <w:spacing w:line="240" w:lineRule="exact"/>
+        <w:ind w:left="640" w:hanging="640"/>
+        <w:rPr>
+          <w:noProof/>
+        </w:rPr>
+      </w:pPr>
+      <w:r>
+        <w:rPr>
+          <w:noProof/>
+          <w:szCs w:val="24"/>
+        </w:rPr>
+        <w:t>[12]</w:t>
+      </w:r>
+      <w:r>
+        <w:rPr>
+          <w:noProof/>
+          <w:szCs w:val="24"/>
+        </w:rPr>
+        <w:tab/>
+        <w:t xml:space="preserve">J. Aspnes and G. Shah, “Skip graphs,” </w:t>
+      </w:r>
+      <w:r>
+        <w:rPr>
+          <w:i/>
+          <w:iCs/>
+          <w:noProof/>
+          <w:szCs w:val="24"/>
+        </w:rPr>
+        <w:t>ACM Trans. Algorithms</w:t>
+      </w:r>
+      <w:r>
+        <w:rPr>
+          <w:noProof/>
+          <w:szCs w:val="24"/>
+        </w:rPr>
+        <w:t>, vol. 3, no. 4, pp. 37-es, doi: 10.1145/1290672.1290674.</w:t>
+      </w:r>
+    </w:p>
+    <w:p>
+      <w:pPr>
         <w:pStyle w:val="Standard"/>
         <w:ind w:firstLine="0"/>
       </w:pPr>
       <w:r>
-        <w:t xml:space="preserve"> </w:t>
+        <w:fldChar w:fldCharType="end"/>
       </w:r>
     </w:p>
     <w:p>
@@ -5552,6 +6479,7 @@
   <w:style w:type="character" w:default="1" w:styleId="DefaultParagraphFont">
     <w:name w:val="Default Paragraph Font"/>
     <w:uiPriority w:val="1"/>
+    <w:semiHidden/>
     <w:unhideWhenUsed/>
   </w:style>
   <w:style w:type="table" w:default="1" w:styleId="TableNormal">
@@ -6259,7 +7187,6 @@
     <w:rPr>
       <w:color w:val="000080"/>
       <w:u w:val="single"/>
-      <w:lang/>
     </w:rPr>
   </w:style>
   <w:style w:type="character" w:customStyle="1" w:styleId="BulletSymbols">
@@ -6643,7 +7570,7 @@
 </file>
 
 <file path=customXml/itemProps1.xml><?xml version="1.0" encoding="utf-8"?>
-<ds:datastoreItem xmlns:ds="http://schemas.openxmlformats.org/officeDocument/2006/customXml" ds:itemID="{5591FFF0-745A-41C4-B6F5-34F185B168C7}">
+<ds:datastoreItem xmlns:ds="http://schemas.openxmlformats.org/officeDocument/2006/customXml" ds:itemID="{DA605AC3-3CB5-48B8-A2D0-F2B1AC4870B6}">
   <ds:schemaRefs>
     <ds:schemaRef ds:uri="http://schemas.openxmlformats.org/officeDocument/2006/bibliography"/>
   </ds:schemaRefs>

</xml_diff>

<commit_message>
Started on design section of report
</commit_message>
<xml_diff>
--- a/Thesis.docx
+++ b/Thesis.docx
@@ -187,13 +187,8 @@
       <w:pPr>
         <w:pStyle w:val="firstPage"/>
       </w:pPr>
-      <w:proofErr w:type="spellStart"/>
-      <w:r>
-        <w:t>Egham</w:t>
-      </w:r>
-      <w:proofErr w:type="spellEnd"/>
-      <w:r>
-        <w:t>, Surrey TW20 0EX, UK</w:t>
+      <w:r>
+        <w:t>Egham, Surrey TW20 0EX, UK</w:t>
       </w:r>
     </w:p>
     <w:p>
@@ -263,21 +258,7 @@
         <w:rPr>
           <w:lang w:val="en-US"/>
         </w:rPr>
-        <w:t xml:space="preserve">This report has been prepared </w:t>
-      </w:r>
-      <w:proofErr w:type="gramStart"/>
-      <w:r>
-        <w:rPr>
-          <w:lang w:val="en-US"/>
-        </w:rPr>
-        <w:t>on the basis of</w:t>
-      </w:r>
-      <w:proofErr w:type="gramEnd"/>
-      <w:r>
-        <w:rPr>
-          <w:lang w:val="en-US"/>
-        </w:rPr>
-        <w:t xml:space="preserve"> my own work.  Where other published and unpublished source materials have been used, these have been acknowledged.</w:t>
+        <w:t>This report has been prepared on the basis of my own work.  Where other published and unpublished source materials have been used, these have been acknowledged.</w:t>
       </w:r>
     </w:p>
     <w:p>
@@ -606,7 +587,7 @@
         </w:rPr>
         <w:fldChar w:fldCharType="separate"/>
       </w:r>
-      <w:hyperlink w:anchor="_Toc46755211" w:history="1">
+      <w:hyperlink w:anchor="_Toc48216374" w:history="1">
         <w:r>
           <w:rPr>
             <w:rStyle w:val="Hyperlink"/>
@@ -646,7 +627,7 @@
           <w:rPr>
             <w:noProof/>
           </w:rPr>
-          <w:instrText xml:space="preserve"> PAGEREF _Toc46755211 \h </w:instrText>
+          <w:instrText xml:space="preserve"> PAGEREF _Toc48216374 \h </w:instrText>
         </w:r>
         <w:r>
           <w:rPr>
@@ -687,7 +668,7 @@
           <w:lang w:val="en-GB" w:eastAsia="en-GB"/>
         </w:rPr>
       </w:pPr>
-      <w:hyperlink w:anchor="_Toc46755212" w:history="1">
+      <w:hyperlink w:anchor="_Toc48216375" w:history="1">
         <w:r>
           <w:rPr>
             <w:rStyle w:val="Hyperlink"/>
@@ -727,7 +708,7 @@
           <w:rPr>
             <w:noProof/>
           </w:rPr>
-          <w:instrText xml:space="preserve"> PAGEREF _Toc46755212 \h </w:instrText>
+          <w:instrText xml:space="preserve"> PAGEREF _Toc48216375 \h </w:instrText>
         </w:r>
         <w:r>
           <w:rPr>
@@ -767,7 +748,7 @@
           <w:lang w:val="en-GB" w:eastAsia="en-GB"/>
         </w:rPr>
       </w:pPr>
-      <w:hyperlink w:anchor="_Toc46755213" w:history="1">
+      <w:hyperlink w:anchor="_Toc48216376" w:history="1">
         <w:r>
           <w:rPr>
             <w:rStyle w:val="Hyperlink"/>
@@ -791,7 +772,7 @@
           <w:rPr>
             <w:noProof/>
           </w:rPr>
-          <w:instrText xml:space="preserve"> PAGEREF _Toc46755213 \h </w:instrText>
+          <w:instrText xml:space="preserve"> PAGEREF _Toc48216376 \h </w:instrText>
         </w:r>
         <w:r>
           <w:rPr>
@@ -831,7 +812,7 @@
           <w:lang w:val="en-GB" w:eastAsia="en-GB"/>
         </w:rPr>
       </w:pPr>
-      <w:hyperlink w:anchor="_Toc46755214" w:history="1">
+      <w:hyperlink w:anchor="_Toc48216377" w:history="1">
         <w:r>
           <w:rPr>
             <w:rStyle w:val="Hyperlink"/>
@@ -855,7 +836,7 @@
           <w:rPr>
             <w:noProof/>
           </w:rPr>
-          <w:instrText xml:space="preserve"> PAGEREF _Toc46755214 \h </w:instrText>
+          <w:instrText xml:space="preserve"> PAGEREF _Toc48216377 \h </w:instrText>
         </w:r>
         <w:r>
           <w:rPr>
@@ -895,7 +876,7 @@
           <w:lang w:val="en-GB" w:eastAsia="en-GB"/>
         </w:rPr>
       </w:pPr>
-      <w:hyperlink w:anchor="_Toc46755215" w:history="1">
+      <w:hyperlink w:anchor="_Toc48216378" w:history="1">
         <w:r>
           <w:rPr>
             <w:rStyle w:val="Hyperlink"/>
@@ -919,7 +900,7 @@
           <w:rPr>
             <w:noProof/>
           </w:rPr>
-          <w:instrText xml:space="preserve"> PAGEREF _Toc46755215 \h </w:instrText>
+          <w:instrText xml:space="preserve"> PAGEREF _Toc48216378 \h </w:instrText>
         </w:r>
         <w:r>
           <w:rPr>
@@ -959,7 +940,7 @@
           <w:lang w:val="en-GB" w:eastAsia="en-GB"/>
         </w:rPr>
       </w:pPr>
-      <w:hyperlink w:anchor="_Toc46755216" w:history="1">
+      <w:hyperlink w:anchor="_Toc48216379" w:history="1">
         <w:r>
           <w:rPr>
             <w:rStyle w:val="Hyperlink"/>
@@ -983,7 +964,7 @@
           <w:rPr>
             <w:noProof/>
           </w:rPr>
-          <w:instrText xml:space="preserve"> PAGEREF _Toc46755216 \h </w:instrText>
+          <w:instrText xml:space="preserve"> PAGEREF _Toc48216379 \h </w:instrText>
         </w:r>
         <w:r>
           <w:rPr>
@@ -1023,7 +1004,7 @@
           <w:lang w:val="en-GB" w:eastAsia="en-GB"/>
         </w:rPr>
       </w:pPr>
-      <w:hyperlink w:anchor="_Toc46755217" w:history="1">
+      <w:hyperlink w:anchor="_Toc48216380" w:history="1">
         <w:r>
           <w:rPr>
             <w:rStyle w:val="Hyperlink"/>
@@ -1047,7 +1028,7 @@
           <w:rPr>
             <w:noProof/>
           </w:rPr>
-          <w:instrText xml:space="preserve"> PAGEREF _Toc46755217 \h </w:instrText>
+          <w:instrText xml:space="preserve"> PAGEREF _Toc48216380 \h </w:instrText>
         </w:r>
         <w:r>
           <w:rPr>
@@ -1087,7 +1068,7 @@
           <w:lang w:val="en-GB" w:eastAsia="en-GB"/>
         </w:rPr>
       </w:pPr>
-      <w:hyperlink w:anchor="_Toc46755218" w:history="1">
+      <w:hyperlink w:anchor="_Toc48216381" w:history="1">
         <w:r>
           <w:rPr>
             <w:rStyle w:val="Hyperlink"/>
@@ -1111,7 +1092,7 @@
           <w:rPr>
             <w:noProof/>
           </w:rPr>
-          <w:instrText xml:space="preserve"> PAGEREF _Toc46755218 \h </w:instrText>
+          <w:instrText xml:space="preserve"> PAGEREF _Toc48216381 \h </w:instrText>
         </w:r>
         <w:r>
           <w:rPr>
@@ -1152,7 +1133,7 @@
           <w:lang w:val="en-GB" w:eastAsia="en-GB"/>
         </w:rPr>
       </w:pPr>
-      <w:hyperlink w:anchor="_Toc46755219" w:history="1">
+      <w:hyperlink w:anchor="_Toc48216382" w:history="1">
         <w:r>
           <w:rPr>
             <w:rStyle w:val="Hyperlink"/>
@@ -1174,7 +1155,7 @@
             <w:rStyle w:val="Hyperlink"/>
             <w:noProof/>
           </w:rPr>
-          <w:t>Section three</w:t>
+          <w:t>Planning</w:t>
         </w:r>
         <w:r>
           <w:rPr>
@@ -1192,7 +1173,183 @@
           <w:rPr>
             <w:noProof/>
           </w:rPr>
-          <w:instrText xml:space="preserve"> PAGEREF _Toc46755219 \h </w:instrText>
+          <w:instrText xml:space="preserve"> PAGEREF _Toc48216382 \h </w:instrText>
+        </w:r>
+        <w:r>
+          <w:rPr>
+            <w:noProof/>
+          </w:rPr>
+        </w:r>
+        <w:r>
+          <w:rPr>
+            <w:noProof/>
+          </w:rPr>
+          <w:fldChar w:fldCharType="separate"/>
+        </w:r>
+        <w:r>
+          <w:rPr>
+            <w:noProof/>
+          </w:rPr>
+          <w:t>10</w:t>
+        </w:r>
+        <w:r>
+          <w:rPr>
+            <w:noProof/>
+          </w:rPr>
+          <w:fldChar w:fldCharType="end"/>
+        </w:r>
+      </w:hyperlink>
+    </w:p>
+    <w:p>
+      <w:pPr>
+        <w:pStyle w:val="TOC2"/>
+        <w:tabs>
+          <w:tab w:val="left" w:pos="880"/>
+          <w:tab w:val="right" w:leader="dot" w:pos="7360"/>
+        </w:tabs>
+        <w:rPr>
+          <w:rFonts w:asciiTheme="minorHAnsi" w:eastAsiaTheme="minorEastAsia" w:hAnsiTheme="minorHAnsi" w:cstheme="minorBidi"/>
+          <w:noProof/>
+          <w:sz w:val="22"/>
+          <w:lang w:val="en-GB" w:eastAsia="en-GB"/>
+        </w:rPr>
+      </w:pPr>
+      <w:hyperlink w:anchor="_Toc48216383" w:history="1">
+        <w:r>
+          <w:rPr>
+            <w:rStyle w:val="Hyperlink"/>
+            <w:noProof/>
+          </w:rPr>
+          <w:t>3.1</w:t>
+        </w:r>
+        <w:r>
+          <w:rPr>
+            <w:rFonts w:asciiTheme="minorHAnsi" w:eastAsiaTheme="minorEastAsia" w:hAnsiTheme="minorHAnsi" w:cstheme="minorBidi"/>
+            <w:noProof/>
+            <w:sz w:val="22"/>
+            <w:lang w:val="en-GB" w:eastAsia="en-GB"/>
+          </w:rPr>
+          <w:tab/>
+        </w:r>
+        <w:r>
+          <w:rPr>
+            <w:rStyle w:val="Hyperlink"/>
+            <w:noProof/>
+          </w:rPr>
+          <w:t>Engineering met</w:t>
+        </w:r>
+        <w:r>
+          <w:rPr>
+            <w:rStyle w:val="Hyperlink"/>
+            <w:noProof/>
+          </w:rPr>
+          <w:t>h</w:t>
+        </w:r>
+        <w:r>
+          <w:rPr>
+            <w:rStyle w:val="Hyperlink"/>
+            <w:noProof/>
+          </w:rPr>
+          <w:t>od</w:t>
+        </w:r>
+        <w:r>
+          <w:rPr>
+            <w:noProof/>
+          </w:rPr>
+          <w:tab/>
+        </w:r>
+        <w:r>
+          <w:rPr>
+            <w:noProof/>
+          </w:rPr>
+          <w:fldChar w:fldCharType="begin"/>
+        </w:r>
+        <w:r>
+          <w:rPr>
+            <w:noProof/>
+          </w:rPr>
+          <w:instrText xml:space="preserve"> PAGEREF _Toc48216383 \h </w:instrText>
+        </w:r>
+        <w:r>
+          <w:rPr>
+            <w:noProof/>
+          </w:rPr>
+        </w:r>
+        <w:r>
+          <w:rPr>
+            <w:noProof/>
+          </w:rPr>
+          <w:fldChar w:fldCharType="separate"/>
+        </w:r>
+        <w:r>
+          <w:rPr>
+            <w:noProof/>
+          </w:rPr>
+          <w:t>10</w:t>
+        </w:r>
+        <w:r>
+          <w:rPr>
+            <w:noProof/>
+          </w:rPr>
+          <w:fldChar w:fldCharType="end"/>
+        </w:r>
+      </w:hyperlink>
+    </w:p>
+    <w:p>
+      <w:pPr>
+        <w:pStyle w:val="TOC2"/>
+        <w:tabs>
+          <w:tab w:val="left" w:pos="880"/>
+          <w:tab w:val="right" w:leader="dot" w:pos="7360"/>
+        </w:tabs>
+        <w:rPr>
+          <w:rFonts w:asciiTheme="minorHAnsi" w:eastAsiaTheme="minorEastAsia" w:hAnsiTheme="minorHAnsi" w:cstheme="minorBidi"/>
+          <w:noProof/>
+          <w:sz w:val="22"/>
+          <w:lang w:val="en-GB" w:eastAsia="en-GB"/>
+        </w:rPr>
+      </w:pPr>
+      <w:hyperlink w:anchor="_Toc48216384" w:history="1">
+        <w:r>
+          <w:rPr>
+            <w:rStyle w:val="Hyperlink"/>
+            <w:noProof/>
+          </w:rPr>
+          <w:t>3.2</w:t>
+        </w:r>
+        <w:r>
+          <w:rPr>
+            <w:rFonts w:asciiTheme="minorHAnsi" w:eastAsiaTheme="minorEastAsia" w:hAnsiTheme="minorHAnsi" w:cstheme="minorBidi"/>
+            <w:noProof/>
+            <w:sz w:val="22"/>
+            <w:lang w:val="en-GB" w:eastAsia="en-GB"/>
+          </w:rPr>
+          <w:tab/>
+        </w:r>
+        <w:r>
+          <w:rPr>
+            <w:rStyle w:val="Hyperlink"/>
+            <w:noProof/>
+          </w:rPr>
+          <w:t>Requirements Analysis</w:t>
+        </w:r>
+        <w:r>
+          <w:rPr>
+            <w:noProof/>
+          </w:rPr>
+          <w:tab/>
+        </w:r>
+        <w:r>
+          <w:rPr>
+            <w:noProof/>
+          </w:rPr>
+          <w:fldChar w:fldCharType="begin"/>
+        </w:r>
+        <w:r>
+          <w:rPr>
+            <w:noProof/>
+          </w:rPr>
+          <w:instrText xml:space="preserve"> PAGEREF _Toc48216384 \h </w:instrText>
         </w:r>
         <w:r>
           <w:rPr>
@@ -1236,8 +1393,6 @@
         </w:rPr>
         <w:fldChar w:fldCharType="end"/>
       </w:r>
-      <w:bookmarkStart w:id="0" w:name="_GoBack"/>
-      <w:bookmarkEnd w:id="0"/>
     </w:p>
     <w:p>
       <w:pPr>
@@ -1253,20 +1408,24 @@
           <w:numId w:val="6"/>
         </w:numPr>
       </w:pPr>
-      <w:bookmarkStart w:id="1" w:name="_Toc264532856"/>
-      <w:bookmarkStart w:id="2" w:name="__RefHeading___Toc332_241414611"/>
-      <w:bookmarkStart w:id="3" w:name="_Toc46755211"/>
+      <w:bookmarkStart w:id="0" w:name="_Toc264532856"/>
+      <w:bookmarkStart w:id="1" w:name="__RefHeading___Toc332_241414611"/>
+      <w:bookmarkStart w:id="2" w:name="_Toc48216374"/>
       <w:r>
         <w:t>Introduction</w:t>
       </w:r>
+      <w:bookmarkEnd w:id="0"/>
       <w:bookmarkEnd w:id="1"/>
       <w:bookmarkEnd w:id="2"/>
-      <w:bookmarkEnd w:id="3"/>
     </w:p>
     <w:p>
       <w:pPr>
         <w:pStyle w:val="Standard"/>
         <w:ind w:firstLine="0"/>
+      </w:pPr>
+    </w:p>
+    <w:p>
+      <w:pPr>
         <w:sectPr>
           <w:footerReference w:type="default" r:id="rId10"/>
           <w:footerReference w:type="first" r:id="rId11"/>
@@ -1277,6 +1436,9 @@
           <w:titlePg/>
         </w:sectPr>
       </w:pPr>
+      <w:r>
+        <w:t>In this project, I will implement the Chord protocol using Elixir</w:t>
+      </w:r>
     </w:p>
     <w:p>
       <w:pPr>
@@ -1286,19 +1448,19 @@
           <w:numId w:val="4"/>
         </w:numPr>
       </w:pPr>
-      <w:bookmarkStart w:id="4" w:name="_Toc264532861"/>
-      <w:bookmarkStart w:id="5" w:name="__RefHeading___Toc342_241414611"/>
-      <w:bookmarkStart w:id="6" w:name="_Toc46755212"/>
+      <w:bookmarkStart w:id="3" w:name="_Toc264532861"/>
+      <w:bookmarkStart w:id="4" w:name="__RefHeading___Toc342_241414611"/>
+      <w:bookmarkStart w:id="5" w:name="_Toc48216375"/>
       <w:r>
         <w:lastRenderedPageBreak/>
         <w:t>B</w:t>
       </w:r>
+      <w:bookmarkEnd w:id="3"/>
+      <w:r>
+        <w:t>ackground Research</w:t>
+      </w:r>
       <w:bookmarkEnd w:id="4"/>
-      <w:r>
-        <w:t>ackground Research</w:t>
-      </w:r>
       <w:bookmarkEnd w:id="5"/>
-      <w:bookmarkEnd w:id="6"/>
     </w:p>
     <w:p>
       <w:pPr>
@@ -1308,13 +1470,13 @@
           <w:numId w:val="0"/>
         </w:numPr>
       </w:pPr>
-      <w:bookmarkStart w:id="7" w:name="__RefHeading___Toc1341_241414611"/>
-      <w:bookmarkStart w:id="8" w:name="_Toc46755213"/>
+      <w:bookmarkStart w:id="6" w:name="__RefHeading___Toc1341_241414611"/>
+      <w:bookmarkStart w:id="7" w:name="_Toc48216376"/>
       <w:r>
         <w:t>2.1 Napster</w:t>
       </w:r>
+      <w:bookmarkEnd w:id="6"/>
       <w:bookmarkEnd w:id="7"/>
-      <w:bookmarkEnd w:id="8"/>
     </w:p>
     <w:p>
       <w:pPr>
@@ -1438,13 +1600,13 @@
           <w:numId w:val="0"/>
         </w:numPr>
       </w:pPr>
-      <w:bookmarkStart w:id="9" w:name="__RefHeading___Toc1358_241414611"/>
-      <w:bookmarkStart w:id="10" w:name="_Toc46755214"/>
+      <w:bookmarkStart w:id="8" w:name="__RefHeading___Toc1358_241414611"/>
+      <w:bookmarkStart w:id="9" w:name="_Toc48216377"/>
       <w:r>
         <w:t>2.2 Gnutella</w:t>
       </w:r>
+      <w:bookmarkEnd w:id="8"/>
       <w:bookmarkEnd w:id="9"/>
-      <w:bookmarkEnd w:id="10"/>
     </w:p>
     <w:p>
       <w:pPr>
@@ -1512,15 +1674,7 @@
         <w:ind w:firstLine="0"/>
       </w:pPr>
       <w:r>
-        <w:t xml:space="preserve">To query for a file, the client node sends a hash of the file keyword in a search request to </w:t>
-      </w:r>
-      <w:proofErr w:type="gramStart"/>
-      <w:r>
-        <w:t>all of</w:t>
-      </w:r>
-      <w:proofErr w:type="gramEnd"/>
-      <w:r>
-        <w:t xml:space="preserve"> its neighbours which in earlier versions of the Gnutella protocol was around 5 neighbours with a maximum of 7 hops. When a search result was found, the response was sent back along the search path to the requester.</w:t>
+        <w:t>To query for a file, the client node sends a hash of the file keyword in a search request to all of its neighbours which in earlier versions of the Gnutella protocol was around 5 neighbours with a maximum of 7 hops. When a search result was found, the response was sent back along the search path to the requester.</w:t>
       </w:r>
     </w:p>
     <w:p>
@@ -1542,7 +1696,7 @@
         <mc:AlternateContent>
           <mc:Choice Requires="wps">
             <w:drawing>
-              <wp:anchor distT="0" distB="0" distL="114300" distR="114300" simplePos="0" relativeHeight="251657216" behindDoc="0" locked="0" layoutInCell="1" allowOverlap="1" wp14:anchorId="2912D9A4" wp14:editId="533423D8">
+              <wp:anchor distT="0" distB="0" distL="114300" distR="114300" simplePos="0" relativeHeight="251650048" behindDoc="0" locked="0" layoutInCell="1" allowOverlap="1" wp14:anchorId="2912D9A4" wp14:editId="533423D8">
                 <wp:simplePos x="0" y="0"/>
                 <wp:positionH relativeFrom="column">
                   <wp:posOffset>880745</wp:posOffset>
@@ -1630,7 +1784,7 @@
                 <v:stroke joinstyle="miter"/>
                 <v:path gradientshapeok="t" o:connecttype="rect"/>
               </v:shapetype>
-              <v:shape id="Text Box 12" o:spid="_x0000_s1026" type="#_x0000_t202" style="position:absolute;left:0;text-align:left;margin-left:69.35pt;margin-top:184.3pt;width:229.8pt;height:.05pt;z-index:251657216;visibility:visible;mso-wrap-style:square;mso-wrap-distance-left:9pt;mso-wrap-distance-top:0;mso-wrap-distance-right:9pt;mso-wrap-distance-bottom:0;mso-position-horizontal:absolute;mso-position-horizontal-relative:text;mso-position-vertical:absolute;mso-position-vertical-relative:text;v-text-anchor:top" o:gfxdata="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" stroked="f">
+              <v:shape id="Text Box 12" o:spid="_x0000_s1026" type="#_x0000_t202" style="position:absolute;left:0;text-align:left;margin-left:69.35pt;margin-top:184.3pt;width:229.8pt;height:.05pt;z-index:251650048;visibility:visible;mso-wrap-style:square;mso-wrap-distance-left:9pt;mso-wrap-distance-top:0;mso-wrap-distance-right:9pt;mso-wrap-distance-bottom:0;mso-position-horizontal:absolute;mso-position-horizontal-relative:text;mso-position-vertical:absolute;mso-position-vertical-relative:text;v-text-anchor:top" o:gfxdata="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" stroked="f">
                 <v:textbox style="mso-fit-shape-to-text:t" inset="0,0,0,0">
                   <w:txbxContent>
                     <w:p>
@@ -1680,7 +1834,7 @@
           <w:noProof/>
         </w:rPr>
         <w:drawing>
-          <wp:anchor distT="0" distB="0" distL="114300" distR="114300" simplePos="0" relativeHeight="251655168" behindDoc="0" locked="0" layoutInCell="1" allowOverlap="1" wp14:anchorId="4E6551FE">
+          <wp:anchor distT="0" distB="0" distL="114300" distR="114300" simplePos="0" relativeHeight="251648000" behindDoc="0" locked="0" layoutInCell="1" allowOverlap="1" wp14:anchorId="4E6551FE">
             <wp:simplePos x="0" y="0"/>
             <wp:positionH relativeFrom="margin">
               <wp:align>center</wp:align>
@@ -1741,39 +1895,7 @@
         <w:ind w:firstLine="0"/>
       </w:pPr>
       <w:r>
-        <w:t xml:space="preserve">However, since v0.6 of the protocol, the structure was changed to a leaf and </w:t>
-      </w:r>
-      <w:proofErr w:type="spellStart"/>
-      <w:r>
-        <w:t>ultra node</w:t>
-      </w:r>
-      <w:proofErr w:type="spellEnd"/>
-      <w:r>
-        <w:t xml:space="preserve"> (peer) structure; with leaf nodes connected to a small set of </w:t>
-      </w:r>
-      <w:proofErr w:type="spellStart"/>
-      <w:r>
-        <w:t>ultra nodes</w:t>
-      </w:r>
-      <w:proofErr w:type="spellEnd"/>
-      <w:r>
-        <w:t xml:space="preserve"> (around 3) and the </w:t>
-      </w:r>
-      <w:proofErr w:type="spellStart"/>
-      <w:r>
-        <w:t>ultra nodes</w:t>
-      </w:r>
-      <w:proofErr w:type="spellEnd"/>
-      <w:r>
-        <w:t xml:space="preserve"> having a high degree of connectivity with other </w:t>
-      </w:r>
-      <w:proofErr w:type="spellStart"/>
-      <w:r>
-        <w:t>ultra nodes</w:t>
-      </w:r>
-      <w:proofErr w:type="spellEnd"/>
-      <w:r>
-        <w:t xml:space="preserve"> (more than 32). When leaf nodes are bootstrapping, they send their keyword hash list (Query Routing Table) to its connected ultra-peers which merge that list with their own and exchange the new list with neighbouring ultra-peers. Search results were </w:t>
+        <w:t xml:space="preserve">However, since v0.6 of the protocol, the structure was changed to a leaf and ultra node (peer) structure; with leaf nodes connected to a small set of ultra nodes (around 3) and the ultra nodes having a high degree of connectivity with other ultra nodes (more than 32). When leaf nodes are bootstrapping, they send their keyword hash list (Query Routing Table) to its connected ultra-peers which merge that list with their own and exchange the new list with neighbouring ultra-peers. Search results were </w:t>
       </w:r>
       <w:r>
         <w:t>sent</w:t>
@@ -1871,13 +1993,13 @@
           <w:numId w:val="0"/>
         </w:numPr>
       </w:pPr>
-      <w:bookmarkStart w:id="11" w:name="__RefHeading___Toc538_2916278919"/>
-      <w:bookmarkStart w:id="12" w:name="_Toc46755215"/>
+      <w:bookmarkStart w:id="10" w:name="__RefHeading___Toc538_2916278919"/>
+      <w:bookmarkStart w:id="11" w:name="_Toc48216378"/>
       <w:r>
         <w:t>2.3 Content Addressable Network (CAN)</w:t>
       </w:r>
+      <w:bookmarkEnd w:id="10"/>
       <w:bookmarkEnd w:id="11"/>
-      <w:bookmarkEnd w:id="12"/>
     </w:p>
     <w:p>
       <w:pPr>
@@ -1895,15 +2017,7 @@
         <w:t xml:space="preserve">Content Addressable Network </w:t>
       </w:r>
       <w:r>
-        <w:t xml:space="preserve">is a term coined by </w:t>
-      </w:r>
-      <w:proofErr w:type="spellStart"/>
-      <w:r>
-        <w:t>Ratnasamy</w:t>
-      </w:r>
-      <w:proofErr w:type="spellEnd"/>
-      <w:r>
-        <w:t xml:space="preserve"> et al. to describe a distributed, internet-scale hash-table which they proposed could serve as improvements to peer-to-peer file sharing systems like Napster and Gnutella </w:t>
+        <w:t xml:space="preserve">is a term coined by Ratnasamy et al. to describe a distributed, internet-scale hash-table which they proposed could serve as improvements to peer-to-peer file sharing systems like Napster and Gnutella </w:t>
       </w:r>
       <w:r>
         <w:fldChar w:fldCharType="begin" w:fldLock="1"/>
@@ -1950,7 +2064,7 @@
         </w:rPr>
         <w:lastRenderedPageBreak/>
         <w:drawing>
-          <wp:anchor distT="0" distB="0" distL="114300" distR="114300" simplePos="0" relativeHeight="251661312" behindDoc="0" locked="0" layoutInCell="1" allowOverlap="1" wp14:anchorId="6AFF1814">
+          <wp:anchor distT="0" distB="0" distL="114300" distR="114300" simplePos="0" relativeHeight="251654144" behindDoc="0" locked="0" layoutInCell="1" allowOverlap="1" wp14:anchorId="6AFF1814">
             <wp:simplePos x="0" y="0"/>
             <wp:positionH relativeFrom="margin">
               <wp:posOffset>515620</wp:posOffset>
@@ -2020,7 +2134,7 @@
         <mc:AlternateContent>
           <mc:Choice Requires="wps">
             <w:drawing>
-              <wp:anchor distT="0" distB="0" distL="114300" distR="114300" simplePos="0" relativeHeight="251660288" behindDoc="0" locked="0" layoutInCell="1" allowOverlap="1" wp14:anchorId="56DA8A73" wp14:editId="18FE2FD4">
+              <wp:anchor distT="0" distB="0" distL="114300" distR="114300" simplePos="0" relativeHeight="251653120" behindDoc="0" locked="0" layoutInCell="1" allowOverlap="1" wp14:anchorId="56DA8A73" wp14:editId="18FE2FD4">
                 <wp:simplePos x="0" y="0"/>
                 <wp:positionH relativeFrom="column">
                   <wp:posOffset>677545</wp:posOffset>
@@ -2103,7 +2217,7 @@
           </mc:Choice>
           <mc:Fallback>
             <w:pict>
-              <v:shape w14:anchorId="56DA8A73" id="Text Box 15" o:spid="_x0000_s1027" type="#_x0000_t202" style="position:absolute;left:0;text-align:left;margin-left:53.35pt;margin-top:161.25pt;width:261.75pt;height:.05pt;z-index:251660288;visibility:visible;mso-wrap-style:square;mso-wrap-distance-left:9pt;mso-wrap-distance-top:0;mso-wrap-distance-right:9pt;mso-wrap-distance-bottom:0;mso-position-horizontal:absolute;mso-position-horizontal-relative:text;mso-position-vertical:absolute;mso-position-vertical-relative:text;v-text-anchor:top" o:gfxdata="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" stroked="f">
+              <v:shape w14:anchorId="56DA8A73" id="Text Box 15" o:spid="_x0000_s1027" type="#_x0000_t202" style="position:absolute;left:0;text-align:left;margin-left:53.35pt;margin-top:161.25pt;width:261.75pt;height:.05pt;z-index:251653120;visibility:visible;mso-wrap-style:square;mso-wrap-distance-left:9pt;mso-wrap-distance-top:0;mso-wrap-distance-right:9pt;mso-wrap-distance-bottom:0;mso-position-horizontal:absolute;mso-position-horizontal-relative:text;mso-position-vertical:absolute;mso-position-vertical-relative:text;v-text-anchor:top" o:gfxdata="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" stroked="f">
                 <v:textbox style="mso-fit-shape-to-text:t" inset="0,0,0,0">
                   <w:txbxContent>
                     <w:p>
@@ -2152,7 +2266,7 @@
           <w:noProof/>
         </w:rPr>
         <w:drawing>
-          <wp:anchor distT="0" distB="0" distL="114300" distR="114300" simplePos="0" relativeHeight="251658240" behindDoc="0" locked="0" layoutInCell="1" allowOverlap="1" wp14:anchorId="768ED92B">
+          <wp:anchor distT="0" distB="0" distL="114300" distR="114300" simplePos="0" relativeHeight="251651072" behindDoc="0" locked="0" layoutInCell="1" allowOverlap="1" wp14:anchorId="768ED92B">
             <wp:simplePos x="0" y="0"/>
             <wp:positionH relativeFrom="margin">
               <wp:align>center</wp:align>
@@ -2216,7 +2330,7 @@
         <mc:AlternateContent>
           <mc:Choice Requires="wps">
             <w:drawing>
-              <wp:anchor distT="0" distB="0" distL="114300" distR="114300" simplePos="0" relativeHeight="251663360" behindDoc="0" locked="0" layoutInCell="1" allowOverlap="1" wp14:anchorId="4E8B6E76" wp14:editId="56197E1B">
+              <wp:anchor distT="0" distB="0" distL="114300" distR="114300" simplePos="0" relativeHeight="251656192" behindDoc="0" locked="0" layoutInCell="1" allowOverlap="1" wp14:anchorId="4E8B6E76" wp14:editId="56197E1B">
                 <wp:simplePos x="0" y="0"/>
                 <wp:positionH relativeFrom="column">
                   <wp:posOffset>516890</wp:posOffset>
@@ -2299,7 +2413,7 @@
           </mc:Choice>
           <mc:Fallback>
             <w:pict>
-              <v:shape w14:anchorId="4E8B6E76" id="Text Box 16" o:spid="_x0000_s1028" type="#_x0000_t202" style="position:absolute;left:0;text-align:left;margin-left:40.7pt;margin-top:459.65pt;width:287.1pt;height:.05pt;z-index:251663360;visibility:visible;mso-wrap-style:square;mso-wrap-distance-left:9pt;mso-wrap-distance-top:0;mso-wrap-distance-right:9pt;mso-wrap-distance-bottom:0;mso-position-horizontal:absolute;mso-position-horizontal-relative:text;mso-position-vertical:absolute;mso-position-vertical-relative:text;v-text-anchor:top" o:gfxdata="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" stroked="f">
+              <v:shape w14:anchorId="4E8B6E76" id="Text Box 16" o:spid="_x0000_s1028" type="#_x0000_t202" style="position:absolute;left:0;text-align:left;margin-left:40.7pt;margin-top:459.65pt;width:287.1pt;height:.05pt;z-index:251656192;visibility:visible;mso-wrap-style:square;mso-wrap-distance-left:9pt;mso-wrap-distance-top:0;mso-wrap-distance-right:9pt;mso-wrap-distance-bottom:0;mso-position-horizontal:absolute;mso-position-horizontal-relative:text;mso-position-vertical:absolute;mso-position-vertical-relative:text;v-text-anchor:top" o:gfxdata="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" stroked="f">
                 <v:textbox style="mso-fit-shape-to-text:t" inset="0,0,0,0">
                   <w:txbxContent>
                     <w:p>
@@ -2458,13 +2572,13 @@
           <w:numId w:val="0"/>
         </w:numPr>
       </w:pPr>
-      <w:bookmarkStart w:id="13" w:name="__RefHeading___Toc540_2916278919"/>
-      <w:bookmarkStart w:id="14" w:name="_Toc46755216"/>
+      <w:bookmarkStart w:id="12" w:name="__RefHeading___Toc540_2916278919"/>
+      <w:bookmarkStart w:id="13" w:name="_Toc48216379"/>
       <w:r>
         <w:t>2.4 Chord</w:t>
       </w:r>
+      <w:bookmarkEnd w:id="12"/>
       <w:bookmarkEnd w:id="13"/>
-      <w:bookmarkEnd w:id="14"/>
     </w:p>
     <w:p>
       <w:pPr>
@@ -2478,7 +2592,7 @@
         <mc:AlternateContent>
           <mc:Choice Requires="wps">
             <w:drawing>
-              <wp:anchor distT="0" distB="0" distL="114300" distR="114300" simplePos="0" relativeHeight="251666432" behindDoc="0" locked="0" layoutInCell="1" allowOverlap="1" wp14:anchorId="08E0A0FA" wp14:editId="2C8C5324">
+              <wp:anchor distT="0" distB="0" distL="114300" distR="114300" simplePos="0" relativeHeight="251659264" behindDoc="0" locked="0" layoutInCell="1" allowOverlap="1" wp14:anchorId="08E0A0FA" wp14:editId="2C8C5324">
                 <wp:simplePos x="0" y="0"/>
                 <wp:positionH relativeFrom="column">
                   <wp:posOffset>1097280</wp:posOffset>
@@ -2562,7 +2676,7 @@
           </mc:Choice>
           <mc:Fallback>
             <w:pict>
-              <v:shape w14:anchorId="08E0A0FA" id="Text Box 17" o:spid="_x0000_s1029" type="#_x0000_t202" style="position:absolute;left:0;text-align:left;margin-left:86.4pt;margin-top:266.85pt;width:195.7pt;height:.05pt;z-index:251666432;visibility:visible;mso-wrap-style:square;mso-wrap-distance-left:9pt;mso-wrap-distance-top:0;mso-wrap-distance-right:9pt;mso-wrap-distance-bottom:0;mso-position-horizontal:absolute;mso-position-horizontal-relative:text;mso-position-vertical:absolute;mso-position-vertical-relative:text;v-text-anchor:top" o:gfxdata="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" stroked="f">
+              <v:shape w14:anchorId="08E0A0FA" id="Text Box 17" o:spid="_x0000_s1029" type="#_x0000_t202" style="position:absolute;left:0;text-align:left;margin-left:86.4pt;margin-top:266.85pt;width:195.7pt;height:.05pt;z-index:251659264;visibility:visible;mso-wrap-style:square;mso-wrap-distance-left:9pt;mso-wrap-distance-top:0;mso-wrap-distance-right:9pt;mso-wrap-distance-bottom:0;mso-position-horizontal:absolute;mso-position-horizontal-relative:text;mso-position-vertical:absolute;mso-position-vertical-relative:text;v-text-anchor:top" o:gfxdata="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" stroked="f">
                 <v:textbox style="mso-fit-shape-to-text:t" inset="0,0,0,0">
                   <w:txbxContent>
                     <w:p>
@@ -2614,7 +2728,7 @@
         <w:fldChar w:fldCharType="begin" w:fldLock="1"/>
       </w:r>
       <w:r>
-        <w:instrText>ADDIN CSL_CITATION {"citationItems":[{"id":"ITEM-1","itemData":{"abstract":"A fundamental problem that confronts peer-to-peer applications is the efficient location of the node that stores a desired data item. This paper presents Chord, a distributed lookup protocol that addresses this problem. Chord provides support for just one operation: given a key, it maps the key onto a node. Data location can be easily implemented on top of Chord by associating a key with each data item, and storing the key/data pair at the node to which the key maps. Chord adapts efficiently as nodes join and leave the system, and can answer queries even if the system is continuously changing. Results from theoretical analysis and simulations show that Chord is scalable: communication cost and the state maintained by each node scale logarithmically with the number of Chord nodes.","author":[{"dropping-particle":"","family":"Stoica†","given":"Ion","non-dropping-particle":"","parse-names":false,"suffix":""},{"dropping-particle":"","family":"Morris‡","given":"Robert","non-dropping-particle":"","parse-names":false,"suffix":""},{"dropping-particle":"","family":"Liben-Nowell‡","given":"David","non-dropping-particle":"","parse-names":false,"suffix":""},{"dropping-particle":"","family":"Karger‡","given":"David R.","non-dropping-particle":"","parse-names":false,"suffix":""},{"dropping-particle":"","family":"Kaashoek‡","given":"M. Frans","non-dropping-particle":"","parse-names":false,"suffix":""},{"dropping-particle":"","family":"Dabek‡","given":"Frank","non-dropping-particle":"","parse-names":false,"suffix":""},{"dropping-particle":"","family":"Balakrishnan‡","given":"Hari","non-dropping-particle":"","parse-names":false,"suffix":""}],"id":"ITEM-1","issued":{"date-parts":[["2001"]]},"title":"Chord: A Scalable Peer-to-peer Lookup Protocol for Internet Applications","type":"thesis"},"uris":["http://www.mendeley.com/documents/?uuid=6b4d864e-cc7f-4e07-835a-274bfe1b5ef8"]}],"mendeley":{"formattedCitation":"[9]","plainTextFormattedCitation":"[9]","previouslyFormattedCitation":"[9]"},"properties":{"noteIndex":0},"schema":"https://github.com/citation-style-language/schema/raw/master/csl-citation.json"}</w:instrText>
+        <w:instrText>ADDIN CSL_CITATION {"citationItems":[{"id":"ITEM-1","itemData":{"abstract":"A fundamental problem that confronts peer-to-peer applications is the efficient location of the node that stores a desired data item. This paper presents Chord, a distributed lookup protocol that addresses this problem. Chord provides support for just one operation: given a key, it maps the key onto a node. Data location can be easily implemented on top of Chord by associating a key with each data item, and storing the key/data pair at the node to which the key maps. Chord adapts efficiently as nodes join and leave the system, and can answer queries even if the system is continuously changing. Results from theoretical analysis and simulations show that Chord is scalable: communication cost and the state maintained by each node scale logarithmically with the number of Chord nodes.","author":[{"dropping-particle":"","family":"Stoica","given":"Ion","non-dropping-particle":"","parse-names":false,"suffix":""},{"dropping-particle":"","family":"Morris","given":"Robert","non-dropping-particle":"","parse-names":false,"suffix":""},{"dropping-particle":"","family":"Liben-Nowell","given":"David","non-dropping-particle":"","parse-names":false,"suffix":""},{"dropping-particle":"","family":"Karger","given":"David R.","non-dropping-particle":"","parse-names":false,"suffix":""},{"dropping-particle":"","family":"Kaashoek","given":"M. Frans","non-dropping-particle":"","parse-names":false,"suffix":""},{"dropping-particle":"","family":"Dabek","given":"Frank","non-dropping-particle":"","parse-names":false,"suffix":""},{"dropping-particle":"","family":"Balakrishnan","given":"Hari","non-dropping-particle":"","parse-names":false,"suffix":""}],"id":"ITEM-1","issued":{"date-parts":[["2001"]]},"title":"Chord: A Scalable Peer-to-peer Lookup Protocol for Internet Applications","type":"thesis"},"uris":["http://www.mendeley.com/documents/?uuid=6b4d864e-cc7f-4e07-835a-274bfe1b5ef8"]}],"mendeley":{"formattedCitation":"[9]","plainTextFormattedCitation":"[9]","previouslyFormattedCitation":"[9]"},"properties":{"noteIndex":0},"schema":"https://github.com/citation-style-language/schema/raw/master/csl-citation.json"}</w:instrText>
       </w:r>
       <w:r>
         <w:fldChar w:fldCharType="separate"/>
@@ -2705,7 +2819,7 @@
           <w:noProof/>
         </w:rPr>
         <w:drawing>
-          <wp:anchor distT="0" distB="0" distL="114300" distR="114300" simplePos="0" relativeHeight="251664384" behindDoc="0" locked="0" layoutInCell="1" allowOverlap="1" wp14:anchorId="6546F22B">
+          <wp:anchor distT="0" distB="0" distL="114300" distR="114300" simplePos="0" relativeHeight="251657216" behindDoc="0" locked="0" layoutInCell="1" allowOverlap="1" wp14:anchorId="6546F22B">
             <wp:simplePos x="0" y="0"/>
             <wp:positionH relativeFrom="margin">
               <wp:posOffset>1286510</wp:posOffset>
@@ -2794,7 +2908,6 @@
       <w:r>
         <w:t xml:space="preserve">entry </w:t>
       </w:r>
-      <w:proofErr w:type="spellStart"/>
       <w:r>
         <w:rPr>
           <w:i/>
@@ -2802,7 +2915,6 @@
         </w:rPr>
         <w:t>i</w:t>
       </w:r>
-      <w:proofErr w:type="spellEnd"/>
       <w:r>
         <w:t xml:space="preserve"> in the table being a node that succeeds by at least 2</w:t>
       </w:r>
@@ -2893,7 +3005,7 @@
         <mc:AlternateContent>
           <mc:Choice Requires="wps">
             <w:drawing>
-              <wp:anchor distT="0" distB="0" distL="114300" distR="114300" simplePos="0" relativeHeight="251671552" behindDoc="0" locked="0" layoutInCell="1" allowOverlap="1" wp14:anchorId="6B352D54" wp14:editId="7218CFCC">
+              <wp:anchor distT="0" distB="0" distL="114300" distR="114300" simplePos="0" relativeHeight="251664384" behindDoc="0" locked="0" layoutInCell="1" allowOverlap="1" wp14:anchorId="6B352D54" wp14:editId="7218CFCC">
                 <wp:simplePos x="0" y="0"/>
                 <wp:positionH relativeFrom="margin">
                   <wp:posOffset>2407588</wp:posOffset>
@@ -2980,7 +3092,7 @@
           </mc:Choice>
           <mc:Fallback>
             <w:pict>
-              <v:shape w14:anchorId="6B352D54" id="Text Box 19" o:spid="_x0000_s1030" type="#_x0000_t202" style="position:absolute;left:0;text-align:left;margin-left:189.55pt;margin-top:174.5pt;width:214.1pt;height:.05pt;z-index:251671552;visibility:visible;mso-wrap-style:square;mso-width-percent:0;mso-wrap-distance-left:9pt;mso-wrap-distance-top:0;mso-wrap-distance-right:9pt;mso-wrap-distance-bottom:0;mso-position-horizontal:absolute;mso-position-horizontal-relative:margin;mso-position-vertical:absolute;mso-position-vertical-relative:text;mso-width-percent:0;mso-width-relative:margin;v-text-anchor:top" o:gfxdata="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" stroked="f">
+              <v:shape w14:anchorId="6B352D54" id="Text Box 19" o:spid="_x0000_s1030" type="#_x0000_t202" style="position:absolute;left:0;text-align:left;margin-left:189.55pt;margin-top:174.5pt;width:214.1pt;height:.05pt;z-index:251664384;visibility:visible;mso-wrap-style:square;mso-width-percent:0;mso-wrap-distance-left:9pt;mso-wrap-distance-top:0;mso-wrap-distance-right:9pt;mso-wrap-distance-bottom:0;mso-position-horizontal:absolute;mso-position-horizontal-relative:margin;mso-position-vertical:absolute;mso-position-vertical-relative:text;mso-width-percent:0;mso-width-relative:margin;v-text-anchor:top" o:gfxdata="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" stroked="f">
                 <v:textbox style="mso-fit-shape-to-text:t" inset="0,0,0,0">
                   <w:txbxContent>
                     <w:p>
@@ -3030,7 +3142,7 @@
           <w:noProof/>
         </w:rPr>
         <w:drawing>
-          <wp:anchor distT="0" distB="0" distL="114300" distR="114300" simplePos="0" relativeHeight="251672576" behindDoc="0" locked="0" layoutInCell="1" allowOverlap="1">
+          <wp:anchor distT="0" distB="0" distL="114300" distR="114300" simplePos="0" relativeHeight="251665408" behindDoc="0" locked="0" layoutInCell="1" allowOverlap="1">
             <wp:simplePos x="0" y="0"/>
             <wp:positionH relativeFrom="column">
               <wp:posOffset>2410460</wp:posOffset>
@@ -3082,7 +3194,7 @@
         <mc:AlternateContent>
           <mc:Choice Requires="wpg">
             <w:drawing>
-              <wp:anchor distT="0" distB="0" distL="114300" distR="114300" simplePos="0" relativeHeight="251669504" behindDoc="0" locked="0" layoutInCell="1" allowOverlap="1">
+              <wp:anchor distT="0" distB="0" distL="114300" distR="114300" simplePos="0" relativeHeight="251662336" behindDoc="0" locked="0" layoutInCell="1" allowOverlap="1">
                 <wp:simplePos x="0" y="0"/>
                 <wp:positionH relativeFrom="column">
                   <wp:posOffset>-239533</wp:posOffset>
@@ -3203,7 +3315,7 @@
           </mc:Choice>
           <mc:Fallback>
             <w:pict>
-              <v:group id="Group 20" o:spid="_x0000_s1031" style="position:absolute;left:0;text-align:left;margin-left:-18.85pt;margin-top:20.25pt;width:202.25pt;height:203.9pt;z-index:251669504" coordsize="25685,25895" o:gfxdata="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">
+              <v:group id="Group 20" o:spid="_x0000_s1031" style="position:absolute;left:0;text-align:left;margin-left:-18.85pt;margin-top:20.25pt;width:202.25pt;height:203.9pt;z-index:251662336" coordsize="25685,25895" o:gfxdata="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">
                 <v:shapetype id="_x0000_t75" coordsize="21600,21600" o:spt="75" o:preferrelative="t" path="m@4@5l@4@11@9@11@9@5xe" filled="f" stroked="f">
                   <v:stroke joinstyle="miter"/>
                   <v:formulas>
@@ -3321,12 +3433,12 @@
         </w:numPr>
         <w:ind w:left="216"/>
       </w:pPr>
-      <w:bookmarkStart w:id="15" w:name="_Toc46755217"/>
+      <w:bookmarkStart w:id="14" w:name="_Toc48216380"/>
       <w:r>
         <w:lastRenderedPageBreak/>
         <w:t>2.5 Kademlia</w:t>
       </w:r>
-      <w:bookmarkEnd w:id="15"/>
+      <w:bookmarkEnd w:id="14"/>
     </w:p>
     <w:p>
       <w:r>
@@ -3387,7 +3499,7 @@
         <mc:AlternateContent>
           <mc:Choice Requires="wpg">
             <w:drawing>
-              <wp:anchor distT="0" distB="0" distL="114300" distR="114300" simplePos="0" relativeHeight="251674624" behindDoc="0" locked="0" layoutInCell="1" allowOverlap="1">
+              <wp:anchor distT="0" distB="0" distL="114300" distR="114300" simplePos="0" relativeHeight="251667456" behindDoc="0" locked="0" layoutInCell="1" allowOverlap="1">
                 <wp:simplePos x="0" y="0"/>
                 <wp:positionH relativeFrom="margin">
                   <wp:align>center</wp:align>
@@ -3513,7 +3625,7 @@
           </mc:Choice>
           <mc:Fallback>
             <w:pict>
-              <v:group id="Group 24" o:spid="_x0000_s1034" style="position:absolute;margin-left:0;margin-top:41.7pt;width:328.05pt;height:217.8pt;z-index:251674624;mso-position-horizontal:center;mso-position-horizontal-relative:margin" coordsize="41662,27660" o:gfxdata="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">
+              <v:group id="Group 24" o:spid="_x0000_s1034" style="position:absolute;margin-left:0;margin-top:41.7pt;width:328.05pt;height:217.8pt;z-index:251667456;mso-position-horizontal:center;mso-position-horizontal-relative:margin" coordsize="41662,27660" o:gfxdata="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">
                 <v:shape id="Picture 22" o:spid="_x0000_s1035" type="#_x0000_t75" alt="A close up of a map&#10;&#10;Description automatically generated" style="position:absolute;width:41662;height:24371;visibility:visible;mso-wrap-style:square" o:gfxdata="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">
                   <v:imagedata r:id="rId20" o:title="A close up of a map&#10;&#10;Description automatically generated"/>
                 </v:shape>
@@ -3661,15 +3773,7 @@
         <w:t xml:space="preserve"> showed that the longer a node stayed up, the higher it’s chance of staying up for another hour.</w:t>
       </w:r>
       <w:r>
-        <w:t xml:space="preserve"> For large values of </w:t>
-      </w:r>
-      <w:proofErr w:type="spellStart"/>
-      <w:r>
-        <w:t>i</w:t>
-      </w:r>
-      <w:proofErr w:type="spellEnd"/>
-      <w:r>
-        <w:t>, lists can grow up to size K, K being a system-wide replication value</w:t>
+        <w:t xml:space="preserve"> For large values of i, lists can grow up to size K, K being a system-wide replication value</w:t>
       </w:r>
       <w:r>
         <w:t xml:space="preserve"> </w:t>
@@ -3754,11 +3858,11 @@
         </w:numPr>
         <w:ind w:left="216"/>
       </w:pPr>
-      <w:bookmarkStart w:id="16" w:name="_Toc46755218"/>
+      <w:bookmarkStart w:id="15" w:name="_Toc48216381"/>
       <w:r>
         <w:t>2.6 Skip Graph</w:t>
       </w:r>
-      <w:bookmarkEnd w:id="16"/>
+      <w:bookmarkEnd w:id="15"/>
     </w:p>
     <w:p>
       <w:r>
@@ -3810,7 +3914,7 @@
         <mc:AlternateContent>
           <mc:Choice Requires="wpg">
             <w:drawing>
-              <wp:anchor distT="0" distB="0" distL="114300" distR="114300" simplePos="0" relativeHeight="251678720" behindDoc="0" locked="0" layoutInCell="1" allowOverlap="1">
+              <wp:anchor distT="0" distB="0" distL="114300" distR="114300" simplePos="0" relativeHeight="251671552" behindDoc="0" locked="0" layoutInCell="1" allowOverlap="1">
                 <wp:simplePos x="0" y="0"/>
                 <wp:positionH relativeFrom="column">
                   <wp:posOffset>-994</wp:posOffset>
@@ -3936,7 +4040,7 @@
           </mc:Choice>
           <mc:Fallback>
             <w:pict>
-              <v:group id="Group 13" o:spid="_x0000_s1037" style="position:absolute;margin-left:-.1pt;margin-top:108.15pt;width:368.5pt;height:139.55pt;z-index:251678720" coordsize="46799,17725" o:gfxdata="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">
+              <v:group id="Group 13" o:spid="_x0000_s1037" style="position:absolute;margin-left:-.1pt;margin-top:108.15pt;width:368.5pt;height:139.55pt;z-index:251671552" coordsize="46799,17725" o:gfxdata="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">
                 <v:shape id="Picture 3" o:spid="_x0000_s1038" type="#_x0000_t75" alt="A picture containing clock&#10;&#10;Description automatically generated" style="position:absolute;width:46799;height:14458;visibility:visible;mso-wrap-style:square" o:gfxdata="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">
                   <v:imagedata r:id="rId22" o:title="A picture containing clock&#10;&#10;Description automatically generated"/>
                 </v:shape>
@@ -3994,7 +4098,7 @@
         <w:fldChar w:fldCharType="begin" w:fldLock="1"/>
       </w:r>
       <w:r>
-        <w:instrText>ADDIN CSL_CITATION {"citationItems":[{"id":"ITEM-1","itemData":{"DOI":"10.1145/1290672.1290674","ISSN":"15496325","author":[{"dropping-particle":"","family":"Aspnes","given":"James","non-dropping-particle":"","parse-names":false,"suffix":""},{"dropping-particle":"","family":"Shah","given":"Gauri","non-dropping-particle":"","parse-names":false,"suffix":""}],"container-title":"ACM Transactions on Algorithms (TALG)","genre":"article","id":"ITEM-1","issue":"4","issued":{"date-parts":[["0"]]},"language":"eng","page":"37-es","publisher":"ACM","title":"Skip graphs","type":"article-journal","volume":"3"},"uris":["http://www.mendeley.com/documents/?uuid=a2d43314-f425-3f09-8261-38345c07d5fb"]}],"mendeley":{"formattedCitation":"[12]","plainTextFormattedCitation":"[12]"},"properties":{"noteIndex":0},"schema":"https://github.com/citation-style-language/schema/raw/master/csl-citation.json"}</w:instrText>
+        <w:instrText>ADDIN CSL_CITATION {"citationItems":[{"id":"ITEM-1","itemData":{"DOI":"10.1145/1290672.1290674","ISSN":"15496325","author":[{"dropping-particle":"","family":"Aspnes","given":"James","non-dropping-particle":"","parse-names":false,"suffix":""},{"dropping-particle":"","family":"Shah","given":"Gauri","non-dropping-particle":"","parse-names":false,"suffix":""}],"container-title":"ACM Transactions on Algorithms (TALG)","genre":"article","id":"ITEM-1","issue":"4","issued":{"date-parts":[["0"]]},"language":"eng","page":"37-es","publisher":"ACM","title":"Skip graphs","type":"article-journal","volume":"3"},"uris":["http://www.mendeley.com/documents/?uuid=a2d43314-f425-3f09-8261-38345c07d5fb"]}],"mendeley":{"formattedCitation":"[12]","plainTextFormattedCitation":"[12]","previouslyFormattedCitation":"[12]"},"properties":{"noteIndex":0},"schema":"https://github.com/citation-style-language/schema/raw/master/csl-citation.json"}</w:instrText>
       </w:r>
       <w:r>
         <w:fldChar w:fldCharType="separate"/>
@@ -4038,21 +4142,12 @@
       <w:r>
         <w:t xml:space="preserve"> and having </w:t>
       </w:r>
-      <w:proofErr w:type="gramStart"/>
       <w:r>
         <w:rPr>
           <w:i/>
           <w:iCs/>
         </w:rPr>
-        <w:t>O(</w:t>
-      </w:r>
-      <w:proofErr w:type="gramEnd"/>
-      <w:r>
-        <w:rPr>
-          <w:i/>
-          <w:iCs/>
-        </w:rPr>
-        <w:t xml:space="preserve">log n) </w:t>
+        <w:t xml:space="preserve">O(log n) </w:t>
       </w:r>
       <w:r>
         <w:t>neighbors</w:t>
@@ -4077,7 +4172,7 @@
         <mc:AlternateContent>
           <mc:Choice Requires="wpg">
             <w:drawing>
-              <wp:anchor distT="0" distB="0" distL="114300" distR="114300" simplePos="0" relativeHeight="251682816" behindDoc="0" locked="0" layoutInCell="1" allowOverlap="1">
+              <wp:anchor distT="0" distB="0" distL="114300" distR="114300" simplePos="0" relativeHeight="251675648" behindDoc="0" locked="0" layoutInCell="1" allowOverlap="1">
                 <wp:simplePos x="0" y="0"/>
                 <wp:positionH relativeFrom="column">
                   <wp:posOffset>-994</wp:posOffset>
@@ -4203,7 +4298,7 @@
           </mc:Choice>
           <mc:Fallback>
             <w:pict>
-              <v:group id="Group 9" o:spid="_x0000_s1040" style="position:absolute;margin-left:-.1pt;margin-top:86.95pt;width:368.5pt;height:187.8pt;z-index:251682816" coordsize="46799,23848" o:gfxdata="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">
+              <v:group id="Group 9" o:spid="_x0000_s1040" style="position:absolute;margin-left:-.1pt;margin-top:86.95pt;width:368.5pt;height:187.8pt;z-index:251675648" coordsize="46799,23848" o:gfxdata="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">
                 <v:shape id="Picture 6" o:spid="_x0000_s1041" type="#_x0000_t75" alt="A close up of text on a white background&#10;&#10;Description automatically generated" style="position:absolute;width:46799;height:21170;visibility:visible;mso-wrap-style:square" o:gfxdata="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">
                   <v:imagedata r:id="rId24" o:title="A close up of text on a white background&#10;&#10;Description automatically generated"/>
                 </v:shape>
@@ -4277,89 +4372,69 @@
       <w:r>
         <w:t xml:space="preserve">is defined as an infinite random word using a fixed alphabet but it has been observed that on average an </w:t>
       </w:r>
-      <w:proofErr w:type="gramStart"/>
       <w:r>
         <w:rPr>
           <w:i/>
           <w:iCs/>
         </w:rPr>
-        <w:t>O(</w:t>
-      </w:r>
-      <w:proofErr w:type="gramEnd"/>
+        <w:t xml:space="preserve">O(log n) </w:t>
+      </w:r>
+      <w:r>
+        <w:t xml:space="preserve">length word is generated. </w:t>
+      </w:r>
+      <w:r>
+        <w:t xml:space="preserve">The list at level 0 contains an empty word and for each higher level, a list contains nodes for which a word </w:t>
+      </w:r>
       <w:r>
         <w:rPr>
           <w:i/>
           <w:iCs/>
         </w:rPr>
-        <w:t xml:space="preserve">log n) </w:t>
-      </w:r>
-      <w:r>
-        <w:t xml:space="preserve">length word is generated. </w:t>
-      </w:r>
-      <w:r>
-        <w:t xml:space="preserve">The list at level 0 contains an empty word and for each higher level, a list contains nodes for which a word </w:t>
+        <w:t>w</w:t>
+      </w:r>
+      <w:r>
+        <w:t xml:space="preserve"> is a prefix of </w:t>
       </w:r>
       <w:r>
         <w:rPr>
           <w:i/>
           <w:iCs/>
         </w:rPr>
-        <w:t>w</w:t>
-      </w:r>
-      <w:r>
-        <w:t xml:space="preserve"> is a prefix of </w:t>
+        <w:t>m(x)</w:t>
+      </w:r>
+      <w:r>
+        <w:t>.</w:t>
+      </w:r>
+      <w:r>
+        <w:t xml:space="preserve"> A list is said to be part of a level </w:t>
       </w:r>
       <w:r>
         <w:rPr>
           <w:i/>
           <w:iCs/>
         </w:rPr>
-        <w:t>m(x)</w:t>
-      </w:r>
-      <w:r>
-        <w:t>.</w:t>
-      </w:r>
-      <w:r>
-        <w:t xml:space="preserve"> A list is said to be part of a level </w:t>
-      </w:r>
-      <w:proofErr w:type="spellStart"/>
+        <w:t xml:space="preserve">i </w:t>
+      </w:r>
+      <w:r>
+        <w:t xml:space="preserve">if the length of </w:t>
+      </w:r>
       <w:r>
         <w:rPr>
           <w:i/>
           <w:iCs/>
         </w:rPr>
-        <w:t>i</w:t>
-      </w:r>
-      <w:proofErr w:type="spellEnd"/>
+        <w:t>w</w:t>
+      </w:r>
+      <w:r>
+        <w:t xml:space="preserve"> = </w:t>
+      </w:r>
       <w:r>
         <w:rPr>
           <w:i/>
           <w:iCs/>
         </w:rPr>
-        <w:t xml:space="preserve"> </w:t>
-      </w:r>
-      <w:r>
-        <w:t xml:space="preserve">if the length of </w:t>
-      </w:r>
-      <w:r>
-        <w:rPr>
-          <w:i/>
-          <w:iCs/>
-        </w:rPr>
-        <w:t>w</w:t>
-      </w:r>
-      <w:r>
-        <w:t xml:space="preserve"> = </w:t>
-      </w:r>
-      <w:proofErr w:type="spellStart"/>
-      <w:r>
-        <w:rPr>
-          <w:i/>
-          <w:iCs/>
-        </w:rPr>
         <w:t>i</w:t>
       </w:r>
-      <w:proofErr w:type="spellEnd"/>
       <w:r>
         <w:t>.</w:t>
       </w:r>
@@ -4405,27 +4480,874 @@
           <w:numId w:val="4"/>
         </w:numPr>
       </w:pPr>
-      <w:bookmarkStart w:id="17" w:name="__RefHeading___Toc344_241414611"/>
-      <w:bookmarkStart w:id="18" w:name="_Toc264532862"/>
-      <w:bookmarkStart w:id="19" w:name="_Toc46755219"/>
+      <w:bookmarkStart w:id="16" w:name="_Toc48216382"/>
       <w:r>
         <w:lastRenderedPageBreak/>
-        <w:t>Section three</w:t>
+        <w:t>Planning</w:t>
+      </w:r>
+      <w:bookmarkEnd w:id="16"/>
+    </w:p>
+    <w:p>
+      <w:r>
+        <w:t>This section looks at various parts of the planning process of the project implementation</w:t>
+      </w:r>
+      <w:r>
+        <w:t>; fro</w:t>
+      </w:r>
+      <w:r>
+        <w:t>m a description of the software engineering methodology used to discussing implementation plan formulated during the requirements analysis.</w:t>
+      </w:r>
+    </w:p>
+    <w:p>
+      <w:pPr>
+        <w:pStyle w:val="Heading2"/>
+        <w:numPr>
+          <w:ilvl w:val="1"/>
+          <w:numId w:val="4"/>
+        </w:numPr>
+      </w:pPr>
+      <w:bookmarkStart w:id="17" w:name="_Toc48216383"/>
+      <w:r>
+        <w:t xml:space="preserve">Engineering </w:t>
+      </w:r>
+      <w:r>
+        <w:t>M</w:t>
+      </w:r>
+      <w:r>
+        <w:t>ethod</w:t>
       </w:r>
       <w:bookmarkEnd w:id="17"/>
+    </w:p>
+    <w:p>
+      <w:r>
+        <w:t xml:space="preserve">The engineering method chosen for this project is an incremental model whereby an initial software model is designed, implemented and tested. With incremental changes being made until the final product is completed </w:t>
+      </w:r>
+      <w:r>
+        <w:fldChar w:fldCharType="begin" w:fldLock="1"/>
+      </w:r>
+      <w:r>
+        <w:instrText>ADDIN CSL_CITATION {"citationItems":[{"id":"ITEM-1","itemData":{"URL":"https://devqa.io/software-development-methodologies/#:~:text=The incremental build model is,involves both development and maintenance.&amp;text=This allows partial utilisation of product and avoids a long development time.","abstract":"In this post we’ll go through the different software development methodologies along with their advantages and disadvantages and when to use each model.","accessed":{"date-parts":[["2020","8","13"]]},"author":[{"dropping-particle":"","family":"Ghahrai","given":"Amir","non-dropping-particle":"","parse-names":false,"suffix":""}],"id":"ITEM-1","issued":{"date-parts":[["2016"]]},"title":"Software Development Methodologies","type":"webpage"},"uris":["http://www.mendeley.com/documents/?uuid=9205308f-85ee-418c-b76f-b79919c18cb9"]}],"mendeley":{"formattedCitation":"[13]","plainTextFormattedCitation":"[13]"},"properties":{"noteIndex":0},"schema":"https://github.com/citation-style-language/schema/raw/master/csl-citation.json"}</w:instrText>
+      </w:r>
+      <w:r>
+        <w:fldChar w:fldCharType="separate"/>
+      </w:r>
+      <w:r>
+        <w:rPr>
+          <w:noProof/>
+        </w:rPr>
+        <w:t>[13]</w:t>
+      </w:r>
+      <w:r>
+        <w:fldChar w:fldCharType="end"/>
+      </w:r>
+      <w:r>
+        <w:t>. This style reduces the amount of time required to get a working version of the software</w:t>
+      </w:r>
+      <w:r>
+        <w:t xml:space="preserve">; making it possible to fulfill the early deliverables deadline of the project. Additionally, this model </w:t>
+      </w:r>
+      <w:r>
+        <w:t>reduces the overwhelming feeling of implementing the protocol from scratch in a new language</w:t>
+      </w:r>
+      <w:r>
+        <w:t xml:space="preserve"> as smaller iterations of the software can be tested </w:t>
+      </w:r>
+      <w:r>
+        <w:t>first,</w:t>
+      </w:r>
+      <w:r>
+        <w:t xml:space="preserve"> and the project scope can be changed at each milestone if required.</w:t>
+      </w:r>
+      <w:r>
+        <w:t xml:space="preserve"> </w:t>
+      </w:r>
+      <w:r>
+        <w:t xml:space="preserve">The initial model of the software </w:t>
+      </w:r>
+      <w:r>
+        <w:t>will</w:t>
+      </w:r>
+      <w:r>
+        <w:t xml:space="preserve"> be an implementation of the base Chord protocol methods and if time permits, implementation of the protocol extensions which improve on the robustness of the system.</w:t>
+      </w:r>
+    </w:p>
+    <w:p>
+      <w:pPr>
+        <w:pStyle w:val="Heading2"/>
+        <w:numPr>
+          <w:ilvl w:val="1"/>
+          <w:numId w:val="4"/>
+        </w:numPr>
+      </w:pPr>
+      <w:bookmarkStart w:id="18" w:name="_Toc48216384"/>
+      <w:r>
+        <w:t>Requirements Analysis</w:t>
+      </w:r>
       <w:bookmarkEnd w:id="18"/>
+    </w:p>
+    <w:p>
+      <w:r>
+        <w:t xml:space="preserve">The project requirements </w:t>
+      </w:r>
+      <w:r>
+        <w:t>were</w:t>
+      </w:r>
+      <w:r>
+        <w:t xml:space="preserve"> created using descriptions of how the protocol works from the Chord academic paper; first selecting the functions required to create a working version of the protocol with those functions</w:t>
+      </w:r>
+      <w:r>
+        <w:t>, shown in figures 5 and 6 of the paper</w:t>
+      </w:r>
+      <w:r>
+        <w:t xml:space="preserve"> being:</w:t>
+      </w:r>
+    </w:p>
+    <w:p>
+      <w:pPr>
+        <w:pStyle w:val="ListParagraph"/>
+        <w:numPr>
+          <w:ilvl w:val="0"/>
+          <w:numId w:val="9"/>
+        </w:numPr>
+      </w:pPr>
+      <w:r>
+        <w:t>Consistent Hashing of keys and node IDs using SHA-1</w:t>
+      </w:r>
+    </w:p>
+    <w:p>
+      <w:pPr>
+        <w:pStyle w:val="ListParagraph"/>
+        <w:numPr>
+          <w:ilvl w:val="0"/>
+          <w:numId w:val="9"/>
+        </w:numPr>
+      </w:pPr>
+      <w:r>
+        <w:t>Scalable key lookup functionality using finger tables.</w:t>
+      </w:r>
+    </w:p>
+    <w:p>
+      <w:pPr>
+        <w:pStyle w:val="ListParagraph"/>
+        <w:numPr>
+          <w:ilvl w:val="0"/>
+          <w:numId w:val="9"/>
+        </w:numPr>
+      </w:pPr>
+      <w:r>
+        <w:t>Functions for node creation, joining a network and network stabilization.</w:t>
+      </w:r>
+    </w:p>
+    <w:p>
+      <w:pPr>
+        <w:ind w:left="50"/>
+      </w:pPr>
+      <w:r>
+        <w:t xml:space="preserve">The functions and their implementations will be discussed in more detail later in the report. </w:t>
+      </w:r>
+      <w:r>
+        <w:t>The paper also mentions extension methods to maintain lookup correctness in the event of node failures or voluntary departures. Methods such as transferring keys during voluntary node departure and maintaining a list of successors in each node to improve lookup robustness in the event of suc</w:t>
+      </w:r>
+      <w:r>
+        <w:t>c</w:t>
+      </w:r>
+      <w:r>
+        <w:t>ess</w:t>
+      </w:r>
+      <w:r>
+        <w:t>o</w:t>
+      </w:r>
+      <w:r>
+        <w:t>r failure.</w:t>
+      </w:r>
+    </w:p>
+    <w:p>
+      <w:pPr>
+        <w:ind w:left="50"/>
+      </w:pPr>
+    </w:p>
+    <w:p>
+      <w:pPr>
+        <w:ind w:left="50"/>
+      </w:pPr>
+      <w:r>
+        <w:t>Aside from the technical requirements, it was also important to be mindful of the high-level requirements that the authors set out to solve such as:</w:t>
+      </w:r>
+    </w:p>
+    <w:p>
+      <w:pPr>
+        <w:pStyle w:val="ListParagraph"/>
+        <w:numPr>
+          <w:ilvl w:val="0"/>
+          <w:numId w:val="10"/>
+        </w:numPr>
+      </w:pPr>
+      <w:r>
+        <w:t>Load balancing of keys across nodes in the network</w:t>
+      </w:r>
+    </w:p>
+    <w:p>
+      <w:pPr>
+        <w:pStyle w:val="ListParagraph"/>
+        <w:numPr>
+          <w:ilvl w:val="0"/>
+          <w:numId w:val="10"/>
+        </w:numPr>
+      </w:pPr>
+      <w:r>
+        <w:t>Decentralization of responsibility in the network with all nodes being equal</w:t>
+      </w:r>
+    </w:p>
+    <w:p>
+      <w:pPr>
+        <w:pStyle w:val="ListParagraph"/>
+        <w:numPr>
+          <w:ilvl w:val="0"/>
+          <w:numId w:val="10"/>
+        </w:numPr>
+      </w:pPr>
+      <w:r>
+        <w:t>Scalability with the lookup costs growing as a Log of the network size.</w:t>
+      </w:r>
+    </w:p>
+    <w:p>
+      <w:pPr>
+        <w:pStyle w:val="ListParagraph"/>
+        <w:numPr>
+          <w:ilvl w:val="0"/>
+          <w:numId w:val="10"/>
+        </w:numPr>
+      </w:pPr>
+      <w:r>
+        <w:t>Availability by maintaining record entries to accurately reflect network changes; ensuring lookup correctness when network failures are not large.</w:t>
+      </w:r>
+    </w:p>
+    <w:p>
+      <w:pPr>
+        <w:pStyle w:val="ListParagraph"/>
+        <w:numPr>
+          <w:ilvl w:val="0"/>
+          <w:numId w:val="10"/>
+        </w:numPr>
+      </w:pPr>
+      <w:r>
+        <w:t>Flexible key naming with no limits on key structures.</w:t>
+      </w:r>
+    </w:p>
+    <w:p>
+      <w:pPr>
+        <w:pStyle w:val="Heading1"/>
+        <w:numPr>
+          <w:ilvl w:val="0"/>
+          <w:numId w:val="4"/>
+        </w:numPr>
+      </w:pPr>
+      <w:r>
+        <w:lastRenderedPageBreak/>
+        <w:t>Design</w:t>
+      </w:r>
+    </w:p>
+    <w:p>
+      <w:r>
+        <w:rPr>
+          <w:noProof/>
+        </w:rPr>
+        <mc:AlternateContent>
+          <mc:Choice Requires="wpg">
+            <w:drawing>
+              <wp:anchor distT="0" distB="0" distL="114300" distR="114300" simplePos="0" relativeHeight="251696128" behindDoc="0" locked="0" layoutInCell="1" allowOverlap="1">
+                <wp:simplePos x="0" y="0"/>
+                <wp:positionH relativeFrom="column">
+                  <wp:posOffset>759556</wp:posOffset>
+                </wp:positionH>
+                <wp:positionV relativeFrom="paragraph">
+                  <wp:posOffset>1018588</wp:posOffset>
+                </wp:positionV>
+                <wp:extent cx="3294380" cy="2361565"/>
+                <wp:effectExtent l="0" t="0" r="1270" b="635"/>
+                <wp:wrapTopAndBottom/>
+                <wp:docPr id="40" name="Group 40"/>
+                <wp:cNvGraphicFramePr/>
+                <a:graphic xmlns:a="http://schemas.openxmlformats.org/drawingml/2006/main">
+                  <a:graphicData uri="http://schemas.microsoft.com/office/word/2010/wordprocessingGroup">
+                    <wpg:wgp>
+                      <wpg:cNvGrpSpPr/>
+                      <wpg:grpSpPr>
+                        <a:xfrm>
+                          <a:off x="0" y="0"/>
+                          <a:ext cx="3294380" cy="2361565"/>
+                          <a:chOff x="0" y="0"/>
+                          <a:chExt cx="3294380" cy="2361565"/>
+                        </a:xfrm>
+                      </wpg:grpSpPr>
+                      <wpg:grpSp>
+                        <wpg:cNvPr id="38" name="Group 38"/>
+                        <wpg:cNvGrpSpPr/>
+                        <wpg:grpSpPr>
+                          <a:xfrm>
+                            <a:off x="215660" y="0"/>
+                            <a:ext cx="2704343" cy="1991952"/>
+                            <a:chOff x="0" y="0"/>
+                            <a:chExt cx="2704343" cy="1991952"/>
+                          </a:xfrm>
+                        </wpg:grpSpPr>
+                        <wps:wsp>
+                          <wps:cNvPr id="21" name="Rectangle: Rounded Corners 21"/>
+                          <wps:cNvSpPr/>
+                          <wps:spPr>
+                            <a:xfrm>
+                              <a:off x="0" y="0"/>
+                              <a:ext cx="1168841" cy="516835"/>
+                            </a:xfrm>
+                            <a:prstGeom prst="roundRect">
+                              <a:avLst/>
+                            </a:prstGeom>
+                          </wps:spPr>
+                          <wps:style>
+                            <a:lnRef idx="2">
+                              <a:schemeClr val="accent1">
+                                <a:shade val="50000"/>
+                              </a:schemeClr>
+                            </a:lnRef>
+                            <a:fillRef idx="1">
+                              <a:schemeClr val="accent1"/>
+                            </a:fillRef>
+                            <a:effectRef idx="0">
+                              <a:schemeClr val="accent1"/>
+                            </a:effectRef>
+                            <a:fontRef idx="minor">
+                              <a:schemeClr val="lt1"/>
+                            </a:fontRef>
+                          </wps:style>
+                          <wps:txbx>
+                            <w:txbxContent>
+                              <w:p>
+                                <w:pPr>
+                                  <w:jc w:val="center"/>
+                                </w:pPr>
+                                <w:r>
+                                  <w:t>Library Entry Point</w:t>
+                                </w:r>
+                              </w:p>
+                            </w:txbxContent>
+                          </wps:txbx>
+                          <wps:bodyPr rot="0" spcFirstLastPara="0" vertOverflow="overflow" horzOverflow="overflow" vert="horz" wrap="square" lIns="91440" tIns="45720" rIns="91440" bIns="45720" numCol="1" spcCol="0" rtlCol="0" fromWordArt="0" anchor="ctr" anchorCtr="0" forceAA="0" compatLnSpc="1">
+                            <a:prstTxWarp prst="textNoShape">
+                              <a:avLst/>
+                            </a:prstTxWarp>
+                            <a:noAutofit/>
+                          </wps:bodyPr>
+                        </wps:wsp>
+                        <wps:wsp>
+                          <wps:cNvPr id="25" name="Rectangle: Rounded Corners 25"/>
+                          <wps:cNvSpPr/>
+                          <wps:spPr>
+                            <a:xfrm>
+                              <a:off x="0" y="750498"/>
+                              <a:ext cx="1168841" cy="516835"/>
+                            </a:xfrm>
+                            <a:prstGeom prst="roundRect">
+                              <a:avLst/>
+                            </a:prstGeom>
+                          </wps:spPr>
+                          <wps:style>
+                            <a:lnRef idx="2">
+                              <a:schemeClr val="accent1">
+                                <a:shade val="50000"/>
+                              </a:schemeClr>
+                            </a:lnRef>
+                            <a:fillRef idx="1">
+                              <a:schemeClr val="accent1"/>
+                            </a:fillRef>
+                            <a:effectRef idx="0">
+                              <a:schemeClr val="accent1"/>
+                            </a:effectRef>
+                            <a:fontRef idx="minor">
+                              <a:schemeClr val="lt1"/>
+                            </a:fontRef>
+                          </wps:style>
+                          <wps:txbx>
+                            <w:txbxContent>
+                              <w:p>
+                                <w:pPr>
+                                  <w:jc w:val="center"/>
+                                </w:pPr>
+                                <w:r>
+                                  <w:t>Node Logic</w:t>
+                                </w:r>
+                              </w:p>
+                            </w:txbxContent>
+                          </wps:txbx>
+                          <wps:bodyPr rot="0" spcFirstLastPara="0" vertOverflow="overflow" horzOverflow="overflow" vert="horz" wrap="square" lIns="91440" tIns="45720" rIns="91440" bIns="45720" numCol="1" spcCol="0" rtlCol="0" fromWordArt="0" anchor="ctr" anchorCtr="0" forceAA="0" compatLnSpc="1">
+                            <a:prstTxWarp prst="textNoShape">
+                              <a:avLst/>
+                            </a:prstTxWarp>
+                            <a:noAutofit/>
+                          </wps:bodyPr>
+                        </wps:wsp>
+                        <wps:wsp>
+                          <wps:cNvPr id="26" name="Rectangle: Rounded Corners 26"/>
+                          <wps:cNvSpPr/>
+                          <wps:spPr>
+                            <a:xfrm>
+                              <a:off x="0" y="1475117"/>
+                              <a:ext cx="1168841" cy="516835"/>
+                            </a:xfrm>
+                            <a:prstGeom prst="roundRect">
+                              <a:avLst/>
+                            </a:prstGeom>
+                          </wps:spPr>
+                          <wps:style>
+                            <a:lnRef idx="2">
+                              <a:schemeClr val="accent1">
+                                <a:shade val="50000"/>
+                              </a:schemeClr>
+                            </a:lnRef>
+                            <a:fillRef idx="1">
+                              <a:schemeClr val="accent1"/>
+                            </a:fillRef>
+                            <a:effectRef idx="0">
+                              <a:schemeClr val="accent1"/>
+                            </a:effectRef>
+                            <a:fontRef idx="minor">
+                              <a:schemeClr val="lt1"/>
+                            </a:fontRef>
+                          </wps:style>
+                          <wps:txbx>
+                            <w:txbxContent>
+                              <w:p>
+                                <w:pPr>
+                                  <w:jc w:val="center"/>
+                                </w:pPr>
+                                <w:r>
+                                  <w:t>Communication</w:t>
+                                </w:r>
+                              </w:p>
+                            </w:txbxContent>
+                          </wps:txbx>
+                          <wps:bodyPr rot="0" spcFirstLastPara="0" vertOverflow="overflow" horzOverflow="overflow" vert="horz" wrap="square" lIns="91440" tIns="45720" rIns="91440" bIns="45720" numCol="1" spcCol="0" rtlCol="0" fromWordArt="0" anchor="ctr" anchorCtr="0" forceAA="0" compatLnSpc="1">
+                            <a:prstTxWarp prst="textNoShape">
+                              <a:avLst/>
+                            </a:prstTxWarp>
+                            <a:noAutofit/>
+                          </wps:bodyPr>
+                        </wps:wsp>
+                        <wps:wsp>
+                          <wps:cNvPr id="27" name="Rectangle: Rounded Corners 27"/>
+                          <wps:cNvSpPr/>
+                          <wps:spPr>
+                            <a:xfrm>
+                              <a:off x="1535502" y="759124"/>
+                              <a:ext cx="1168841" cy="516835"/>
+                            </a:xfrm>
+                            <a:prstGeom prst="roundRect">
+                              <a:avLst/>
+                            </a:prstGeom>
+                          </wps:spPr>
+                          <wps:style>
+                            <a:lnRef idx="2">
+                              <a:schemeClr val="accent1">
+                                <a:shade val="50000"/>
+                              </a:schemeClr>
+                            </a:lnRef>
+                            <a:fillRef idx="1">
+                              <a:schemeClr val="accent1"/>
+                            </a:fillRef>
+                            <a:effectRef idx="0">
+                              <a:schemeClr val="accent1"/>
+                            </a:effectRef>
+                            <a:fontRef idx="minor">
+                              <a:schemeClr val="lt1"/>
+                            </a:fontRef>
+                          </wps:style>
+                          <wps:txbx>
+                            <w:txbxContent>
+                              <w:p>
+                                <w:pPr>
+                                  <w:jc w:val="center"/>
+                                </w:pPr>
+                                <w:r>
+                                  <w:t>Storage</w:t>
+                                </w:r>
+                              </w:p>
+                            </w:txbxContent>
+                          </wps:txbx>
+                          <wps:bodyPr rot="0" spcFirstLastPara="0" vertOverflow="overflow" horzOverflow="overflow" vert="horz" wrap="square" lIns="91440" tIns="45720" rIns="91440" bIns="45720" numCol="1" spcCol="0" rtlCol="0" fromWordArt="0" anchor="ctr" anchorCtr="0" forceAA="0" compatLnSpc="1">
+                            <a:prstTxWarp prst="textNoShape">
+                              <a:avLst/>
+                            </a:prstTxWarp>
+                            <a:noAutofit/>
+                          </wps:bodyPr>
+                        </wps:wsp>
+                        <wps:wsp>
+                          <wps:cNvPr id="35" name="Straight Arrow Connector 35"/>
+                          <wps:cNvCnPr/>
+                          <wps:spPr>
+                            <a:xfrm>
+                              <a:off x="585159" y="512552"/>
+                              <a:ext cx="0" cy="242869"/>
+                            </a:xfrm>
+                            <a:prstGeom prst="straightConnector1">
+                              <a:avLst/>
+                            </a:prstGeom>
+                            <a:ln>
+                              <a:headEnd type="triangle"/>
+                              <a:tailEnd type="triangle"/>
+                            </a:ln>
+                          </wps:spPr>
+                          <wps:style>
+                            <a:lnRef idx="1">
+                              <a:schemeClr val="accent1"/>
+                            </a:lnRef>
+                            <a:fillRef idx="0">
+                              <a:schemeClr val="accent1"/>
+                            </a:fillRef>
+                            <a:effectRef idx="0">
+                              <a:schemeClr val="accent1"/>
+                            </a:effectRef>
+                            <a:fontRef idx="minor">
+                              <a:schemeClr val="tx1"/>
+                            </a:fontRef>
+                          </wps:style>
+                          <wps:bodyPr/>
+                        </wps:wsp>
+                        <wps:wsp>
+                          <wps:cNvPr id="36" name="Straight Arrow Connector 36"/>
+                          <wps:cNvCnPr/>
+                          <wps:spPr>
+                            <a:xfrm>
+                              <a:off x="576532" y="1254424"/>
+                              <a:ext cx="0" cy="242869"/>
+                            </a:xfrm>
+                            <a:prstGeom prst="straightConnector1">
+                              <a:avLst/>
+                            </a:prstGeom>
+                            <a:ln>
+                              <a:headEnd type="triangle"/>
+                              <a:tailEnd type="triangle"/>
+                            </a:ln>
+                          </wps:spPr>
+                          <wps:style>
+                            <a:lnRef idx="1">
+                              <a:schemeClr val="accent1"/>
+                            </a:lnRef>
+                            <a:fillRef idx="0">
+                              <a:schemeClr val="accent1"/>
+                            </a:fillRef>
+                            <a:effectRef idx="0">
+                              <a:schemeClr val="accent1"/>
+                            </a:effectRef>
+                            <a:fontRef idx="minor">
+                              <a:schemeClr val="tx1"/>
+                            </a:fontRef>
+                          </wps:style>
+                          <wps:bodyPr/>
+                        </wps:wsp>
+                        <wps:wsp>
+                          <wps:cNvPr id="37" name="Straight Arrow Connector 37"/>
+                          <wps:cNvCnPr/>
+                          <wps:spPr>
+                            <a:xfrm>
+                              <a:off x="1168161" y="981973"/>
+                              <a:ext cx="392981" cy="0"/>
+                            </a:xfrm>
+                            <a:prstGeom prst="straightConnector1">
+                              <a:avLst/>
+                            </a:prstGeom>
+                            <a:ln>
+                              <a:headEnd type="triangle"/>
+                              <a:tailEnd type="triangle"/>
+                            </a:ln>
+                          </wps:spPr>
+                          <wps:style>
+                            <a:lnRef idx="1">
+                              <a:schemeClr val="accent1"/>
+                            </a:lnRef>
+                            <a:fillRef idx="0">
+                              <a:schemeClr val="accent1"/>
+                            </a:fillRef>
+                            <a:effectRef idx="0">
+                              <a:schemeClr val="accent1"/>
+                            </a:effectRef>
+                            <a:fontRef idx="minor">
+                              <a:schemeClr val="tx1"/>
+                            </a:fontRef>
+                          </wps:style>
+                          <wps:bodyPr/>
+                        </wps:wsp>
+                      </wpg:grpSp>
+                      <wps:wsp>
+                        <wps:cNvPr id="39" name="Text Box 39"/>
+                        <wps:cNvSpPr txBox="1"/>
+                        <wps:spPr>
+                          <a:xfrm>
+                            <a:off x="0" y="2044065"/>
+                            <a:ext cx="3294380" cy="317500"/>
+                          </a:xfrm>
+                          <a:prstGeom prst="rect">
+                            <a:avLst/>
+                          </a:prstGeom>
+                          <a:solidFill>
+                            <a:prstClr val="white"/>
+                          </a:solidFill>
+                          <a:ln>
+                            <a:noFill/>
+                          </a:ln>
+                        </wps:spPr>
+                        <wps:txbx>
+                          <w:txbxContent>
+                            <w:p>
+                              <w:pPr>
+                                <w:pStyle w:val="Caption"/>
+                                <w:rPr>
+                                  <w:rFonts w:cs="Times New Roman"/>
+                                  <w:noProof/>
+                                  <w:sz w:val="20"/>
+                                  <w:lang w:val="en-US"/>
+                                </w:rPr>
+                              </w:pPr>
+                              <w:r>
+                                <w:t xml:space="preserve">Figure </w:t>
+                              </w:r>
+                              <w:r>
+                                <w:fldChar w:fldCharType="begin"/>
+                              </w:r>
+                              <w:r>
+                                <w:instrText xml:space="preserve"> SEQ Figure \* ARABIC </w:instrText>
+                              </w:r>
+                              <w:r>
+                                <w:fldChar w:fldCharType="separate"/>
+                              </w:r>
+                              <w:r>
+                                <w:rPr>
+                                  <w:noProof/>
+                                </w:rPr>
+                                <w:t>10</w:t>
+                              </w:r>
+                              <w:r>
+                                <w:fldChar w:fldCharType="end"/>
+                              </w:r>
+                              <w:r>
+                                <w:t>: Library component layer structure</w:t>
+                              </w:r>
+                            </w:p>
+                          </w:txbxContent>
+                        </wps:txbx>
+                        <wps:bodyPr rot="0" spcFirstLastPara="0" vertOverflow="overflow" horzOverflow="overflow" vert="horz" wrap="square" lIns="0" tIns="0" rIns="0" bIns="0" numCol="1" spcCol="0" rtlCol="0" fromWordArt="0" anchor="t" anchorCtr="0" forceAA="0" compatLnSpc="1">
+                          <a:prstTxWarp prst="textNoShape">
+                            <a:avLst/>
+                          </a:prstTxWarp>
+                          <a:spAutoFit/>
+                        </wps:bodyPr>
+                      </wps:wsp>
+                    </wpg:wgp>
+                  </a:graphicData>
+                </a:graphic>
+              </wp:anchor>
+            </w:drawing>
+          </mc:Choice>
+          <mc:Fallback>
+            <w:pict>
+              <v:group id="Group 40" o:spid="_x0000_s1043" style="position:absolute;margin-left:59.8pt;margin-top:80.2pt;width:259.4pt;height:185.95pt;z-index:251696128" coordsize="32943,23615" o:gfxdata="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">
+                <v:group id="Group 38" o:spid="_x0000_s1044" style="position:absolute;left:2156;width:27044;height:19919" coordsize="27043,19919" o:gfxdata="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">
+                  <v:roundrect id="Rectangle: Rounded Corners 21" o:spid="_x0000_s1045" style="position:absolute;width:11688;height:5168;visibility:visible;mso-wrap-style:square;v-text-anchor:middle" arcsize="10923f" o:gfxdata="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" fillcolor="#4472c4 [3204]" strokecolor="#1f3763 [1604]" strokeweight="1pt">
+                    <v:stroke joinstyle="miter"/>
+                    <v:textbox>
+                      <w:txbxContent>
+                        <w:p>
+                          <w:pPr>
+                            <w:jc w:val="center"/>
+                          </w:pPr>
+                          <w:r>
+                            <w:t>Library Entry Point</w:t>
+                          </w:r>
+                        </w:p>
+                      </w:txbxContent>
+                    </v:textbox>
+                  </v:roundrect>
+                  <v:roundrect id="Rectangle: Rounded Corners 25" o:spid="_x0000_s1046" style="position:absolute;top:7504;width:11688;height:5169;visibility:visible;mso-wrap-style:square;v-text-anchor:middle" arcsize="10923f" o:gfxdata="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" fillcolor="#4472c4 [3204]" strokecolor="#1f3763 [1604]" strokeweight="1pt">
+                    <v:stroke joinstyle="miter"/>
+                    <v:textbox>
+                      <w:txbxContent>
+                        <w:p>
+                          <w:pPr>
+                            <w:jc w:val="center"/>
+                          </w:pPr>
+                          <w:r>
+                            <w:t>Node Logic</w:t>
+                          </w:r>
+                        </w:p>
+                      </w:txbxContent>
+                    </v:textbox>
+                  </v:roundrect>
+                  <v:roundrect id="Rectangle: Rounded Corners 26" o:spid="_x0000_s1047" style="position:absolute;top:14751;width:11688;height:5168;visibility:visible;mso-wrap-style:square;v-text-anchor:middle" arcsize="10923f" o:gfxdata="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" fillcolor="#4472c4 [3204]" strokecolor="#1f3763 [1604]" strokeweight="1pt">
+                    <v:stroke joinstyle="miter"/>
+                    <v:textbox>
+                      <w:txbxContent>
+                        <w:p>
+                          <w:pPr>
+                            <w:jc w:val="center"/>
+                          </w:pPr>
+                          <w:r>
+                            <w:t>Communication</w:t>
+                          </w:r>
+                        </w:p>
+                      </w:txbxContent>
+                    </v:textbox>
+                  </v:roundrect>
+                  <v:roundrect id="Rectangle: Rounded Corners 27" o:spid="_x0000_s1048" style="position:absolute;left:15355;top:7591;width:11688;height:5168;visibility:visible;mso-wrap-style:square;v-text-anchor:middle" arcsize="10923f" o:gfxdata="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" fillcolor="#4472c4 [3204]" strokecolor="#1f3763 [1604]" strokeweight="1pt">
+                    <v:stroke joinstyle="miter"/>
+                    <v:textbox>
+                      <w:txbxContent>
+                        <w:p>
+                          <w:pPr>
+                            <w:jc w:val="center"/>
+                          </w:pPr>
+                          <w:r>
+                            <w:t>Storage</w:t>
+                          </w:r>
+                        </w:p>
+                      </w:txbxContent>
+                    </v:textbox>
+                  </v:roundrect>
+                  <v:shapetype id="_x0000_t32" coordsize="21600,21600" o:spt="32" o:oned="t" path="m,l21600,21600e" filled="f">
+                    <v:path arrowok="t" fillok="f" o:connecttype="none"/>
+                    <o:lock v:ext="edit" shapetype="t"/>
+                  </v:shapetype>
+                  <v:shape id="Straight Arrow Connector 35" o:spid="_x0000_s1049" type="#_x0000_t32" style="position:absolute;left:5851;top:5125;width:0;height:2429;visibility:visible;mso-wrap-style:square" o:connectortype="straight" o:gfxdata="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" strokecolor="#4472c4 [3204]" strokeweight=".5pt">
+                    <v:stroke startarrow="block" endarrow="block" joinstyle="miter"/>
+                  </v:shape>
+                  <v:shape id="Straight Arrow Connector 36" o:spid="_x0000_s1050" type="#_x0000_t32" style="position:absolute;left:5765;top:12544;width:0;height:2428;visibility:visible;mso-wrap-style:square" o:connectortype="straight" o:gfxdata="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" strokecolor="#4472c4 [3204]" strokeweight=".5pt">
+                    <v:stroke startarrow="block" endarrow="block" joinstyle="miter"/>
+                  </v:shape>
+                  <v:shape id="Straight Arrow Connector 37" o:spid="_x0000_s1051" type="#_x0000_t32" style="position:absolute;left:11681;top:9819;width:3930;height:0;visibility:visible;mso-wrap-style:square" o:connectortype="straight" o:gfxdata="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" strokecolor="#4472c4 [3204]" strokeweight=".5pt">
+                    <v:stroke startarrow="block" endarrow="block" joinstyle="miter"/>
+                  </v:shape>
+                </v:group>
+                <v:shape id="Text Box 39" o:spid="_x0000_s1052" type="#_x0000_t202" style="position:absolute;top:20440;width:32943;height:3175;visibility:visible;mso-wrap-style:square;v-text-anchor:top" o:gfxdata="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" stroked="f">
+                  <v:textbox style="mso-fit-shape-to-text:t" inset="0,0,0,0">
+                    <w:txbxContent>
+                      <w:p>
+                        <w:pPr>
+                          <w:pStyle w:val="Caption"/>
+                          <w:rPr>
+                            <w:rFonts w:cs="Times New Roman"/>
+                            <w:noProof/>
+                            <w:sz w:val="20"/>
+                            <w:lang w:val="en-US"/>
+                          </w:rPr>
+                        </w:pPr>
+                        <w:r>
+                          <w:t xml:space="preserve">Figure </w:t>
+                        </w:r>
+                        <w:r>
+                          <w:fldChar w:fldCharType="begin"/>
+                        </w:r>
+                        <w:r>
+                          <w:instrText xml:space="preserve"> SEQ Figure \* ARABIC </w:instrText>
+                        </w:r>
+                        <w:r>
+                          <w:fldChar w:fldCharType="separate"/>
+                        </w:r>
+                        <w:r>
+                          <w:rPr>
+                            <w:noProof/>
+                          </w:rPr>
+                          <w:t>10</w:t>
+                        </w:r>
+                        <w:r>
+                          <w:fldChar w:fldCharType="end"/>
+                        </w:r>
+                        <w:r>
+                          <w:t>: Library component layer structure</w:t>
+                        </w:r>
+                      </w:p>
+                    </w:txbxContent>
+                  </v:textbox>
+                </v:shape>
+                <w10:wrap type="topAndBottom"/>
+              </v:group>
+            </w:pict>
+          </mc:Fallback>
+        </mc:AlternateContent>
+      </w:r>
+      <w:r>
+        <w:t>The Chord authors envisioned their software to be a library that other applications could link to as use which is the direction taken in this implementation</w:t>
+      </w:r>
+      <w:r>
+        <w:t>. The system takes a layered approach to the different components such as communication</w:t>
+      </w:r>
+      <w:r>
+        <w:t xml:space="preserve"> for remote procedure calls</w:t>
+      </w:r>
+      <w:r>
+        <w:t xml:space="preserve">, the node logic, storage and a top layer </w:t>
+      </w:r>
+      <w:r>
+        <w:t xml:space="preserve">as an entry point for </w:t>
+      </w:r>
+      <w:r>
+        <w:t xml:space="preserve">external applications </w:t>
+      </w:r>
+      <w:r>
+        <w:t>to</w:t>
+      </w:r>
+      <w:r>
+        <w:t xml:space="preserve"> start or stop the network and run lookups.</w:t>
+      </w:r>
+    </w:p>
+    <w:p>
+      <w:r>
+        <w:t xml:space="preserve"> </w:t>
+      </w:r>
+      <w:r>
+        <w:t>The advantage of this layered approach gives is that implementations of layers such as communication or storage can be inter-changed while maintaining the same interfaces between the node logic layer.</w:t>
+      </w:r>
+    </w:p>
+    <w:p/>
+    <w:p>
+      <w:r>
+        <w:t>One extension of Chord to improve load balance among nodes is by using virtual nodes. These nodes are run on a physical node with their own unique IDs; and the IDs within the range between the physical node and the immediate node successor (next</w:t>
+      </w:r>
+      <w:r>
+        <w:t xml:space="preserve"> clockwise</w:t>
+      </w:r>
+      <w:r>
+        <w:t xml:space="preserve"> node in the ID circle) IDs. </w:t>
+      </w:r>
+      <w:r>
+        <w:t>The application design accommodates for this extension because the node logic is encapsulated in its own Elixir GenServer process (more detail on this later). Virtual nodes can be spun up as their own processes and the number of virtual nodes to spin up passed as an argument at the library entry point when Chord is started.</w:t>
+      </w:r>
+      <w:bookmarkStart w:id="19" w:name="_GoBack"/>
       <w:bookmarkEnd w:id="19"/>
     </w:p>
     <w:p>
       <w:pPr>
-        <w:pStyle w:val="Standard"/>
-      </w:pPr>
-    </w:p>
-    <w:p>
-      <w:pPr>
-        <w:pStyle w:val="Standard"/>
-      </w:pPr>
-    </w:p>
+        <w:pStyle w:val="Heading1"/>
+        <w:numPr>
+          <w:ilvl w:val="0"/>
+          <w:numId w:val="4"/>
+        </w:numPr>
+      </w:pPr>
+      <w:r>
+        <w:lastRenderedPageBreak/>
+        <w:t>Implementation</w:t>
+      </w:r>
+    </w:p>
+    <w:p>
+      <w:pPr>
+        <w:pStyle w:val="Heading1"/>
+        <w:numPr>
+          <w:ilvl w:val="0"/>
+          <w:numId w:val="4"/>
+        </w:numPr>
+      </w:pPr>
+      <w:r>
+        <w:lastRenderedPageBreak/>
+        <w:t>Testing</w:t>
+      </w:r>
+    </w:p>
+    <w:p/>
     <w:p>
       <w:pPr>
         <w:pStyle w:val="Standard"/>
@@ -4826,7 +5748,7 @@
           <w:szCs w:val="24"/>
         </w:rPr>
         <w:tab/>
-        <w:t xml:space="preserve">I. Stoica† </w:t>
+        <w:t xml:space="preserve">I. Stoica </w:t>
       </w:r>
       <w:r>
         <w:rPr>
@@ -4923,6 +5845,7 @@
         <w:ind w:left="640" w:hanging="640"/>
         <w:rPr>
           <w:noProof/>
+          <w:szCs w:val="24"/>
         </w:rPr>
       </w:pPr>
       <w:r>
@@ -4955,6 +5878,32 @@
           <w:szCs w:val="24"/>
         </w:rPr>
         <w:t>, vol. 3, no. 4, pp. 37-es, doi: 10.1145/1290672.1290674.</w:t>
+      </w:r>
+    </w:p>
+    <w:p>
+      <w:pPr>
+        <w:autoSpaceDE w:val="0"/>
+        <w:adjustRightInd w:val="0"/>
+        <w:spacing w:line="240" w:lineRule="exact"/>
+        <w:ind w:left="640" w:hanging="640"/>
+        <w:rPr>
+          <w:noProof/>
+        </w:rPr>
+      </w:pPr>
+      <w:r>
+        <w:rPr>
+          <w:noProof/>
+          <w:szCs w:val="24"/>
+        </w:rPr>
+        <w:t>[13]</w:t>
+      </w:r>
+      <w:r>
+        <w:rPr>
+          <w:noProof/>
+          <w:szCs w:val="24"/>
+        </w:rPr>
+        <w:tab/>
+        <w:t>A. Ghahrai, “Software Development Methodologies,” 2016. https://devqa.io/software-development-methodologies/#:~:text=The incremental build model is,involves both development and maintenance.&amp;text=This allows partial utilisation of product and avoids a long development time. (accessed Aug. 13, 2020).</w:t>
       </w:r>
     </w:p>
     <w:p>
@@ -5176,16 +6125,16 @@
     </w:lvl>
   </w:abstractNum>
   <w:abstractNum w:abstractNumId="1" w15:restartNumberingAfterBreak="0">
-    <w:nsid w:val="354015CA"/>
+    <w:nsid w:val="20A76B88"/>
     <w:multiLevelType w:val="hybridMultilevel"/>
-    <w:tmpl w:val="389AFF5A"/>
+    <w:tmpl w:val="217011DC"/>
     <w:lvl w:ilvl="0" w:tplc="08090001">
       <w:start w:val="1"/>
       <w:numFmt w:val="bullet"/>
       <w:lvlText w:val=""/>
       <w:lvlJc w:val="left"/>
       <w:pPr>
-        <w:ind w:left="720" w:hanging="360"/>
+        <w:ind w:left="770" w:hanging="360"/>
       </w:pPr>
       <w:rPr>
         <w:rFonts w:ascii="Symbol" w:hAnsi="Symbol" w:hint="default"/>
@@ -5197,7 +6146,7 @@
       <w:lvlText w:val="o"/>
       <w:lvlJc w:val="left"/>
       <w:pPr>
-        <w:ind w:left="1440" w:hanging="360"/>
+        <w:ind w:left="1490" w:hanging="360"/>
       </w:pPr>
       <w:rPr>
         <w:rFonts w:ascii="Courier New" w:hAnsi="Courier New" w:cs="Courier New" w:hint="default"/>
@@ -5209,7 +6158,7 @@
       <w:lvlText w:val=""/>
       <w:lvlJc w:val="left"/>
       <w:pPr>
-        <w:ind w:left="2160" w:hanging="360"/>
+        <w:ind w:left="2210" w:hanging="360"/>
       </w:pPr>
       <w:rPr>
         <w:rFonts w:ascii="Wingdings" w:hAnsi="Wingdings" w:hint="default"/>
@@ -5221,7 +6170,7 @@
       <w:lvlText w:val=""/>
       <w:lvlJc w:val="left"/>
       <w:pPr>
-        <w:ind w:left="2880" w:hanging="360"/>
+        <w:ind w:left="2930" w:hanging="360"/>
       </w:pPr>
       <w:rPr>
         <w:rFonts w:ascii="Symbol" w:hAnsi="Symbol" w:hint="default"/>
@@ -5233,7 +6182,7 @@
       <w:lvlText w:val="o"/>
       <w:lvlJc w:val="left"/>
       <w:pPr>
-        <w:ind w:left="3600" w:hanging="360"/>
+        <w:ind w:left="3650" w:hanging="360"/>
       </w:pPr>
       <w:rPr>
         <w:rFonts w:ascii="Courier New" w:hAnsi="Courier New" w:cs="Courier New" w:hint="default"/>
@@ -5245,7 +6194,7 @@
       <w:lvlText w:val=""/>
       <w:lvlJc w:val="left"/>
       <w:pPr>
-        <w:ind w:left="4320" w:hanging="360"/>
+        <w:ind w:left="4370" w:hanging="360"/>
       </w:pPr>
       <w:rPr>
         <w:rFonts w:ascii="Wingdings" w:hAnsi="Wingdings" w:hint="default"/>
@@ -5257,7 +6206,7 @@
       <w:lvlText w:val=""/>
       <w:lvlJc w:val="left"/>
       <w:pPr>
-        <w:ind w:left="5040" w:hanging="360"/>
+        <w:ind w:left="5090" w:hanging="360"/>
       </w:pPr>
       <w:rPr>
         <w:rFonts w:ascii="Symbol" w:hAnsi="Symbol" w:hint="default"/>
@@ -5269,7 +6218,7 @@
       <w:lvlText w:val="o"/>
       <w:lvlJc w:val="left"/>
       <w:pPr>
-        <w:ind w:left="5760" w:hanging="360"/>
+        <w:ind w:left="5810" w:hanging="360"/>
       </w:pPr>
       <w:rPr>
         <w:rFonts w:ascii="Courier New" w:hAnsi="Courier New" w:cs="Courier New" w:hint="default"/>
@@ -5281,7 +6230,7 @@
       <w:lvlText w:val=""/>
       <w:lvlJc w:val="left"/>
       <w:pPr>
-        <w:ind w:left="6480" w:hanging="360"/>
+        <w:ind w:left="6530" w:hanging="360"/>
       </w:pPr>
       <w:rPr>
         <w:rFonts w:ascii="Wingdings" w:hAnsi="Wingdings" w:hint="default"/>
@@ -5289,6 +6238,119 @@
     </w:lvl>
   </w:abstractNum>
   <w:abstractNum w:abstractNumId="2" w15:restartNumberingAfterBreak="0">
+    <w:nsid w:val="354015CA"/>
+    <w:multiLevelType w:val="hybridMultilevel"/>
+    <w:tmpl w:val="389AFF5A"/>
+    <w:lvl w:ilvl="0" w:tplc="08090001">
+      <w:start w:val="1"/>
+      <w:numFmt w:val="bullet"/>
+      <w:lvlText w:val=""/>
+      <w:lvlJc w:val="left"/>
+      <w:pPr>
+        <w:ind w:left="720" w:hanging="360"/>
+      </w:pPr>
+      <w:rPr>
+        <w:rFonts w:ascii="Symbol" w:hAnsi="Symbol" w:hint="default"/>
+      </w:rPr>
+    </w:lvl>
+    <w:lvl w:ilvl="1" w:tplc="08090003" w:tentative="1">
+      <w:start w:val="1"/>
+      <w:numFmt w:val="bullet"/>
+      <w:lvlText w:val="o"/>
+      <w:lvlJc w:val="left"/>
+      <w:pPr>
+        <w:ind w:left="1440" w:hanging="360"/>
+      </w:pPr>
+      <w:rPr>
+        <w:rFonts w:ascii="Courier New" w:hAnsi="Courier New" w:cs="Courier New" w:hint="default"/>
+      </w:rPr>
+    </w:lvl>
+    <w:lvl w:ilvl="2" w:tplc="08090005" w:tentative="1">
+      <w:start w:val="1"/>
+      <w:numFmt w:val="bullet"/>
+      <w:lvlText w:val=""/>
+      <w:lvlJc w:val="left"/>
+      <w:pPr>
+        <w:ind w:left="2160" w:hanging="360"/>
+      </w:pPr>
+      <w:rPr>
+        <w:rFonts w:ascii="Wingdings" w:hAnsi="Wingdings" w:hint="default"/>
+      </w:rPr>
+    </w:lvl>
+    <w:lvl w:ilvl="3" w:tplc="08090001" w:tentative="1">
+      <w:start w:val="1"/>
+      <w:numFmt w:val="bullet"/>
+      <w:lvlText w:val=""/>
+      <w:lvlJc w:val="left"/>
+      <w:pPr>
+        <w:ind w:left="2880" w:hanging="360"/>
+      </w:pPr>
+      <w:rPr>
+        <w:rFonts w:ascii="Symbol" w:hAnsi="Symbol" w:hint="default"/>
+      </w:rPr>
+    </w:lvl>
+    <w:lvl w:ilvl="4" w:tplc="08090003" w:tentative="1">
+      <w:start w:val="1"/>
+      <w:numFmt w:val="bullet"/>
+      <w:lvlText w:val="o"/>
+      <w:lvlJc w:val="left"/>
+      <w:pPr>
+        <w:ind w:left="3600" w:hanging="360"/>
+      </w:pPr>
+      <w:rPr>
+        <w:rFonts w:ascii="Courier New" w:hAnsi="Courier New" w:cs="Courier New" w:hint="default"/>
+      </w:rPr>
+    </w:lvl>
+    <w:lvl w:ilvl="5" w:tplc="08090005" w:tentative="1">
+      <w:start w:val="1"/>
+      <w:numFmt w:val="bullet"/>
+      <w:lvlText w:val=""/>
+      <w:lvlJc w:val="left"/>
+      <w:pPr>
+        <w:ind w:left="4320" w:hanging="360"/>
+      </w:pPr>
+      <w:rPr>
+        <w:rFonts w:ascii="Wingdings" w:hAnsi="Wingdings" w:hint="default"/>
+      </w:rPr>
+    </w:lvl>
+    <w:lvl w:ilvl="6" w:tplc="08090001" w:tentative="1">
+      <w:start w:val="1"/>
+      <w:numFmt w:val="bullet"/>
+      <w:lvlText w:val=""/>
+      <w:lvlJc w:val="left"/>
+      <w:pPr>
+        <w:ind w:left="5040" w:hanging="360"/>
+      </w:pPr>
+      <w:rPr>
+        <w:rFonts w:ascii="Symbol" w:hAnsi="Symbol" w:hint="default"/>
+      </w:rPr>
+    </w:lvl>
+    <w:lvl w:ilvl="7" w:tplc="08090003" w:tentative="1">
+      <w:start w:val="1"/>
+      <w:numFmt w:val="bullet"/>
+      <w:lvlText w:val="o"/>
+      <w:lvlJc w:val="left"/>
+      <w:pPr>
+        <w:ind w:left="5760" w:hanging="360"/>
+      </w:pPr>
+      <w:rPr>
+        <w:rFonts w:ascii="Courier New" w:hAnsi="Courier New" w:cs="Courier New" w:hint="default"/>
+      </w:rPr>
+    </w:lvl>
+    <w:lvl w:ilvl="8" w:tplc="08090005" w:tentative="1">
+      <w:start w:val="1"/>
+      <w:numFmt w:val="bullet"/>
+      <w:lvlText w:val=""/>
+      <w:lvlJc w:val="left"/>
+      <w:pPr>
+        <w:ind w:left="6480" w:hanging="360"/>
+      </w:pPr>
+      <w:rPr>
+        <w:rFonts w:ascii="Wingdings" w:hAnsi="Wingdings" w:hint="default"/>
+      </w:rPr>
+    </w:lvl>
+  </w:abstractNum>
+  <w:abstractNum w:abstractNumId="3" w15:restartNumberingAfterBreak="0">
     <w:nsid w:val="401E7716"/>
     <w:multiLevelType w:val="multilevel"/>
     <w:tmpl w:val="B1488386"/>
@@ -5402,7 +6464,7 @@
       </w:rPr>
     </w:lvl>
   </w:abstractNum>
-  <w:abstractNum w:abstractNumId="3" w15:restartNumberingAfterBreak="0">
+  <w:abstractNum w:abstractNumId="4" w15:restartNumberingAfterBreak="0">
     <w:nsid w:val="475123F6"/>
     <w:multiLevelType w:val="multilevel"/>
     <w:tmpl w:val="94982D20"/>
@@ -5516,7 +6578,7 @@
       </w:rPr>
     </w:lvl>
   </w:abstractNum>
-  <w:abstractNum w:abstractNumId="4" w15:restartNumberingAfterBreak="0">
+  <w:abstractNum w:abstractNumId="5" w15:restartNumberingAfterBreak="0">
     <w:nsid w:val="497A1DC9"/>
     <w:multiLevelType w:val="multilevel"/>
     <w:tmpl w:val="A7B8B4F4"/>
@@ -5639,7 +6701,7 @@
       </w:rPr>
     </w:lvl>
   </w:abstractNum>
-  <w:abstractNum w:abstractNumId="5" w15:restartNumberingAfterBreak="0">
+  <w:abstractNum w:abstractNumId="6" w15:restartNumberingAfterBreak="0">
     <w:nsid w:val="567C080A"/>
     <w:multiLevelType w:val="multilevel"/>
     <w:tmpl w:val="2842B4B8"/>
@@ -5726,7 +6788,7 @@
       </w:pPr>
     </w:lvl>
   </w:abstractNum>
-  <w:abstractNum w:abstractNumId="6" w15:restartNumberingAfterBreak="0">
+  <w:abstractNum w:abstractNumId="7" w15:restartNumberingAfterBreak="0">
     <w:nsid w:val="5CEE584C"/>
     <w:multiLevelType w:val="multilevel"/>
     <w:tmpl w:val="59F09FF8"/>
@@ -5830,31 +6892,150 @@
       </w:rPr>
     </w:lvl>
   </w:abstractNum>
+  <w:abstractNum w:abstractNumId="8" w15:restartNumberingAfterBreak="0">
+    <w:nsid w:val="7EA43951"/>
+    <w:multiLevelType w:val="hybridMultilevel"/>
+    <w:tmpl w:val="182EEDF8"/>
+    <w:lvl w:ilvl="0" w:tplc="08090001">
+      <w:start w:val="1"/>
+      <w:numFmt w:val="bullet"/>
+      <w:lvlText w:val=""/>
+      <w:lvlJc w:val="left"/>
+      <w:pPr>
+        <w:ind w:left="770" w:hanging="360"/>
+      </w:pPr>
+      <w:rPr>
+        <w:rFonts w:ascii="Symbol" w:hAnsi="Symbol" w:hint="default"/>
+      </w:rPr>
+    </w:lvl>
+    <w:lvl w:ilvl="1" w:tplc="08090003" w:tentative="1">
+      <w:start w:val="1"/>
+      <w:numFmt w:val="bullet"/>
+      <w:lvlText w:val="o"/>
+      <w:lvlJc w:val="left"/>
+      <w:pPr>
+        <w:ind w:left="1490" w:hanging="360"/>
+      </w:pPr>
+      <w:rPr>
+        <w:rFonts w:ascii="Courier New" w:hAnsi="Courier New" w:cs="Courier New" w:hint="default"/>
+      </w:rPr>
+    </w:lvl>
+    <w:lvl w:ilvl="2" w:tplc="08090005" w:tentative="1">
+      <w:start w:val="1"/>
+      <w:numFmt w:val="bullet"/>
+      <w:lvlText w:val=""/>
+      <w:lvlJc w:val="left"/>
+      <w:pPr>
+        <w:ind w:left="2210" w:hanging="360"/>
+      </w:pPr>
+      <w:rPr>
+        <w:rFonts w:ascii="Wingdings" w:hAnsi="Wingdings" w:hint="default"/>
+      </w:rPr>
+    </w:lvl>
+    <w:lvl w:ilvl="3" w:tplc="08090001" w:tentative="1">
+      <w:start w:val="1"/>
+      <w:numFmt w:val="bullet"/>
+      <w:lvlText w:val=""/>
+      <w:lvlJc w:val="left"/>
+      <w:pPr>
+        <w:ind w:left="2930" w:hanging="360"/>
+      </w:pPr>
+      <w:rPr>
+        <w:rFonts w:ascii="Symbol" w:hAnsi="Symbol" w:hint="default"/>
+      </w:rPr>
+    </w:lvl>
+    <w:lvl w:ilvl="4" w:tplc="08090003" w:tentative="1">
+      <w:start w:val="1"/>
+      <w:numFmt w:val="bullet"/>
+      <w:lvlText w:val="o"/>
+      <w:lvlJc w:val="left"/>
+      <w:pPr>
+        <w:ind w:left="3650" w:hanging="360"/>
+      </w:pPr>
+      <w:rPr>
+        <w:rFonts w:ascii="Courier New" w:hAnsi="Courier New" w:cs="Courier New" w:hint="default"/>
+      </w:rPr>
+    </w:lvl>
+    <w:lvl w:ilvl="5" w:tplc="08090005" w:tentative="1">
+      <w:start w:val="1"/>
+      <w:numFmt w:val="bullet"/>
+      <w:lvlText w:val=""/>
+      <w:lvlJc w:val="left"/>
+      <w:pPr>
+        <w:ind w:left="4370" w:hanging="360"/>
+      </w:pPr>
+      <w:rPr>
+        <w:rFonts w:ascii="Wingdings" w:hAnsi="Wingdings" w:hint="default"/>
+      </w:rPr>
+    </w:lvl>
+    <w:lvl w:ilvl="6" w:tplc="08090001" w:tentative="1">
+      <w:start w:val="1"/>
+      <w:numFmt w:val="bullet"/>
+      <w:lvlText w:val=""/>
+      <w:lvlJc w:val="left"/>
+      <w:pPr>
+        <w:ind w:left="5090" w:hanging="360"/>
+      </w:pPr>
+      <w:rPr>
+        <w:rFonts w:ascii="Symbol" w:hAnsi="Symbol" w:hint="default"/>
+      </w:rPr>
+    </w:lvl>
+    <w:lvl w:ilvl="7" w:tplc="08090003" w:tentative="1">
+      <w:start w:val="1"/>
+      <w:numFmt w:val="bullet"/>
+      <w:lvlText w:val="o"/>
+      <w:lvlJc w:val="left"/>
+      <w:pPr>
+        <w:ind w:left="5810" w:hanging="360"/>
+      </w:pPr>
+      <w:rPr>
+        <w:rFonts w:ascii="Courier New" w:hAnsi="Courier New" w:cs="Courier New" w:hint="default"/>
+      </w:rPr>
+    </w:lvl>
+    <w:lvl w:ilvl="8" w:tplc="08090005" w:tentative="1">
+      <w:start w:val="1"/>
+      <w:numFmt w:val="bullet"/>
+      <w:lvlText w:val=""/>
+      <w:lvlJc w:val="left"/>
+      <w:pPr>
+        <w:ind w:left="6530" w:hanging="360"/>
+      </w:pPr>
+      <w:rPr>
+        <w:rFonts w:ascii="Wingdings" w:hAnsi="Wingdings" w:hint="default"/>
+      </w:rPr>
+    </w:lvl>
+  </w:abstractNum>
   <w:num w:numId="1">
+    <w:abstractNumId w:val="5"/>
+  </w:num>
+  <w:num w:numId="2">
+    <w:abstractNumId w:val="6"/>
+  </w:num>
+  <w:num w:numId="3">
     <w:abstractNumId w:val="4"/>
   </w:num>
-  <w:num w:numId="2">
-    <w:abstractNumId w:val="5"/>
-  </w:num>
-  <w:num w:numId="3">
+  <w:num w:numId="4">
     <w:abstractNumId w:val="3"/>
-  </w:num>
-  <w:num w:numId="4">
-    <w:abstractNumId w:val="2"/>
   </w:num>
   <w:num w:numId="5">
     <w:abstractNumId w:val="0"/>
   </w:num>
   <w:num w:numId="6">
-    <w:abstractNumId w:val="2"/>
+    <w:abstractNumId w:val="3"/>
     <w:lvlOverride w:ilvl="0">
       <w:startOverride w:val="1"/>
     </w:lvlOverride>
   </w:num>
   <w:num w:numId="7">
-    <w:abstractNumId w:val="6"/>
+    <w:abstractNumId w:val="7"/>
   </w:num>
   <w:num w:numId="8">
+    <w:abstractNumId w:val="2"/>
+  </w:num>
+  <w:num w:numId="9">
+    <w:abstractNumId w:val="8"/>
+  </w:num>
+  <w:num w:numId="10">
     <w:abstractNumId w:val="1"/>
   </w:num>
 </w:numbering>
@@ -5879,7 +7060,7 @@
       </w:pPr>
     </w:pPrDefault>
   </w:docDefaults>
-  <w:latentStyles w:defLockedState="0" w:defUIPriority="99" w:defSemiHidden="0" w:defUnhideWhenUsed="0" w:defQFormat="0" w:count="377">
+  <w:latentStyles w:defLockedState="0" w:defUIPriority="99" w:defSemiHidden="0" w:defUnhideWhenUsed="0" w:defQFormat="0" w:count="376">
     <w:lsdException w:name="Normal" w:uiPriority="0" w:qFormat="1"/>
     <w:lsdException w:name="heading 1" w:uiPriority="9" w:qFormat="1"/>
     <w:lsdException w:name="heading 2" w:semiHidden="1" w:uiPriority="9" w:unhideWhenUsed="1" w:qFormat="1"/>
@@ -6256,7 +7437,6 @@
     <w:lsdException w:name="Hashtag" w:semiHidden="1" w:unhideWhenUsed="1"/>
     <w:lsdException w:name="Unresolved Mention" w:semiHidden="1" w:unhideWhenUsed="1"/>
     <w:lsdException w:name="Smart Link" w:semiHidden="1" w:unhideWhenUsed="1"/>
-    <w:lsdException w:name="Smart Link Error" w:semiHidden="1" w:unhideWhenUsed="1"/>
   </w:latentStyles>
   <w:style w:type="paragraph" w:default="1" w:styleId="Normal">
     <w:name w:val="Normal"/>
@@ -7570,7 +8750,7 @@
 </file>
 
 <file path=customXml/itemProps1.xml><?xml version="1.0" encoding="utf-8"?>
-<ds:datastoreItem xmlns:ds="http://schemas.openxmlformats.org/officeDocument/2006/customXml" ds:itemID="{DA605AC3-3CB5-48B8-A2D0-F2B1AC4870B6}">
+<ds:datastoreItem xmlns:ds="http://schemas.openxmlformats.org/officeDocument/2006/customXml" ds:itemID="{815271A4-D9C9-434E-83BE-C829A198AC07}">
   <ds:schemaRefs>
     <ds:schemaRef ds:uri="http://schemas.openxmlformats.org/officeDocument/2006/bibliography"/>
   </ds:schemaRefs>

</xml_diff>

<commit_message>
Started implementation section of report
</commit_message>
<xml_diff>
--- a/Thesis.docx
+++ b/Thesis.docx
@@ -587,7 +587,7 @@
         </w:rPr>
         <w:fldChar w:fldCharType="separate"/>
       </w:r>
-      <w:hyperlink w:anchor="_Toc48216374" w:history="1">
+      <w:hyperlink w:anchor="_Toc48317175" w:history="1">
         <w:r>
           <w:rPr>
             <w:rStyle w:val="Hyperlink"/>
@@ -627,7 +627,7 @@
           <w:rPr>
             <w:noProof/>
           </w:rPr>
-          <w:instrText xml:space="preserve"> PAGEREF _Toc48216374 \h </w:instrText>
+          <w:instrText xml:space="preserve"> PAGEREF _Toc48317175 \h </w:instrText>
         </w:r>
         <w:r>
           <w:rPr>
@@ -668,7 +668,7 @@
           <w:lang w:val="en-GB" w:eastAsia="en-GB"/>
         </w:rPr>
       </w:pPr>
-      <w:hyperlink w:anchor="_Toc48216375" w:history="1">
+      <w:hyperlink w:anchor="_Toc48317176" w:history="1">
         <w:r>
           <w:rPr>
             <w:rStyle w:val="Hyperlink"/>
@@ -708,7 +708,7 @@
           <w:rPr>
             <w:noProof/>
           </w:rPr>
-          <w:instrText xml:space="preserve"> PAGEREF _Toc48216375 \h </w:instrText>
+          <w:instrText xml:space="preserve"> PAGEREF _Toc48317176 \h </w:instrText>
         </w:r>
         <w:r>
           <w:rPr>
@@ -748,7 +748,7 @@
           <w:lang w:val="en-GB" w:eastAsia="en-GB"/>
         </w:rPr>
       </w:pPr>
-      <w:hyperlink w:anchor="_Toc48216376" w:history="1">
+      <w:hyperlink w:anchor="_Toc48317177" w:history="1">
         <w:r>
           <w:rPr>
             <w:rStyle w:val="Hyperlink"/>
@@ -772,7 +772,7 @@
           <w:rPr>
             <w:noProof/>
           </w:rPr>
-          <w:instrText xml:space="preserve"> PAGEREF _Toc48216376 \h </w:instrText>
+          <w:instrText xml:space="preserve"> PAGEREF _Toc48317177 \h </w:instrText>
         </w:r>
         <w:r>
           <w:rPr>
@@ -812,7 +812,7 @@
           <w:lang w:val="en-GB" w:eastAsia="en-GB"/>
         </w:rPr>
       </w:pPr>
-      <w:hyperlink w:anchor="_Toc48216377" w:history="1">
+      <w:hyperlink w:anchor="_Toc48317178" w:history="1">
         <w:r>
           <w:rPr>
             <w:rStyle w:val="Hyperlink"/>
@@ -836,7 +836,7 @@
           <w:rPr>
             <w:noProof/>
           </w:rPr>
-          <w:instrText xml:space="preserve"> PAGEREF _Toc48216377 \h </w:instrText>
+          <w:instrText xml:space="preserve"> PAGEREF _Toc48317178 \h </w:instrText>
         </w:r>
         <w:r>
           <w:rPr>
@@ -876,7 +876,7 @@
           <w:lang w:val="en-GB" w:eastAsia="en-GB"/>
         </w:rPr>
       </w:pPr>
-      <w:hyperlink w:anchor="_Toc48216378" w:history="1">
+      <w:hyperlink w:anchor="_Toc48317179" w:history="1">
         <w:r>
           <w:rPr>
             <w:rStyle w:val="Hyperlink"/>
@@ -900,7 +900,7 @@
           <w:rPr>
             <w:noProof/>
           </w:rPr>
-          <w:instrText xml:space="preserve"> PAGEREF _Toc48216378 \h </w:instrText>
+          <w:instrText xml:space="preserve"> PAGEREF _Toc48317179 \h </w:instrText>
         </w:r>
         <w:r>
           <w:rPr>
@@ -940,7 +940,7 @@
           <w:lang w:val="en-GB" w:eastAsia="en-GB"/>
         </w:rPr>
       </w:pPr>
-      <w:hyperlink w:anchor="_Toc48216379" w:history="1">
+      <w:hyperlink w:anchor="_Toc48317180" w:history="1">
         <w:r>
           <w:rPr>
             <w:rStyle w:val="Hyperlink"/>
@@ -964,7 +964,7 @@
           <w:rPr>
             <w:noProof/>
           </w:rPr>
-          <w:instrText xml:space="preserve"> PAGEREF _Toc48216379 \h </w:instrText>
+          <w:instrText xml:space="preserve"> PAGEREF _Toc48317180 \h </w:instrText>
         </w:r>
         <w:r>
           <w:rPr>
@@ -1004,7 +1004,7 @@
           <w:lang w:val="en-GB" w:eastAsia="en-GB"/>
         </w:rPr>
       </w:pPr>
-      <w:hyperlink w:anchor="_Toc48216380" w:history="1">
+      <w:hyperlink w:anchor="_Toc48317181" w:history="1">
         <w:r>
           <w:rPr>
             <w:rStyle w:val="Hyperlink"/>
@@ -1028,7 +1028,7 @@
           <w:rPr>
             <w:noProof/>
           </w:rPr>
-          <w:instrText xml:space="preserve"> PAGEREF _Toc48216380 \h </w:instrText>
+          <w:instrText xml:space="preserve"> PAGEREF _Toc48317181 \h </w:instrText>
         </w:r>
         <w:r>
           <w:rPr>
@@ -1068,7 +1068,7 @@
           <w:lang w:val="en-GB" w:eastAsia="en-GB"/>
         </w:rPr>
       </w:pPr>
-      <w:hyperlink w:anchor="_Toc48216381" w:history="1">
+      <w:hyperlink w:anchor="_Toc48317182" w:history="1">
         <w:r>
           <w:rPr>
             <w:rStyle w:val="Hyperlink"/>
@@ -1092,7 +1092,7 @@
           <w:rPr>
             <w:noProof/>
           </w:rPr>
-          <w:instrText xml:space="preserve"> PAGEREF _Toc48216381 \h </w:instrText>
+          <w:instrText xml:space="preserve"> PAGEREF _Toc48317182 \h </w:instrText>
         </w:r>
         <w:r>
           <w:rPr>
@@ -1133,7 +1133,7 @@
           <w:lang w:val="en-GB" w:eastAsia="en-GB"/>
         </w:rPr>
       </w:pPr>
-      <w:hyperlink w:anchor="_Toc48216382" w:history="1">
+      <w:hyperlink w:anchor="_Toc48317183" w:history="1">
         <w:r>
           <w:rPr>
             <w:rStyle w:val="Hyperlink"/>
@@ -1173,7 +1173,7 @@
           <w:rPr>
             <w:noProof/>
           </w:rPr>
-          <w:instrText xml:space="preserve"> PAGEREF _Toc48216382 \h </w:instrText>
+          <w:instrText xml:space="preserve"> PAGEREF _Toc48317183 \h </w:instrText>
         </w:r>
         <w:r>
           <w:rPr>
@@ -1214,7 +1214,7 @@
           <w:lang w:val="en-GB" w:eastAsia="en-GB"/>
         </w:rPr>
       </w:pPr>
-      <w:hyperlink w:anchor="_Toc48216383" w:history="1">
+      <w:hyperlink w:anchor="_Toc48317184" w:history="1">
         <w:r>
           <w:rPr>
             <w:rStyle w:val="Hyperlink"/>
@@ -1236,21 +1236,7 @@
             <w:rStyle w:val="Hyperlink"/>
             <w:noProof/>
           </w:rPr>
-          <w:t>Engineering met</w:t>
-        </w:r>
-        <w:r>
-          <w:rPr>
-            <w:rStyle w:val="Hyperlink"/>
-            <w:noProof/>
-          </w:rPr>
-          <w:t>h</w:t>
-        </w:r>
-        <w:r>
-          <w:rPr>
-            <w:rStyle w:val="Hyperlink"/>
-            <w:noProof/>
-          </w:rPr>
-          <w:t>od</w:t>
+          <w:t>Engineering Method</w:t>
         </w:r>
         <w:r>
           <w:rPr>
@@ -1268,7 +1254,7 @@
           <w:rPr>
             <w:noProof/>
           </w:rPr>
-          <w:instrText xml:space="preserve"> PAGEREF _Toc48216383 \h </w:instrText>
+          <w:instrText xml:space="preserve"> PAGEREF _Toc48317184 \h </w:instrText>
         </w:r>
         <w:r>
           <w:rPr>
@@ -1309,7 +1295,7 @@
           <w:lang w:val="en-GB" w:eastAsia="en-GB"/>
         </w:rPr>
       </w:pPr>
-      <w:hyperlink w:anchor="_Toc48216384" w:history="1">
+      <w:hyperlink w:anchor="_Toc48317185" w:history="1">
         <w:r>
           <w:rPr>
             <w:rStyle w:val="Hyperlink"/>
@@ -1349,7 +1335,7 @@
           <w:rPr>
             <w:noProof/>
           </w:rPr>
-          <w:instrText xml:space="preserve"> PAGEREF _Toc48216384 \h </w:instrText>
+          <w:instrText xml:space="preserve"> PAGEREF _Toc48317185 \h </w:instrText>
         </w:r>
         <w:r>
           <w:rPr>
@@ -1367,6 +1353,725 @@
             <w:noProof/>
           </w:rPr>
           <w:t>10</w:t>
+        </w:r>
+        <w:r>
+          <w:rPr>
+            <w:noProof/>
+          </w:rPr>
+          <w:fldChar w:fldCharType="end"/>
+        </w:r>
+      </w:hyperlink>
+    </w:p>
+    <w:p>
+      <w:pPr>
+        <w:pStyle w:val="TOC1"/>
+        <w:tabs>
+          <w:tab w:val="left" w:pos="440"/>
+          <w:tab w:val="right" w:leader="dot" w:pos="7360"/>
+        </w:tabs>
+        <w:rPr>
+          <w:rFonts w:asciiTheme="minorHAnsi" w:eastAsiaTheme="minorEastAsia" w:hAnsiTheme="minorHAnsi" w:cstheme="minorBidi"/>
+          <w:noProof/>
+          <w:sz w:val="22"/>
+          <w:lang w:val="en-GB" w:eastAsia="en-GB"/>
+        </w:rPr>
+      </w:pPr>
+      <w:hyperlink w:anchor="_Toc48317186" w:history="1">
+        <w:r>
+          <w:rPr>
+            <w:rStyle w:val="Hyperlink"/>
+            <w:noProof/>
+          </w:rPr>
+          <w:t>4</w:t>
+        </w:r>
+        <w:r>
+          <w:rPr>
+            <w:rFonts w:asciiTheme="minorHAnsi" w:eastAsiaTheme="minorEastAsia" w:hAnsiTheme="minorHAnsi" w:cstheme="minorBidi"/>
+            <w:noProof/>
+            <w:sz w:val="22"/>
+            <w:lang w:val="en-GB" w:eastAsia="en-GB"/>
+          </w:rPr>
+          <w:tab/>
+        </w:r>
+        <w:r>
+          <w:rPr>
+            <w:rStyle w:val="Hyperlink"/>
+            <w:noProof/>
+          </w:rPr>
+          <w:t>Design</w:t>
+        </w:r>
+        <w:r>
+          <w:rPr>
+            <w:noProof/>
+          </w:rPr>
+          <w:tab/>
+        </w:r>
+        <w:r>
+          <w:rPr>
+            <w:noProof/>
+          </w:rPr>
+          <w:fldChar w:fldCharType="begin"/>
+        </w:r>
+        <w:r>
+          <w:rPr>
+            <w:noProof/>
+          </w:rPr>
+          <w:instrText xml:space="preserve"> PAGEREF _Toc48317186 \h </w:instrText>
+        </w:r>
+        <w:r>
+          <w:rPr>
+            <w:noProof/>
+          </w:rPr>
+        </w:r>
+        <w:r>
+          <w:rPr>
+            <w:noProof/>
+          </w:rPr>
+          <w:fldChar w:fldCharType="separate"/>
+        </w:r>
+        <w:r>
+          <w:rPr>
+            <w:noProof/>
+          </w:rPr>
+          <w:t>11</w:t>
+        </w:r>
+        <w:r>
+          <w:rPr>
+            <w:noProof/>
+          </w:rPr>
+          <w:fldChar w:fldCharType="end"/>
+        </w:r>
+      </w:hyperlink>
+    </w:p>
+    <w:p>
+      <w:pPr>
+        <w:pStyle w:val="TOC1"/>
+        <w:tabs>
+          <w:tab w:val="left" w:pos="440"/>
+          <w:tab w:val="right" w:leader="dot" w:pos="7360"/>
+        </w:tabs>
+        <w:rPr>
+          <w:rFonts w:asciiTheme="minorHAnsi" w:eastAsiaTheme="minorEastAsia" w:hAnsiTheme="minorHAnsi" w:cstheme="minorBidi"/>
+          <w:noProof/>
+          <w:sz w:val="22"/>
+          <w:lang w:val="en-GB" w:eastAsia="en-GB"/>
+        </w:rPr>
+      </w:pPr>
+      <w:hyperlink w:anchor="_Toc48317187" w:history="1">
+        <w:r>
+          <w:rPr>
+            <w:rStyle w:val="Hyperlink"/>
+            <w:noProof/>
+          </w:rPr>
+          <w:t>5</w:t>
+        </w:r>
+        <w:r>
+          <w:rPr>
+            <w:rFonts w:asciiTheme="minorHAnsi" w:eastAsiaTheme="minorEastAsia" w:hAnsiTheme="minorHAnsi" w:cstheme="minorBidi"/>
+            <w:noProof/>
+            <w:sz w:val="22"/>
+            <w:lang w:val="en-GB" w:eastAsia="en-GB"/>
+          </w:rPr>
+          <w:tab/>
+        </w:r>
+        <w:r>
+          <w:rPr>
+            <w:rStyle w:val="Hyperlink"/>
+            <w:noProof/>
+          </w:rPr>
+          <w:t>Implementation</w:t>
+        </w:r>
+        <w:r>
+          <w:rPr>
+            <w:noProof/>
+          </w:rPr>
+          <w:tab/>
+        </w:r>
+        <w:r>
+          <w:rPr>
+            <w:noProof/>
+          </w:rPr>
+          <w:fldChar w:fldCharType="begin"/>
+        </w:r>
+        <w:r>
+          <w:rPr>
+            <w:noProof/>
+          </w:rPr>
+          <w:instrText xml:space="preserve"> PAGEREF _Toc48317187 \h </w:instrText>
+        </w:r>
+        <w:r>
+          <w:rPr>
+            <w:noProof/>
+          </w:rPr>
+        </w:r>
+        <w:r>
+          <w:rPr>
+            <w:noProof/>
+          </w:rPr>
+          <w:fldChar w:fldCharType="separate"/>
+        </w:r>
+        <w:r>
+          <w:rPr>
+            <w:noProof/>
+          </w:rPr>
+          <w:t>12</w:t>
+        </w:r>
+        <w:r>
+          <w:rPr>
+            <w:noProof/>
+          </w:rPr>
+          <w:fldChar w:fldCharType="end"/>
+        </w:r>
+      </w:hyperlink>
+    </w:p>
+    <w:p>
+      <w:pPr>
+        <w:pStyle w:val="TOC2"/>
+        <w:tabs>
+          <w:tab w:val="right" w:leader="dot" w:pos="7360"/>
+        </w:tabs>
+        <w:rPr>
+          <w:rFonts w:asciiTheme="minorHAnsi" w:eastAsiaTheme="minorEastAsia" w:hAnsiTheme="minorHAnsi" w:cstheme="minorBidi"/>
+          <w:noProof/>
+          <w:sz w:val="22"/>
+          <w:lang w:val="en-GB" w:eastAsia="en-GB"/>
+        </w:rPr>
+      </w:pPr>
+      <w:hyperlink w:anchor="_Toc48317188" w:history="1">
+        <w:r>
+          <w:rPr>
+            <w:rStyle w:val="Hyperlink"/>
+            <w:noProof/>
+          </w:rPr>
+          <w:t>5.1 An overview of OTP design</w:t>
+        </w:r>
+        <w:r>
+          <w:rPr>
+            <w:noProof/>
+          </w:rPr>
+          <w:tab/>
+        </w:r>
+        <w:r>
+          <w:rPr>
+            <w:noProof/>
+          </w:rPr>
+          <w:fldChar w:fldCharType="begin"/>
+        </w:r>
+        <w:r>
+          <w:rPr>
+            <w:noProof/>
+          </w:rPr>
+          <w:instrText xml:space="preserve"> PAGEREF _Toc48317188 \h </w:instrText>
+        </w:r>
+        <w:r>
+          <w:rPr>
+            <w:noProof/>
+          </w:rPr>
+        </w:r>
+        <w:r>
+          <w:rPr>
+            <w:noProof/>
+          </w:rPr>
+          <w:fldChar w:fldCharType="separate"/>
+        </w:r>
+        <w:r>
+          <w:rPr>
+            <w:noProof/>
+          </w:rPr>
+          <w:t>12</w:t>
+        </w:r>
+        <w:r>
+          <w:rPr>
+            <w:noProof/>
+          </w:rPr>
+          <w:fldChar w:fldCharType="end"/>
+        </w:r>
+      </w:hyperlink>
+    </w:p>
+    <w:p>
+      <w:pPr>
+        <w:pStyle w:val="TOC2"/>
+        <w:tabs>
+          <w:tab w:val="right" w:leader="dot" w:pos="7360"/>
+        </w:tabs>
+        <w:rPr>
+          <w:rFonts w:asciiTheme="minorHAnsi" w:eastAsiaTheme="minorEastAsia" w:hAnsiTheme="minorHAnsi" w:cstheme="minorBidi"/>
+          <w:noProof/>
+          <w:sz w:val="22"/>
+          <w:lang w:val="en-GB" w:eastAsia="en-GB"/>
+        </w:rPr>
+      </w:pPr>
+      <w:hyperlink w:anchor="_Toc48317189" w:history="1">
+        <w:r>
+          <w:rPr>
+            <w:rStyle w:val="Hyperlink"/>
+            <w:noProof/>
+          </w:rPr>
+          <w:t>5.2 Node Logic</w:t>
+        </w:r>
+        <w:r>
+          <w:rPr>
+            <w:noProof/>
+          </w:rPr>
+          <w:tab/>
+        </w:r>
+        <w:r>
+          <w:rPr>
+            <w:noProof/>
+          </w:rPr>
+          <w:fldChar w:fldCharType="begin"/>
+        </w:r>
+        <w:r>
+          <w:rPr>
+            <w:noProof/>
+          </w:rPr>
+          <w:instrText xml:space="preserve"> PAGEREF _Toc48317189 \h </w:instrText>
+        </w:r>
+        <w:r>
+          <w:rPr>
+            <w:noProof/>
+          </w:rPr>
+        </w:r>
+        <w:r>
+          <w:rPr>
+            <w:noProof/>
+          </w:rPr>
+          <w:fldChar w:fldCharType="separate"/>
+        </w:r>
+        <w:r>
+          <w:rPr>
+            <w:noProof/>
+          </w:rPr>
+          <w:t>13</w:t>
+        </w:r>
+        <w:r>
+          <w:rPr>
+            <w:noProof/>
+          </w:rPr>
+          <w:fldChar w:fldCharType="end"/>
+        </w:r>
+      </w:hyperlink>
+    </w:p>
+    <w:p>
+      <w:pPr>
+        <w:pStyle w:val="TOC3"/>
+        <w:tabs>
+          <w:tab w:val="right" w:leader="dot" w:pos="7360"/>
+        </w:tabs>
+        <w:rPr>
+          <w:noProof/>
+        </w:rPr>
+      </w:pPr>
+      <w:hyperlink w:anchor="_Toc48317190" w:history="1">
+        <w:r>
+          <w:rPr>
+            <w:rStyle w:val="Hyperlink"/>
+            <w:noProof/>
+          </w:rPr>
+          <w:t>5.2.1 OTP design implementation</w:t>
+        </w:r>
+        <w:r>
+          <w:rPr>
+            <w:noProof/>
+          </w:rPr>
+          <w:tab/>
+        </w:r>
+        <w:r>
+          <w:rPr>
+            <w:noProof/>
+          </w:rPr>
+          <w:fldChar w:fldCharType="begin"/>
+        </w:r>
+        <w:r>
+          <w:rPr>
+            <w:noProof/>
+          </w:rPr>
+          <w:instrText xml:space="preserve"> PAGEREF _Toc48317190 \h </w:instrText>
+        </w:r>
+        <w:r>
+          <w:rPr>
+            <w:noProof/>
+          </w:rPr>
+        </w:r>
+        <w:r>
+          <w:rPr>
+            <w:noProof/>
+          </w:rPr>
+          <w:fldChar w:fldCharType="separate"/>
+        </w:r>
+        <w:r>
+          <w:rPr>
+            <w:noProof/>
+          </w:rPr>
+          <w:t>13</w:t>
+        </w:r>
+        <w:r>
+          <w:rPr>
+            <w:noProof/>
+          </w:rPr>
+          <w:fldChar w:fldCharType="end"/>
+        </w:r>
+      </w:hyperlink>
+    </w:p>
+    <w:p>
+      <w:pPr>
+        <w:pStyle w:val="TOC3"/>
+        <w:tabs>
+          <w:tab w:val="right" w:leader="dot" w:pos="7360"/>
+        </w:tabs>
+        <w:rPr>
+          <w:noProof/>
+        </w:rPr>
+      </w:pPr>
+      <w:hyperlink w:anchor="_Toc48317191" w:history="1">
+        <w:r>
+          <w:rPr>
+            <w:rStyle w:val="Hyperlink"/>
+            <w:noProof/>
+          </w:rPr>
+          <w:t>5.2.2 Node State</w:t>
+        </w:r>
+        <w:r>
+          <w:rPr>
+            <w:noProof/>
+          </w:rPr>
+          <w:tab/>
+        </w:r>
+        <w:r>
+          <w:rPr>
+            <w:noProof/>
+          </w:rPr>
+          <w:fldChar w:fldCharType="begin"/>
+        </w:r>
+        <w:r>
+          <w:rPr>
+            <w:noProof/>
+          </w:rPr>
+          <w:instrText xml:space="preserve"> PAGEREF _Toc48317191 \h </w:instrText>
+        </w:r>
+        <w:r>
+          <w:rPr>
+            <w:noProof/>
+          </w:rPr>
+        </w:r>
+        <w:r>
+          <w:rPr>
+            <w:noProof/>
+          </w:rPr>
+          <w:fldChar w:fldCharType="separate"/>
+        </w:r>
+        <w:r>
+          <w:rPr>
+            <w:noProof/>
+          </w:rPr>
+          <w:t>13</w:t>
+        </w:r>
+        <w:r>
+          <w:rPr>
+            <w:noProof/>
+          </w:rPr>
+          <w:fldChar w:fldCharType="end"/>
+        </w:r>
+      </w:hyperlink>
+    </w:p>
+    <w:p>
+      <w:pPr>
+        <w:pStyle w:val="TOC1"/>
+        <w:tabs>
+          <w:tab w:val="left" w:pos="400"/>
+          <w:tab w:val="right" w:leader="dot" w:pos="7360"/>
+        </w:tabs>
+        <w:rPr>
+          <w:rFonts w:asciiTheme="minorHAnsi" w:eastAsiaTheme="minorEastAsia" w:hAnsiTheme="minorHAnsi" w:cstheme="minorBidi"/>
+          <w:noProof/>
+          <w:sz w:val="22"/>
+          <w:lang w:val="en-GB" w:eastAsia="en-GB"/>
+        </w:rPr>
+      </w:pPr>
+      <w:hyperlink w:anchor="_Toc48317192" w:history="1">
+        <w:r>
+          <w:rPr>
+            <w:rStyle w:val="Hyperlink"/>
+            <w:noProof/>
+          </w:rPr>
+          <w:t>6</w:t>
+        </w:r>
+        <w:r>
+          <w:rPr>
+            <w:rFonts w:asciiTheme="minorHAnsi" w:eastAsiaTheme="minorEastAsia" w:hAnsiTheme="minorHAnsi" w:cstheme="minorBidi"/>
+            <w:noProof/>
+            <w:sz w:val="22"/>
+            <w:lang w:val="en-GB" w:eastAsia="en-GB"/>
+          </w:rPr>
+          <w:tab/>
+        </w:r>
+        <w:r>
+          <w:rPr>
+            <w:rStyle w:val="Hyperlink"/>
+            <w:noProof/>
+          </w:rPr>
+          <w:t>Testing</w:t>
+        </w:r>
+        <w:r>
+          <w:rPr>
+            <w:noProof/>
+          </w:rPr>
+          <w:tab/>
+        </w:r>
+        <w:r>
+          <w:rPr>
+            <w:noProof/>
+          </w:rPr>
+          <w:fldChar w:fldCharType="begin"/>
+        </w:r>
+        <w:r>
+          <w:rPr>
+            <w:noProof/>
+          </w:rPr>
+          <w:instrText xml:space="preserve"> PAGEREF _Toc48317192 \h </w:instrText>
+        </w:r>
+        <w:r>
+          <w:rPr>
+            <w:noProof/>
+          </w:rPr>
+        </w:r>
+        <w:r>
+          <w:rPr>
+            <w:noProof/>
+          </w:rPr>
+          <w:fldChar w:fldCharType="separate"/>
+        </w:r>
+        <w:r>
+          <w:rPr>
+            <w:noProof/>
+          </w:rPr>
+          <w:t>14</w:t>
+        </w:r>
+        <w:r>
+          <w:rPr>
+            <w:noProof/>
+          </w:rPr>
+          <w:fldChar w:fldCharType="end"/>
+        </w:r>
+      </w:hyperlink>
+    </w:p>
+    <w:p>
+      <w:pPr>
+        <w:pStyle w:val="TOC1"/>
+        <w:tabs>
+          <w:tab w:val="left" w:pos="400"/>
+          <w:tab w:val="right" w:leader="dot" w:pos="7360"/>
+        </w:tabs>
+        <w:rPr>
+          <w:rFonts w:asciiTheme="minorHAnsi" w:eastAsiaTheme="minorEastAsia" w:hAnsiTheme="minorHAnsi" w:cstheme="minorBidi"/>
+          <w:noProof/>
+          <w:sz w:val="22"/>
+          <w:lang w:val="en-GB" w:eastAsia="en-GB"/>
+        </w:rPr>
+      </w:pPr>
+      <w:hyperlink w:anchor="_Toc48317193" w:history="1">
+        <w:r>
+          <w:rPr>
+            <w:rStyle w:val="Hyperlink"/>
+            <w:noProof/>
+          </w:rPr>
+          <w:t>7</w:t>
+        </w:r>
+        <w:r>
+          <w:rPr>
+            <w:rFonts w:asciiTheme="minorHAnsi" w:eastAsiaTheme="minorEastAsia" w:hAnsiTheme="minorHAnsi" w:cstheme="minorBidi"/>
+            <w:noProof/>
+            <w:sz w:val="22"/>
+            <w:lang w:val="en-GB" w:eastAsia="en-GB"/>
+          </w:rPr>
+          <w:tab/>
+        </w:r>
+        <w:r>
+          <w:rPr>
+            <w:rStyle w:val="Hyperlink"/>
+            <w:noProof/>
+          </w:rPr>
+          <w:t>How To Use My Project</w:t>
+        </w:r>
+        <w:r>
+          <w:rPr>
+            <w:noProof/>
+          </w:rPr>
+          <w:tab/>
+        </w:r>
+        <w:r>
+          <w:rPr>
+            <w:noProof/>
+          </w:rPr>
+          <w:fldChar w:fldCharType="begin"/>
+        </w:r>
+        <w:r>
+          <w:rPr>
+            <w:noProof/>
+          </w:rPr>
+          <w:instrText xml:space="preserve"> PAGEREF _Toc48317193 \h </w:instrText>
+        </w:r>
+        <w:r>
+          <w:rPr>
+            <w:noProof/>
+          </w:rPr>
+        </w:r>
+        <w:r>
+          <w:rPr>
+            <w:noProof/>
+          </w:rPr>
+          <w:fldChar w:fldCharType="separate"/>
+        </w:r>
+        <w:r>
+          <w:rPr>
+            <w:noProof/>
+          </w:rPr>
+          <w:t>15</w:t>
+        </w:r>
+        <w:r>
+          <w:rPr>
+            <w:noProof/>
+          </w:rPr>
+          <w:fldChar w:fldCharType="end"/>
+        </w:r>
+      </w:hyperlink>
+    </w:p>
+    <w:p>
+      <w:pPr>
+        <w:pStyle w:val="TOC1"/>
+        <w:tabs>
+          <w:tab w:val="left" w:pos="400"/>
+          <w:tab w:val="right" w:leader="dot" w:pos="7360"/>
+        </w:tabs>
+        <w:rPr>
+          <w:rFonts w:asciiTheme="minorHAnsi" w:eastAsiaTheme="minorEastAsia" w:hAnsiTheme="minorHAnsi" w:cstheme="minorBidi"/>
+          <w:noProof/>
+          <w:sz w:val="22"/>
+          <w:lang w:val="en-GB" w:eastAsia="en-GB"/>
+        </w:rPr>
+      </w:pPr>
+      <w:hyperlink w:anchor="_Toc48317194" w:history="1">
+        <w:r>
+          <w:rPr>
+            <w:rStyle w:val="Hyperlink"/>
+            <w:noProof/>
+          </w:rPr>
+          <w:t>8</w:t>
+        </w:r>
+        <w:r>
+          <w:rPr>
+            <w:rFonts w:asciiTheme="minorHAnsi" w:eastAsiaTheme="minorEastAsia" w:hAnsiTheme="minorHAnsi" w:cstheme="minorBidi"/>
+            <w:noProof/>
+            <w:sz w:val="22"/>
+            <w:lang w:val="en-GB" w:eastAsia="en-GB"/>
+          </w:rPr>
+          <w:tab/>
+        </w:r>
+        <w:r>
+          <w:rPr>
+            <w:rStyle w:val="Hyperlink"/>
+            <w:noProof/>
+          </w:rPr>
+          <w:t>Professional Issues</w:t>
+        </w:r>
+        <w:r>
+          <w:rPr>
+            <w:noProof/>
+          </w:rPr>
+          <w:tab/>
+        </w:r>
+        <w:r>
+          <w:rPr>
+            <w:noProof/>
+          </w:rPr>
+          <w:fldChar w:fldCharType="begin"/>
+        </w:r>
+        <w:r>
+          <w:rPr>
+            <w:noProof/>
+          </w:rPr>
+          <w:instrText xml:space="preserve"> PAGEREF _Toc48317194 \h </w:instrText>
+        </w:r>
+        <w:r>
+          <w:rPr>
+            <w:noProof/>
+          </w:rPr>
+        </w:r>
+        <w:r>
+          <w:rPr>
+            <w:noProof/>
+          </w:rPr>
+          <w:fldChar w:fldCharType="separate"/>
+        </w:r>
+        <w:r>
+          <w:rPr>
+            <w:noProof/>
+          </w:rPr>
+          <w:t>16</w:t>
+        </w:r>
+        <w:r>
+          <w:rPr>
+            <w:noProof/>
+          </w:rPr>
+          <w:fldChar w:fldCharType="end"/>
+        </w:r>
+      </w:hyperlink>
+    </w:p>
+    <w:p>
+      <w:pPr>
+        <w:pStyle w:val="TOC1"/>
+        <w:tabs>
+          <w:tab w:val="right" w:leader="dot" w:pos="7360"/>
+        </w:tabs>
+        <w:rPr>
+          <w:rFonts w:asciiTheme="minorHAnsi" w:eastAsiaTheme="minorEastAsia" w:hAnsiTheme="minorHAnsi" w:cstheme="minorBidi"/>
+          <w:noProof/>
+          <w:sz w:val="22"/>
+          <w:lang w:val="en-GB" w:eastAsia="en-GB"/>
+        </w:rPr>
+      </w:pPr>
+      <w:hyperlink w:anchor="_Toc48317195" w:history="1">
+        <w:r>
+          <w:rPr>
+            <w:rStyle w:val="Hyperlink"/>
+            <w:noProof/>
+          </w:rPr>
+          <w:t>9 Self-Assessment</w:t>
+        </w:r>
+        <w:r>
+          <w:rPr>
+            <w:noProof/>
+          </w:rPr>
+          <w:tab/>
+        </w:r>
+        <w:r>
+          <w:rPr>
+            <w:noProof/>
+          </w:rPr>
+          <w:fldChar w:fldCharType="begin"/>
+        </w:r>
+        <w:r>
+          <w:rPr>
+            <w:noProof/>
+          </w:rPr>
+          <w:instrText xml:space="preserve"> PAGEREF _Toc48317195 \h </w:instrText>
+        </w:r>
+        <w:r>
+          <w:rPr>
+            <w:noProof/>
+          </w:rPr>
+        </w:r>
+        <w:r>
+          <w:rPr>
+            <w:noProof/>
+          </w:rPr>
+          <w:fldChar w:fldCharType="separate"/>
+        </w:r>
+        <w:r>
+          <w:rPr>
+            <w:noProof/>
+          </w:rPr>
+          <w:t>17</w:t>
         </w:r>
         <w:r>
           <w:rPr>
@@ -1410,7 +2115,7 @@
       </w:pPr>
       <w:bookmarkStart w:id="0" w:name="_Toc264532856"/>
       <w:bookmarkStart w:id="1" w:name="__RefHeading___Toc332_241414611"/>
-      <w:bookmarkStart w:id="2" w:name="_Toc48216374"/>
+      <w:bookmarkStart w:id="2" w:name="_Toc48317175"/>
       <w:r>
         <w:t>Introduction</w:t>
       </w:r>
@@ -1450,7 +2155,7 @@
       </w:pPr>
       <w:bookmarkStart w:id="3" w:name="_Toc264532861"/>
       <w:bookmarkStart w:id="4" w:name="__RefHeading___Toc342_241414611"/>
-      <w:bookmarkStart w:id="5" w:name="_Toc48216375"/>
+      <w:bookmarkStart w:id="5" w:name="_Toc48317176"/>
       <w:r>
         <w:lastRenderedPageBreak/>
         <w:t>B</w:t>
@@ -1471,7 +2176,7 @@
         </w:numPr>
       </w:pPr>
       <w:bookmarkStart w:id="6" w:name="__RefHeading___Toc1341_241414611"/>
-      <w:bookmarkStart w:id="7" w:name="_Toc48216376"/>
+      <w:bookmarkStart w:id="7" w:name="_Toc48317177"/>
       <w:r>
         <w:t>2.1 Napster</w:t>
       </w:r>
@@ -1601,7 +2306,7 @@
         </w:numPr>
       </w:pPr>
       <w:bookmarkStart w:id="8" w:name="__RefHeading___Toc1358_241414611"/>
-      <w:bookmarkStart w:id="9" w:name="_Toc48216377"/>
+      <w:bookmarkStart w:id="9" w:name="_Toc48317178"/>
       <w:r>
         <w:t>2.2 Gnutella</w:t>
       </w:r>
@@ -1696,7 +2401,7 @@
         <mc:AlternateContent>
           <mc:Choice Requires="wps">
             <w:drawing>
-              <wp:anchor distT="0" distB="0" distL="114300" distR="114300" simplePos="0" relativeHeight="251650048" behindDoc="0" locked="0" layoutInCell="1" allowOverlap="1" wp14:anchorId="2912D9A4" wp14:editId="533423D8">
+              <wp:anchor distT="0" distB="0" distL="114300" distR="114300" simplePos="0" relativeHeight="251642880" behindDoc="0" locked="0" layoutInCell="1" allowOverlap="1" wp14:anchorId="2912D9A4" wp14:editId="533423D8">
                 <wp:simplePos x="0" y="0"/>
                 <wp:positionH relativeFrom="column">
                   <wp:posOffset>880745</wp:posOffset>
@@ -1784,7 +2489,7 @@
                 <v:stroke joinstyle="miter"/>
                 <v:path gradientshapeok="t" o:connecttype="rect"/>
               </v:shapetype>
-              <v:shape id="Text Box 12" o:spid="_x0000_s1026" type="#_x0000_t202" style="position:absolute;left:0;text-align:left;margin-left:69.35pt;margin-top:184.3pt;width:229.8pt;height:.05pt;z-index:251650048;visibility:visible;mso-wrap-style:square;mso-wrap-distance-left:9pt;mso-wrap-distance-top:0;mso-wrap-distance-right:9pt;mso-wrap-distance-bottom:0;mso-position-horizontal:absolute;mso-position-horizontal-relative:text;mso-position-vertical:absolute;mso-position-vertical-relative:text;v-text-anchor:top" o:gfxdata="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" stroked="f">
+              <v:shape id="Text Box 12" o:spid="_x0000_s1026" type="#_x0000_t202" style="position:absolute;left:0;text-align:left;margin-left:69.35pt;margin-top:184.3pt;width:229.8pt;height:.05pt;z-index:251642880;visibility:visible;mso-wrap-style:square;mso-wrap-distance-left:9pt;mso-wrap-distance-top:0;mso-wrap-distance-right:9pt;mso-wrap-distance-bottom:0;mso-position-horizontal:absolute;mso-position-horizontal-relative:text;mso-position-vertical:absolute;mso-position-vertical-relative:text;v-text-anchor:top" o:gfxdata="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" stroked="f">
                 <v:textbox style="mso-fit-shape-to-text:t" inset="0,0,0,0">
                   <w:txbxContent>
                     <w:p>
@@ -1834,7 +2539,7 @@
           <w:noProof/>
         </w:rPr>
         <w:drawing>
-          <wp:anchor distT="0" distB="0" distL="114300" distR="114300" simplePos="0" relativeHeight="251648000" behindDoc="0" locked="0" layoutInCell="1" allowOverlap="1" wp14:anchorId="4E6551FE">
+          <wp:anchor distT="0" distB="0" distL="114300" distR="114300" simplePos="0" relativeHeight="251640832" behindDoc="0" locked="0" layoutInCell="1" allowOverlap="1" wp14:anchorId="4E6551FE">
             <wp:simplePos x="0" y="0"/>
             <wp:positionH relativeFrom="margin">
               <wp:align>center</wp:align>
@@ -1994,7 +2699,7 @@
         </w:numPr>
       </w:pPr>
       <w:bookmarkStart w:id="10" w:name="__RefHeading___Toc538_2916278919"/>
-      <w:bookmarkStart w:id="11" w:name="_Toc48216378"/>
+      <w:bookmarkStart w:id="11" w:name="_Toc48317179"/>
       <w:r>
         <w:t>2.3 Content Addressable Network (CAN)</w:t>
       </w:r>
@@ -2064,7 +2769,7 @@
         </w:rPr>
         <w:lastRenderedPageBreak/>
         <w:drawing>
-          <wp:anchor distT="0" distB="0" distL="114300" distR="114300" simplePos="0" relativeHeight="251654144" behindDoc="0" locked="0" layoutInCell="1" allowOverlap="1" wp14:anchorId="6AFF1814">
+          <wp:anchor distT="0" distB="0" distL="114300" distR="114300" simplePos="0" relativeHeight="251646976" behindDoc="0" locked="0" layoutInCell="1" allowOverlap="1" wp14:anchorId="6AFF1814">
             <wp:simplePos x="0" y="0"/>
             <wp:positionH relativeFrom="margin">
               <wp:posOffset>515620</wp:posOffset>
@@ -2134,7 +2839,7 @@
         <mc:AlternateContent>
           <mc:Choice Requires="wps">
             <w:drawing>
-              <wp:anchor distT="0" distB="0" distL="114300" distR="114300" simplePos="0" relativeHeight="251653120" behindDoc="0" locked="0" layoutInCell="1" allowOverlap="1" wp14:anchorId="56DA8A73" wp14:editId="18FE2FD4">
+              <wp:anchor distT="0" distB="0" distL="114300" distR="114300" simplePos="0" relativeHeight="251645952" behindDoc="0" locked="0" layoutInCell="1" allowOverlap="1" wp14:anchorId="56DA8A73" wp14:editId="18FE2FD4">
                 <wp:simplePos x="0" y="0"/>
                 <wp:positionH relativeFrom="column">
                   <wp:posOffset>677545</wp:posOffset>
@@ -2217,7 +2922,7 @@
           </mc:Choice>
           <mc:Fallback>
             <w:pict>
-              <v:shape w14:anchorId="56DA8A73" id="Text Box 15" o:spid="_x0000_s1027" type="#_x0000_t202" style="position:absolute;left:0;text-align:left;margin-left:53.35pt;margin-top:161.25pt;width:261.75pt;height:.05pt;z-index:251653120;visibility:visible;mso-wrap-style:square;mso-wrap-distance-left:9pt;mso-wrap-distance-top:0;mso-wrap-distance-right:9pt;mso-wrap-distance-bottom:0;mso-position-horizontal:absolute;mso-position-horizontal-relative:text;mso-position-vertical:absolute;mso-position-vertical-relative:text;v-text-anchor:top" o:gfxdata="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" stroked="f">
+              <v:shape w14:anchorId="56DA8A73" id="Text Box 15" o:spid="_x0000_s1027" type="#_x0000_t202" style="position:absolute;left:0;text-align:left;margin-left:53.35pt;margin-top:161.25pt;width:261.75pt;height:.05pt;z-index:251645952;visibility:visible;mso-wrap-style:square;mso-wrap-distance-left:9pt;mso-wrap-distance-top:0;mso-wrap-distance-right:9pt;mso-wrap-distance-bottom:0;mso-position-horizontal:absolute;mso-position-horizontal-relative:text;mso-position-vertical:absolute;mso-position-vertical-relative:text;v-text-anchor:top" o:gfxdata="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" stroked="f">
                 <v:textbox style="mso-fit-shape-to-text:t" inset="0,0,0,0">
                   <w:txbxContent>
                     <w:p>
@@ -2266,7 +2971,7 @@
           <w:noProof/>
         </w:rPr>
         <w:drawing>
-          <wp:anchor distT="0" distB="0" distL="114300" distR="114300" simplePos="0" relativeHeight="251651072" behindDoc="0" locked="0" layoutInCell="1" allowOverlap="1" wp14:anchorId="768ED92B">
+          <wp:anchor distT="0" distB="0" distL="114300" distR="114300" simplePos="0" relativeHeight="251643904" behindDoc="0" locked="0" layoutInCell="1" allowOverlap="1" wp14:anchorId="768ED92B">
             <wp:simplePos x="0" y="0"/>
             <wp:positionH relativeFrom="margin">
               <wp:align>center</wp:align>
@@ -2330,7 +3035,7 @@
         <mc:AlternateContent>
           <mc:Choice Requires="wps">
             <w:drawing>
-              <wp:anchor distT="0" distB="0" distL="114300" distR="114300" simplePos="0" relativeHeight="251656192" behindDoc="0" locked="0" layoutInCell="1" allowOverlap="1" wp14:anchorId="4E8B6E76" wp14:editId="56197E1B">
+              <wp:anchor distT="0" distB="0" distL="114300" distR="114300" simplePos="0" relativeHeight="251649024" behindDoc="0" locked="0" layoutInCell="1" allowOverlap="1" wp14:anchorId="4E8B6E76" wp14:editId="56197E1B">
                 <wp:simplePos x="0" y="0"/>
                 <wp:positionH relativeFrom="column">
                   <wp:posOffset>516890</wp:posOffset>
@@ -2413,7 +3118,7 @@
           </mc:Choice>
           <mc:Fallback>
             <w:pict>
-              <v:shape w14:anchorId="4E8B6E76" id="Text Box 16" o:spid="_x0000_s1028" type="#_x0000_t202" style="position:absolute;left:0;text-align:left;margin-left:40.7pt;margin-top:459.65pt;width:287.1pt;height:.05pt;z-index:251656192;visibility:visible;mso-wrap-style:square;mso-wrap-distance-left:9pt;mso-wrap-distance-top:0;mso-wrap-distance-right:9pt;mso-wrap-distance-bottom:0;mso-position-horizontal:absolute;mso-position-horizontal-relative:text;mso-position-vertical:absolute;mso-position-vertical-relative:text;v-text-anchor:top" o:gfxdata="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" stroked="f">
+              <v:shape w14:anchorId="4E8B6E76" id="Text Box 16" o:spid="_x0000_s1028" type="#_x0000_t202" style="position:absolute;left:0;text-align:left;margin-left:40.7pt;margin-top:459.65pt;width:287.1pt;height:.05pt;z-index:251649024;visibility:visible;mso-wrap-style:square;mso-wrap-distance-left:9pt;mso-wrap-distance-top:0;mso-wrap-distance-right:9pt;mso-wrap-distance-bottom:0;mso-position-horizontal:absolute;mso-position-horizontal-relative:text;mso-position-vertical:absolute;mso-position-vertical-relative:text;v-text-anchor:top" o:gfxdata="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" stroked="f">
                 <v:textbox style="mso-fit-shape-to-text:t" inset="0,0,0,0">
                   <w:txbxContent>
                     <w:p>
@@ -2573,7 +3278,7 @@
         </w:numPr>
       </w:pPr>
       <w:bookmarkStart w:id="12" w:name="__RefHeading___Toc540_2916278919"/>
-      <w:bookmarkStart w:id="13" w:name="_Toc48216379"/>
+      <w:bookmarkStart w:id="13" w:name="_Toc48317180"/>
       <w:r>
         <w:t>2.4 Chord</w:t>
       </w:r>
@@ -2592,7 +3297,7 @@
         <mc:AlternateContent>
           <mc:Choice Requires="wps">
             <w:drawing>
-              <wp:anchor distT="0" distB="0" distL="114300" distR="114300" simplePos="0" relativeHeight="251659264" behindDoc="0" locked="0" layoutInCell="1" allowOverlap="1" wp14:anchorId="08E0A0FA" wp14:editId="2C8C5324">
+              <wp:anchor distT="0" distB="0" distL="114300" distR="114300" simplePos="0" relativeHeight="251652096" behindDoc="0" locked="0" layoutInCell="1" allowOverlap="1" wp14:anchorId="08E0A0FA" wp14:editId="2C8C5324">
                 <wp:simplePos x="0" y="0"/>
                 <wp:positionH relativeFrom="column">
                   <wp:posOffset>1097280</wp:posOffset>
@@ -2676,7 +3381,7 @@
           </mc:Choice>
           <mc:Fallback>
             <w:pict>
-              <v:shape w14:anchorId="08E0A0FA" id="Text Box 17" o:spid="_x0000_s1029" type="#_x0000_t202" style="position:absolute;left:0;text-align:left;margin-left:86.4pt;margin-top:266.85pt;width:195.7pt;height:.05pt;z-index:251659264;visibility:visible;mso-wrap-style:square;mso-wrap-distance-left:9pt;mso-wrap-distance-top:0;mso-wrap-distance-right:9pt;mso-wrap-distance-bottom:0;mso-position-horizontal:absolute;mso-position-horizontal-relative:text;mso-position-vertical:absolute;mso-position-vertical-relative:text;v-text-anchor:top" o:gfxdata="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" stroked="f">
+              <v:shape w14:anchorId="08E0A0FA" id="Text Box 17" o:spid="_x0000_s1029" type="#_x0000_t202" style="position:absolute;left:0;text-align:left;margin-left:86.4pt;margin-top:266.85pt;width:195.7pt;height:.05pt;z-index:251652096;visibility:visible;mso-wrap-style:square;mso-wrap-distance-left:9pt;mso-wrap-distance-top:0;mso-wrap-distance-right:9pt;mso-wrap-distance-bottom:0;mso-position-horizontal:absolute;mso-position-horizontal-relative:text;mso-position-vertical:absolute;mso-position-vertical-relative:text;v-text-anchor:top" o:gfxdata="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" stroked="f">
                 <v:textbox style="mso-fit-shape-to-text:t" inset="0,0,0,0">
                   <w:txbxContent>
                     <w:p>
@@ -2819,7 +3524,7 @@
           <w:noProof/>
         </w:rPr>
         <w:drawing>
-          <wp:anchor distT="0" distB="0" distL="114300" distR="114300" simplePos="0" relativeHeight="251657216" behindDoc="0" locked="0" layoutInCell="1" allowOverlap="1" wp14:anchorId="6546F22B">
+          <wp:anchor distT="0" distB="0" distL="114300" distR="114300" simplePos="0" relativeHeight="251650048" behindDoc="0" locked="0" layoutInCell="1" allowOverlap="1" wp14:anchorId="6546F22B">
             <wp:simplePos x="0" y="0"/>
             <wp:positionH relativeFrom="margin">
               <wp:posOffset>1286510</wp:posOffset>
@@ -3005,7 +3710,7 @@
         <mc:AlternateContent>
           <mc:Choice Requires="wps">
             <w:drawing>
-              <wp:anchor distT="0" distB="0" distL="114300" distR="114300" simplePos="0" relativeHeight="251664384" behindDoc="0" locked="0" layoutInCell="1" allowOverlap="1" wp14:anchorId="6B352D54" wp14:editId="7218CFCC">
+              <wp:anchor distT="0" distB="0" distL="114300" distR="114300" simplePos="0" relativeHeight="251657216" behindDoc="0" locked="0" layoutInCell="1" allowOverlap="1" wp14:anchorId="6B352D54" wp14:editId="7218CFCC">
                 <wp:simplePos x="0" y="0"/>
                 <wp:positionH relativeFrom="margin">
                   <wp:posOffset>2407588</wp:posOffset>
@@ -3092,7 +3797,7 @@
           </mc:Choice>
           <mc:Fallback>
             <w:pict>
-              <v:shape w14:anchorId="6B352D54" id="Text Box 19" o:spid="_x0000_s1030" type="#_x0000_t202" style="position:absolute;left:0;text-align:left;margin-left:189.55pt;margin-top:174.5pt;width:214.1pt;height:.05pt;z-index:251664384;visibility:visible;mso-wrap-style:square;mso-width-percent:0;mso-wrap-distance-left:9pt;mso-wrap-distance-top:0;mso-wrap-distance-right:9pt;mso-wrap-distance-bottom:0;mso-position-horizontal:absolute;mso-position-horizontal-relative:margin;mso-position-vertical:absolute;mso-position-vertical-relative:text;mso-width-percent:0;mso-width-relative:margin;v-text-anchor:top" o:gfxdata="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" stroked="f">
+              <v:shape w14:anchorId="6B352D54" id="Text Box 19" o:spid="_x0000_s1030" type="#_x0000_t202" style="position:absolute;left:0;text-align:left;margin-left:189.55pt;margin-top:174.5pt;width:214.1pt;height:.05pt;z-index:251657216;visibility:visible;mso-wrap-style:square;mso-width-percent:0;mso-wrap-distance-left:9pt;mso-wrap-distance-top:0;mso-wrap-distance-right:9pt;mso-wrap-distance-bottom:0;mso-position-horizontal:absolute;mso-position-horizontal-relative:margin;mso-position-vertical:absolute;mso-position-vertical-relative:text;mso-width-percent:0;mso-width-relative:margin;v-text-anchor:top" o:gfxdata="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" stroked="f">
                 <v:textbox style="mso-fit-shape-to-text:t" inset="0,0,0,0">
                   <w:txbxContent>
                     <w:p>
@@ -3142,7 +3847,7 @@
           <w:noProof/>
         </w:rPr>
         <w:drawing>
-          <wp:anchor distT="0" distB="0" distL="114300" distR="114300" simplePos="0" relativeHeight="251665408" behindDoc="0" locked="0" layoutInCell="1" allowOverlap="1">
+          <wp:anchor distT="0" distB="0" distL="114300" distR="114300" simplePos="0" relativeHeight="251658240" behindDoc="0" locked="0" layoutInCell="1" allowOverlap="1">
             <wp:simplePos x="0" y="0"/>
             <wp:positionH relativeFrom="column">
               <wp:posOffset>2410460</wp:posOffset>
@@ -3194,7 +3899,7 @@
         <mc:AlternateContent>
           <mc:Choice Requires="wpg">
             <w:drawing>
-              <wp:anchor distT="0" distB="0" distL="114300" distR="114300" simplePos="0" relativeHeight="251662336" behindDoc="0" locked="0" layoutInCell="1" allowOverlap="1">
+              <wp:anchor distT="0" distB="0" distL="114300" distR="114300" simplePos="0" relativeHeight="251655168" behindDoc="0" locked="0" layoutInCell="1" allowOverlap="1">
                 <wp:simplePos x="0" y="0"/>
                 <wp:positionH relativeFrom="column">
                   <wp:posOffset>-239533</wp:posOffset>
@@ -3315,7 +4020,7 @@
           </mc:Choice>
           <mc:Fallback>
             <w:pict>
-              <v:group id="Group 20" o:spid="_x0000_s1031" style="position:absolute;left:0;text-align:left;margin-left:-18.85pt;margin-top:20.25pt;width:202.25pt;height:203.9pt;z-index:251662336" coordsize="25685,25895" o:gfxdata="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">
+              <v:group id="Group 20" o:spid="_x0000_s1031" style="position:absolute;left:0;text-align:left;margin-left:-18.85pt;margin-top:20.25pt;width:202.25pt;height:203.9pt;z-index:251655168" coordsize="25685,25895" o:gfxdata="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">
                 <v:shapetype id="_x0000_t75" coordsize="21600,21600" o:spt="75" o:preferrelative="t" path="m@4@5l@4@11@9@11@9@5xe" filled="f" stroked="f">
                   <v:stroke joinstyle="miter"/>
                   <v:formulas>
@@ -3433,7 +4138,7 @@
         </w:numPr>
         <w:ind w:left="216"/>
       </w:pPr>
-      <w:bookmarkStart w:id="14" w:name="_Toc48216380"/>
+      <w:bookmarkStart w:id="14" w:name="_Toc48317181"/>
       <w:r>
         <w:lastRenderedPageBreak/>
         <w:t>2.5 Kademlia</w:t>
@@ -3499,7 +4204,7 @@
         <mc:AlternateContent>
           <mc:Choice Requires="wpg">
             <w:drawing>
-              <wp:anchor distT="0" distB="0" distL="114300" distR="114300" simplePos="0" relativeHeight="251667456" behindDoc="0" locked="0" layoutInCell="1" allowOverlap="1">
+              <wp:anchor distT="0" distB="0" distL="114300" distR="114300" simplePos="0" relativeHeight="251660288" behindDoc="0" locked="0" layoutInCell="1" allowOverlap="1">
                 <wp:simplePos x="0" y="0"/>
                 <wp:positionH relativeFrom="margin">
                   <wp:align>center</wp:align>
@@ -3625,7 +4330,7 @@
           </mc:Choice>
           <mc:Fallback>
             <w:pict>
-              <v:group id="Group 24" o:spid="_x0000_s1034" style="position:absolute;margin-left:0;margin-top:41.7pt;width:328.05pt;height:217.8pt;z-index:251667456;mso-position-horizontal:center;mso-position-horizontal-relative:margin" coordsize="41662,27660" o:gfxdata="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">
+              <v:group id="Group 24" o:spid="_x0000_s1034" style="position:absolute;margin-left:0;margin-top:41.7pt;width:328.05pt;height:217.8pt;z-index:251660288;mso-position-horizontal:center;mso-position-horizontal-relative:margin" coordsize="41662,27660" o:gfxdata="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">
                 <v:shape id="Picture 22" o:spid="_x0000_s1035" type="#_x0000_t75" alt="A close up of a map&#10;&#10;Description automatically generated" style="position:absolute;width:41662;height:24371;visibility:visible;mso-wrap-style:square" o:gfxdata="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">
                   <v:imagedata r:id="rId20" o:title="A close up of a map&#10;&#10;Description automatically generated"/>
                 </v:shape>
@@ -3858,7 +4563,7 @@
         </w:numPr>
         <w:ind w:left="216"/>
       </w:pPr>
-      <w:bookmarkStart w:id="15" w:name="_Toc48216381"/>
+      <w:bookmarkStart w:id="15" w:name="_Toc48317182"/>
       <w:r>
         <w:t>2.6 Skip Graph</w:t>
       </w:r>
@@ -3914,7 +4619,7 @@
         <mc:AlternateContent>
           <mc:Choice Requires="wpg">
             <w:drawing>
-              <wp:anchor distT="0" distB="0" distL="114300" distR="114300" simplePos="0" relativeHeight="251671552" behindDoc="0" locked="0" layoutInCell="1" allowOverlap="1">
+              <wp:anchor distT="0" distB="0" distL="114300" distR="114300" simplePos="0" relativeHeight="251664384" behindDoc="0" locked="0" layoutInCell="1" allowOverlap="1">
                 <wp:simplePos x="0" y="0"/>
                 <wp:positionH relativeFrom="column">
                   <wp:posOffset>-994</wp:posOffset>
@@ -4040,7 +4745,7 @@
           </mc:Choice>
           <mc:Fallback>
             <w:pict>
-              <v:group id="Group 13" o:spid="_x0000_s1037" style="position:absolute;margin-left:-.1pt;margin-top:108.15pt;width:368.5pt;height:139.55pt;z-index:251671552" coordsize="46799,17725" o:gfxdata="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">
+              <v:group id="Group 13" o:spid="_x0000_s1037" style="position:absolute;margin-left:-.1pt;margin-top:108.15pt;width:368.5pt;height:139.55pt;z-index:251664384" coordsize="46799,17725" o:gfxdata="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">
                 <v:shape id="Picture 3" o:spid="_x0000_s1038" type="#_x0000_t75" alt="A picture containing clock&#10;&#10;Description automatically generated" style="position:absolute;width:46799;height:14458;visibility:visible;mso-wrap-style:square" o:gfxdata="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">
                   <v:imagedata r:id="rId22" o:title="A picture containing clock&#10;&#10;Description automatically generated"/>
                 </v:shape>
@@ -4172,7 +4877,7 @@
         <mc:AlternateContent>
           <mc:Choice Requires="wpg">
             <w:drawing>
-              <wp:anchor distT="0" distB="0" distL="114300" distR="114300" simplePos="0" relativeHeight="251675648" behindDoc="0" locked="0" layoutInCell="1" allowOverlap="1">
+              <wp:anchor distT="0" distB="0" distL="114300" distR="114300" simplePos="0" relativeHeight="251668480" behindDoc="0" locked="0" layoutInCell="1" allowOverlap="1">
                 <wp:simplePos x="0" y="0"/>
                 <wp:positionH relativeFrom="column">
                   <wp:posOffset>-994</wp:posOffset>
@@ -4298,7 +5003,7 @@
           </mc:Choice>
           <mc:Fallback>
             <w:pict>
-              <v:group id="Group 9" o:spid="_x0000_s1040" style="position:absolute;margin-left:-.1pt;margin-top:86.95pt;width:368.5pt;height:187.8pt;z-index:251675648" coordsize="46799,23848" o:gfxdata="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">
+              <v:group id="Group 9" o:spid="_x0000_s1040" style="position:absolute;margin-left:-.1pt;margin-top:86.95pt;width:368.5pt;height:187.8pt;z-index:251668480" coordsize="46799,23848" o:gfxdata="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">
                 <v:shape id="Picture 6" o:spid="_x0000_s1041" type="#_x0000_t75" alt="A close up of text on a white background&#10;&#10;Description automatically generated" style="position:absolute;width:46799;height:21170;visibility:visible;mso-wrap-style:square" o:gfxdata="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">
                   <v:imagedata r:id="rId24" o:title="A close up of text on a white background&#10;&#10;Description automatically generated"/>
                 </v:shape>
@@ -4480,7 +5185,7 @@
           <w:numId w:val="4"/>
         </w:numPr>
       </w:pPr>
-      <w:bookmarkStart w:id="16" w:name="_Toc48216382"/>
+      <w:bookmarkStart w:id="16" w:name="_Toc48317183"/>
       <w:r>
         <w:lastRenderedPageBreak/>
         <w:t>Planning</w:t>
@@ -4506,7 +5211,7 @@
           <w:numId w:val="4"/>
         </w:numPr>
       </w:pPr>
-      <w:bookmarkStart w:id="17" w:name="_Toc48216383"/>
+      <w:bookmarkStart w:id="17" w:name="_Toc48317184"/>
       <w:r>
         <w:t xml:space="preserve">Engineering </w:t>
       </w:r>
@@ -4526,7 +5231,7 @@
         <w:fldChar w:fldCharType="begin" w:fldLock="1"/>
       </w:r>
       <w:r>
-        <w:instrText>ADDIN CSL_CITATION {"citationItems":[{"id":"ITEM-1","itemData":{"URL":"https://devqa.io/software-development-methodologies/#:~:text=The incremental build model is,involves both development and maintenance.&amp;text=This allows partial utilisation of product and avoids a long development time.","abstract":"In this post we’ll go through the different software development methodologies along with their advantages and disadvantages and when to use each model.","accessed":{"date-parts":[["2020","8","13"]]},"author":[{"dropping-particle":"","family":"Ghahrai","given":"Amir","non-dropping-particle":"","parse-names":false,"suffix":""}],"id":"ITEM-1","issued":{"date-parts":[["2016"]]},"title":"Software Development Methodologies","type":"webpage"},"uris":["http://www.mendeley.com/documents/?uuid=9205308f-85ee-418c-b76f-b79919c18cb9"]}],"mendeley":{"formattedCitation":"[13]","plainTextFormattedCitation":"[13]"},"properties":{"noteIndex":0},"schema":"https://github.com/citation-style-language/schema/raw/master/csl-citation.json"}</w:instrText>
+        <w:instrText>ADDIN CSL_CITATION {"citationItems":[{"id":"ITEM-1","itemData":{"URL":"https://devqa.io/software-development-methodologies/#:~:text=The incremental build model is,involves both development and maintenance.&amp;text=This allows partial utilisation of product and avoids a long development time.","abstract":"In this post we’ll go through the different software development methodologies along with their advantages and disadvantages and when to use each model.","accessed":{"date-parts":[["2020","8","13"]]},"author":[{"dropping-particle":"","family":"Ghahrai","given":"Amir","non-dropping-particle":"","parse-names":false,"suffix":""}],"id":"ITEM-1","issued":{"date-parts":[["2016"]]},"title":"Software Development Methodologies","type":"webpage"},"uris":["http://www.mendeley.com/documents/?uuid=9205308f-85ee-418c-b76f-b79919c18cb9"]}],"mendeley":{"formattedCitation":"[13]","plainTextFormattedCitation":"[13]","previouslyFormattedCitation":"[13]"},"properties":{"noteIndex":0},"schema":"https://github.com/citation-style-language/schema/raw/master/csl-citation.json"}</w:instrText>
       </w:r>
       <w:r>
         <w:fldChar w:fldCharType="separate"/>
@@ -4579,7 +5284,7 @@
           <w:numId w:val="4"/>
         </w:numPr>
       </w:pPr>
-      <w:bookmarkStart w:id="18" w:name="_Toc48216384"/>
+      <w:bookmarkStart w:id="18" w:name="_Toc48317185"/>
       <w:r>
         <w:t>Requirements Analysis</w:t>
       </w:r>
@@ -4635,7 +5340,16 @@
         </w:numPr>
       </w:pPr>
       <w:r>
-        <w:t>Functions for node creation, joining a network and network stabilization.</w:t>
+        <w:t>Functions for node creation, joining a network</w:t>
+      </w:r>
+      <w:r>
+        <w:t>,</w:t>
+      </w:r>
+      <w:r>
+        <w:t xml:space="preserve"> network stabilization</w:t>
+      </w:r>
+      <w:r>
+        <w:t xml:space="preserve"> and lookups.</w:t>
       </w:r>
     </w:p>
     <w:p>
@@ -4742,10 +5456,12 @@
           <w:numId w:val="4"/>
         </w:numPr>
       </w:pPr>
+      <w:bookmarkStart w:id="19" w:name="_Toc48317186"/>
       <w:r>
         <w:lastRenderedPageBreak/>
         <w:t>Design</w:t>
       </w:r>
+      <w:bookmarkEnd w:id="19"/>
     </w:p>
     <w:p>
       <w:r>
@@ -4755,7 +5471,7 @@
         <mc:AlternateContent>
           <mc:Choice Requires="wpg">
             <w:drawing>
-              <wp:anchor distT="0" distB="0" distL="114300" distR="114300" simplePos="0" relativeHeight="251696128" behindDoc="0" locked="0" layoutInCell="1" allowOverlap="1">
+              <wp:anchor distT="0" distB="0" distL="114300" distR="114300" simplePos="0" relativeHeight="251688960" behindDoc="0" locked="0" layoutInCell="1" allowOverlap="1">
                 <wp:simplePos x="0" y="0"/>
                 <wp:positionH relativeFrom="column">
                   <wp:posOffset>759556</wp:posOffset>
@@ -5148,7 +5864,7 @@
           </mc:Choice>
           <mc:Fallback>
             <w:pict>
-              <v:group id="Group 40" o:spid="_x0000_s1043" style="position:absolute;margin-left:59.8pt;margin-top:80.2pt;width:259.4pt;height:185.95pt;z-index:251696128" coordsize="32943,23615" o:gfxdata="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">
+              <v:group id="Group 40" o:spid="_x0000_s1043" style="position:absolute;margin-left:59.8pt;margin-top:80.2pt;width:259.4pt;height:185.95pt;z-index:251688960" coordsize="32943,23615" o:gfxdata="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">
                 <v:group id="Group 38" o:spid="_x0000_s1044" style="position:absolute;left:2156;width:27044;height:19919" coordsize="27043,19919" o:gfxdata="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">
                   <v:roundrect id="Rectangle: Rounded Corners 21" o:spid="_x0000_s1045" style="position:absolute;width:11688;height:5168;visibility:visible;mso-wrap-style:square;v-text-anchor:middle" arcsize="10923f" o:gfxdata="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" fillcolor="#4472c4 [3204]" strokecolor="#1f3763 [1604]" strokeweight="1pt">
                     <v:stroke joinstyle="miter"/>
@@ -5307,6 +6023,629 @@
     <w:p/>
     <w:p>
       <w:r>
+        <w:rPr>
+          <w:noProof/>
+        </w:rPr>
+        <mc:AlternateContent>
+          <mc:Choice Requires="wpg">
+            <w:drawing>
+              <wp:anchor distT="0" distB="0" distL="114300" distR="114300" simplePos="0" relativeHeight="251707392" behindDoc="0" locked="0" layoutInCell="1" allowOverlap="1">
+                <wp:simplePos x="0" y="0"/>
+                <wp:positionH relativeFrom="column">
+                  <wp:posOffset>147080</wp:posOffset>
+                </wp:positionH>
+                <wp:positionV relativeFrom="paragraph">
+                  <wp:posOffset>1895619</wp:posOffset>
+                </wp:positionV>
+                <wp:extent cx="4356340" cy="2628900"/>
+                <wp:effectExtent l="0" t="0" r="25400" b="0"/>
+                <wp:wrapNone/>
+                <wp:docPr id="48" name="Group 48"/>
+                <wp:cNvGraphicFramePr/>
+                <a:graphic xmlns:a="http://schemas.openxmlformats.org/drawingml/2006/main">
+                  <a:graphicData uri="http://schemas.microsoft.com/office/word/2010/wordprocessingGroup">
+                    <wpg:wgp>
+                      <wpg:cNvGrpSpPr/>
+                      <wpg:grpSpPr>
+                        <a:xfrm>
+                          <a:off x="0" y="0"/>
+                          <a:ext cx="4356340" cy="2628900"/>
+                          <a:chOff x="0" y="0"/>
+                          <a:chExt cx="4356340" cy="2628900"/>
+                        </a:xfrm>
+                      </wpg:grpSpPr>
+                      <wpg:grpSp>
+                        <wpg:cNvPr id="46" name="Group 46"/>
+                        <wpg:cNvGrpSpPr/>
+                        <wpg:grpSpPr>
+                          <a:xfrm>
+                            <a:off x="0" y="0"/>
+                            <a:ext cx="4356340" cy="2251495"/>
+                            <a:chOff x="0" y="0"/>
+                            <a:chExt cx="4356340" cy="2251495"/>
+                          </a:xfrm>
+                        </wpg:grpSpPr>
+                        <wps:wsp>
+                          <wps:cNvPr id="28" name="Rectangle: Rounded Corners 28"/>
+                          <wps:cNvSpPr/>
+                          <wps:spPr>
+                            <a:xfrm>
+                              <a:off x="0" y="8627"/>
+                              <a:ext cx="1181819" cy="552090"/>
+                            </a:xfrm>
+                            <a:prstGeom prst="roundRect">
+                              <a:avLst/>
+                            </a:prstGeom>
+                          </wps:spPr>
+                          <wps:style>
+                            <a:lnRef idx="2">
+                              <a:schemeClr val="accent1">
+                                <a:shade val="50000"/>
+                              </a:schemeClr>
+                            </a:lnRef>
+                            <a:fillRef idx="1">
+                              <a:schemeClr val="accent1"/>
+                            </a:fillRef>
+                            <a:effectRef idx="0">
+                              <a:schemeClr val="accent1"/>
+                            </a:effectRef>
+                            <a:fontRef idx="minor">
+                              <a:schemeClr val="lt1"/>
+                            </a:fontRef>
+                          </wps:style>
+                          <wps:txbx>
+                            <w:txbxContent>
+                              <w:p>
+                                <w:pPr>
+                                  <w:jc w:val="center"/>
+                                </w:pPr>
+                                <w:r>
+                                  <w:t>Virtual Node</w:t>
+                                </w:r>
+                              </w:p>
+                            </w:txbxContent>
+                          </wps:txbx>
+                          <wps:bodyPr rot="0" spcFirstLastPara="0" vertOverflow="overflow" horzOverflow="overflow" vert="horz" wrap="square" lIns="91440" tIns="45720" rIns="91440" bIns="45720" numCol="1" spcCol="0" rtlCol="0" fromWordArt="0" anchor="ctr" anchorCtr="0" forceAA="0" compatLnSpc="1">
+                            <a:prstTxWarp prst="textNoShape">
+                              <a:avLst/>
+                            </a:prstTxWarp>
+                            <a:noAutofit/>
+                          </wps:bodyPr>
+                        </wps:wsp>
+                        <wps:wsp>
+                          <wps:cNvPr id="29" name="Rectangle: Rounded Corners 29"/>
+                          <wps:cNvSpPr/>
+                          <wps:spPr>
+                            <a:xfrm>
+                              <a:off x="1587260" y="810883"/>
+                              <a:ext cx="1181819" cy="552090"/>
+                            </a:xfrm>
+                            <a:prstGeom prst="roundRect">
+                              <a:avLst/>
+                            </a:prstGeom>
+                          </wps:spPr>
+                          <wps:style>
+                            <a:lnRef idx="2">
+                              <a:schemeClr val="accent1">
+                                <a:shade val="50000"/>
+                              </a:schemeClr>
+                            </a:lnRef>
+                            <a:fillRef idx="1">
+                              <a:schemeClr val="accent1"/>
+                            </a:fillRef>
+                            <a:effectRef idx="0">
+                              <a:schemeClr val="accent1"/>
+                            </a:effectRef>
+                            <a:fontRef idx="minor">
+                              <a:schemeClr val="lt1"/>
+                            </a:fontRef>
+                          </wps:style>
+                          <wps:txbx>
+                            <w:txbxContent>
+                              <w:p>
+                                <w:pPr>
+                                  <w:jc w:val="center"/>
+                                </w:pPr>
+                                <w:r>
+                                  <w:t>Communication</w:t>
+                                </w:r>
+                              </w:p>
+                            </w:txbxContent>
+                          </wps:txbx>
+                          <wps:bodyPr rot="0" spcFirstLastPara="0" vertOverflow="overflow" horzOverflow="overflow" vert="horz" wrap="square" lIns="91440" tIns="45720" rIns="91440" bIns="45720" numCol="1" spcCol="0" rtlCol="0" fromWordArt="0" anchor="ctr" anchorCtr="0" forceAA="0" compatLnSpc="1">
+                            <a:prstTxWarp prst="textNoShape">
+                              <a:avLst/>
+                            </a:prstTxWarp>
+                            <a:noAutofit/>
+                          </wps:bodyPr>
+                        </wps:wsp>
+                        <wps:wsp>
+                          <wps:cNvPr id="30" name="Rectangle: Rounded Corners 30"/>
+                          <wps:cNvSpPr/>
+                          <wps:spPr>
+                            <a:xfrm>
+                              <a:off x="1587260" y="0"/>
+                              <a:ext cx="1181819" cy="552090"/>
+                            </a:xfrm>
+                            <a:prstGeom prst="roundRect">
+                              <a:avLst/>
+                            </a:prstGeom>
+                          </wps:spPr>
+                          <wps:style>
+                            <a:lnRef idx="2">
+                              <a:schemeClr val="accent1">
+                                <a:shade val="50000"/>
+                              </a:schemeClr>
+                            </a:lnRef>
+                            <a:fillRef idx="1">
+                              <a:schemeClr val="accent1"/>
+                            </a:fillRef>
+                            <a:effectRef idx="0">
+                              <a:schemeClr val="accent1"/>
+                            </a:effectRef>
+                            <a:fontRef idx="minor">
+                              <a:schemeClr val="lt1"/>
+                            </a:fontRef>
+                          </wps:style>
+                          <wps:txbx>
+                            <w:txbxContent>
+                              <w:p>
+                                <w:pPr>
+                                  <w:jc w:val="center"/>
+                                </w:pPr>
+                                <w:r>
+                                  <w:t>Physical Node</w:t>
+                                </w:r>
+                              </w:p>
+                            </w:txbxContent>
+                          </wps:txbx>
+                          <wps:bodyPr rot="0" spcFirstLastPara="0" vertOverflow="overflow" horzOverflow="overflow" vert="horz" wrap="square" lIns="91440" tIns="45720" rIns="91440" bIns="45720" numCol="1" spcCol="0" rtlCol="0" fromWordArt="0" anchor="ctr" anchorCtr="0" forceAA="0" compatLnSpc="1">
+                            <a:prstTxWarp prst="textNoShape">
+                              <a:avLst/>
+                            </a:prstTxWarp>
+                            <a:noAutofit/>
+                          </wps:bodyPr>
+                        </wps:wsp>
+                        <wps:wsp>
+                          <wps:cNvPr id="31" name="Rectangle: Rounded Corners 31"/>
+                          <wps:cNvSpPr/>
+                          <wps:spPr>
+                            <a:xfrm>
+                              <a:off x="3174521" y="8627"/>
+                              <a:ext cx="1181819" cy="552090"/>
+                            </a:xfrm>
+                            <a:prstGeom prst="roundRect">
+                              <a:avLst/>
+                            </a:prstGeom>
+                          </wps:spPr>
+                          <wps:style>
+                            <a:lnRef idx="2">
+                              <a:schemeClr val="accent1">
+                                <a:shade val="50000"/>
+                              </a:schemeClr>
+                            </a:lnRef>
+                            <a:fillRef idx="1">
+                              <a:schemeClr val="accent1"/>
+                            </a:fillRef>
+                            <a:effectRef idx="0">
+                              <a:schemeClr val="accent1"/>
+                            </a:effectRef>
+                            <a:fontRef idx="minor">
+                              <a:schemeClr val="lt1"/>
+                            </a:fontRef>
+                          </wps:style>
+                          <wps:txbx>
+                            <w:txbxContent>
+                              <w:p>
+                                <w:pPr>
+                                  <w:jc w:val="center"/>
+                                </w:pPr>
+                                <w:r>
+                                  <w:t>Virtual Node</w:t>
+                                </w:r>
+                              </w:p>
+                            </w:txbxContent>
+                          </wps:txbx>
+                          <wps:bodyPr rot="0" spcFirstLastPara="0" vertOverflow="overflow" horzOverflow="overflow" vert="horz" wrap="square" lIns="91440" tIns="45720" rIns="91440" bIns="45720" numCol="1" spcCol="0" rtlCol="0" fromWordArt="0" anchor="ctr" anchorCtr="0" forceAA="0" compatLnSpc="1">
+                            <a:prstTxWarp prst="textNoShape">
+                              <a:avLst/>
+                            </a:prstTxWarp>
+                            <a:noAutofit/>
+                          </wps:bodyPr>
+                        </wps:wsp>
+                        <wps:wsp>
+                          <wps:cNvPr id="33" name="Cloud 33"/>
+                          <wps:cNvSpPr/>
+                          <wps:spPr>
+                            <a:xfrm>
+                              <a:off x="1649442" y="1526876"/>
+                              <a:ext cx="1128263" cy="724619"/>
+                            </a:xfrm>
+                            <a:prstGeom prst="cloud">
+                              <a:avLst/>
+                            </a:prstGeom>
+                          </wps:spPr>
+                          <wps:style>
+                            <a:lnRef idx="2">
+                              <a:schemeClr val="accent1">
+                                <a:shade val="50000"/>
+                              </a:schemeClr>
+                            </a:lnRef>
+                            <a:fillRef idx="1">
+                              <a:schemeClr val="accent1"/>
+                            </a:fillRef>
+                            <a:effectRef idx="0">
+                              <a:schemeClr val="accent1"/>
+                            </a:effectRef>
+                            <a:fontRef idx="minor">
+                              <a:schemeClr val="lt1"/>
+                            </a:fontRef>
+                          </wps:style>
+                          <wps:txbx>
+                            <w:txbxContent>
+                              <w:p>
+                                <w:pPr>
+                                  <w:jc w:val="center"/>
+                                </w:pPr>
+                                <w:r>
+                                  <w:t>External Network</w:t>
+                                </w:r>
+                              </w:p>
+                            </w:txbxContent>
+                          </wps:txbx>
+                          <wps:bodyPr rot="0" spcFirstLastPara="0" vertOverflow="overflow" horzOverflow="overflow" vert="horz" wrap="square" lIns="91440" tIns="45720" rIns="91440" bIns="45720" numCol="1" spcCol="0" rtlCol="0" fromWordArt="0" anchor="ctr" anchorCtr="0" forceAA="0" compatLnSpc="1">
+                            <a:prstTxWarp prst="textNoShape">
+                              <a:avLst/>
+                            </a:prstTxWarp>
+                            <a:noAutofit/>
+                          </wps:bodyPr>
+                        </wps:wsp>
+                        <wps:wsp>
+                          <wps:cNvPr id="42" name="Straight Arrow Connector 42"/>
+                          <wps:cNvCnPr/>
+                          <wps:spPr>
+                            <a:xfrm>
+                              <a:off x="2206924" y="555685"/>
+                              <a:ext cx="0" cy="259068"/>
+                            </a:xfrm>
+                            <a:prstGeom prst="straightConnector1">
+                              <a:avLst/>
+                            </a:prstGeom>
+                            <a:ln>
+                              <a:headEnd type="triangle"/>
+                              <a:tailEnd type="triangle"/>
+                            </a:ln>
+                          </wps:spPr>
+                          <wps:style>
+                            <a:lnRef idx="1">
+                              <a:schemeClr val="accent1"/>
+                            </a:lnRef>
+                            <a:fillRef idx="0">
+                              <a:schemeClr val="accent1"/>
+                            </a:fillRef>
+                            <a:effectRef idx="0">
+                              <a:schemeClr val="accent1"/>
+                            </a:effectRef>
+                            <a:fontRef idx="minor">
+                              <a:schemeClr val="tx1"/>
+                            </a:fontRef>
+                          </wps:style>
+                          <wps:bodyPr/>
+                        </wps:wsp>
+                        <wps:wsp>
+                          <wps:cNvPr id="43" name="Straight Arrow Connector 43"/>
+                          <wps:cNvCnPr/>
+                          <wps:spPr>
+                            <a:xfrm>
+                              <a:off x="1142281" y="555685"/>
+                              <a:ext cx="469001" cy="302200"/>
+                            </a:xfrm>
+                            <a:prstGeom prst="straightConnector1">
+                              <a:avLst/>
+                            </a:prstGeom>
+                            <a:ln>
+                              <a:headEnd type="triangle"/>
+                              <a:tailEnd type="triangle"/>
+                            </a:ln>
+                          </wps:spPr>
+                          <wps:style>
+                            <a:lnRef idx="1">
+                              <a:schemeClr val="accent1"/>
+                            </a:lnRef>
+                            <a:fillRef idx="0">
+                              <a:schemeClr val="accent1"/>
+                            </a:fillRef>
+                            <a:effectRef idx="0">
+                              <a:schemeClr val="accent1"/>
+                            </a:effectRef>
+                            <a:fontRef idx="minor">
+                              <a:schemeClr val="tx1"/>
+                            </a:fontRef>
+                          </wps:style>
+                          <wps:bodyPr/>
+                        </wps:wsp>
+                        <wps:wsp>
+                          <wps:cNvPr id="44" name="Straight Arrow Connector 44"/>
+                          <wps:cNvCnPr/>
+                          <wps:spPr>
+                            <a:xfrm flipH="1">
+                              <a:off x="2746794" y="538432"/>
+                              <a:ext cx="474453" cy="310551"/>
+                            </a:xfrm>
+                            <a:prstGeom prst="straightConnector1">
+                              <a:avLst/>
+                            </a:prstGeom>
+                            <a:ln>
+                              <a:headEnd type="triangle"/>
+                              <a:tailEnd type="triangle"/>
+                            </a:ln>
+                          </wps:spPr>
+                          <wps:style>
+                            <a:lnRef idx="1">
+                              <a:schemeClr val="accent1"/>
+                            </a:lnRef>
+                            <a:fillRef idx="0">
+                              <a:schemeClr val="accent1"/>
+                            </a:fillRef>
+                            <a:effectRef idx="0">
+                              <a:schemeClr val="accent1"/>
+                            </a:effectRef>
+                            <a:fontRef idx="minor">
+                              <a:schemeClr val="tx1"/>
+                            </a:fontRef>
+                          </wps:style>
+                          <wps:bodyPr/>
+                        </wps:wsp>
+                        <wps:wsp>
+                          <wps:cNvPr id="45" name="Straight Arrow Connector 45"/>
+                          <wps:cNvCnPr/>
+                          <wps:spPr>
+                            <a:xfrm>
+                              <a:off x="2213754" y="1366568"/>
+                              <a:ext cx="17253" cy="224563"/>
+                            </a:xfrm>
+                            <a:prstGeom prst="straightConnector1">
+                              <a:avLst/>
+                            </a:prstGeom>
+                            <a:ln>
+                              <a:headEnd type="triangle"/>
+                              <a:tailEnd type="triangle"/>
+                            </a:ln>
+                          </wps:spPr>
+                          <wps:style>
+                            <a:lnRef idx="1">
+                              <a:schemeClr val="accent1"/>
+                            </a:lnRef>
+                            <a:fillRef idx="0">
+                              <a:schemeClr val="accent1"/>
+                            </a:fillRef>
+                            <a:effectRef idx="0">
+                              <a:schemeClr val="accent1"/>
+                            </a:effectRef>
+                            <a:fontRef idx="minor">
+                              <a:schemeClr val="tx1"/>
+                            </a:fontRef>
+                          </wps:style>
+                          <wps:bodyPr/>
+                        </wps:wsp>
+                      </wpg:grpSp>
+                      <wps:wsp>
+                        <wps:cNvPr id="47" name="Text Box 47"/>
+                        <wps:cNvSpPr txBox="1"/>
+                        <wps:spPr>
+                          <a:xfrm>
+                            <a:off x="0" y="2311400"/>
+                            <a:ext cx="4356100" cy="317500"/>
+                          </a:xfrm>
+                          <a:prstGeom prst="rect">
+                            <a:avLst/>
+                          </a:prstGeom>
+                          <a:solidFill>
+                            <a:prstClr val="white"/>
+                          </a:solidFill>
+                          <a:ln>
+                            <a:noFill/>
+                          </a:ln>
+                        </wps:spPr>
+                        <wps:txbx>
+                          <w:txbxContent>
+                            <w:p>
+                              <w:pPr>
+                                <w:pStyle w:val="Caption"/>
+                                <w:rPr>
+                                  <w:rFonts w:cs="Times New Roman"/>
+                                  <w:noProof/>
+                                  <w:sz w:val="20"/>
+                                  <w:lang w:val="en-US"/>
+                                </w:rPr>
+                              </w:pPr>
+                              <w:r>
+                                <w:t xml:space="preserve">Figure </w:t>
+                              </w:r>
+                              <w:r>
+                                <w:fldChar w:fldCharType="begin"/>
+                              </w:r>
+                              <w:r>
+                                <w:instrText xml:space="preserve"> SEQ Figure \* ARABIC </w:instrText>
+                              </w:r>
+                              <w:r>
+                                <w:fldChar w:fldCharType="separate"/>
+                              </w:r>
+                              <w:r>
+                                <w:rPr>
+                                  <w:noProof/>
+                                </w:rPr>
+                                <w:t>11</w:t>
+                              </w:r>
+                              <w:r>
+                                <w:fldChar w:fldCharType="end"/>
+                              </w:r>
+                              <w:r>
+                                <w:t>: Communication layers between nodes</w:t>
+                              </w:r>
+                            </w:p>
+                          </w:txbxContent>
+                        </wps:txbx>
+                        <wps:bodyPr rot="0" spcFirstLastPara="0" vertOverflow="overflow" horzOverflow="overflow" vert="horz" wrap="square" lIns="0" tIns="0" rIns="0" bIns="0" numCol="1" spcCol="0" rtlCol="0" fromWordArt="0" anchor="t" anchorCtr="0" forceAA="0" compatLnSpc="1">
+                          <a:prstTxWarp prst="textNoShape">
+                            <a:avLst/>
+                          </a:prstTxWarp>
+                          <a:spAutoFit/>
+                        </wps:bodyPr>
+                      </wps:wsp>
+                    </wpg:wgp>
+                  </a:graphicData>
+                </a:graphic>
+                <wp14:sizeRelH relativeFrom="margin">
+                  <wp14:pctWidth>0</wp14:pctWidth>
+                </wp14:sizeRelH>
+                <wp14:sizeRelV relativeFrom="margin">
+                  <wp14:pctHeight>0</wp14:pctHeight>
+                </wp14:sizeRelV>
+              </wp:anchor>
+            </w:drawing>
+          </mc:Choice>
+          <mc:Fallback>
+            <w:pict>
+              <v:group id="Group 48" o:spid="_x0000_s1053" style="position:absolute;margin-left:11.6pt;margin-top:149.25pt;width:343pt;height:207pt;z-index:251707392;mso-width-relative:margin;mso-height-relative:margin" coordsize="43563,26289" o:gfxdata="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">
+                <v:group id="Group 46" o:spid="_x0000_s1054" style="position:absolute;width:43563;height:22514" coordsize="43563,22514" o:gfxdata="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">
+                  <v:roundrect id="Rectangle: Rounded Corners 28" o:spid="_x0000_s1055" style="position:absolute;top:86;width:11818;height:5521;visibility:visible;mso-wrap-style:square;v-text-anchor:middle" arcsize="10923f" o:gfxdata="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" fillcolor="#4472c4 [3204]" strokecolor="#1f3763 [1604]" strokeweight="1pt">
+                    <v:stroke joinstyle="miter"/>
+                    <v:textbox>
+                      <w:txbxContent>
+                        <w:p>
+                          <w:pPr>
+                            <w:jc w:val="center"/>
+                          </w:pPr>
+                          <w:r>
+                            <w:t>Virtual Node</w:t>
+                          </w:r>
+                        </w:p>
+                      </w:txbxContent>
+                    </v:textbox>
+                  </v:roundrect>
+                  <v:roundrect id="Rectangle: Rounded Corners 29" o:spid="_x0000_s1056" style="position:absolute;left:15872;top:8108;width:11818;height:5521;visibility:visible;mso-wrap-style:square;v-text-anchor:middle" arcsize="10923f" o:gfxdata="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" fillcolor="#4472c4 [3204]" strokecolor="#1f3763 [1604]" strokeweight="1pt">
+                    <v:stroke joinstyle="miter"/>
+                    <v:textbox>
+                      <w:txbxContent>
+                        <w:p>
+                          <w:pPr>
+                            <w:jc w:val="center"/>
+                          </w:pPr>
+                          <w:r>
+                            <w:t>Communication</w:t>
+                          </w:r>
+                        </w:p>
+                      </w:txbxContent>
+                    </v:textbox>
+                  </v:roundrect>
+                  <v:roundrect id="Rectangle: Rounded Corners 30" o:spid="_x0000_s1057" style="position:absolute;left:15872;width:11818;height:5520;visibility:visible;mso-wrap-style:square;v-text-anchor:middle" arcsize="10923f" o:gfxdata="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" fillcolor="#4472c4 [3204]" strokecolor="#1f3763 [1604]" strokeweight="1pt">
+                    <v:stroke joinstyle="miter"/>
+                    <v:textbox>
+                      <w:txbxContent>
+                        <w:p>
+                          <w:pPr>
+                            <w:jc w:val="center"/>
+                          </w:pPr>
+                          <w:r>
+                            <w:t>Physical Node</w:t>
+                          </w:r>
+                        </w:p>
+                      </w:txbxContent>
+                    </v:textbox>
+                  </v:roundrect>
+                  <v:roundrect id="Rectangle: Rounded Corners 31" o:spid="_x0000_s1058" style="position:absolute;left:31745;top:86;width:11818;height:5521;visibility:visible;mso-wrap-style:square;v-text-anchor:middle" arcsize="10923f" o:gfxdata="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" fillcolor="#4472c4 [3204]" strokecolor="#1f3763 [1604]" strokeweight="1pt">
+                    <v:stroke joinstyle="miter"/>
+                    <v:textbox>
+                      <w:txbxContent>
+                        <w:p>
+                          <w:pPr>
+                            <w:jc w:val="center"/>
+                          </w:pPr>
+                          <w:r>
+                            <w:t>Virtual Node</w:t>
+                          </w:r>
+                        </w:p>
+                      </w:txbxContent>
+                    </v:textbox>
+                  </v:roundrect>
+                  <v:shape id="Cloud 33" o:spid="_x0000_s1059" style="position:absolute;left:16494;top:15268;width:11283;height:7246;visibility:visible;mso-wrap-style:square;v-text-anchor:middle" coordsize="43200,43200" o:spt="100" o:gfxdata="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" adj="-11796480,,5400" path="m3900,14370c3629,11657,4261,8921,5623,6907,7775,3726,11264,3017,14005,5202,15678,909,19914,22,22456,3432,23097,1683,24328,474,25749,200v1564,-302,3126,570,4084,2281c31215,267,33501,-460,35463,690v1495,876,2567,2710,2855,4886c40046,6218,41422,7998,41982,10318v407,1684,349,3513,-164,5142c43079,17694,43520,20590,43016,23322v-670,3632,-2888,6352,-5612,6882c37391,32471,36658,34621,35395,36101v-1919,2249,-4691,2538,-6840,714c27860,39948,25999,42343,23667,43106v-2748,899,-5616,-633,-7187,-3840c12772,42310,7956,40599,5804,35472,3690,35809,1705,34024,1110,31250,679,29243,1060,27077,2113,25551,619,24354,-213,22057,-5,19704,239,16949,1845,14791,3863,14507v12,-46,25,-91,37,-137xem4693,26177nfc3809,26271,2925,25993,2160,25380t4768,9519nfc6573,35092,6200,35220,5820,35280t10658,3810nfc16211,38544,15987,37961,15810,37350m28827,34751nfc28788,35398,28698,36038,28560,36660m34129,22954nfc36133,24282,37398,27058,37380,30090m41798,15354nfc41473,16386,40978,17302,40350,18030m38324,5426nfc38379,5843,38405,6266,38400,6690m29078,3952nfc29267,3369,29516,2826,29820,2340m22141,4720nfc22218,4238,22339,3771,22500,3330m14000,5192nfc14472,5568,14908,6021,15300,6540m4127,15789nfc4024,15325,3948,14851,3900,14370e" fillcolor="#4472c4 [3204]" strokecolor="#1f3763 [1604]" strokeweight="1pt">
+                    <v:stroke joinstyle="miter"/>
+                    <v:formulas/>
+                    <v:path arrowok="t" o:connecttype="custom" o:connectlocs="122568,439082;56413,425714;180940,585381;152002,591772;430359,655680;412913,626494;752880,582899;745907,614920;891354,385021;976261,504717;1091647,257542;1053829,302428;1000916,91013;1002900,112215;759436,66289;778815,39250;578261,79171;587637,55856;365641,87088;399593,109699;107786,264838;101857,241036" o:connectangles="0,0,0,0,0,0,0,0,0,0,0,0,0,0,0,0,0,0,0,0,0,0" textboxrect="0,0,43200,43200"/>
+                    <v:textbox>
+                      <w:txbxContent>
+                        <w:p>
+                          <w:pPr>
+                            <w:jc w:val="center"/>
+                          </w:pPr>
+                          <w:r>
+                            <w:t>External Network</w:t>
+                          </w:r>
+                        </w:p>
+                      </w:txbxContent>
+                    </v:textbox>
+                  </v:shape>
+                  <v:shape id="Straight Arrow Connector 42" o:spid="_x0000_s1060" type="#_x0000_t32" style="position:absolute;left:22069;top:5556;width:0;height:2591;visibility:visible;mso-wrap-style:square" o:connectortype="straight" o:gfxdata="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" strokecolor="#4472c4 [3204]" strokeweight=".5pt">
+                    <v:stroke startarrow="block" endarrow="block" joinstyle="miter"/>
+                  </v:shape>
+                  <v:shape id="Straight Arrow Connector 43" o:spid="_x0000_s1061" type="#_x0000_t32" style="position:absolute;left:11422;top:5556;width:4690;height:3022;visibility:visible;mso-wrap-style:square" o:connectortype="straight" o:gfxdata="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" strokecolor="#4472c4 [3204]" strokeweight=".5pt">
+                    <v:stroke startarrow="block" endarrow="block" joinstyle="miter"/>
+                  </v:shape>
+                  <v:shape id="Straight Arrow Connector 44" o:spid="_x0000_s1062" type="#_x0000_t32" style="position:absolute;left:27467;top:5384;width:4745;height:3105;flip:x;visibility:visible;mso-wrap-style:square" o:connectortype="straight" o:gfxdata="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" strokecolor="#4472c4 [3204]" strokeweight=".5pt">
+                    <v:stroke startarrow="block" endarrow="block" joinstyle="miter"/>
+                  </v:shape>
+                  <v:shape id="Straight Arrow Connector 45" o:spid="_x0000_s1063" type="#_x0000_t32" style="position:absolute;left:22137;top:13665;width:173;height:2246;visibility:visible;mso-wrap-style:square" o:connectortype="straight" o:gfxdata="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" strokecolor="#4472c4 [3204]" strokeweight=".5pt">
+                    <v:stroke startarrow="block" endarrow="block" joinstyle="miter"/>
+                  </v:shape>
+                </v:group>
+                <v:shape id="Text Box 47" o:spid="_x0000_s1064" type="#_x0000_t202" style="position:absolute;top:23114;width:43561;height:3175;visibility:visible;mso-wrap-style:square;v-text-anchor:top" o:gfxdata="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" stroked="f">
+                  <v:textbox style="mso-fit-shape-to-text:t" inset="0,0,0,0">
+                    <w:txbxContent>
+                      <w:p>
+                        <w:pPr>
+                          <w:pStyle w:val="Caption"/>
+                          <w:rPr>
+                            <w:rFonts w:cs="Times New Roman"/>
+                            <w:noProof/>
+                            <w:sz w:val="20"/>
+                            <w:lang w:val="en-US"/>
+                          </w:rPr>
+                        </w:pPr>
+                        <w:r>
+                          <w:t xml:space="preserve">Figure </w:t>
+                        </w:r>
+                        <w:r>
+                          <w:fldChar w:fldCharType="begin"/>
+                        </w:r>
+                        <w:r>
+                          <w:instrText xml:space="preserve"> SEQ Figure \* ARABIC </w:instrText>
+                        </w:r>
+                        <w:r>
+                          <w:fldChar w:fldCharType="separate"/>
+                        </w:r>
+                        <w:r>
+                          <w:rPr>
+                            <w:noProof/>
+                          </w:rPr>
+                          <w:t>11</w:t>
+                        </w:r>
+                        <w:r>
+                          <w:fldChar w:fldCharType="end"/>
+                        </w:r>
+                        <w:r>
+                          <w:t>: Communication layers between nodes</w:t>
+                        </w:r>
+                      </w:p>
+                    </w:txbxContent>
+                  </v:textbox>
+                </v:shape>
+              </v:group>
+            </w:pict>
+          </mc:Fallback>
+        </mc:AlternateContent>
+      </w:r>
+      <w:r>
         <w:t>One extension of Chord to improve load balance among nodes is by using virtual nodes. These nodes are run on a physical node with their own unique IDs; and the IDs within the range between the physical node and the immediate node successor (next</w:t>
       </w:r>
       <w:r>
@@ -5318,8 +6657,15 @@
       <w:r>
         <w:t>The application design accommodates for this extension because the node logic is encapsulated in its own Elixir GenServer process (more detail on this later). Virtual nodes can be spun up as their own processes and the number of virtual nodes to spin up passed as an argument at the library entry point when Chord is started.</w:t>
       </w:r>
-      <w:bookmarkStart w:id="19" w:name="_GoBack"/>
-      <w:bookmarkEnd w:id="19"/>
+      <w:r>
+        <w:t xml:space="preserve"> Finally, a</w:t>
+      </w:r>
+      <w:r>
+        <w:t>ny inter/intra-node communication</w:t>
+      </w:r>
+      <w:r>
+        <w:t xml:space="preserve"> will be routed to the appropriate virtual/physical node by the communication layer.</w:t>
+      </w:r>
     </w:p>
     <w:p>
       <w:pPr>
@@ -5329,11 +6675,1548 @@
           <w:numId w:val="4"/>
         </w:numPr>
       </w:pPr>
+      <w:bookmarkStart w:id="20" w:name="_Toc48317187"/>
       <w:r>
         <w:lastRenderedPageBreak/>
         <w:t>Implementation</w:t>
       </w:r>
-    </w:p>
+      <w:bookmarkEnd w:id="20"/>
+    </w:p>
+    <w:p>
+      <w:pPr>
+        <w:pStyle w:val="Heading2"/>
+        <w:numPr>
+          <w:ilvl w:val="0"/>
+          <w:numId w:val="0"/>
+        </w:numPr>
+        <w:ind w:left="216"/>
+      </w:pPr>
+      <w:bookmarkStart w:id="21" w:name="_Toc48317188"/>
+      <w:r>
+        <w:t>5.1 An overview of OTP design</w:t>
+      </w:r>
+      <w:bookmarkEnd w:id="21"/>
+    </w:p>
+    <w:p>
+      <w:r>
+        <w:t>Before discussing parts of th</w:t>
+      </w:r>
+      <w:r>
+        <w:t>e</w:t>
+      </w:r>
+      <w:r>
+        <w:t xml:space="preserve"> implementation</w:t>
+      </w:r>
+      <w:r>
+        <w:t xml:space="preserve"> in detail</w:t>
+      </w:r>
+      <w:r>
+        <w:t xml:space="preserve">, it would be helpful to get a quick understanding of the higher-level design principles that </w:t>
+      </w:r>
+      <w:r>
+        <w:t xml:space="preserve">the </w:t>
+      </w:r>
+      <w:r>
+        <w:t xml:space="preserve">modules are implementing/following. </w:t>
+      </w:r>
+      <w:r>
+        <w:t xml:space="preserve">As mentioned in the design section, the authors envisioned their protocol to be encapsulated in a library to be used by other applications. The best way to do this in Elixir </w:t>
+      </w:r>
+      <w:r>
+        <w:t xml:space="preserve">is by implementing ‘Application’ behavior. According to the official documentation </w:t>
+      </w:r>
+      <w:r>
+        <w:fldChar w:fldCharType="begin" w:fldLock="1"/>
+      </w:r>
+      <w:r>
+        <w:instrText>ADDIN CSL_CITATION {"citationItems":[{"id":"ITEM-1","itemData":{"URL":"https://hexdocs.pm/elixir/1.10.4/Application.html","accessed":{"date-parts":[["2020","8","14"]]},"author":[{"dropping-particle":"","family":"Elixir","given":"","non-dropping-particle":"","parse-names":false,"suffix":""}],"id":"ITEM-1","issued":{"date-parts":[["0"]]},"title":"Application - Elixir v1.10.4","type":"webpage"},"uris":["http://www.mendeley.com/documents/?uuid=e8ff62db-7444-43e3-ae0d-aad2927c78ce"]}],"mendeley":{"formattedCitation":"[14]","plainTextFormattedCitation":"[14]","previouslyFormattedCitation":"[14]"},"properties":{"noteIndex":0},"schema":"https://github.com/citation-style-language/schema/raw/master/csl-citation.json"}</w:instrText>
+      </w:r>
+      <w:r>
+        <w:fldChar w:fldCharType="separate"/>
+      </w:r>
+      <w:r>
+        <w:rPr>
+          <w:noProof/>
+        </w:rPr>
+        <w:t>[14]</w:t>
+      </w:r>
+      <w:r>
+        <w:fldChar w:fldCharType="end"/>
+      </w:r>
+      <w:r>
+        <w:t xml:space="preserve">, applications are </w:t>
+      </w:r>
+      <w:r>
+        <w:t>the idiomatic way to package software in Erlang/OTP</w:t>
+      </w:r>
+      <w:r>
+        <w:t>; carrying similar behavior to libraries observed in other languages.</w:t>
+      </w:r>
+      <w:r>
+        <w:t xml:space="preserve"> OTP stands for ‘Open Telecommunication Platform’ which dates to the telecommunication origins of Erlang and the set of applications to run on these telecoms systems. In this case, the application is build using OTP design principles, defining the structure of modules and processes.</w:t>
+      </w:r>
+    </w:p>
+    <w:p/>
+    <w:p>
+      <w:r>
+        <w:rPr>
+          <w:noProof/>
+        </w:rPr>
+        <mc:AlternateContent>
+          <mc:Choice Requires="wpg">
+            <w:drawing>
+              <wp:anchor distT="0" distB="0" distL="114300" distR="114300" simplePos="0" relativeHeight="251711488" behindDoc="0" locked="0" layoutInCell="1" allowOverlap="1">
+                <wp:simplePos x="0" y="0"/>
+                <wp:positionH relativeFrom="column">
+                  <wp:posOffset>9058</wp:posOffset>
+                </wp:positionH>
+                <wp:positionV relativeFrom="paragraph">
+                  <wp:posOffset>797728</wp:posOffset>
+                </wp:positionV>
+                <wp:extent cx="4666615" cy="2768600"/>
+                <wp:effectExtent l="0" t="0" r="635" b="0"/>
+                <wp:wrapTopAndBottom/>
+                <wp:docPr id="51" name="Group 51"/>
+                <wp:cNvGraphicFramePr/>
+                <a:graphic xmlns:a="http://schemas.openxmlformats.org/drawingml/2006/main">
+                  <a:graphicData uri="http://schemas.microsoft.com/office/word/2010/wordprocessingGroup">
+                    <wpg:wgp>
+                      <wpg:cNvGrpSpPr/>
+                      <wpg:grpSpPr>
+                        <a:xfrm>
+                          <a:off x="0" y="0"/>
+                          <a:ext cx="4666615" cy="2768600"/>
+                          <a:chOff x="0" y="0"/>
+                          <a:chExt cx="4666615" cy="2768600"/>
+                        </a:xfrm>
+                      </wpg:grpSpPr>
+                      <pic:pic xmlns:pic="http://schemas.openxmlformats.org/drawingml/2006/picture">
+                        <pic:nvPicPr>
+                          <pic:cNvPr id="49" name="Picture 49" descr="A picture containing clock&#10;&#10;Description automatically generated"/>
+                          <pic:cNvPicPr>
+                            <a:picLocks noChangeAspect="1"/>
+                          </pic:cNvPicPr>
+                        </pic:nvPicPr>
+                        <pic:blipFill>
+                          <a:blip r:embed="rId25">
+                            <a:extLst>
+                              <a:ext uri="{28A0092B-C50C-407E-A947-70E740481C1C}">
+                                <a14:useLocalDpi xmlns:a14="http://schemas.microsoft.com/office/drawing/2010/main" val="0"/>
+                              </a:ext>
+                            </a:extLst>
+                          </a:blip>
+                          <a:stretch>
+                            <a:fillRect/>
+                          </a:stretch>
+                        </pic:blipFill>
+                        <pic:spPr>
+                          <a:xfrm>
+                            <a:off x="992037" y="0"/>
+                            <a:ext cx="2674620" cy="2311400"/>
+                          </a:xfrm>
+                          <a:prstGeom prst="rect">
+                            <a:avLst/>
+                          </a:prstGeom>
+                        </pic:spPr>
+                      </pic:pic>
+                      <wps:wsp>
+                        <wps:cNvPr id="50" name="Text Box 50"/>
+                        <wps:cNvSpPr txBox="1"/>
+                        <wps:spPr>
+                          <a:xfrm>
+                            <a:off x="0" y="2286000"/>
+                            <a:ext cx="4666615" cy="482600"/>
+                          </a:xfrm>
+                          <a:prstGeom prst="rect">
+                            <a:avLst/>
+                          </a:prstGeom>
+                          <a:solidFill>
+                            <a:prstClr val="white"/>
+                          </a:solidFill>
+                          <a:ln>
+                            <a:noFill/>
+                          </a:ln>
+                        </wps:spPr>
+                        <wps:txbx>
+                          <w:txbxContent>
+                            <w:p>
+                              <w:pPr>
+                                <w:pStyle w:val="Caption"/>
+                                <w:rPr>
+                                  <w:rFonts w:cs="Times New Roman"/>
+                                  <w:noProof/>
+                                  <w:sz w:val="20"/>
+                                  <w:lang w:val="en-US"/>
+                                </w:rPr>
+                              </w:pPr>
+                              <w:r>
+                                <w:t xml:space="preserve">Figure </w:t>
+                              </w:r>
+                              <w:r>
+                                <w:fldChar w:fldCharType="begin"/>
+                              </w:r>
+                              <w:r>
+                                <w:instrText xml:space="preserve"> SEQ Figure \* ARABIC </w:instrText>
+                              </w:r>
+                              <w:r>
+                                <w:fldChar w:fldCharType="separate"/>
+                              </w:r>
+                              <w:r>
+                                <w:rPr>
+                                  <w:noProof/>
+                                </w:rPr>
+                                <w:t>12</w:t>
+                              </w:r>
+                              <w:r>
+                                <w:fldChar w:fldCharType="end"/>
+                              </w:r>
+                              <w:r>
+                                <w:t>: A supervision tree with squares as supervisors and children as circles</w:t>
+                              </w:r>
+                            </w:p>
+                          </w:txbxContent>
+                        </wps:txbx>
+                        <wps:bodyPr rot="0" spcFirstLastPara="0" vertOverflow="overflow" horzOverflow="overflow" vert="horz" wrap="square" lIns="0" tIns="0" rIns="0" bIns="0" numCol="1" spcCol="0" rtlCol="0" fromWordArt="0" anchor="t" anchorCtr="0" forceAA="0" compatLnSpc="1">
+                          <a:prstTxWarp prst="textNoShape">
+                            <a:avLst/>
+                          </a:prstTxWarp>
+                          <a:spAutoFit/>
+                        </wps:bodyPr>
+                      </wps:wsp>
+                    </wpg:wgp>
+                  </a:graphicData>
+                </a:graphic>
+              </wp:anchor>
+            </w:drawing>
+          </mc:Choice>
+          <mc:Fallback>
+            <w:pict>
+              <v:group id="Group 51" o:spid="_x0000_s1065" style="position:absolute;margin-left:.7pt;margin-top:62.8pt;width:367.45pt;height:218pt;z-index:251711488" coordsize="46666,27686" o:gfxdata="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">
+                <v:shape id="Picture 49" o:spid="_x0000_s1066" type="#_x0000_t75" alt="A picture containing clock&#10;&#10;Description automatically generated" style="position:absolute;left:9920;width:26746;height:23114;visibility:visible;mso-wrap-style:square" o:gfxdata="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">
+                  <v:imagedata r:id="rId26" o:title="A picture containing clock&#10;&#10;Description automatically generated"/>
+                </v:shape>
+                <v:shape id="Text Box 50" o:spid="_x0000_s1067" type="#_x0000_t202" style="position:absolute;top:22860;width:46666;height:4826;visibility:visible;mso-wrap-style:square;v-text-anchor:top" o:gfxdata="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" stroked="f">
+                  <v:textbox style="mso-fit-shape-to-text:t" inset="0,0,0,0">
+                    <w:txbxContent>
+                      <w:p>
+                        <w:pPr>
+                          <w:pStyle w:val="Caption"/>
+                          <w:rPr>
+                            <w:rFonts w:cs="Times New Roman"/>
+                            <w:noProof/>
+                            <w:sz w:val="20"/>
+                            <w:lang w:val="en-US"/>
+                          </w:rPr>
+                        </w:pPr>
+                        <w:r>
+                          <w:t xml:space="preserve">Figure </w:t>
+                        </w:r>
+                        <w:r>
+                          <w:fldChar w:fldCharType="begin"/>
+                        </w:r>
+                        <w:r>
+                          <w:instrText xml:space="preserve"> SEQ Figure \* ARABIC </w:instrText>
+                        </w:r>
+                        <w:r>
+                          <w:fldChar w:fldCharType="separate"/>
+                        </w:r>
+                        <w:r>
+                          <w:rPr>
+                            <w:noProof/>
+                          </w:rPr>
+                          <w:t>12</w:t>
+                        </w:r>
+                        <w:r>
+                          <w:fldChar w:fldCharType="end"/>
+                        </w:r>
+                        <w:r>
+                          <w:t>: A supervision tree with squares as supervisors and children as circles</w:t>
+                        </w:r>
+                      </w:p>
+                    </w:txbxContent>
+                  </v:textbox>
+                </v:shape>
+                <w10:wrap type="topAndBottom"/>
+              </v:group>
+            </w:pict>
+          </mc:Fallback>
+        </mc:AlternateContent>
+      </w:r>
+      <w:r>
+        <w:t xml:space="preserve">The first aspect of OTP applications is the supervision tree which is a process structuring model split into supervisors and children or workers. To implement a process e.g. a supervisor, a user simply implements the callback functions for that process </w:t>
+      </w:r>
+      <w:r>
+        <w:fldChar w:fldCharType="begin" w:fldLock="1"/>
+      </w:r>
+      <w:r>
+        <w:instrText>ADDIN CSL_CITATION {"citationItems":[{"id":"ITEM-1","itemData":{"URL":"https://erlang.org/doc/design_principles/des_princ.html#applications","accessed":{"date-parts":[["2020","8","14"]]},"author":[{"dropping-particle":"","family":"Erlang","given":"","non-dropping-particle":"","parse-names":false,"suffix":""}],"id":"ITEM-1","issued":{"date-parts":[["0"]]},"title":"OTP Design Principles - Erlang","type":"webpage"},"uris":["http://www.mendeley.com/documents/?uuid=ab32bd53-3783-4be3-b7ac-c28e62f445de"]}],"mendeley":{"formattedCitation":"[15]","plainTextFormattedCitation":"[15]","previouslyFormattedCitation":"[15]"},"properties":{"noteIndex":0},"schema":"https://github.com/citation-style-language/schema/raw/master/csl-citation.json"}</w:instrText>
+      </w:r>
+      <w:r>
+        <w:fldChar w:fldCharType="separate"/>
+      </w:r>
+      <w:r>
+        <w:rPr>
+          <w:noProof/>
+        </w:rPr>
+        <w:t>[15]</w:t>
+      </w:r>
+      <w:r>
+        <w:fldChar w:fldCharType="end"/>
+      </w:r>
+      <w:r>
+        <w:t>.</w:t>
+      </w:r>
+    </w:p>
+    <w:p>
+      <w:r>
+        <w:t xml:space="preserve">In this implementation, the entry point layer would be started as a child under a system process in the Beam VM supervision tree with other modules such as chord nodes, storage management and communication layers running as supervised child processes under the Chord supervisor. In the following sub-sections, we shall look at </w:t>
+      </w:r>
+      <w:r>
+        <w:t>those layers in more detail while showing how they implement some of those callbacks from OTP modules.</w:t>
+      </w:r>
+    </w:p>
+    <w:p>
+      <w:r>
+        <w:br w:type="page"/>
+      </w:r>
+    </w:p>
+    <w:p>
+      <w:pPr>
+        <w:pStyle w:val="Heading2"/>
+        <w:numPr>
+          <w:ilvl w:val="0"/>
+          <w:numId w:val="0"/>
+        </w:numPr>
+        <w:ind w:left="216"/>
+      </w:pPr>
+      <w:bookmarkStart w:id="22" w:name="_Toc48317189"/>
+      <w:r>
+        <w:lastRenderedPageBreak/>
+        <w:t>5.2 Node</w:t>
+      </w:r>
+      <w:r>
+        <w:t xml:space="preserve"> Logic</w:t>
+      </w:r>
+      <w:bookmarkEnd w:id="22"/>
+    </w:p>
+    <w:p>
+      <w:pPr>
+        <w:pStyle w:val="Heading3"/>
+        <w:numPr>
+          <w:ilvl w:val="0"/>
+          <w:numId w:val="0"/>
+        </w:numPr>
+        <w:ind w:left="360"/>
+      </w:pPr>
+      <w:bookmarkStart w:id="23" w:name="_Toc48317190"/>
+      <w:r>
+        <w:t>5.2.1 OTP design implementation</w:t>
+      </w:r>
+      <w:bookmarkEnd w:id="23"/>
+    </w:p>
+    <w:p>
+      <w:r>
+        <w:t xml:space="preserve">Method implementations for the node pseudocode in the Chord paper </w:t>
+      </w:r>
+      <w:r>
+        <w:t>were</w:t>
+      </w:r>
+      <w:r>
+        <w:t xml:space="preserve"> placed in </w:t>
+      </w:r>
+      <w:r>
+        <w:t>their</w:t>
+      </w:r>
+      <w:r>
+        <w:t xml:space="preserve"> own module ‘ChordNode.ex’. This module inherited functionality from </w:t>
+      </w:r>
+      <w:r>
+        <w:t>another behavior module called GenServer (Generic Server): an Elixir process that can be used to keep state</w:t>
+      </w:r>
+      <w:r>
+        <w:t>,</w:t>
+      </w:r>
+      <w:r>
+        <w:t xml:space="preserve"> execute code either synchronously or asynchronously through a set of interface functions</w:t>
+      </w:r>
+      <w:r>
+        <w:t xml:space="preserve"> and support for being run under a supervision tree</w:t>
+      </w:r>
+      <w:r>
+        <w:t xml:space="preserve"> </w:t>
+      </w:r>
+      <w:r>
+        <w:fldChar w:fldCharType="begin" w:fldLock="1"/>
+      </w:r>
+      <w:r>
+        <w:instrText>ADDIN CSL_CITATION {"citationItems":[{"id":"ITEM-1","itemData":{"URL":"https://hexdocs.pm/elixir/1.10.4/GenServer.html","accessed":{"date-parts":[["2020","8","14"]]},"author":[{"dropping-particle":"","family":"Elixir","given":"","non-dropping-particle":"","parse-names":false,"suffix":""}],"id":"ITEM-1","issued":{"date-parts":[["0"]]},"title":"GenServer - Elixir v1.10.4","type":"webpage"},"uris":["http://www.mendeley.com/documents/?uuid=0a83f7e0-1126-4e6a-afef-65ad3d896603"]}],"mendeley":{"formattedCitation":"[16]","plainTextFormattedCitation":"[16]","previouslyFormattedCitation":"[16]"},"properties":{"noteIndex":0},"schema":"https://github.com/citation-style-language/schema/raw/master/csl-citation.json"}</w:instrText>
+      </w:r>
+      <w:r>
+        <w:fldChar w:fldCharType="separate"/>
+      </w:r>
+      <w:r>
+        <w:rPr>
+          <w:noProof/>
+        </w:rPr>
+        <w:t>[16]</w:t>
+      </w:r>
+      <w:r>
+        <w:fldChar w:fldCharType="end"/>
+      </w:r>
+      <w:r>
+        <w:t>.</w:t>
+      </w:r>
+      <w:r>
+        <w:t xml:space="preserve"> ChordNode implements functions such as </w:t>
+      </w:r>
+      <w:r>
+        <w:rPr>
+          <w:i/>
+          <w:iCs/>
+        </w:rPr>
+        <w:t>init</w:t>
+      </w:r>
+      <w:r>
+        <w:t xml:space="preserve"> and </w:t>
+      </w:r>
+      <w:r>
+        <w:rPr>
+          <w:i/>
+          <w:iCs/>
+        </w:rPr>
+        <w:t xml:space="preserve">terminate </w:t>
+      </w:r>
+      <w:r>
+        <w:t xml:space="preserve">to add custom start and cleanup logic; </w:t>
+      </w:r>
+      <w:r>
+        <w:rPr>
+          <w:i/>
+          <w:iCs/>
+        </w:rPr>
+        <w:t>handle_call</w:t>
+      </w:r>
+      <w:r>
+        <w:t xml:space="preserve"> which is the most common interface implementation used in the module. The </w:t>
+      </w:r>
+      <w:r>
+        <w:rPr>
+          <w:i/>
+          <w:iCs/>
+        </w:rPr>
+        <w:t xml:space="preserve">handle_call </w:t>
+      </w:r>
+      <w:r>
+        <w:t xml:space="preserve">callback synchronously handles messages passed to the GenServer process via the </w:t>
+      </w:r>
+      <w:r>
+        <w:rPr>
+          <w:i/>
+          <w:iCs/>
+        </w:rPr>
+        <w:t>GenServer.call</w:t>
+      </w:r>
+      <w:r>
+        <w:t xml:space="preserve"> method invoked elsewhere in the application. Multiple </w:t>
+      </w:r>
+      <w:r>
+        <w:rPr>
+          <w:i/>
+          <w:iCs/>
+        </w:rPr>
+        <w:t>handle_call</w:t>
+      </w:r>
+      <w:r>
+        <w:t xml:space="preserve"> implementations can be created to handle different functions through Elixir’s function pattern matching against the input argument signature.</w:t>
+      </w:r>
+    </w:p>
+    <w:p>
+      <w:pPr>
+        <w:pStyle w:val="Heading3"/>
+        <w:numPr>
+          <w:ilvl w:val="0"/>
+          <w:numId w:val="0"/>
+        </w:numPr>
+        <w:ind w:left="360"/>
+      </w:pPr>
+      <w:bookmarkStart w:id="24" w:name="_Toc48317191"/>
+      <w:r>
+        <w:t>5.2.2 Node State</w:t>
+      </w:r>
+      <w:bookmarkEnd w:id="24"/>
+    </w:p>
+    <w:p>
+      <w:r>
+        <w:t xml:space="preserve">As mentioned previously, GenServer processes store state while running which is advantageous for the case of a Chord node. This state is passed as input to every function callback and is returned as part of the callback’s output. Node state in this implementation is formatted as a custom struct called </w:t>
+      </w:r>
+      <w:r>
+        <w:rPr>
+          <w:i/>
+          <w:iCs/>
+        </w:rPr>
+        <w:t>NodeState</w:t>
+      </w:r>
+      <w:r>
+        <w:t xml:space="preserve">. As shown in figure 13, a node will start with some default values in its state, but these values can be overridden during the </w:t>
+      </w:r>
+      <w:r>
+        <w:rPr>
+          <w:i/>
+          <w:iCs/>
+        </w:rPr>
+        <w:t>init</w:t>
+      </w:r>
+      <w:r>
+        <w:t xml:space="preserve"> function in the ChordNode module</w:t>
+      </w:r>
+    </w:p>
+    <w:p>
+      <w:r>
+        <w:rPr>
+          <w:noProof/>
+        </w:rPr>
+        <mc:AlternateContent>
+          <mc:Choice Requires="wpg">
+            <w:drawing>
+              <wp:anchor distT="0" distB="0" distL="114300" distR="114300" simplePos="0" relativeHeight="251715584" behindDoc="0" locked="0" layoutInCell="1" allowOverlap="1">
+                <wp:simplePos x="0" y="0"/>
+                <wp:positionH relativeFrom="margin">
+                  <wp:align>center</wp:align>
+                </wp:positionH>
+                <wp:positionV relativeFrom="paragraph">
+                  <wp:posOffset>190500</wp:posOffset>
+                </wp:positionV>
+                <wp:extent cx="3976370" cy="3129280"/>
+                <wp:effectExtent l="0" t="0" r="5080" b="0"/>
+                <wp:wrapTopAndBottom/>
+                <wp:docPr id="54" name="Group 54"/>
+                <wp:cNvGraphicFramePr/>
+                <a:graphic xmlns:a="http://schemas.openxmlformats.org/drawingml/2006/main">
+                  <a:graphicData uri="http://schemas.microsoft.com/office/word/2010/wordprocessingGroup">
+                    <wpg:wgp>
+                      <wpg:cNvGrpSpPr/>
+                      <wpg:grpSpPr>
+                        <a:xfrm>
+                          <a:off x="0" y="0"/>
+                          <a:ext cx="3976370" cy="3129280"/>
+                          <a:chOff x="0" y="0"/>
+                          <a:chExt cx="3976370" cy="3129280"/>
+                        </a:xfrm>
+                      </wpg:grpSpPr>
+                      <pic:pic xmlns:pic="http://schemas.openxmlformats.org/drawingml/2006/picture">
+                        <pic:nvPicPr>
+                          <pic:cNvPr id="52" name="Picture 52" descr="A close up of a screen&#10;&#10;Description automatically generated"/>
+                          <pic:cNvPicPr>
+                            <a:picLocks noChangeAspect="1"/>
+                          </pic:cNvPicPr>
+                        </pic:nvPicPr>
+                        <pic:blipFill>
+                          <a:blip r:embed="rId27">
+                            <a:extLst>
+                              <a:ext uri="{28A0092B-C50C-407E-A947-70E740481C1C}">
+                                <a14:useLocalDpi xmlns:a14="http://schemas.microsoft.com/office/drawing/2010/main" val="0"/>
+                              </a:ext>
+                            </a:extLst>
+                          </a:blip>
+                          <a:stretch>
+                            <a:fillRect/>
+                          </a:stretch>
+                        </pic:blipFill>
+                        <pic:spPr>
+                          <a:xfrm>
+                            <a:off x="0" y="0"/>
+                            <a:ext cx="3976370" cy="2812415"/>
+                          </a:xfrm>
+                          <a:prstGeom prst="rect">
+                            <a:avLst/>
+                          </a:prstGeom>
+                        </pic:spPr>
+                      </pic:pic>
+                      <wps:wsp>
+                        <wps:cNvPr id="53" name="Text Box 53"/>
+                        <wps:cNvSpPr txBox="1"/>
+                        <wps:spPr>
+                          <a:xfrm>
+                            <a:off x="0" y="2811780"/>
+                            <a:ext cx="3976370" cy="317500"/>
+                          </a:xfrm>
+                          <a:prstGeom prst="rect">
+                            <a:avLst/>
+                          </a:prstGeom>
+                          <a:solidFill>
+                            <a:prstClr val="white"/>
+                          </a:solidFill>
+                          <a:ln>
+                            <a:noFill/>
+                          </a:ln>
+                        </wps:spPr>
+                        <wps:txbx>
+                          <w:txbxContent>
+                            <w:p>
+                              <w:pPr>
+                                <w:pStyle w:val="Caption"/>
+                                <w:rPr>
+                                  <w:rFonts w:cs="Times New Roman"/>
+                                  <w:noProof/>
+                                  <w:sz w:val="20"/>
+                                  <w:lang w:val="en-US"/>
+                                </w:rPr>
+                              </w:pPr>
+                              <w:r>
+                                <w:t xml:space="preserve">Figure </w:t>
+                              </w:r>
+                              <w:r>
+                                <w:fldChar w:fldCharType="begin"/>
+                              </w:r>
+                              <w:r>
+                                <w:instrText xml:space="preserve"> SEQ Figure \* ARABIC </w:instrText>
+                              </w:r>
+                              <w:r>
+                                <w:fldChar w:fldCharType="separate"/>
+                              </w:r>
+                              <w:r>
+                                <w:rPr>
+                                  <w:noProof/>
+                                </w:rPr>
+                                <w:t>13</w:t>
+                              </w:r>
+                              <w:r>
+                                <w:fldChar w:fldCharType="end"/>
+                              </w:r>
+                              <w:r>
+                                <w:t>: Node State Struct</w:t>
+                              </w:r>
+                            </w:p>
+                          </w:txbxContent>
+                        </wps:txbx>
+                        <wps:bodyPr rot="0" spcFirstLastPara="0" vertOverflow="overflow" horzOverflow="overflow" vert="horz" wrap="square" lIns="0" tIns="0" rIns="0" bIns="0" numCol="1" spcCol="0" rtlCol="0" fromWordArt="0" anchor="t" anchorCtr="0" forceAA="0" compatLnSpc="1">
+                          <a:prstTxWarp prst="textNoShape">
+                            <a:avLst/>
+                          </a:prstTxWarp>
+                          <a:spAutoFit/>
+                        </wps:bodyPr>
+                      </wps:wsp>
+                    </wpg:wgp>
+                  </a:graphicData>
+                </a:graphic>
+              </wp:anchor>
+            </w:drawing>
+          </mc:Choice>
+          <mc:Fallback>
+            <w:pict>
+              <v:group id="Group 54" o:spid="_x0000_s1068" style="position:absolute;margin-left:0;margin-top:15pt;width:313.1pt;height:246.4pt;z-index:251715584;mso-position-horizontal:center;mso-position-horizontal-relative:margin" coordsize="39763,31292" o:gfxdata="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">
+                <v:shape id="Picture 52" o:spid="_x0000_s1069" type="#_x0000_t75" alt="A close up of a screen&#10;&#10;Description automatically generated" style="position:absolute;width:39763;height:28124;visibility:visible;mso-wrap-style:square" o:gfxdata="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">
+                  <v:imagedata r:id="rId28" o:title="A close up of a screen&#10;&#10;Description automatically generated"/>
+                </v:shape>
+                <v:shape id="Text Box 53" o:spid="_x0000_s1070" type="#_x0000_t202" style="position:absolute;top:28117;width:39763;height:3175;visibility:visible;mso-wrap-style:square;v-text-anchor:top" o:gfxdata="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" stroked="f">
+                  <v:textbox style="mso-fit-shape-to-text:t" inset="0,0,0,0">
+                    <w:txbxContent>
+                      <w:p>
+                        <w:pPr>
+                          <w:pStyle w:val="Caption"/>
+                          <w:rPr>
+                            <w:rFonts w:cs="Times New Roman"/>
+                            <w:noProof/>
+                            <w:sz w:val="20"/>
+                            <w:lang w:val="en-US"/>
+                          </w:rPr>
+                        </w:pPr>
+                        <w:r>
+                          <w:t xml:space="preserve">Figure </w:t>
+                        </w:r>
+                        <w:r>
+                          <w:fldChar w:fldCharType="begin"/>
+                        </w:r>
+                        <w:r>
+                          <w:instrText xml:space="preserve"> SEQ Figure \* ARABIC </w:instrText>
+                        </w:r>
+                        <w:r>
+                          <w:fldChar w:fldCharType="separate"/>
+                        </w:r>
+                        <w:r>
+                          <w:rPr>
+                            <w:noProof/>
+                          </w:rPr>
+                          <w:t>13</w:t>
+                        </w:r>
+                        <w:r>
+                          <w:fldChar w:fldCharType="end"/>
+                        </w:r>
+                        <w:r>
+                          <w:t>: Node State Struct</w:t>
+                        </w:r>
+                      </w:p>
+                    </w:txbxContent>
+                  </v:textbox>
+                </v:shape>
+                <w10:wrap type="topAndBottom" anchorx="margin"/>
+              </v:group>
+            </w:pict>
+          </mc:Fallback>
+        </mc:AlternateContent>
+      </w:r>
+    </w:p>
+    <w:p>
+      <w:r>
+        <w:br w:type="page"/>
+      </w:r>
+    </w:p>
+    <w:p>
+      <w:pPr>
+        <w:pStyle w:val="Heading3"/>
+        <w:numPr>
+          <w:ilvl w:val="0"/>
+          <w:numId w:val="0"/>
+        </w:numPr>
+        <w:ind w:left="360"/>
+      </w:pPr>
+      <w:r>
+        <w:lastRenderedPageBreak/>
+        <w:t>5.2.3 Synchronous Callback Example</w:t>
+      </w:r>
+    </w:p>
+    <w:p/>
+    <w:p>
+      <w:r>
+        <w:rPr>
+          <w:noProof/>
+        </w:rPr>
+        <mc:AlternateContent>
+          <mc:Choice Requires="wpg">
+            <w:drawing>
+              <wp:anchor distT="0" distB="0" distL="114300" distR="114300" simplePos="0" relativeHeight="251719680" behindDoc="0" locked="0" layoutInCell="1" allowOverlap="1">
+                <wp:simplePos x="0" y="0"/>
+                <wp:positionH relativeFrom="column">
+                  <wp:posOffset>302356</wp:posOffset>
+                </wp:positionH>
+                <wp:positionV relativeFrom="paragraph">
+                  <wp:posOffset>579719</wp:posOffset>
+                </wp:positionV>
+                <wp:extent cx="4079875" cy="1430308"/>
+                <wp:effectExtent l="0" t="0" r="0" b="0"/>
+                <wp:wrapTopAndBottom/>
+                <wp:docPr id="57" name="Group 57"/>
+                <wp:cNvGraphicFramePr/>
+                <a:graphic xmlns:a="http://schemas.openxmlformats.org/drawingml/2006/main">
+                  <a:graphicData uri="http://schemas.microsoft.com/office/word/2010/wordprocessingGroup">
+                    <wpg:wgp>
+                      <wpg:cNvGrpSpPr/>
+                      <wpg:grpSpPr>
+                        <a:xfrm>
+                          <a:off x="0" y="0"/>
+                          <a:ext cx="4079875" cy="1430308"/>
+                          <a:chOff x="0" y="0"/>
+                          <a:chExt cx="4079875" cy="1430308"/>
+                        </a:xfrm>
+                      </wpg:grpSpPr>
+                      <pic:pic xmlns:pic="http://schemas.openxmlformats.org/drawingml/2006/picture">
+                        <pic:nvPicPr>
+                          <pic:cNvPr id="55" name="Picture 55" descr="A screen shot of a computer&#10;&#10;Description automatically generated"/>
+                          <pic:cNvPicPr>
+                            <a:picLocks noChangeAspect="1"/>
+                          </pic:cNvPicPr>
+                        </pic:nvPicPr>
+                        <pic:blipFill>
+                          <a:blip r:embed="rId29">
+                            <a:extLst>
+                              <a:ext uri="{28A0092B-C50C-407E-A947-70E740481C1C}">
+                                <a14:useLocalDpi xmlns:a14="http://schemas.microsoft.com/office/drawing/2010/main" val="0"/>
+                              </a:ext>
+                            </a:extLst>
+                          </a:blip>
+                          <a:stretch>
+                            <a:fillRect/>
+                          </a:stretch>
+                        </pic:blipFill>
+                        <pic:spPr>
+                          <a:xfrm>
+                            <a:off x="0" y="0"/>
+                            <a:ext cx="4079875" cy="1113790"/>
+                          </a:xfrm>
+                          <a:prstGeom prst="rect">
+                            <a:avLst/>
+                          </a:prstGeom>
+                        </pic:spPr>
+                      </pic:pic>
+                      <wps:wsp>
+                        <wps:cNvPr id="56" name="Text Box 56"/>
+                        <wps:cNvSpPr txBox="1"/>
+                        <wps:spPr>
+                          <a:xfrm>
+                            <a:off x="0" y="1112808"/>
+                            <a:ext cx="4079875" cy="317500"/>
+                          </a:xfrm>
+                          <a:prstGeom prst="rect">
+                            <a:avLst/>
+                          </a:prstGeom>
+                          <a:solidFill>
+                            <a:prstClr val="white"/>
+                          </a:solidFill>
+                          <a:ln>
+                            <a:noFill/>
+                          </a:ln>
+                        </wps:spPr>
+                        <wps:txbx>
+                          <w:txbxContent>
+                            <w:p>
+                              <w:pPr>
+                                <w:pStyle w:val="Caption"/>
+                                <w:rPr>
+                                  <w:rFonts w:cs="Times New Roman"/>
+                                  <w:noProof/>
+                                  <w:sz w:val="20"/>
+                                  <w:lang w:val="en-US"/>
+                                </w:rPr>
+                              </w:pPr>
+                              <w:r>
+                                <w:t xml:space="preserve">Figure </w:t>
+                              </w:r>
+                              <w:r>
+                                <w:fldChar w:fldCharType="begin"/>
+                              </w:r>
+                              <w:r>
+                                <w:instrText xml:space="preserve"> SEQ Figure \* ARABIC </w:instrText>
+                              </w:r>
+                              <w:r>
+                                <w:fldChar w:fldCharType="separate"/>
+                              </w:r>
+                              <w:r>
+                                <w:rPr>
+                                  <w:noProof/>
+                                </w:rPr>
+                                <w:t>14</w:t>
+                              </w:r>
+                              <w:r>
+                                <w:fldChar w:fldCharType="end"/>
+                              </w:r>
+                              <w:r>
+                                <w:t>: Example of synchronous GenServer callback</w:t>
+                              </w:r>
+                            </w:p>
+                          </w:txbxContent>
+                        </wps:txbx>
+                        <wps:bodyPr rot="0" spcFirstLastPara="0" vertOverflow="overflow" horzOverflow="overflow" vert="horz" wrap="square" lIns="0" tIns="0" rIns="0" bIns="0" numCol="1" spcCol="0" rtlCol="0" fromWordArt="0" anchor="t" anchorCtr="0" forceAA="0" compatLnSpc="1">
+                          <a:prstTxWarp prst="textNoShape">
+                            <a:avLst/>
+                          </a:prstTxWarp>
+                          <a:spAutoFit/>
+                        </wps:bodyPr>
+                      </wps:wsp>
+                    </wpg:wgp>
+                  </a:graphicData>
+                </a:graphic>
+              </wp:anchor>
+            </w:drawing>
+          </mc:Choice>
+          <mc:Fallback>
+            <w:pict>
+              <v:group id="Group 57" o:spid="_x0000_s1071" style="position:absolute;margin-left:23.8pt;margin-top:45.65pt;width:321.25pt;height:112.6pt;z-index:251719680" coordsize="40798,14303" o:gfxdata="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">
+                <v:shape id="Picture 55" o:spid="_x0000_s1072" type="#_x0000_t75" alt="A screen shot of a computer&#10;&#10;Description automatically generated" style="position:absolute;width:40798;height:11137;visibility:visible;mso-wrap-style:square" o:gfxdata="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">
+                  <v:imagedata r:id="rId30" o:title="A screen shot of a computer&#10;&#10;Description automatically generated"/>
+                </v:shape>
+                <v:shape id="Text Box 56" o:spid="_x0000_s1073" type="#_x0000_t202" style="position:absolute;top:11128;width:40798;height:3175;visibility:visible;mso-wrap-style:square;v-text-anchor:top" o:gfxdata="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" stroked="f">
+                  <v:textbox style="mso-fit-shape-to-text:t" inset="0,0,0,0">
+                    <w:txbxContent>
+                      <w:p>
+                        <w:pPr>
+                          <w:pStyle w:val="Caption"/>
+                          <w:rPr>
+                            <w:rFonts w:cs="Times New Roman"/>
+                            <w:noProof/>
+                            <w:sz w:val="20"/>
+                            <w:lang w:val="en-US"/>
+                          </w:rPr>
+                        </w:pPr>
+                        <w:r>
+                          <w:t xml:space="preserve">Figure </w:t>
+                        </w:r>
+                        <w:r>
+                          <w:fldChar w:fldCharType="begin"/>
+                        </w:r>
+                        <w:r>
+                          <w:instrText xml:space="preserve"> SEQ Figure \* ARABIC </w:instrText>
+                        </w:r>
+                        <w:r>
+                          <w:fldChar w:fldCharType="separate"/>
+                        </w:r>
+                        <w:r>
+                          <w:rPr>
+                            <w:noProof/>
+                          </w:rPr>
+                          <w:t>14</w:t>
+                        </w:r>
+                        <w:r>
+                          <w:fldChar w:fldCharType="end"/>
+                        </w:r>
+                        <w:r>
+                          <w:t>: Example of synchronous GenServer callback</w:t>
+                        </w:r>
+                      </w:p>
+                    </w:txbxContent>
+                  </v:textbox>
+                </v:shape>
+                <w10:wrap type="topAndBottom"/>
+              </v:group>
+            </w:pict>
+          </mc:Fallback>
+        </mc:AlternateContent>
+      </w:r>
+      <w:r>
+        <w:t xml:space="preserve">Earlier on, we looked at the </w:t>
+      </w:r>
+      <w:r>
+        <w:rPr>
+          <w:i/>
+          <w:iCs/>
+        </w:rPr>
+        <w:t xml:space="preserve">handle_call </w:t>
+      </w:r>
+      <w:r>
+        <w:t xml:space="preserve">method callback and how its synchronous run nature. Below is an example callback that implements the </w:t>
+      </w:r>
+      <w:r>
+        <w:rPr>
+          <w:i/>
+          <w:iCs/>
+        </w:rPr>
+        <w:t>create()</w:t>
+      </w:r>
+      <w:r>
+        <w:t xml:space="preserve"> pseudocode</w:t>
+      </w:r>
+      <w:r>
+        <w:t xml:space="preserve"> from figure 6 of the Chord paper</w:t>
+      </w:r>
+      <w:r>
+        <w:t>.</w:t>
+      </w:r>
+    </w:p>
+    <w:p>
+      <w:r>
+        <w:t xml:space="preserve">The first argument in this function is the request message sent during </w:t>
+      </w:r>
+      <w:r>
+        <w:rPr>
+          <w:i/>
+          <w:iCs/>
+        </w:rPr>
+        <w:t xml:space="preserve">GenServer.call </w:t>
+      </w:r>
+      <w:r>
+        <w:t xml:space="preserve">and used in the GenServer to function pattern match. In this case, the request message is simply the atom ‘:create’; atoms being constants whose values are their own name </w:t>
+      </w:r>
+      <w:r>
+        <w:fldChar w:fldCharType="begin" w:fldLock="1"/>
+      </w:r>
+      <w:r>
+        <w:instrText>ADDIN CSL_CITATION {"citationItems":[{"id":"ITEM-1","itemData":{"URL":"https://hexdocs.pm/elixir/Atom.html","accessed":{"date-parts":[["2020","8","14"]]},"author":[{"dropping-particle":"","family":"Elixir","given":"","non-dropping-particle":"","parse-names":false,"suffix":""}],"id":"ITEM-1","issued":{"date-parts":[["0"]]},"title":"Atom - Elixir v1.10.4","type":"webpage"},"uris":["http://www.mendeley.com/documents/?uuid=ed3d8549-50f3-4b75-b146-c59285643c6c"]}],"mendeley":{"formattedCitation":"[17]","plainTextFormattedCitation":"[17]"},"properties":{"noteIndex":0},"schema":"https://github.com/citation-style-language/schema/raw/master/csl-citation.json"}</w:instrText>
+      </w:r>
+      <w:r>
+        <w:fldChar w:fldCharType="separate"/>
+      </w:r>
+      <w:r>
+        <w:rPr>
+          <w:noProof/>
+        </w:rPr>
+        <w:t>[17]</w:t>
+      </w:r>
+      <w:r>
+        <w:fldChar w:fldCharType="end"/>
+      </w:r>
+      <w:r>
+        <w:t xml:space="preserve">. The second argument contains information about who sent the message and the third argument is the current </w:t>
+      </w:r>
+      <w:r>
+        <w:t xml:space="preserve">node (GenServer) state. The output of </w:t>
+      </w:r>
+      <w:r>
+        <w:rPr>
+          <w:i/>
+          <w:iCs/>
+        </w:rPr>
+        <w:t xml:space="preserve">handle_call </w:t>
+      </w:r>
+      <w:r>
+        <w:t>callbacks is a tuple with the format {:reply, any_value, state}. The node state, whether mutated or not, must be passed as part of that output tuple.</w:t>
+      </w:r>
+    </w:p>
+    <w:p/>
+    <w:p>
+      <w:pPr>
+        <w:pStyle w:val="Heading3"/>
+        <w:numPr>
+          <w:ilvl w:val="0"/>
+          <w:numId w:val="0"/>
+        </w:numPr>
+        <w:ind w:left="360"/>
+      </w:pPr>
+      <w:r>
+        <w:t>5.2.4 Asynchronous Callback Example</w:t>
+      </w:r>
+    </w:p>
+    <w:p/>
+    <w:p>
+      <w:r>
+        <w:rPr>
+          <w:noProof/>
+        </w:rPr>
+        <mc:AlternateContent>
+          <mc:Choice Requires="wpg">
+            <w:drawing>
+              <wp:anchor distT="0" distB="0" distL="114300" distR="114300" simplePos="0" relativeHeight="251723776" behindDoc="0" locked="0" layoutInCell="1" allowOverlap="1">
+                <wp:simplePos x="0" y="0"/>
+                <wp:positionH relativeFrom="column">
+                  <wp:posOffset>-77470</wp:posOffset>
+                </wp:positionH>
+                <wp:positionV relativeFrom="paragraph">
+                  <wp:posOffset>776664</wp:posOffset>
+                </wp:positionV>
+                <wp:extent cx="4712335" cy="2430780"/>
+                <wp:effectExtent l="0" t="0" r="0" b="7620"/>
+                <wp:wrapTopAndBottom/>
+                <wp:docPr id="60" name="Group 60"/>
+                <wp:cNvGraphicFramePr/>
+                <a:graphic xmlns:a="http://schemas.openxmlformats.org/drawingml/2006/main">
+                  <a:graphicData uri="http://schemas.microsoft.com/office/word/2010/wordprocessingGroup">
+                    <wpg:wgp>
+                      <wpg:cNvGrpSpPr/>
+                      <wpg:grpSpPr>
+                        <a:xfrm>
+                          <a:off x="0" y="0"/>
+                          <a:ext cx="4712335" cy="2430780"/>
+                          <a:chOff x="0" y="0"/>
+                          <a:chExt cx="4712335" cy="2430780"/>
+                        </a:xfrm>
+                      </wpg:grpSpPr>
+                      <pic:pic xmlns:pic="http://schemas.openxmlformats.org/drawingml/2006/picture">
+                        <pic:nvPicPr>
+                          <pic:cNvPr id="58" name="Picture 58" descr="A screenshot of a computer screen&#10;&#10;Description automatically generated"/>
+                          <pic:cNvPicPr>
+                            <a:picLocks noChangeAspect="1"/>
+                          </pic:cNvPicPr>
+                        </pic:nvPicPr>
+                        <pic:blipFill>
+                          <a:blip r:embed="rId31">
+                            <a:extLst>
+                              <a:ext uri="{28A0092B-C50C-407E-A947-70E740481C1C}">
+                                <a14:useLocalDpi xmlns:a14="http://schemas.microsoft.com/office/drawing/2010/main" val="0"/>
+                              </a:ext>
+                            </a:extLst>
+                          </a:blip>
+                          <a:stretch>
+                            <a:fillRect/>
+                          </a:stretch>
+                        </pic:blipFill>
+                        <pic:spPr>
+                          <a:xfrm>
+                            <a:off x="0" y="0"/>
+                            <a:ext cx="4712335" cy="2113280"/>
+                          </a:xfrm>
+                          <a:prstGeom prst="rect">
+                            <a:avLst/>
+                          </a:prstGeom>
+                        </pic:spPr>
+                      </pic:pic>
+                      <wps:wsp>
+                        <wps:cNvPr id="59" name="Text Box 59"/>
+                        <wps:cNvSpPr txBox="1"/>
+                        <wps:spPr>
+                          <a:xfrm>
+                            <a:off x="0" y="2113280"/>
+                            <a:ext cx="4712335" cy="317500"/>
+                          </a:xfrm>
+                          <a:prstGeom prst="rect">
+                            <a:avLst/>
+                          </a:prstGeom>
+                          <a:solidFill>
+                            <a:prstClr val="white"/>
+                          </a:solidFill>
+                          <a:ln>
+                            <a:noFill/>
+                          </a:ln>
+                        </wps:spPr>
+                        <wps:txbx>
+                          <w:txbxContent>
+                            <w:p>
+                              <w:pPr>
+                                <w:pStyle w:val="Caption"/>
+                                <w:rPr>
+                                  <w:rFonts w:cs="Times New Roman"/>
+                                  <w:noProof/>
+                                  <w:sz w:val="20"/>
+                                  <w:lang w:val="en-US"/>
+                                </w:rPr>
+                              </w:pPr>
+                              <w:r>
+                                <w:t xml:space="preserve">Figure </w:t>
+                              </w:r>
+                              <w:r>
+                                <w:fldChar w:fldCharType="begin"/>
+                              </w:r>
+                              <w:r>
+                                <w:instrText xml:space="preserve"> SEQ Figure \* ARABIC </w:instrText>
+                              </w:r>
+                              <w:r>
+                                <w:fldChar w:fldCharType="separate"/>
+                              </w:r>
+                              <w:r>
+                                <w:rPr>
+                                  <w:noProof/>
+                                </w:rPr>
+                                <w:t>15</w:t>
+                              </w:r>
+                              <w:r>
+                                <w:fldChar w:fldCharType="end"/>
+                              </w:r>
+                              <w:r>
+                                <w:t>: Example of asynchronous GenServer callback</w:t>
+                              </w:r>
+                            </w:p>
+                          </w:txbxContent>
+                        </wps:txbx>
+                        <wps:bodyPr rot="0" spcFirstLastPara="0" vertOverflow="overflow" horzOverflow="overflow" vert="horz" wrap="square" lIns="0" tIns="0" rIns="0" bIns="0" numCol="1" spcCol="0" rtlCol="0" fromWordArt="0" anchor="t" anchorCtr="0" forceAA="0" compatLnSpc="1">
+                          <a:prstTxWarp prst="textNoShape">
+                            <a:avLst/>
+                          </a:prstTxWarp>
+                          <a:spAutoFit/>
+                        </wps:bodyPr>
+                      </wps:wsp>
+                    </wpg:wgp>
+                  </a:graphicData>
+                </a:graphic>
+              </wp:anchor>
+            </w:drawing>
+          </mc:Choice>
+          <mc:Fallback>
+            <w:pict>
+              <v:group id="Group 60" o:spid="_x0000_s1074" style="position:absolute;margin-left:-6.1pt;margin-top:61.15pt;width:371.05pt;height:191.4pt;z-index:251723776" coordsize="47123,24307" o:gfxdata="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">
+                <v:shape id="Picture 58" o:spid="_x0000_s1075" type="#_x0000_t75" alt="A screenshot of a computer screen&#10;&#10;Description automatically generated" style="position:absolute;width:47123;height:21132;visibility:visible;mso-wrap-style:square" o:gfxdata="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">
+                  <v:imagedata r:id="rId32" o:title="A screenshot of a computer screen&#10;&#10;Description automatically generated"/>
+                </v:shape>
+                <v:shape id="Text Box 59" o:spid="_x0000_s1076" type="#_x0000_t202" style="position:absolute;top:21132;width:47123;height:3175;visibility:visible;mso-wrap-style:square;v-text-anchor:top" o:gfxdata="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" stroked="f">
+                  <v:textbox style="mso-fit-shape-to-text:t" inset="0,0,0,0">
+                    <w:txbxContent>
+                      <w:p>
+                        <w:pPr>
+                          <w:pStyle w:val="Caption"/>
+                          <w:rPr>
+                            <w:rFonts w:cs="Times New Roman"/>
+                            <w:noProof/>
+                            <w:sz w:val="20"/>
+                            <w:lang w:val="en-US"/>
+                          </w:rPr>
+                        </w:pPr>
+                        <w:r>
+                          <w:t xml:space="preserve">Figure </w:t>
+                        </w:r>
+                        <w:r>
+                          <w:fldChar w:fldCharType="begin"/>
+                        </w:r>
+                        <w:r>
+                          <w:instrText xml:space="preserve"> SEQ Figure \* ARABIC </w:instrText>
+                        </w:r>
+                        <w:r>
+                          <w:fldChar w:fldCharType="separate"/>
+                        </w:r>
+                        <w:r>
+                          <w:rPr>
+                            <w:noProof/>
+                          </w:rPr>
+                          <w:t>15</w:t>
+                        </w:r>
+                        <w:r>
+                          <w:fldChar w:fldCharType="end"/>
+                        </w:r>
+                        <w:r>
+                          <w:t>: Example of asynchronous GenServer callback</w:t>
+                        </w:r>
+                      </w:p>
+                    </w:txbxContent>
+                  </v:textbox>
+                </v:shape>
+                <w10:wrap type="topAndBottom"/>
+              </v:group>
+            </w:pict>
+          </mc:Fallback>
+        </mc:AlternateContent>
+      </w:r>
+      <w:r>
+        <w:t xml:space="preserve">There might be functions for which results do not have to be awaited on and GenServer provides a callback for these called </w:t>
+      </w:r>
+      <w:r>
+        <w:rPr>
+          <w:i/>
+          <w:iCs/>
+        </w:rPr>
+        <w:t>handle_cast.</w:t>
+      </w:r>
+      <w:r>
+        <w:rPr>
+          <w:i/>
+          <w:iCs/>
+        </w:rPr>
+        <w:t xml:space="preserve"> </w:t>
+      </w:r>
+      <w:r>
+        <w:t xml:space="preserve">A good example is </w:t>
+      </w:r>
+      <w:r>
+        <w:t xml:space="preserve">the </w:t>
+      </w:r>
+      <w:r>
+        <w:rPr>
+          <w:i/>
+          <w:iCs/>
+        </w:rPr>
+        <w:t>notify()</w:t>
+      </w:r>
+      <w:r>
+        <w:t xml:space="preserve"> method which I decided would be an asynchronous call as there is nothing returned back to the caller.</w:t>
+      </w:r>
+    </w:p>
+    <w:p>
+      <w:r>
+        <w:lastRenderedPageBreak/>
+        <w:t xml:space="preserve">Similar like </w:t>
+      </w:r>
+      <w:r>
+        <w:rPr>
+          <w:i/>
+          <w:iCs/>
+        </w:rPr>
+        <w:t xml:space="preserve">handle_call, </w:t>
+      </w:r>
+      <w:r>
+        <w:t xml:space="preserve">these asynchronous are accessed in this case by calling </w:t>
+      </w:r>
+      <w:r>
+        <w:rPr>
+          <w:i/>
+          <w:iCs/>
+        </w:rPr>
+        <w:t>GenServer.cast({:notify, node})</w:t>
+      </w:r>
+      <w:r>
+        <w:t>. The output of this callback is a tuple with the :noreply keyword and the node state.</w:t>
+      </w:r>
+      <w:r>
+        <w:t xml:space="preserve"> Another asynchronous callback provided is </w:t>
+      </w:r>
+      <w:r>
+        <w:rPr>
+          <w:i/>
+          <w:iCs/>
+        </w:rPr>
+        <w:t xml:space="preserve">handle_info </w:t>
+      </w:r>
+      <w:r>
+        <w:t xml:space="preserve">that is used to deal with periodic work such as Chord’s network stabilization functions. An example of this being </w:t>
+      </w:r>
+      <w:r>
+        <w:rPr>
+          <w:i/>
+          <w:iCs/>
+        </w:rPr>
+        <w:t xml:space="preserve">check_predecessor() </w:t>
+      </w:r>
+      <w:r>
+        <w:t xml:space="preserve">which checks if a node’s predecessor has failed. The function below runs </w:t>
+      </w:r>
+      <w:r>
+        <w:rPr>
+          <w:i/>
+          <w:iCs/>
+        </w:rPr>
+        <w:t xml:space="preserve">check_predecessor() </w:t>
+      </w:r>
+      <w:r>
+        <w:t xml:space="preserve">and schedules the next function run by passing the interval period </w:t>
+      </w:r>
+      <w:r>
+        <w:t>stored in the state</w:t>
+      </w:r>
+      <w:r>
+        <w:t xml:space="preserve"> </w:t>
+      </w:r>
+      <w:r>
+        <w:t xml:space="preserve">to </w:t>
+      </w:r>
+      <w:r>
+        <w:t xml:space="preserve">Elixir’s </w:t>
+      </w:r>
+      <w:r>
+        <w:rPr>
+          <w:i/>
+          <w:iCs/>
+        </w:rPr>
+        <w:t>Process.send_after()</w:t>
+      </w:r>
+    </w:p>
+    <w:p>
+      <w:r>
+        <w:rPr>
+          <w:noProof/>
+        </w:rPr>
+        <mc:AlternateContent>
+          <mc:Choice Requires="wpg">
+            <w:drawing>
+              <wp:anchor distT="0" distB="0" distL="114300" distR="114300" simplePos="0" relativeHeight="251727872" behindDoc="0" locked="0" layoutInCell="1" allowOverlap="1">
+                <wp:simplePos x="0" y="0"/>
+                <wp:positionH relativeFrom="column">
+                  <wp:posOffset>302260</wp:posOffset>
+                </wp:positionH>
+                <wp:positionV relativeFrom="paragraph">
+                  <wp:posOffset>179873</wp:posOffset>
+                </wp:positionV>
+                <wp:extent cx="4067810" cy="1377950"/>
+                <wp:effectExtent l="0" t="0" r="8890" b="0"/>
+                <wp:wrapTopAndBottom/>
+                <wp:docPr id="63" name="Group 63"/>
+                <wp:cNvGraphicFramePr/>
+                <a:graphic xmlns:a="http://schemas.openxmlformats.org/drawingml/2006/main">
+                  <a:graphicData uri="http://schemas.microsoft.com/office/word/2010/wordprocessingGroup">
+                    <wpg:wgp>
+                      <wpg:cNvGrpSpPr/>
+                      <wpg:grpSpPr>
+                        <a:xfrm>
+                          <a:off x="0" y="0"/>
+                          <a:ext cx="4067810" cy="1377950"/>
+                          <a:chOff x="0" y="0"/>
+                          <a:chExt cx="4067810" cy="1377950"/>
+                        </a:xfrm>
+                      </wpg:grpSpPr>
+                      <pic:pic xmlns:pic="http://schemas.openxmlformats.org/drawingml/2006/picture">
+                        <pic:nvPicPr>
+                          <pic:cNvPr id="61" name="Picture 61" descr="A close up of a screen&#10;&#10;Description automatically generated"/>
+                          <pic:cNvPicPr>
+                            <a:picLocks noChangeAspect="1"/>
+                          </pic:cNvPicPr>
+                        </pic:nvPicPr>
+                        <pic:blipFill>
+                          <a:blip r:embed="rId33">
+                            <a:extLst>
+                              <a:ext uri="{28A0092B-C50C-407E-A947-70E740481C1C}">
+                                <a14:useLocalDpi xmlns:a14="http://schemas.microsoft.com/office/drawing/2010/main" val="0"/>
+                              </a:ext>
+                            </a:extLst>
+                          </a:blip>
+                          <a:stretch>
+                            <a:fillRect/>
+                          </a:stretch>
+                        </pic:blipFill>
+                        <pic:spPr>
+                          <a:xfrm>
+                            <a:off x="0" y="0"/>
+                            <a:ext cx="4067810" cy="1043940"/>
+                          </a:xfrm>
+                          <a:prstGeom prst="rect">
+                            <a:avLst/>
+                          </a:prstGeom>
+                        </pic:spPr>
+                      </pic:pic>
+                      <wps:wsp>
+                        <wps:cNvPr id="62" name="Text Box 62"/>
+                        <wps:cNvSpPr txBox="1"/>
+                        <wps:spPr>
+                          <a:xfrm>
+                            <a:off x="0" y="1060450"/>
+                            <a:ext cx="4067810" cy="317500"/>
+                          </a:xfrm>
+                          <a:prstGeom prst="rect">
+                            <a:avLst/>
+                          </a:prstGeom>
+                          <a:solidFill>
+                            <a:prstClr val="white"/>
+                          </a:solidFill>
+                          <a:ln>
+                            <a:noFill/>
+                          </a:ln>
+                        </wps:spPr>
+                        <wps:txbx>
+                          <w:txbxContent>
+                            <w:p>
+                              <w:pPr>
+                                <w:pStyle w:val="Caption"/>
+                                <w:rPr>
+                                  <w:rFonts w:cs="Times New Roman"/>
+                                  <w:noProof/>
+                                  <w:sz w:val="20"/>
+                                  <w:lang w:val="en-US"/>
+                                </w:rPr>
+                              </w:pPr>
+                              <w:r>
+                                <w:t xml:space="preserve">Figure </w:t>
+                              </w:r>
+                              <w:r>
+                                <w:fldChar w:fldCharType="begin"/>
+                              </w:r>
+                              <w:r>
+                                <w:instrText xml:space="preserve"> SEQ Figure \* ARABIC </w:instrText>
+                              </w:r>
+                              <w:r>
+                                <w:fldChar w:fldCharType="separate"/>
+                              </w:r>
+                              <w:r>
+                                <w:rPr>
+                                  <w:noProof/>
+                                </w:rPr>
+                                <w:t>16</w:t>
+                              </w:r>
+                              <w:r>
+                                <w:fldChar w:fldCharType="end"/>
+                              </w:r>
+                              <w:r>
+                                <w:t>: Example of a periodic process function</w:t>
+                              </w:r>
+                            </w:p>
+                          </w:txbxContent>
+                        </wps:txbx>
+                        <wps:bodyPr rot="0" spcFirstLastPara="0" vertOverflow="overflow" horzOverflow="overflow" vert="horz" wrap="square" lIns="0" tIns="0" rIns="0" bIns="0" numCol="1" spcCol="0" rtlCol="0" fromWordArt="0" anchor="t" anchorCtr="0" forceAA="0" compatLnSpc="1">
+                          <a:prstTxWarp prst="textNoShape">
+                            <a:avLst/>
+                          </a:prstTxWarp>
+                          <a:spAutoFit/>
+                        </wps:bodyPr>
+                      </wps:wsp>
+                    </wpg:wgp>
+                  </a:graphicData>
+                </a:graphic>
+              </wp:anchor>
+            </w:drawing>
+          </mc:Choice>
+          <mc:Fallback>
+            <w:pict>
+              <v:group id="Group 63" o:spid="_x0000_s1077" style="position:absolute;margin-left:23.8pt;margin-top:14.15pt;width:320.3pt;height:108.5pt;z-index:251727872" coordsize="40678,13779" o:gfxdata="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">
+                <v:shape id="Picture 61" o:spid="_x0000_s1078" type="#_x0000_t75" alt="A close up of a screen&#10;&#10;Description automatically generated" style="position:absolute;width:40678;height:10439;visibility:visible;mso-wrap-style:square" o:gfxdata="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">
+                  <v:imagedata r:id="rId34" o:title="A close up of a screen&#10;&#10;Description automatically generated"/>
+                </v:shape>
+                <v:shape id="Text Box 62" o:spid="_x0000_s1079" type="#_x0000_t202" style="position:absolute;top:10604;width:40678;height:3175;visibility:visible;mso-wrap-style:square;v-text-anchor:top" o:gfxdata="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" stroked="f">
+                  <v:textbox style="mso-fit-shape-to-text:t" inset="0,0,0,0">
+                    <w:txbxContent>
+                      <w:p>
+                        <w:pPr>
+                          <w:pStyle w:val="Caption"/>
+                          <w:rPr>
+                            <w:rFonts w:cs="Times New Roman"/>
+                            <w:noProof/>
+                            <w:sz w:val="20"/>
+                            <w:lang w:val="en-US"/>
+                          </w:rPr>
+                        </w:pPr>
+                        <w:r>
+                          <w:t xml:space="preserve">Figure </w:t>
+                        </w:r>
+                        <w:r>
+                          <w:fldChar w:fldCharType="begin"/>
+                        </w:r>
+                        <w:r>
+                          <w:instrText xml:space="preserve"> SEQ Figure \* ARABIC </w:instrText>
+                        </w:r>
+                        <w:r>
+                          <w:fldChar w:fldCharType="separate"/>
+                        </w:r>
+                        <w:r>
+                          <w:rPr>
+                            <w:noProof/>
+                          </w:rPr>
+                          <w:t>16</w:t>
+                        </w:r>
+                        <w:r>
+                          <w:fldChar w:fldCharType="end"/>
+                        </w:r>
+                        <w:r>
+                          <w:t>: Example of a periodic process function</w:t>
+                        </w:r>
+                      </w:p>
+                    </w:txbxContent>
+                  </v:textbox>
+                </v:shape>
+                <w10:wrap type="topAndBottom"/>
+              </v:group>
+            </w:pict>
+          </mc:Fallback>
+        </mc:AlternateContent>
+      </w:r>
+    </w:p>
+    <w:p/>
+    <w:p>
+      <w:pPr>
+        <w:pStyle w:val="Heading3"/>
+        <w:numPr>
+          <w:ilvl w:val="0"/>
+          <w:numId w:val="0"/>
+        </w:numPr>
+        <w:ind w:left="360"/>
+      </w:pPr>
+      <w:r>
+        <w:t>5.2.5 Finger Table</w:t>
+      </w:r>
+    </w:p>
+    <w:p>
+      <w:r>
+        <w:t>There were some challenges when implementing the finger table, the main one being that the Chord paper seems to portray the finger table as a list of node entries. As the finger table entries are populated and updated periodically, there would be sparse entries.</w:t>
+      </w:r>
+      <w:r>
+        <w:t xml:space="preserve"> It would be possible to create an empty list then fill this with time; however</w:t>
+      </w:r>
+      <w:r>
+        <w:t xml:space="preserve"> lists in Elixir are implemented under the hood as linked lists</w:t>
+      </w:r>
+      <w:r>
+        <w:t xml:space="preserve"> meaning list creation would be </w:t>
+      </w:r>
+      <w:r>
+        <w:rPr>
+          <w:i/>
+          <w:iCs/>
+        </w:rPr>
+        <w:t xml:space="preserve">O(m) </w:t>
+      </w:r>
+      <w:r>
+        <w:t xml:space="preserve">m being the SHA-1 bit size of 160. Additionally, accessing a record as we know for linked lists would be </w:t>
+      </w:r>
+      <w:r>
+        <w:rPr>
+          <w:i/>
+          <w:iCs/>
+        </w:rPr>
+        <w:t xml:space="preserve">O(n) </w:t>
+      </w:r>
+      <w:r>
+        <w:t xml:space="preserve">making lists inefficient. The solution to this was using Maps instead as these offered </w:t>
+      </w:r>
+      <w:r>
+        <w:rPr>
+          <w:i/>
+          <w:iCs/>
+        </w:rPr>
+        <w:t xml:space="preserve">O(1) </w:t>
+      </w:r>
+      <w:r>
+        <w:t>access and table entries could be added as need be minimizing overall table size.</w:t>
+      </w:r>
+      <w:r>
+        <w:t xml:space="preserve"> As shown above in Figure 13, the node state starts with a Map entry for the finger table containing an empty entry for the successor</w:t>
+      </w:r>
+      <w:r>
+        <w:t xml:space="preserve"> (the first entry in a finger table is the node’s successor)</w:t>
+      </w:r>
+      <w:r>
+        <w:t>.</w:t>
+      </w:r>
+      <w:bookmarkStart w:id="25" w:name="_GoBack"/>
+      <w:bookmarkEnd w:id="25"/>
+    </w:p>
+    <w:p/>
+    <w:p/>
+    <w:p/>
+    <w:p/>
+    <w:p/>
+    <w:p/>
+    <w:p/>
+    <w:p/>
+    <w:p/>
+    <w:p/>
     <w:p>
       <w:pPr>
         <w:pStyle w:val="Heading1"/>
@@ -5342,12 +8225,59 @@
           <w:numId w:val="4"/>
         </w:numPr>
       </w:pPr>
+      <w:bookmarkStart w:id="26" w:name="_Toc48317192"/>
       <w:r>
         <w:lastRenderedPageBreak/>
         <w:t>Testing</w:t>
       </w:r>
-    </w:p>
-    <w:p/>
+      <w:bookmarkEnd w:id="26"/>
+    </w:p>
+    <w:p>
+      <w:pPr>
+        <w:pStyle w:val="Heading1"/>
+        <w:numPr>
+          <w:ilvl w:val="0"/>
+          <w:numId w:val="4"/>
+        </w:numPr>
+      </w:pPr>
+      <w:bookmarkStart w:id="27" w:name="_Toc48317193"/>
+      <w:r>
+        <w:lastRenderedPageBreak/>
+        <w:t>How To Use My Project</w:t>
+      </w:r>
+      <w:bookmarkEnd w:id="27"/>
+    </w:p>
+    <w:p>
+      <w:pPr>
+        <w:pStyle w:val="Heading1"/>
+        <w:numPr>
+          <w:ilvl w:val="0"/>
+          <w:numId w:val="4"/>
+        </w:numPr>
+      </w:pPr>
+      <w:bookmarkStart w:id="28" w:name="_Toc48317194"/>
+      <w:r>
+        <w:lastRenderedPageBreak/>
+        <w:t>Professional Issues</w:t>
+      </w:r>
+      <w:bookmarkEnd w:id="28"/>
+    </w:p>
+    <w:p>
+      <w:pPr>
+        <w:pStyle w:val="Heading1"/>
+        <w:numPr>
+          <w:ilvl w:val="0"/>
+          <w:numId w:val="0"/>
+        </w:numPr>
+        <w:ind w:left="72"/>
+      </w:pPr>
+      <w:bookmarkStart w:id="29" w:name="_Toc48317195"/>
+      <w:r>
+        <w:lastRenderedPageBreak/>
+        <w:t>9 Self-Assessment</w:t>
+      </w:r>
+      <w:bookmarkEnd w:id="29"/>
+    </w:p>
     <w:p>
       <w:pPr>
         <w:pStyle w:val="Standard"/>
@@ -5383,7 +8313,7 @@
     <w:p>
       <w:pPr>
         <w:sectPr>
-          <w:footerReference w:type="default" r:id="rId25"/>
+          <w:footerReference w:type="default" r:id="rId35"/>
           <w:pgSz w:w="11906" w:h="16838"/>
           <w:pgMar w:top="2268" w:right="2268" w:bottom="2268" w:left="2268" w:header="720" w:footer="709" w:gutter="0"/>
           <w:cols w:space="720"/>
@@ -5888,6 +8818,7 @@
         <w:ind w:left="640" w:hanging="640"/>
         <w:rPr>
           <w:noProof/>
+          <w:szCs w:val="24"/>
         </w:rPr>
       </w:pPr>
       <w:r>
@@ -5904,6 +8835,114 @@
         </w:rPr>
         <w:tab/>
         <w:t>A. Ghahrai, “Software Development Methodologies,” 2016. https://devqa.io/software-development-methodologies/#:~:text=The incremental build model is,involves both development and maintenance.&amp;text=This allows partial utilisation of product and avoids a long development time. (accessed Aug. 13, 2020).</w:t>
+      </w:r>
+    </w:p>
+    <w:p>
+      <w:pPr>
+        <w:autoSpaceDE w:val="0"/>
+        <w:adjustRightInd w:val="0"/>
+        <w:spacing w:line="240" w:lineRule="exact"/>
+        <w:ind w:left="640" w:hanging="640"/>
+        <w:rPr>
+          <w:noProof/>
+          <w:szCs w:val="24"/>
+        </w:rPr>
+      </w:pPr>
+      <w:r>
+        <w:rPr>
+          <w:noProof/>
+          <w:szCs w:val="24"/>
+        </w:rPr>
+        <w:t>[14]</w:t>
+      </w:r>
+      <w:r>
+        <w:rPr>
+          <w:noProof/>
+          <w:szCs w:val="24"/>
+        </w:rPr>
+        <w:tab/>
+        <w:t>Elixir, “Application - Elixir v1.10.4.” https://hexdocs.pm/elixir/1.10.4/Application.html (accessed Aug. 14, 2020).</w:t>
+      </w:r>
+    </w:p>
+    <w:p>
+      <w:pPr>
+        <w:autoSpaceDE w:val="0"/>
+        <w:adjustRightInd w:val="0"/>
+        <w:spacing w:line="240" w:lineRule="exact"/>
+        <w:ind w:left="640" w:hanging="640"/>
+        <w:rPr>
+          <w:noProof/>
+          <w:szCs w:val="24"/>
+        </w:rPr>
+      </w:pPr>
+      <w:r>
+        <w:rPr>
+          <w:noProof/>
+          <w:szCs w:val="24"/>
+        </w:rPr>
+        <w:t>[15]</w:t>
+      </w:r>
+      <w:r>
+        <w:rPr>
+          <w:noProof/>
+          <w:szCs w:val="24"/>
+        </w:rPr>
+        <w:tab/>
+        <w:t>Erlang, “OTP Design Principles - Erlang.” https://erlang.org/doc/design_principles/des_princ.html#applications (accessed Aug. 14, 2020).</w:t>
+      </w:r>
+    </w:p>
+    <w:p>
+      <w:pPr>
+        <w:autoSpaceDE w:val="0"/>
+        <w:adjustRightInd w:val="0"/>
+        <w:spacing w:line="240" w:lineRule="exact"/>
+        <w:ind w:left="640" w:hanging="640"/>
+        <w:rPr>
+          <w:noProof/>
+          <w:szCs w:val="24"/>
+        </w:rPr>
+      </w:pPr>
+      <w:r>
+        <w:rPr>
+          <w:noProof/>
+          <w:szCs w:val="24"/>
+        </w:rPr>
+        <w:t>[16]</w:t>
+      </w:r>
+      <w:r>
+        <w:rPr>
+          <w:noProof/>
+          <w:szCs w:val="24"/>
+        </w:rPr>
+        <w:tab/>
+        <w:t>Elixir, “GenServer - Elixir v1.10.4.” https://hexdocs.pm/elixir/1.10.4/GenServer.html (accessed Aug. 14, 2020).</w:t>
+      </w:r>
+    </w:p>
+    <w:p>
+      <w:pPr>
+        <w:autoSpaceDE w:val="0"/>
+        <w:adjustRightInd w:val="0"/>
+        <w:spacing w:line="240" w:lineRule="exact"/>
+        <w:ind w:left="640" w:hanging="640"/>
+        <w:rPr>
+          <w:noProof/>
+        </w:rPr>
+      </w:pPr>
+      <w:r>
+        <w:rPr>
+          <w:noProof/>
+          <w:szCs w:val="24"/>
+        </w:rPr>
+        <w:lastRenderedPageBreak/>
+        <w:t>[17]</w:t>
+      </w:r>
+      <w:r>
+        <w:rPr>
+          <w:noProof/>
+          <w:szCs w:val="24"/>
+        </w:rPr>
+        <w:tab/>
+        <w:t>Elixir, “Atom - Elixir v1.10.4.” https://hexdocs.pm/elixir/Atom.html (accessed Aug. 14, 2020).</w:t>
       </w:r>
     </w:p>
     <w:p>
@@ -7498,7 +10537,6 @@
     <w:basedOn w:val="Standard"/>
     <w:next w:val="Standard"/>
     <w:uiPriority w:val="9"/>
-    <w:semiHidden/>
     <w:unhideWhenUsed/>
     <w:qFormat/>
     <w:pPr>
@@ -7659,7 +10697,6 @@
   <w:style w:type="character" w:default="1" w:styleId="DefaultParagraphFont">
     <w:name w:val="Default Paragraph Font"/>
     <w:uiPriority w:val="1"/>
-    <w:semiHidden/>
     <w:unhideWhenUsed/>
   </w:style>
   <w:style w:type="table" w:default="1" w:styleId="TableNormal">
@@ -8447,6 +11484,19 @@
       <w:u w:val="single"/>
     </w:rPr>
   </w:style>
+  <w:style w:type="paragraph" w:styleId="TOC3">
+    <w:name w:val="toc 3"/>
+    <w:basedOn w:val="Normal"/>
+    <w:next w:val="Normal"/>
+    <w:autoRedefine/>
+    <w:uiPriority w:val="39"/>
+    <w:unhideWhenUsed/>
+    <w:rsid w:val="00937CFF"/>
+    <w:pPr>
+      <w:spacing w:after="100"/>
+      <w:ind w:left="400"/>
+    </w:pPr>
+  </w:style>
 </w:styles>
 </file>
 
@@ -8750,7 +11800,7 @@
 </file>
 
 <file path=customXml/itemProps1.xml><?xml version="1.0" encoding="utf-8"?>
-<ds:datastoreItem xmlns:ds="http://schemas.openxmlformats.org/officeDocument/2006/customXml" ds:itemID="{815271A4-D9C9-434E-83BE-C829A198AC07}">
+<ds:datastoreItem xmlns:ds="http://schemas.openxmlformats.org/officeDocument/2006/customXml" ds:itemID="{10995CE6-FB30-4D50-9B23-347CC7F730C0}">
   <ds:schemaRefs>
     <ds:schemaRef ds:uri="http://schemas.openxmlformats.org/officeDocument/2006/bibliography"/>
   </ds:schemaRefs>

</xml_diff>

<commit_message>
Started writing on transport layer in report
</commit_message>
<xml_diff>
--- a/Thesis.docx
+++ b/Thesis.docx
@@ -187,8 +187,13 @@
       <w:pPr>
         <w:pStyle w:val="firstPage"/>
       </w:pPr>
-      <w:r>
-        <w:t>Egham, Surrey TW20 0EX, UK</w:t>
+      <w:proofErr w:type="spellStart"/>
+      <w:r>
+        <w:t>Egham</w:t>
+      </w:r>
+      <w:proofErr w:type="spellEnd"/>
+      <w:r>
+        <w:t>, Surrey TW20 0EX, UK</w:t>
       </w:r>
     </w:p>
     <w:p>
@@ -258,7 +263,21 @@
         <w:rPr>
           <w:lang w:val="en-US"/>
         </w:rPr>
-        <w:t>This report has been prepared on the basis of my own work.  Where other published and unpublished source materials have been used, these have been acknowledged.</w:t>
+        <w:t xml:space="preserve">This report has been prepared </w:t>
+      </w:r>
+      <w:proofErr w:type="gramStart"/>
+      <w:r>
+        <w:rPr>
+          <w:lang w:val="en-US"/>
+        </w:rPr>
+        <w:t>on the basis of</w:t>
+      </w:r>
+      <w:proofErr w:type="gramEnd"/>
+      <w:r>
+        <w:rPr>
+          <w:lang w:val="en-US"/>
+        </w:rPr>
+        <w:t xml:space="preserve"> my own work.  Where other published and unpublished source materials have been used, these have been acknowledged.</w:t>
       </w:r>
     </w:p>
     <w:p>
@@ -560,7 +579,7 @@
       <w:pPr>
         <w:pStyle w:val="TOC1"/>
         <w:tabs>
-          <w:tab w:val="left" w:pos="440"/>
+          <w:tab w:val="left" w:pos="400"/>
           <w:tab w:val="right" w:leader="dot" w:pos="7360"/>
         </w:tabs>
         <w:rPr>
@@ -587,7 +606,7 @@
         </w:rPr>
         <w:fldChar w:fldCharType="separate"/>
       </w:r>
-      <w:hyperlink w:anchor="_Toc48317175" w:history="1">
+      <w:hyperlink w:anchor="_Toc48399736" w:history="1">
         <w:r>
           <w:rPr>
             <w:rStyle w:val="Hyperlink"/>
@@ -627,7 +646,7 @@
           <w:rPr>
             <w:noProof/>
           </w:rPr>
-          <w:instrText xml:space="preserve"> PAGEREF _Toc48317175 \h </w:instrText>
+          <w:instrText xml:space="preserve"> PAGEREF _Toc48399736 \h </w:instrText>
         </w:r>
         <w:r>
           <w:rPr>
@@ -658,7 +677,7 @@
       <w:pPr>
         <w:pStyle w:val="TOC1"/>
         <w:tabs>
-          <w:tab w:val="left" w:pos="440"/>
+          <w:tab w:val="left" w:pos="400"/>
           <w:tab w:val="right" w:leader="dot" w:pos="7360"/>
         </w:tabs>
         <w:rPr>
@@ -668,7 +687,7 @@
           <w:lang w:val="en-GB" w:eastAsia="en-GB"/>
         </w:rPr>
       </w:pPr>
-      <w:hyperlink w:anchor="_Toc48317176" w:history="1">
+      <w:hyperlink w:anchor="_Toc48399737" w:history="1">
         <w:r>
           <w:rPr>
             <w:rStyle w:val="Hyperlink"/>
@@ -708,7 +727,7 @@
           <w:rPr>
             <w:noProof/>
           </w:rPr>
-          <w:instrText xml:space="preserve"> PAGEREF _Toc48317176 \h </w:instrText>
+          <w:instrText xml:space="preserve"> PAGEREF _Toc48399737 \h </w:instrText>
         </w:r>
         <w:r>
           <w:rPr>
@@ -748,7 +767,7 @@
           <w:lang w:val="en-GB" w:eastAsia="en-GB"/>
         </w:rPr>
       </w:pPr>
-      <w:hyperlink w:anchor="_Toc48317177" w:history="1">
+      <w:hyperlink w:anchor="_Toc48399738" w:history="1">
         <w:r>
           <w:rPr>
             <w:rStyle w:val="Hyperlink"/>
@@ -772,7 +791,7 @@
           <w:rPr>
             <w:noProof/>
           </w:rPr>
-          <w:instrText xml:space="preserve"> PAGEREF _Toc48317177 \h </w:instrText>
+          <w:instrText xml:space="preserve"> PAGEREF _Toc48399738 \h </w:instrText>
         </w:r>
         <w:r>
           <w:rPr>
@@ -812,7 +831,7 @@
           <w:lang w:val="en-GB" w:eastAsia="en-GB"/>
         </w:rPr>
       </w:pPr>
-      <w:hyperlink w:anchor="_Toc48317178" w:history="1">
+      <w:hyperlink w:anchor="_Toc48399739" w:history="1">
         <w:r>
           <w:rPr>
             <w:rStyle w:val="Hyperlink"/>
@@ -836,7 +855,7 @@
           <w:rPr>
             <w:noProof/>
           </w:rPr>
-          <w:instrText xml:space="preserve"> PAGEREF _Toc48317178 \h </w:instrText>
+          <w:instrText xml:space="preserve"> PAGEREF _Toc48399739 \h </w:instrText>
         </w:r>
         <w:r>
           <w:rPr>
@@ -876,7 +895,7 @@
           <w:lang w:val="en-GB" w:eastAsia="en-GB"/>
         </w:rPr>
       </w:pPr>
-      <w:hyperlink w:anchor="_Toc48317179" w:history="1">
+      <w:hyperlink w:anchor="_Toc48399740" w:history="1">
         <w:r>
           <w:rPr>
             <w:rStyle w:val="Hyperlink"/>
@@ -900,7 +919,7 @@
           <w:rPr>
             <w:noProof/>
           </w:rPr>
-          <w:instrText xml:space="preserve"> PAGEREF _Toc48317179 \h </w:instrText>
+          <w:instrText xml:space="preserve"> PAGEREF _Toc48399740 \h </w:instrText>
         </w:r>
         <w:r>
           <w:rPr>
@@ -940,7 +959,7 @@
           <w:lang w:val="en-GB" w:eastAsia="en-GB"/>
         </w:rPr>
       </w:pPr>
-      <w:hyperlink w:anchor="_Toc48317180" w:history="1">
+      <w:hyperlink w:anchor="_Toc48399741" w:history="1">
         <w:r>
           <w:rPr>
             <w:rStyle w:val="Hyperlink"/>
@@ -964,7 +983,7 @@
           <w:rPr>
             <w:noProof/>
           </w:rPr>
-          <w:instrText xml:space="preserve"> PAGEREF _Toc48317180 \h </w:instrText>
+          <w:instrText xml:space="preserve"> PAGEREF _Toc48399741 \h </w:instrText>
         </w:r>
         <w:r>
           <w:rPr>
@@ -1004,7 +1023,7 @@
           <w:lang w:val="en-GB" w:eastAsia="en-GB"/>
         </w:rPr>
       </w:pPr>
-      <w:hyperlink w:anchor="_Toc48317181" w:history="1">
+      <w:hyperlink w:anchor="_Toc48399742" w:history="1">
         <w:r>
           <w:rPr>
             <w:rStyle w:val="Hyperlink"/>
@@ -1028,7 +1047,7 @@
           <w:rPr>
             <w:noProof/>
           </w:rPr>
-          <w:instrText xml:space="preserve"> PAGEREF _Toc48317181 \h </w:instrText>
+          <w:instrText xml:space="preserve"> PAGEREF _Toc48399742 \h </w:instrText>
         </w:r>
         <w:r>
           <w:rPr>
@@ -1068,7 +1087,7 @@
           <w:lang w:val="en-GB" w:eastAsia="en-GB"/>
         </w:rPr>
       </w:pPr>
-      <w:hyperlink w:anchor="_Toc48317182" w:history="1">
+      <w:hyperlink w:anchor="_Toc48399743" w:history="1">
         <w:r>
           <w:rPr>
             <w:rStyle w:val="Hyperlink"/>
@@ -1092,7 +1111,7 @@
           <w:rPr>
             <w:noProof/>
           </w:rPr>
-          <w:instrText xml:space="preserve"> PAGEREF _Toc48317182 \h </w:instrText>
+          <w:instrText xml:space="preserve"> PAGEREF _Toc48399743 \h </w:instrText>
         </w:r>
         <w:r>
           <w:rPr>
@@ -1123,7 +1142,7 @@
       <w:pPr>
         <w:pStyle w:val="TOC1"/>
         <w:tabs>
-          <w:tab w:val="left" w:pos="440"/>
+          <w:tab w:val="left" w:pos="400"/>
           <w:tab w:val="right" w:leader="dot" w:pos="7360"/>
         </w:tabs>
         <w:rPr>
@@ -1133,7 +1152,7 @@
           <w:lang w:val="en-GB" w:eastAsia="en-GB"/>
         </w:rPr>
       </w:pPr>
-      <w:hyperlink w:anchor="_Toc48317183" w:history="1">
+      <w:hyperlink w:anchor="_Toc48399744" w:history="1">
         <w:r>
           <w:rPr>
             <w:rStyle w:val="Hyperlink"/>
@@ -1173,7 +1192,7 @@
           <w:rPr>
             <w:noProof/>
           </w:rPr>
-          <w:instrText xml:space="preserve"> PAGEREF _Toc48317183 \h </w:instrText>
+          <w:instrText xml:space="preserve"> PAGEREF _Toc48399744 \h </w:instrText>
         </w:r>
         <w:r>
           <w:rPr>
@@ -1214,7 +1233,7 @@
           <w:lang w:val="en-GB" w:eastAsia="en-GB"/>
         </w:rPr>
       </w:pPr>
-      <w:hyperlink w:anchor="_Toc48317184" w:history="1">
+      <w:hyperlink w:anchor="_Toc48399745" w:history="1">
         <w:r>
           <w:rPr>
             <w:rStyle w:val="Hyperlink"/>
@@ -1254,7 +1273,7 @@
           <w:rPr>
             <w:noProof/>
           </w:rPr>
-          <w:instrText xml:space="preserve"> PAGEREF _Toc48317184 \h </w:instrText>
+          <w:instrText xml:space="preserve"> PAGEREF _Toc48399745 \h </w:instrText>
         </w:r>
         <w:r>
           <w:rPr>
@@ -1295,7 +1314,7 @@
           <w:lang w:val="en-GB" w:eastAsia="en-GB"/>
         </w:rPr>
       </w:pPr>
-      <w:hyperlink w:anchor="_Toc48317185" w:history="1">
+      <w:hyperlink w:anchor="_Toc48399746" w:history="1">
         <w:r>
           <w:rPr>
             <w:rStyle w:val="Hyperlink"/>
@@ -1335,7 +1354,7 @@
           <w:rPr>
             <w:noProof/>
           </w:rPr>
-          <w:instrText xml:space="preserve"> PAGEREF _Toc48317185 \h </w:instrText>
+          <w:instrText xml:space="preserve"> PAGEREF _Toc48399746 \h </w:instrText>
         </w:r>
         <w:r>
           <w:rPr>
@@ -1353,418 +1372,6 @@
             <w:noProof/>
           </w:rPr>
           <w:t>10</w:t>
-        </w:r>
-        <w:r>
-          <w:rPr>
-            <w:noProof/>
-          </w:rPr>
-          <w:fldChar w:fldCharType="end"/>
-        </w:r>
-      </w:hyperlink>
-    </w:p>
-    <w:p>
-      <w:pPr>
-        <w:pStyle w:val="TOC1"/>
-        <w:tabs>
-          <w:tab w:val="left" w:pos="440"/>
-          <w:tab w:val="right" w:leader="dot" w:pos="7360"/>
-        </w:tabs>
-        <w:rPr>
-          <w:rFonts w:asciiTheme="minorHAnsi" w:eastAsiaTheme="minorEastAsia" w:hAnsiTheme="minorHAnsi" w:cstheme="minorBidi"/>
-          <w:noProof/>
-          <w:sz w:val="22"/>
-          <w:lang w:val="en-GB" w:eastAsia="en-GB"/>
-        </w:rPr>
-      </w:pPr>
-      <w:hyperlink w:anchor="_Toc48317186" w:history="1">
-        <w:r>
-          <w:rPr>
-            <w:rStyle w:val="Hyperlink"/>
-            <w:noProof/>
-          </w:rPr>
-          <w:t>4</w:t>
-        </w:r>
-        <w:r>
-          <w:rPr>
-            <w:rFonts w:asciiTheme="minorHAnsi" w:eastAsiaTheme="minorEastAsia" w:hAnsiTheme="minorHAnsi" w:cstheme="minorBidi"/>
-            <w:noProof/>
-            <w:sz w:val="22"/>
-            <w:lang w:val="en-GB" w:eastAsia="en-GB"/>
-          </w:rPr>
-          <w:tab/>
-        </w:r>
-        <w:r>
-          <w:rPr>
-            <w:rStyle w:val="Hyperlink"/>
-            <w:noProof/>
-          </w:rPr>
-          <w:t>Design</w:t>
-        </w:r>
-        <w:r>
-          <w:rPr>
-            <w:noProof/>
-          </w:rPr>
-          <w:tab/>
-        </w:r>
-        <w:r>
-          <w:rPr>
-            <w:noProof/>
-          </w:rPr>
-          <w:fldChar w:fldCharType="begin"/>
-        </w:r>
-        <w:r>
-          <w:rPr>
-            <w:noProof/>
-          </w:rPr>
-          <w:instrText xml:space="preserve"> PAGEREF _Toc48317186 \h </w:instrText>
-        </w:r>
-        <w:r>
-          <w:rPr>
-            <w:noProof/>
-          </w:rPr>
-        </w:r>
-        <w:r>
-          <w:rPr>
-            <w:noProof/>
-          </w:rPr>
-          <w:fldChar w:fldCharType="separate"/>
-        </w:r>
-        <w:r>
-          <w:rPr>
-            <w:noProof/>
-          </w:rPr>
-          <w:t>11</w:t>
-        </w:r>
-        <w:r>
-          <w:rPr>
-            <w:noProof/>
-          </w:rPr>
-          <w:fldChar w:fldCharType="end"/>
-        </w:r>
-      </w:hyperlink>
-    </w:p>
-    <w:p>
-      <w:pPr>
-        <w:pStyle w:val="TOC1"/>
-        <w:tabs>
-          <w:tab w:val="left" w:pos="440"/>
-          <w:tab w:val="right" w:leader="dot" w:pos="7360"/>
-        </w:tabs>
-        <w:rPr>
-          <w:rFonts w:asciiTheme="minorHAnsi" w:eastAsiaTheme="minorEastAsia" w:hAnsiTheme="minorHAnsi" w:cstheme="minorBidi"/>
-          <w:noProof/>
-          <w:sz w:val="22"/>
-          <w:lang w:val="en-GB" w:eastAsia="en-GB"/>
-        </w:rPr>
-      </w:pPr>
-      <w:hyperlink w:anchor="_Toc48317187" w:history="1">
-        <w:r>
-          <w:rPr>
-            <w:rStyle w:val="Hyperlink"/>
-            <w:noProof/>
-          </w:rPr>
-          <w:t>5</w:t>
-        </w:r>
-        <w:r>
-          <w:rPr>
-            <w:rFonts w:asciiTheme="minorHAnsi" w:eastAsiaTheme="minorEastAsia" w:hAnsiTheme="minorHAnsi" w:cstheme="minorBidi"/>
-            <w:noProof/>
-            <w:sz w:val="22"/>
-            <w:lang w:val="en-GB" w:eastAsia="en-GB"/>
-          </w:rPr>
-          <w:tab/>
-        </w:r>
-        <w:r>
-          <w:rPr>
-            <w:rStyle w:val="Hyperlink"/>
-            <w:noProof/>
-          </w:rPr>
-          <w:t>Implementation</w:t>
-        </w:r>
-        <w:r>
-          <w:rPr>
-            <w:noProof/>
-          </w:rPr>
-          <w:tab/>
-        </w:r>
-        <w:r>
-          <w:rPr>
-            <w:noProof/>
-          </w:rPr>
-          <w:fldChar w:fldCharType="begin"/>
-        </w:r>
-        <w:r>
-          <w:rPr>
-            <w:noProof/>
-          </w:rPr>
-          <w:instrText xml:space="preserve"> PAGEREF _Toc48317187 \h </w:instrText>
-        </w:r>
-        <w:r>
-          <w:rPr>
-            <w:noProof/>
-          </w:rPr>
-        </w:r>
-        <w:r>
-          <w:rPr>
-            <w:noProof/>
-          </w:rPr>
-          <w:fldChar w:fldCharType="separate"/>
-        </w:r>
-        <w:r>
-          <w:rPr>
-            <w:noProof/>
-          </w:rPr>
-          <w:t>12</w:t>
-        </w:r>
-        <w:r>
-          <w:rPr>
-            <w:noProof/>
-          </w:rPr>
-          <w:fldChar w:fldCharType="end"/>
-        </w:r>
-      </w:hyperlink>
-    </w:p>
-    <w:p>
-      <w:pPr>
-        <w:pStyle w:val="TOC2"/>
-        <w:tabs>
-          <w:tab w:val="right" w:leader="dot" w:pos="7360"/>
-        </w:tabs>
-        <w:rPr>
-          <w:rFonts w:asciiTheme="minorHAnsi" w:eastAsiaTheme="minorEastAsia" w:hAnsiTheme="minorHAnsi" w:cstheme="minorBidi"/>
-          <w:noProof/>
-          <w:sz w:val="22"/>
-          <w:lang w:val="en-GB" w:eastAsia="en-GB"/>
-        </w:rPr>
-      </w:pPr>
-      <w:hyperlink w:anchor="_Toc48317188" w:history="1">
-        <w:r>
-          <w:rPr>
-            <w:rStyle w:val="Hyperlink"/>
-            <w:noProof/>
-          </w:rPr>
-          <w:t>5.1 An overview of OTP design</w:t>
-        </w:r>
-        <w:r>
-          <w:rPr>
-            <w:noProof/>
-          </w:rPr>
-          <w:tab/>
-        </w:r>
-        <w:r>
-          <w:rPr>
-            <w:noProof/>
-          </w:rPr>
-          <w:fldChar w:fldCharType="begin"/>
-        </w:r>
-        <w:r>
-          <w:rPr>
-            <w:noProof/>
-          </w:rPr>
-          <w:instrText xml:space="preserve"> PAGEREF _Toc48317188 \h </w:instrText>
-        </w:r>
-        <w:r>
-          <w:rPr>
-            <w:noProof/>
-          </w:rPr>
-        </w:r>
-        <w:r>
-          <w:rPr>
-            <w:noProof/>
-          </w:rPr>
-          <w:fldChar w:fldCharType="separate"/>
-        </w:r>
-        <w:r>
-          <w:rPr>
-            <w:noProof/>
-          </w:rPr>
-          <w:t>12</w:t>
-        </w:r>
-        <w:r>
-          <w:rPr>
-            <w:noProof/>
-          </w:rPr>
-          <w:fldChar w:fldCharType="end"/>
-        </w:r>
-      </w:hyperlink>
-    </w:p>
-    <w:p>
-      <w:pPr>
-        <w:pStyle w:val="TOC2"/>
-        <w:tabs>
-          <w:tab w:val="right" w:leader="dot" w:pos="7360"/>
-        </w:tabs>
-        <w:rPr>
-          <w:rFonts w:asciiTheme="minorHAnsi" w:eastAsiaTheme="minorEastAsia" w:hAnsiTheme="minorHAnsi" w:cstheme="minorBidi"/>
-          <w:noProof/>
-          <w:sz w:val="22"/>
-          <w:lang w:val="en-GB" w:eastAsia="en-GB"/>
-        </w:rPr>
-      </w:pPr>
-      <w:hyperlink w:anchor="_Toc48317189" w:history="1">
-        <w:r>
-          <w:rPr>
-            <w:rStyle w:val="Hyperlink"/>
-            <w:noProof/>
-          </w:rPr>
-          <w:t>5.2 Node Logic</w:t>
-        </w:r>
-        <w:r>
-          <w:rPr>
-            <w:noProof/>
-          </w:rPr>
-          <w:tab/>
-        </w:r>
-        <w:r>
-          <w:rPr>
-            <w:noProof/>
-          </w:rPr>
-          <w:fldChar w:fldCharType="begin"/>
-        </w:r>
-        <w:r>
-          <w:rPr>
-            <w:noProof/>
-          </w:rPr>
-          <w:instrText xml:space="preserve"> PAGEREF _Toc48317189 \h </w:instrText>
-        </w:r>
-        <w:r>
-          <w:rPr>
-            <w:noProof/>
-          </w:rPr>
-        </w:r>
-        <w:r>
-          <w:rPr>
-            <w:noProof/>
-          </w:rPr>
-          <w:fldChar w:fldCharType="separate"/>
-        </w:r>
-        <w:r>
-          <w:rPr>
-            <w:noProof/>
-          </w:rPr>
-          <w:t>13</w:t>
-        </w:r>
-        <w:r>
-          <w:rPr>
-            <w:noProof/>
-          </w:rPr>
-          <w:fldChar w:fldCharType="end"/>
-        </w:r>
-      </w:hyperlink>
-    </w:p>
-    <w:p>
-      <w:pPr>
-        <w:pStyle w:val="TOC3"/>
-        <w:tabs>
-          <w:tab w:val="right" w:leader="dot" w:pos="7360"/>
-        </w:tabs>
-        <w:rPr>
-          <w:noProof/>
-        </w:rPr>
-      </w:pPr>
-      <w:hyperlink w:anchor="_Toc48317190" w:history="1">
-        <w:r>
-          <w:rPr>
-            <w:rStyle w:val="Hyperlink"/>
-            <w:noProof/>
-          </w:rPr>
-          <w:t>5.2.1 OTP design implementation</w:t>
-        </w:r>
-        <w:r>
-          <w:rPr>
-            <w:noProof/>
-          </w:rPr>
-          <w:tab/>
-        </w:r>
-        <w:r>
-          <w:rPr>
-            <w:noProof/>
-          </w:rPr>
-          <w:fldChar w:fldCharType="begin"/>
-        </w:r>
-        <w:r>
-          <w:rPr>
-            <w:noProof/>
-          </w:rPr>
-          <w:instrText xml:space="preserve"> PAGEREF _Toc48317190 \h </w:instrText>
-        </w:r>
-        <w:r>
-          <w:rPr>
-            <w:noProof/>
-          </w:rPr>
-        </w:r>
-        <w:r>
-          <w:rPr>
-            <w:noProof/>
-          </w:rPr>
-          <w:fldChar w:fldCharType="separate"/>
-        </w:r>
-        <w:r>
-          <w:rPr>
-            <w:noProof/>
-          </w:rPr>
-          <w:t>13</w:t>
-        </w:r>
-        <w:r>
-          <w:rPr>
-            <w:noProof/>
-          </w:rPr>
-          <w:fldChar w:fldCharType="end"/>
-        </w:r>
-      </w:hyperlink>
-    </w:p>
-    <w:p>
-      <w:pPr>
-        <w:pStyle w:val="TOC3"/>
-        <w:tabs>
-          <w:tab w:val="right" w:leader="dot" w:pos="7360"/>
-        </w:tabs>
-        <w:rPr>
-          <w:noProof/>
-        </w:rPr>
-      </w:pPr>
-      <w:hyperlink w:anchor="_Toc48317191" w:history="1">
-        <w:r>
-          <w:rPr>
-            <w:rStyle w:val="Hyperlink"/>
-            <w:noProof/>
-          </w:rPr>
-          <w:t>5.2.2 Node State</w:t>
-        </w:r>
-        <w:r>
-          <w:rPr>
-            <w:noProof/>
-          </w:rPr>
-          <w:tab/>
-        </w:r>
-        <w:r>
-          <w:rPr>
-            <w:noProof/>
-          </w:rPr>
-          <w:fldChar w:fldCharType="begin"/>
-        </w:r>
-        <w:r>
-          <w:rPr>
-            <w:noProof/>
-          </w:rPr>
-          <w:instrText xml:space="preserve"> PAGEREF _Toc48317191 \h </w:instrText>
-        </w:r>
-        <w:r>
-          <w:rPr>
-            <w:noProof/>
-          </w:rPr>
-        </w:r>
-        <w:r>
-          <w:rPr>
-            <w:noProof/>
-          </w:rPr>
-          <w:fldChar w:fldCharType="separate"/>
-        </w:r>
-        <w:r>
-          <w:rPr>
-            <w:noProof/>
-          </w:rPr>
-          <w:t>13</w:t>
         </w:r>
         <w:r>
           <w:rPr>
@@ -1788,13 +1395,13 @@
           <w:lang w:val="en-GB" w:eastAsia="en-GB"/>
         </w:rPr>
       </w:pPr>
-      <w:hyperlink w:anchor="_Toc48317192" w:history="1">
+      <w:hyperlink w:anchor="_Toc48399747" w:history="1">
         <w:r>
           <w:rPr>
             <w:rStyle w:val="Hyperlink"/>
             <w:noProof/>
           </w:rPr>
-          <w:t>6</w:t>
+          <w:t>4</w:t>
         </w:r>
         <w:r>
           <w:rPr>
@@ -1810,7 +1417,7 @@
             <w:rStyle w:val="Hyperlink"/>
             <w:noProof/>
           </w:rPr>
-          <w:t>Testing</w:t>
+          <w:t>Design</w:t>
         </w:r>
         <w:r>
           <w:rPr>
@@ -1828,7 +1435,7 @@
           <w:rPr>
             <w:noProof/>
           </w:rPr>
-          <w:instrText xml:space="preserve"> PAGEREF _Toc48317192 \h </w:instrText>
+          <w:instrText xml:space="preserve"> PAGEREF _Toc48399747 \h </w:instrText>
         </w:r>
         <w:r>
           <w:rPr>
@@ -1845,7 +1452,7 @@
           <w:rPr>
             <w:noProof/>
           </w:rPr>
-          <w:t>14</w:t>
+          <w:t>11</w:t>
         </w:r>
         <w:r>
           <w:rPr>
@@ -1869,13 +1476,13 @@
           <w:lang w:val="en-GB" w:eastAsia="en-GB"/>
         </w:rPr>
       </w:pPr>
-      <w:hyperlink w:anchor="_Toc48317193" w:history="1">
+      <w:hyperlink w:anchor="_Toc48399748" w:history="1">
         <w:r>
           <w:rPr>
             <w:rStyle w:val="Hyperlink"/>
             <w:noProof/>
           </w:rPr>
-          <w:t>7</w:t>
+          <w:t>5</w:t>
         </w:r>
         <w:r>
           <w:rPr>
@@ -1891,7 +1498,7 @@
             <w:rStyle w:val="Hyperlink"/>
             <w:noProof/>
           </w:rPr>
-          <w:t>How To Use My Project</w:t>
+          <w:t>Implementation</w:t>
         </w:r>
         <w:r>
           <w:rPr>
@@ -1909,7 +1516,7 @@
           <w:rPr>
             <w:noProof/>
           </w:rPr>
-          <w:instrText xml:space="preserve"> PAGEREF _Toc48317193 \h </w:instrText>
+          <w:instrText xml:space="preserve"> PAGEREF _Toc48399748 \h </w:instrText>
         </w:r>
         <w:r>
           <w:rPr>
@@ -1926,7 +1533,775 @@
           <w:rPr>
             <w:noProof/>
           </w:rPr>
+          <w:t>12</w:t>
+        </w:r>
+        <w:r>
+          <w:rPr>
+            <w:noProof/>
+          </w:rPr>
+          <w:fldChar w:fldCharType="end"/>
+        </w:r>
+      </w:hyperlink>
+    </w:p>
+    <w:p>
+      <w:pPr>
+        <w:pStyle w:val="TOC2"/>
+        <w:tabs>
+          <w:tab w:val="right" w:leader="dot" w:pos="7360"/>
+        </w:tabs>
+        <w:rPr>
+          <w:rFonts w:asciiTheme="minorHAnsi" w:eastAsiaTheme="minorEastAsia" w:hAnsiTheme="minorHAnsi" w:cstheme="minorBidi"/>
+          <w:noProof/>
+          <w:sz w:val="22"/>
+          <w:lang w:val="en-GB" w:eastAsia="en-GB"/>
+        </w:rPr>
+      </w:pPr>
+      <w:hyperlink w:anchor="_Toc48399749" w:history="1">
+        <w:r>
+          <w:rPr>
+            <w:rStyle w:val="Hyperlink"/>
+            <w:noProof/>
+          </w:rPr>
+          <w:t>5.1 An overview of OTP design</w:t>
+        </w:r>
+        <w:r>
+          <w:rPr>
+            <w:noProof/>
+          </w:rPr>
+          <w:tab/>
+        </w:r>
+        <w:r>
+          <w:rPr>
+            <w:noProof/>
+          </w:rPr>
+          <w:fldChar w:fldCharType="begin"/>
+        </w:r>
+        <w:r>
+          <w:rPr>
+            <w:noProof/>
+          </w:rPr>
+          <w:instrText xml:space="preserve"> PAGEREF _Toc48399749 \h </w:instrText>
+        </w:r>
+        <w:r>
+          <w:rPr>
+            <w:noProof/>
+          </w:rPr>
+        </w:r>
+        <w:r>
+          <w:rPr>
+            <w:noProof/>
+          </w:rPr>
+          <w:fldChar w:fldCharType="separate"/>
+        </w:r>
+        <w:r>
+          <w:rPr>
+            <w:noProof/>
+          </w:rPr>
+          <w:t>12</w:t>
+        </w:r>
+        <w:r>
+          <w:rPr>
+            <w:noProof/>
+          </w:rPr>
+          <w:fldChar w:fldCharType="end"/>
+        </w:r>
+      </w:hyperlink>
+    </w:p>
+    <w:p>
+      <w:pPr>
+        <w:pStyle w:val="TOC2"/>
+        <w:tabs>
+          <w:tab w:val="right" w:leader="dot" w:pos="7360"/>
+        </w:tabs>
+        <w:rPr>
+          <w:rFonts w:asciiTheme="minorHAnsi" w:eastAsiaTheme="minorEastAsia" w:hAnsiTheme="minorHAnsi" w:cstheme="minorBidi"/>
+          <w:noProof/>
+          <w:sz w:val="22"/>
+          <w:lang w:val="en-GB" w:eastAsia="en-GB"/>
+        </w:rPr>
+      </w:pPr>
+      <w:hyperlink w:anchor="_Toc48399750" w:history="1">
+        <w:r>
+          <w:rPr>
+            <w:rStyle w:val="Hyperlink"/>
+            <w:noProof/>
+          </w:rPr>
+          <w:t>5.2 Node Logic</w:t>
+        </w:r>
+        <w:r>
+          <w:rPr>
+            <w:noProof/>
+          </w:rPr>
+          <w:tab/>
+        </w:r>
+        <w:r>
+          <w:rPr>
+            <w:noProof/>
+          </w:rPr>
+          <w:fldChar w:fldCharType="begin"/>
+        </w:r>
+        <w:r>
+          <w:rPr>
+            <w:noProof/>
+          </w:rPr>
+          <w:instrText xml:space="preserve"> PAGEREF _Toc48399750 \h </w:instrText>
+        </w:r>
+        <w:r>
+          <w:rPr>
+            <w:noProof/>
+          </w:rPr>
+        </w:r>
+        <w:r>
+          <w:rPr>
+            <w:noProof/>
+          </w:rPr>
+          <w:fldChar w:fldCharType="separate"/>
+        </w:r>
+        <w:r>
+          <w:rPr>
+            <w:noProof/>
+          </w:rPr>
+          <w:t>13</w:t>
+        </w:r>
+        <w:r>
+          <w:rPr>
+            <w:noProof/>
+          </w:rPr>
+          <w:fldChar w:fldCharType="end"/>
+        </w:r>
+      </w:hyperlink>
+    </w:p>
+    <w:p>
+      <w:pPr>
+        <w:pStyle w:val="TOC3"/>
+        <w:tabs>
+          <w:tab w:val="right" w:leader="dot" w:pos="7360"/>
+        </w:tabs>
+        <w:rPr>
+          <w:rFonts w:asciiTheme="minorHAnsi" w:eastAsiaTheme="minorEastAsia" w:hAnsiTheme="minorHAnsi" w:cstheme="minorBidi"/>
+          <w:noProof/>
+          <w:sz w:val="22"/>
+          <w:lang w:val="en-GB" w:eastAsia="en-GB"/>
+        </w:rPr>
+      </w:pPr>
+      <w:hyperlink w:anchor="_Toc48399751" w:history="1">
+        <w:r>
+          <w:rPr>
+            <w:rStyle w:val="Hyperlink"/>
+            <w:noProof/>
+          </w:rPr>
+          <w:t>5.2.1 OTP design implementation</w:t>
+        </w:r>
+        <w:r>
+          <w:rPr>
+            <w:noProof/>
+          </w:rPr>
+          <w:tab/>
+        </w:r>
+        <w:r>
+          <w:rPr>
+            <w:noProof/>
+          </w:rPr>
+          <w:fldChar w:fldCharType="begin"/>
+        </w:r>
+        <w:r>
+          <w:rPr>
+            <w:noProof/>
+          </w:rPr>
+          <w:instrText xml:space="preserve"> PAGEREF _Toc48399751 \h </w:instrText>
+        </w:r>
+        <w:r>
+          <w:rPr>
+            <w:noProof/>
+          </w:rPr>
+        </w:r>
+        <w:r>
+          <w:rPr>
+            <w:noProof/>
+          </w:rPr>
+          <w:fldChar w:fldCharType="separate"/>
+        </w:r>
+        <w:r>
+          <w:rPr>
+            <w:noProof/>
+          </w:rPr>
+          <w:t>13</w:t>
+        </w:r>
+        <w:r>
+          <w:rPr>
+            <w:noProof/>
+          </w:rPr>
+          <w:fldChar w:fldCharType="end"/>
+        </w:r>
+      </w:hyperlink>
+    </w:p>
+    <w:p>
+      <w:pPr>
+        <w:pStyle w:val="TOC3"/>
+        <w:tabs>
+          <w:tab w:val="right" w:leader="dot" w:pos="7360"/>
+        </w:tabs>
+        <w:rPr>
+          <w:rFonts w:asciiTheme="minorHAnsi" w:eastAsiaTheme="minorEastAsia" w:hAnsiTheme="minorHAnsi" w:cstheme="minorBidi"/>
+          <w:noProof/>
+          <w:sz w:val="22"/>
+          <w:lang w:val="en-GB" w:eastAsia="en-GB"/>
+        </w:rPr>
+      </w:pPr>
+      <w:hyperlink w:anchor="_Toc48399752" w:history="1">
+        <w:r>
+          <w:rPr>
+            <w:rStyle w:val="Hyperlink"/>
+            <w:noProof/>
+          </w:rPr>
+          <w:t>5.2.2 Node State</w:t>
+        </w:r>
+        <w:r>
+          <w:rPr>
+            <w:noProof/>
+          </w:rPr>
+          <w:tab/>
+        </w:r>
+        <w:r>
+          <w:rPr>
+            <w:noProof/>
+          </w:rPr>
+          <w:fldChar w:fldCharType="begin"/>
+        </w:r>
+        <w:r>
+          <w:rPr>
+            <w:noProof/>
+          </w:rPr>
+          <w:instrText xml:space="preserve"> PAGEREF _Toc48399752 \h </w:instrText>
+        </w:r>
+        <w:r>
+          <w:rPr>
+            <w:noProof/>
+          </w:rPr>
+        </w:r>
+        <w:r>
+          <w:rPr>
+            <w:noProof/>
+          </w:rPr>
+          <w:fldChar w:fldCharType="separate"/>
+        </w:r>
+        <w:r>
+          <w:rPr>
+            <w:noProof/>
+          </w:rPr>
+          <w:t>13</w:t>
+        </w:r>
+        <w:r>
+          <w:rPr>
+            <w:noProof/>
+          </w:rPr>
+          <w:fldChar w:fldCharType="end"/>
+        </w:r>
+      </w:hyperlink>
+    </w:p>
+    <w:p>
+      <w:pPr>
+        <w:pStyle w:val="TOC3"/>
+        <w:tabs>
+          <w:tab w:val="right" w:leader="dot" w:pos="7360"/>
+        </w:tabs>
+        <w:rPr>
+          <w:rFonts w:asciiTheme="minorHAnsi" w:eastAsiaTheme="minorEastAsia" w:hAnsiTheme="minorHAnsi" w:cstheme="minorBidi"/>
+          <w:noProof/>
+          <w:sz w:val="22"/>
+          <w:lang w:val="en-GB" w:eastAsia="en-GB"/>
+        </w:rPr>
+      </w:pPr>
+      <w:hyperlink w:anchor="_Toc48399753" w:history="1">
+        <w:r>
+          <w:rPr>
+            <w:rStyle w:val="Hyperlink"/>
+            <w:noProof/>
+          </w:rPr>
+          <w:t>5.2.3 Synchronous Callback Example</w:t>
+        </w:r>
+        <w:r>
+          <w:rPr>
+            <w:noProof/>
+          </w:rPr>
+          <w:tab/>
+        </w:r>
+        <w:r>
+          <w:rPr>
+            <w:noProof/>
+          </w:rPr>
+          <w:fldChar w:fldCharType="begin"/>
+        </w:r>
+        <w:r>
+          <w:rPr>
+            <w:noProof/>
+          </w:rPr>
+          <w:instrText xml:space="preserve"> PAGEREF _Toc48399753 \h </w:instrText>
+        </w:r>
+        <w:r>
+          <w:rPr>
+            <w:noProof/>
+          </w:rPr>
+        </w:r>
+        <w:r>
+          <w:rPr>
+            <w:noProof/>
+          </w:rPr>
+          <w:fldChar w:fldCharType="separate"/>
+        </w:r>
+        <w:r>
+          <w:rPr>
+            <w:noProof/>
+          </w:rPr>
+          <w:t>14</w:t>
+        </w:r>
+        <w:r>
+          <w:rPr>
+            <w:noProof/>
+          </w:rPr>
+          <w:fldChar w:fldCharType="end"/>
+        </w:r>
+      </w:hyperlink>
+    </w:p>
+    <w:p>
+      <w:pPr>
+        <w:pStyle w:val="TOC3"/>
+        <w:tabs>
+          <w:tab w:val="right" w:leader="dot" w:pos="7360"/>
+        </w:tabs>
+        <w:rPr>
+          <w:rFonts w:asciiTheme="minorHAnsi" w:eastAsiaTheme="minorEastAsia" w:hAnsiTheme="minorHAnsi" w:cstheme="minorBidi"/>
+          <w:noProof/>
+          <w:sz w:val="22"/>
+          <w:lang w:val="en-GB" w:eastAsia="en-GB"/>
+        </w:rPr>
+      </w:pPr>
+      <w:hyperlink w:anchor="_Toc48399754" w:history="1">
+        <w:r>
+          <w:rPr>
+            <w:rStyle w:val="Hyperlink"/>
+            <w:noProof/>
+          </w:rPr>
+          <w:t>5.2.4 Asynchronous Callback Example</w:t>
+        </w:r>
+        <w:r>
+          <w:rPr>
+            <w:noProof/>
+          </w:rPr>
+          <w:tab/>
+        </w:r>
+        <w:r>
+          <w:rPr>
+            <w:noProof/>
+          </w:rPr>
+          <w:fldChar w:fldCharType="begin"/>
+        </w:r>
+        <w:r>
+          <w:rPr>
+            <w:noProof/>
+          </w:rPr>
+          <w:instrText xml:space="preserve"> PAGEREF _Toc48399754 \h </w:instrText>
+        </w:r>
+        <w:r>
+          <w:rPr>
+            <w:noProof/>
+          </w:rPr>
+        </w:r>
+        <w:r>
+          <w:rPr>
+            <w:noProof/>
+          </w:rPr>
+          <w:fldChar w:fldCharType="separate"/>
+        </w:r>
+        <w:r>
+          <w:rPr>
+            <w:noProof/>
+          </w:rPr>
+          <w:t>14</w:t>
+        </w:r>
+        <w:r>
+          <w:rPr>
+            <w:noProof/>
+          </w:rPr>
+          <w:fldChar w:fldCharType="end"/>
+        </w:r>
+      </w:hyperlink>
+    </w:p>
+    <w:p>
+      <w:pPr>
+        <w:pStyle w:val="TOC3"/>
+        <w:tabs>
+          <w:tab w:val="right" w:leader="dot" w:pos="7360"/>
+        </w:tabs>
+        <w:rPr>
+          <w:rFonts w:asciiTheme="minorHAnsi" w:eastAsiaTheme="minorEastAsia" w:hAnsiTheme="minorHAnsi" w:cstheme="minorBidi"/>
+          <w:noProof/>
+          <w:sz w:val="22"/>
+          <w:lang w:val="en-GB" w:eastAsia="en-GB"/>
+        </w:rPr>
+      </w:pPr>
+      <w:hyperlink w:anchor="_Toc48399755" w:history="1">
+        <w:r>
+          <w:rPr>
+            <w:rStyle w:val="Hyperlink"/>
+            <w:noProof/>
+          </w:rPr>
+          <w:t>5.2.5 Finger Table</w:t>
+        </w:r>
+        <w:r>
+          <w:rPr>
+            <w:noProof/>
+          </w:rPr>
+          <w:tab/>
+        </w:r>
+        <w:r>
+          <w:rPr>
+            <w:noProof/>
+          </w:rPr>
+          <w:fldChar w:fldCharType="begin"/>
+        </w:r>
+        <w:r>
+          <w:rPr>
+            <w:noProof/>
+          </w:rPr>
+          <w:instrText xml:space="preserve"> PAGEREF _Toc48399755 \h </w:instrText>
+        </w:r>
+        <w:r>
+          <w:rPr>
+            <w:noProof/>
+          </w:rPr>
+        </w:r>
+        <w:r>
+          <w:rPr>
+            <w:noProof/>
+          </w:rPr>
+          <w:fldChar w:fldCharType="separate"/>
+        </w:r>
+        <w:r>
+          <w:rPr>
+            <w:noProof/>
+          </w:rPr>
           <w:t>15</w:t>
+        </w:r>
+        <w:r>
+          <w:rPr>
+            <w:noProof/>
+          </w:rPr>
+          <w:fldChar w:fldCharType="end"/>
+        </w:r>
+      </w:hyperlink>
+    </w:p>
+    <w:p>
+      <w:pPr>
+        <w:pStyle w:val="TOC3"/>
+        <w:tabs>
+          <w:tab w:val="right" w:leader="dot" w:pos="7360"/>
+        </w:tabs>
+        <w:rPr>
+          <w:rFonts w:asciiTheme="minorHAnsi" w:eastAsiaTheme="minorEastAsia" w:hAnsiTheme="minorHAnsi" w:cstheme="minorBidi"/>
+          <w:noProof/>
+          <w:sz w:val="22"/>
+          <w:lang w:val="en-GB" w:eastAsia="en-GB"/>
+        </w:rPr>
+      </w:pPr>
+      <w:hyperlink w:anchor="_Toc48399756" w:history="1">
+        <w:r>
+          <w:rPr>
+            <w:rStyle w:val="Hyperlink"/>
+            <w:noProof/>
+          </w:rPr>
+          <w:t>5.2.6 Load balancing</w:t>
+        </w:r>
+        <w:r>
+          <w:rPr>
+            <w:noProof/>
+          </w:rPr>
+          <w:tab/>
+        </w:r>
+        <w:r>
+          <w:rPr>
+            <w:noProof/>
+          </w:rPr>
+          <w:fldChar w:fldCharType="begin"/>
+        </w:r>
+        <w:r>
+          <w:rPr>
+            <w:noProof/>
+          </w:rPr>
+          <w:instrText xml:space="preserve"> PAGEREF _Toc48399756 \h </w:instrText>
+        </w:r>
+        <w:r>
+          <w:rPr>
+            <w:noProof/>
+          </w:rPr>
+        </w:r>
+        <w:r>
+          <w:rPr>
+            <w:noProof/>
+          </w:rPr>
+          <w:fldChar w:fldCharType="separate"/>
+        </w:r>
+        <w:r>
+          <w:rPr>
+            <w:noProof/>
+          </w:rPr>
+          <w:t>15</w:t>
+        </w:r>
+        <w:r>
+          <w:rPr>
+            <w:noProof/>
+          </w:rPr>
+          <w:fldChar w:fldCharType="end"/>
+        </w:r>
+      </w:hyperlink>
+    </w:p>
+    <w:p>
+      <w:pPr>
+        <w:pStyle w:val="TOC3"/>
+        <w:tabs>
+          <w:tab w:val="right" w:leader="dot" w:pos="7360"/>
+        </w:tabs>
+        <w:rPr>
+          <w:rFonts w:asciiTheme="minorHAnsi" w:eastAsiaTheme="minorEastAsia" w:hAnsiTheme="minorHAnsi" w:cstheme="minorBidi"/>
+          <w:noProof/>
+          <w:sz w:val="22"/>
+          <w:lang w:val="en-GB" w:eastAsia="en-GB"/>
+        </w:rPr>
+      </w:pPr>
+      <w:hyperlink w:anchor="_Toc48399757" w:history="1">
+        <w:r>
+          <w:rPr>
+            <w:rStyle w:val="Hyperlink"/>
+            <w:noProof/>
+          </w:rPr>
+          <w:t>5.2.7 Voluntary Node Departure</w:t>
+        </w:r>
+        <w:r>
+          <w:rPr>
+            <w:noProof/>
+          </w:rPr>
+          <w:tab/>
+        </w:r>
+        <w:r>
+          <w:rPr>
+            <w:noProof/>
+          </w:rPr>
+          <w:fldChar w:fldCharType="begin"/>
+        </w:r>
+        <w:r>
+          <w:rPr>
+            <w:noProof/>
+          </w:rPr>
+          <w:instrText xml:space="preserve"> PAGEREF _Toc48399757 \h </w:instrText>
+        </w:r>
+        <w:r>
+          <w:rPr>
+            <w:noProof/>
+          </w:rPr>
+        </w:r>
+        <w:r>
+          <w:rPr>
+            <w:noProof/>
+          </w:rPr>
+          <w:fldChar w:fldCharType="separate"/>
+        </w:r>
+        <w:r>
+          <w:rPr>
+            <w:noProof/>
+          </w:rPr>
+          <w:t>16</w:t>
+        </w:r>
+        <w:r>
+          <w:rPr>
+            <w:noProof/>
+          </w:rPr>
+          <w:fldChar w:fldCharType="end"/>
+        </w:r>
+      </w:hyperlink>
+    </w:p>
+    <w:p>
+      <w:pPr>
+        <w:pStyle w:val="TOC2"/>
+        <w:tabs>
+          <w:tab w:val="right" w:leader="dot" w:pos="7360"/>
+        </w:tabs>
+        <w:rPr>
+          <w:rFonts w:asciiTheme="minorHAnsi" w:eastAsiaTheme="minorEastAsia" w:hAnsiTheme="minorHAnsi" w:cstheme="minorBidi"/>
+          <w:noProof/>
+          <w:sz w:val="22"/>
+          <w:lang w:val="en-GB" w:eastAsia="en-GB"/>
+        </w:rPr>
+      </w:pPr>
+      <w:hyperlink w:anchor="_Toc48399758" w:history="1">
+        <w:r>
+          <w:rPr>
+            <w:rStyle w:val="Hyperlink"/>
+            <w:noProof/>
+          </w:rPr>
+          <w:t>5.3 Communication Layer</w:t>
+        </w:r>
+        <w:r>
+          <w:rPr>
+            <w:noProof/>
+          </w:rPr>
+          <w:tab/>
+        </w:r>
+        <w:r>
+          <w:rPr>
+            <w:noProof/>
+          </w:rPr>
+          <w:fldChar w:fldCharType="begin"/>
+        </w:r>
+        <w:r>
+          <w:rPr>
+            <w:noProof/>
+          </w:rPr>
+          <w:instrText xml:space="preserve"> PAGEREF _Toc48399758 \h </w:instrText>
+        </w:r>
+        <w:r>
+          <w:rPr>
+            <w:noProof/>
+          </w:rPr>
+        </w:r>
+        <w:r>
+          <w:rPr>
+            <w:noProof/>
+          </w:rPr>
+          <w:fldChar w:fldCharType="separate"/>
+        </w:r>
+        <w:r>
+          <w:rPr>
+            <w:noProof/>
+          </w:rPr>
+          <w:t>16</w:t>
+        </w:r>
+        <w:r>
+          <w:rPr>
+            <w:noProof/>
+          </w:rPr>
+          <w:fldChar w:fldCharType="end"/>
+        </w:r>
+      </w:hyperlink>
+    </w:p>
+    <w:p>
+      <w:pPr>
+        <w:pStyle w:val="TOC3"/>
+        <w:tabs>
+          <w:tab w:val="right" w:leader="dot" w:pos="7360"/>
+        </w:tabs>
+        <w:rPr>
+          <w:rFonts w:asciiTheme="minorHAnsi" w:eastAsiaTheme="minorEastAsia" w:hAnsiTheme="minorHAnsi" w:cstheme="minorBidi"/>
+          <w:noProof/>
+          <w:sz w:val="22"/>
+          <w:lang w:val="en-GB" w:eastAsia="en-GB"/>
+        </w:rPr>
+      </w:pPr>
+      <w:hyperlink w:anchor="_Toc48399759" w:history="1">
+        <w:r>
+          <w:rPr>
+            <w:rStyle w:val="Hyperlink"/>
+            <w:noProof/>
+          </w:rPr>
+          <w:t>5.3.1 gRPC vs. JSON-RPC</w:t>
+        </w:r>
+        <w:r>
+          <w:rPr>
+            <w:noProof/>
+          </w:rPr>
+          <w:tab/>
+        </w:r>
+        <w:r>
+          <w:rPr>
+            <w:noProof/>
+          </w:rPr>
+          <w:fldChar w:fldCharType="begin"/>
+        </w:r>
+        <w:r>
+          <w:rPr>
+            <w:noProof/>
+          </w:rPr>
+          <w:instrText xml:space="preserve"> PAGEREF _Toc48399759 \h </w:instrText>
+        </w:r>
+        <w:r>
+          <w:rPr>
+            <w:noProof/>
+          </w:rPr>
+        </w:r>
+        <w:r>
+          <w:rPr>
+            <w:noProof/>
+          </w:rPr>
+          <w:fldChar w:fldCharType="separate"/>
+        </w:r>
+        <w:r>
+          <w:rPr>
+            <w:noProof/>
+          </w:rPr>
+          <w:t>16</w:t>
+        </w:r>
+        <w:r>
+          <w:rPr>
+            <w:noProof/>
+          </w:rPr>
+          <w:fldChar w:fldCharType="end"/>
+        </w:r>
+      </w:hyperlink>
+    </w:p>
+    <w:p>
+      <w:pPr>
+        <w:pStyle w:val="TOC3"/>
+        <w:tabs>
+          <w:tab w:val="right" w:leader="dot" w:pos="7360"/>
+        </w:tabs>
+        <w:rPr>
+          <w:rFonts w:asciiTheme="minorHAnsi" w:eastAsiaTheme="minorEastAsia" w:hAnsiTheme="minorHAnsi" w:cstheme="minorBidi"/>
+          <w:noProof/>
+          <w:sz w:val="22"/>
+          <w:lang w:val="en-GB" w:eastAsia="en-GB"/>
+        </w:rPr>
+      </w:pPr>
+      <w:hyperlink w:anchor="_Toc48399760" w:history="1">
+        <w:r>
+          <w:rPr>
+            <w:rStyle w:val="Hyperlink"/>
+            <w:noProof/>
+          </w:rPr>
+          <w:t>5.3.2 JSON-RPC Client</w:t>
+        </w:r>
+        <w:r>
+          <w:rPr>
+            <w:noProof/>
+          </w:rPr>
+          <w:tab/>
+        </w:r>
+        <w:r>
+          <w:rPr>
+            <w:noProof/>
+          </w:rPr>
+          <w:fldChar w:fldCharType="begin"/>
+        </w:r>
+        <w:r>
+          <w:rPr>
+            <w:noProof/>
+          </w:rPr>
+          <w:instrText xml:space="preserve"> PAGEREF _Toc48399760 \h </w:instrText>
+        </w:r>
+        <w:r>
+          <w:rPr>
+            <w:noProof/>
+          </w:rPr>
+        </w:r>
+        <w:r>
+          <w:rPr>
+            <w:noProof/>
+          </w:rPr>
+          <w:fldChar w:fldCharType="separate"/>
+        </w:r>
+        <w:r>
+          <w:rPr>
+            <w:noProof/>
+          </w:rPr>
+          <w:t>16</w:t>
         </w:r>
         <w:r>
           <w:rPr>
@@ -1950,13 +2325,13 @@
           <w:lang w:val="en-GB" w:eastAsia="en-GB"/>
         </w:rPr>
       </w:pPr>
-      <w:hyperlink w:anchor="_Toc48317194" w:history="1">
+      <w:hyperlink w:anchor="_Toc48399761" w:history="1">
         <w:r>
           <w:rPr>
             <w:rStyle w:val="Hyperlink"/>
             <w:noProof/>
           </w:rPr>
-          <w:t>8</w:t>
+          <w:t>6</w:t>
         </w:r>
         <w:r>
           <w:rPr>
@@ -1972,6 +2347,168 @@
             <w:rStyle w:val="Hyperlink"/>
             <w:noProof/>
           </w:rPr>
+          <w:t>Testing</w:t>
+        </w:r>
+        <w:r>
+          <w:rPr>
+            <w:noProof/>
+          </w:rPr>
+          <w:tab/>
+        </w:r>
+        <w:r>
+          <w:rPr>
+            <w:noProof/>
+          </w:rPr>
+          <w:fldChar w:fldCharType="begin"/>
+        </w:r>
+        <w:r>
+          <w:rPr>
+            <w:noProof/>
+          </w:rPr>
+          <w:instrText xml:space="preserve"> PAGEREF _Toc48399761 \h </w:instrText>
+        </w:r>
+        <w:r>
+          <w:rPr>
+            <w:noProof/>
+          </w:rPr>
+        </w:r>
+        <w:r>
+          <w:rPr>
+            <w:noProof/>
+          </w:rPr>
+          <w:fldChar w:fldCharType="separate"/>
+        </w:r>
+        <w:r>
+          <w:rPr>
+            <w:noProof/>
+          </w:rPr>
+          <w:t>17</w:t>
+        </w:r>
+        <w:r>
+          <w:rPr>
+            <w:noProof/>
+          </w:rPr>
+          <w:fldChar w:fldCharType="end"/>
+        </w:r>
+      </w:hyperlink>
+    </w:p>
+    <w:p>
+      <w:pPr>
+        <w:pStyle w:val="TOC1"/>
+        <w:tabs>
+          <w:tab w:val="left" w:pos="400"/>
+          <w:tab w:val="right" w:leader="dot" w:pos="7360"/>
+        </w:tabs>
+        <w:rPr>
+          <w:rFonts w:asciiTheme="minorHAnsi" w:eastAsiaTheme="minorEastAsia" w:hAnsiTheme="minorHAnsi" w:cstheme="minorBidi"/>
+          <w:noProof/>
+          <w:sz w:val="22"/>
+          <w:lang w:val="en-GB" w:eastAsia="en-GB"/>
+        </w:rPr>
+      </w:pPr>
+      <w:hyperlink w:anchor="_Toc48399762" w:history="1">
+        <w:r>
+          <w:rPr>
+            <w:rStyle w:val="Hyperlink"/>
+            <w:noProof/>
+          </w:rPr>
+          <w:t>7</w:t>
+        </w:r>
+        <w:r>
+          <w:rPr>
+            <w:rFonts w:asciiTheme="minorHAnsi" w:eastAsiaTheme="minorEastAsia" w:hAnsiTheme="minorHAnsi" w:cstheme="minorBidi"/>
+            <w:noProof/>
+            <w:sz w:val="22"/>
+            <w:lang w:val="en-GB" w:eastAsia="en-GB"/>
+          </w:rPr>
+          <w:tab/>
+        </w:r>
+        <w:r>
+          <w:rPr>
+            <w:rStyle w:val="Hyperlink"/>
+            <w:noProof/>
+          </w:rPr>
+          <w:t>How To Use My Project</w:t>
+        </w:r>
+        <w:r>
+          <w:rPr>
+            <w:noProof/>
+          </w:rPr>
+          <w:tab/>
+        </w:r>
+        <w:r>
+          <w:rPr>
+            <w:noProof/>
+          </w:rPr>
+          <w:fldChar w:fldCharType="begin"/>
+        </w:r>
+        <w:r>
+          <w:rPr>
+            <w:noProof/>
+          </w:rPr>
+          <w:instrText xml:space="preserve"> PAGEREF _Toc48399762 \h </w:instrText>
+        </w:r>
+        <w:r>
+          <w:rPr>
+            <w:noProof/>
+          </w:rPr>
+        </w:r>
+        <w:r>
+          <w:rPr>
+            <w:noProof/>
+          </w:rPr>
+          <w:fldChar w:fldCharType="separate"/>
+        </w:r>
+        <w:r>
+          <w:rPr>
+            <w:noProof/>
+          </w:rPr>
+          <w:t>18</w:t>
+        </w:r>
+        <w:r>
+          <w:rPr>
+            <w:noProof/>
+          </w:rPr>
+          <w:fldChar w:fldCharType="end"/>
+        </w:r>
+      </w:hyperlink>
+    </w:p>
+    <w:p>
+      <w:pPr>
+        <w:pStyle w:val="TOC1"/>
+        <w:tabs>
+          <w:tab w:val="left" w:pos="400"/>
+          <w:tab w:val="right" w:leader="dot" w:pos="7360"/>
+        </w:tabs>
+        <w:rPr>
+          <w:rFonts w:asciiTheme="minorHAnsi" w:eastAsiaTheme="minorEastAsia" w:hAnsiTheme="minorHAnsi" w:cstheme="minorBidi"/>
+          <w:noProof/>
+          <w:sz w:val="22"/>
+          <w:lang w:val="en-GB" w:eastAsia="en-GB"/>
+        </w:rPr>
+      </w:pPr>
+      <w:hyperlink w:anchor="_Toc48399763" w:history="1">
+        <w:r>
+          <w:rPr>
+            <w:rStyle w:val="Hyperlink"/>
+            <w:noProof/>
+          </w:rPr>
+          <w:t>8</w:t>
+        </w:r>
+        <w:r>
+          <w:rPr>
+            <w:rFonts w:asciiTheme="minorHAnsi" w:eastAsiaTheme="minorEastAsia" w:hAnsiTheme="minorHAnsi" w:cstheme="minorBidi"/>
+            <w:noProof/>
+            <w:sz w:val="22"/>
+            <w:lang w:val="en-GB" w:eastAsia="en-GB"/>
+          </w:rPr>
+          <w:tab/>
+        </w:r>
+        <w:r>
+          <w:rPr>
+            <w:rStyle w:val="Hyperlink"/>
+            <w:noProof/>
+          </w:rPr>
           <w:t>Professional Issues</w:t>
         </w:r>
         <w:r>
@@ -1990,7 +2527,7 @@
           <w:rPr>
             <w:noProof/>
           </w:rPr>
-          <w:instrText xml:space="preserve"> PAGEREF _Toc48317194 \h </w:instrText>
+          <w:instrText xml:space="preserve"> PAGEREF _Toc48399763 \h </w:instrText>
         </w:r>
         <w:r>
           <w:rPr>
@@ -2007,7 +2544,7 @@
           <w:rPr>
             <w:noProof/>
           </w:rPr>
-          <w:t>16</w:t>
+          <w:t>19</w:t>
         </w:r>
         <w:r>
           <w:rPr>
@@ -2030,7 +2567,7 @@
           <w:lang w:val="en-GB" w:eastAsia="en-GB"/>
         </w:rPr>
       </w:pPr>
-      <w:hyperlink w:anchor="_Toc48317195" w:history="1">
+      <w:hyperlink w:anchor="_Toc48399764" w:history="1">
         <w:r>
           <w:rPr>
             <w:rStyle w:val="Hyperlink"/>
@@ -2054,7 +2591,7 @@
           <w:rPr>
             <w:noProof/>
           </w:rPr>
-          <w:instrText xml:space="preserve"> PAGEREF _Toc48317195 \h </w:instrText>
+          <w:instrText xml:space="preserve"> PAGEREF _Toc48399764 \h </w:instrText>
         </w:r>
         <w:r>
           <w:rPr>
@@ -2071,7 +2608,7 @@
           <w:rPr>
             <w:noProof/>
           </w:rPr>
-          <w:t>17</w:t>
+          <w:t>20</w:t>
         </w:r>
         <w:r>
           <w:rPr>
@@ -2115,7 +2652,7 @@
       </w:pPr>
       <w:bookmarkStart w:id="0" w:name="_Toc264532856"/>
       <w:bookmarkStart w:id="1" w:name="__RefHeading___Toc332_241414611"/>
-      <w:bookmarkStart w:id="2" w:name="_Toc48317175"/>
+      <w:bookmarkStart w:id="2" w:name="_Toc48399736"/>
       <w:r>
         <w:t>Introduction</w:t>
       </w:r>
@@ -2155,7 +2692,7 @@
       </w:pPr>
       <w:bookmarkStart w:id="3" w:name="_Toc264532861"/>
       <w:bookmarkStart w:id="4" w:name="__RefHeading___Toc342_241414611"/>
-      <w:bookmarkStart w:id="5" w:name="_Toc48317176"/>
+      <w:bookmarkStart w:id="5" w:name="_Toc48399737"/>
       <w:r>
         <w:lastRenderedPageBreak/>
         <w:t>B</w:t>
@@ -2176,7 +2713,7 @@
         </w:numPr>
       </w:pPr>
       <w:bookmarkStart w:id="6" w:name="__RefHeading___Toc1341_241414611"/>
-      <w:bookmarkStart w:id="7" w:name="_Toc48317177"/>
+      <w:bookmarkStart w:id="7" w:name="_Toc48399738"/>
       <w:r>
         <w:t>2.1 Napster</w:t>
       </w:r>
@@ -2306,7 +2843,7 @@
         </w:numPr>
       </w:pPr>
       <w:bookmarkStart w:id="8" w:name="__RefHeading___Toc1358_241414611"/>
-      <w:bookmarkStart w:id="9" w:name="_Toc48317178"/>
+      <w:bookmarkStart w:id="9" w:name="_Toc48399739"/>
       <w:r>
         <w:t>2.2 Gnutella</w:t>
       </w:r>
@@ -2379,7 +2916,15 @@
         <w:ind w:firstLine="0"/>
       </w:pPr>
       <w:r>
-        <w:t>To query for a file, the client node sends a hash of the file keyword in a search request to all of its neighbours which in earlier versions of the Gnutella protocol was around 5 neighbours with a maximum of 7 hops. When a search result was found, the response was sent back along the search path to the requester.</w:t>
+        <w:t xml:space="preserve">To query for a file, the client node sends a hash of the file keyword in a search request to </w:t>
+      </w:r>
+      <w:proofErr w:type="gramStart"/>
+      <w:r>
+        <w:t>all of</w:t>
+      </w:r>
+      <w:proofErr w:type="gramEnd"/>
+      <w:r>
+        <w:t xml:space="preserve"> its neighbours which in earlier versions of the Gnutella protocol was around 5 neighbours with a maximum of 7 hops. When a search result was found, the response was sent back along the search path to the requester.</w:t>
       </w:r>
     </w:p>
     <w:p>
@@ -2401,7 +2946,7 @@
         <mc:AlternateContent>
           <mc:Choice Requires="wps">
             <w:drawing>
-              <wp:anchor distT="0" distB="0" distL="114300" distR="114300" simplePos="0" relativeHeight="251642880" behindDoc="0" locked="0" layoutInCell="1" allowOverlap="1" wp14:anchorId="2912D9A4" wp14:editId="533423D8">
+              <wp:anchor distT="0" distB="0" distL="114300" distR="114300" simplePos="0" relativeHeight="251635712" behindDoc="0" locked="0" layoutInCell="1" allowOverlap="1" wp14:anchorId="2912D9A4" wp14:editId="533423D8">
                 <wp:simplePos x="0" y="0"/>
                 <wp:positionH relativeFrom="column">
                   <wp:posOffset>880745</wp:posOffset>
@@ -2489,7 +3034,7 @@
                 <v:stroke joinstyle="miter"/>
                 <v:path gradientshapeok="t" o:connecttype="rect"/>
               </v:shapetype>
-              <v:shape id="Text Box 12" o:spid="_x0000_s1026" type="#_x0000_t202" style="position:absolute;left:0;text-align:left;margin-left:69.35pt;margin-top:184.3pt;width:229.8pt;height:.05pt;z-index:251642880;visibility:visible;mso-wrap-style:square;mso-wrap-distance-left:9pt;mso-wrap-distance-top:0;mso-wrap-distance-right:9pt;mso-wrap-distance-bottom:0;mso-position-horizontal:absolute;mso-position-horizontal-relative:text;mso-position-vertical:absolute;mso-position-vertical-relative:text;v-text-anchor:top" o:gfxdata="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" stroked="f">
+              <v:shape id="Text Box 12" o:spid="_x0000_s1026" type="#_x0000_t202" style="position:absolute;left:0;text-align:left;margin-left:69.35pt;margin-top:184.3pt;width:229.8pt;height:.05pt;z-index:251635712;visibility:visible;mso-wrap-style:square;mso-wrap-distance-left:9pt;mso-wrap-distance-top:0;mso-wrap-distance-right:9pt;mso-wrap-distance-bottom:0;mso-position-horizontal:absolute;mso-position-horizontal-relative:text;mso-position-vertical:absolute;mso-position-vertical-relative:text;v-text-anchor:top" o:gfxdata="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" stroked="f">
                 <v:textbox style="mso-fit-shape-to-text:t" inset="0,0,0,0">
                   <w:txbxContent>
                     <w:p>
@@ -2539,7 +3084,7 @@
           <w:noProof/>
         </w:rPr>
         <w:drawing>
-          <wp:anchor distT="0" distB="0" distL="114300" distR="114300" simplePos="0" relativeHeight="251640832" behindDoc="0" locked="0" layoutInCell="1" allowOverlap="1" wp14:anchorId="4E6551FE">
+          <wp:anchor distT="0" distB="0" distL="114300" distR="114300" simplePos="0" relativeHeight="251633664" behindDoc="0" locked="0" layoutInCell="1" allowOverlap="1" wp14:anchorId="4E6551FE">
             <wp:simplePos x="0" y="0"/>
             <wp:positionH relativeFrom="margin">
               <wp:align>center</wp:align>
@@ -2600,7 +3145,39 @@
         <w:ind w:firstLine="0"/>
       </w:pPr>
       <w:r>
-        <w:t xml:space="preserve">However, since v0.6 of the protocol, the structure was changed to a leaf and ultra node (peer) structure; with leaf nodes connected to a small set of ultra nodes (around 3) and the ultra nodes having a high degree of connectivity with other ultra nodes (more than 32). When leaf nodes are bootstrapping, they send their keyword hash list (Query Routing Table) to its connected ultra-peers which merge that list with their own and exchange the new list with neighbouring ultra-peers. Search results were </w:t>
+        <w:t xml:space="preserve">However, since v0.6 of the protocol, the structure was changed to a leaf and </w:t>
+      </w:r>
+      <w:proofErr w:type="spellStart"/>
+      <w:r>
+        <w:t>ultra node</w:t>
+      </w:r>
+      <w:proofErr w:type="spellEnd"/>
+      <w:r>
+        <w:t xml:space="preserve"> (peer) structure; with leaf nodes connected to a small set of </w:t>
+      </w:r>
+      <w:proofErr w:type="spellStart"/>
+      <w:r>
+        <w:t>ultra nodes</w:t>
+      </w:r>
+      <w:proofErr w:type="spellEnd"/>
+      <w:r>
+        <w:t xml:space="preserve"> (around 3) and the </w:t>
+      </w:r>
+      <w:proofErr w:type="spellStart"/>
+      <w:r>
+        <w:t>ultra nodes</w:t>
+      </w:r>
+      <w:proofErr w:type="spellEnd"/>
+      <w:r>
+        <w:t xml:space="preserve"> having a high degree of connectivity with other </w:t>
+      </w:r>
+      <w:proofErr w:type="spellStart"/>
+      <w:r>
+        <w:t>ultra nodes</w:t>
+      </w:r>
+      <w:proofErr w:type="spellEnd"/>
+      <w:r>
+        <w:t xml:space="preserve"> (more than 32). When leaf nodes are bootstrapping, they send their keyword hash list (Query Routing Table) to its connected ultra-peers which merge that list with their own and exchange the new list with neighbouring ultra-peers. Search results were </w:t>
       </w:r>
       <w:r>
         <w:t>sent</w:t>
@@ -2699,7 +3276,7 @@
         </w:numPr>
       </w:pPr>
       <w:bookmarkStart w:id="10" w:name="__RefHeading___Toc538_2916278919"/>
-      <w:bookmarkStart w:id="11" w:name="_Toc48317179"/>
+      <w:bookmarkStart w:id="11" w:name="_Toc48399740"/>
       <w:r>
         <w:t>2.3 Content Addressable Network (CAN)</w:t>
       </w:r>
@@ -2722,7 +3299,15 @@
         <w:t xml:space="preserve">Content Addressable Network </w:t>
       </w:r>
       <w:r>
-        <w:t xml:space="preserve">is a term coined by Ratnasamy et al. to describe a distributed, internet-scale hash-table which they proposed could serve as improvements to peer-to-peer file sharing systems like Napster and Gnutella </w:t>
+        <w:t xml:space="preserve">is a term coined by </w:t>
+      </w:r>
+      <w:proofErr w:type="spellStart"/>
+      <w:r>
+        <w:t>Ratnasamy</w:t>
+      </w:r>
+      <w:proofErr w:type="spellEnd"/>
+      <w:r>
+        <w:t xml:space="preserve"> et al. to describe a distributed, internet-scale hash-table which they proposed could serve as improvements to peer-to-peer file sharing systems like Napster and Gnutella </w:t>
       </w:r>
       <w:r>
         <w:fldChar w:fldCharType="begin" w:fldLock="1"/>
@@ -2769,7 +3354,7 @@
         </w:rPr>
         <w:lastRenderedPageBreak/>
         <w:drawing>
-          <wp:anchor distT="0" distB="0" distL="114300" distR="114300" simplePos="0" relativeHeight="251646976" behindDoc="0" locked="0" layoutInCell="1" allowOverlap="1" wp14:anchorId="6AFF1814">
+          <wp:anchor distT="0" distB="0" distL="114300" distR="114300" simplePos="0" relativeHeight="251639808" behindDoc="0" locked="0" layoutInCell="1" allowOverlap="1" wp14:anchorId="6AFF1814">
             <wp:simplePos x="0" y="0"/>
             <wp:positionH relativeFrom="margin">
               <wp:posOffset>515620</wp:posOffset>
@@ -2839,7 +3424,7 @@
         <mc:AlternateContent>
           <mc:Choice Requires="wps">
             <w:drawing>
-              <wp:anchor distT="0" distB="0" distL="114300" distR="114300" simplePos="0" relativeHeight="251645952" behindDoc="0" locked="0" layoutInCell="1" allowOverlap="1" wp14:anchorId="56DA8A73" wp14:editId="18FE2FD4">
+              <wp:anchor distT="0" distB="0" distL="114300" distR="114300" simplePos="0" relativeHeight="251638784" behindDoc="0" locked="0" layoutInCell="1" allowOverlap="1" wp14:anchorId="56DA8A73" wp14:editId="18FE2FD4">
                 <wp:simplePos x="0" y="0"/>
                 <wp:positionH relativeFrom="column">
                   <wp:posOffset>677545</wp:posOffset>
@@ -2922,7 +3507,7 @@
           </mc:Choice>
           <mc:Fallback>
             <w:pict>
-              <v:shape w14:anchorId="56DA8A73" id="Text Box 15" o:spid="_x0000_s1027" type="#_x0000_t202" style="position:absolute;left:0;text-align:left;margin-left:53.35pt;margin-top:161.25pt;width:261.75pt;height:.05pt;z-index:251645952;visibility:visible;mso-wrap-style:square;mso-wrap-distance-left:9pt;mso-wrap-distance-top:0;mso-wrap-distance-right:9pt;mso-wrap-distance-bottom:0;mso-position-horizontal:absolute;mso-position-horizontal-relative:text;mso-position-vertical:absolute;mso-position-vertical-relative:text;v-text-anchor:top" o:gfxdata="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" stroked="f">
+              <v:shape w14:anchorId="56DA8A73" id="Text Box 15" o:spid="_x0000_s1027" type="#_x0000_t202" style="position:absolute;left:0;text-align:left;margin-left:53.35pt;margin-top:161.25pt;width:261.75pt;height:.05pt;z-index:251638784;visibility:visible;mso-wrap-style:square;mso-wrap-distance-left:9pt;mso-wrap-distance-top:0;mso-wrap-distance-right:9pt;mso-wrap-distance-bottom:0;mso-position-horizontal:absolute;mso-position-horizontal-relative:text;mso-position-vertical:absolute;mso-position-vertical-relative:text;v-text-anchor:top" o:gfxdata="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" stroked="f">
                 <v:textbox style="mso-fit-shape-to-text:t" inset="0,0,0,0">
                   <w:txbxContent>
                     <w:p>
@@ -2971,7 +3556,7 @@
           <w:noProof/>
         </w:rPr>
         <w:drawing>
-          <wp:anchor distT="0" distB="0" distL="114300" distR="114300" simplePos="0" relativeHeight="251643904" behindDoc="0" locked="0" layoutInCell="1" allowOverlap="1" wp14:anchorId="768ED92B">
+          <wp:anchor distT="0" distB="0" distL="114300" distR="114300" simplePos="0" relativeHeight="251636736" behindDoc="0" locked="0" layoutInCell="1" allowOverlap="1" wp14:anchorId="768ED92B">
             <wp:simplePos x="0" y="0"/>
             <wp:positionH relativeFrom="margin">
               <wp:align>center</wp:align>
@@ -3035,7 +3620,7 @@
         <mc:AlternateContent>
           <mc:Choice Requires="wps">
             <w:drawing>
-              <wp:anchor distT="0" distB="0" distL="114300" distR="114300" simplePos="0" relativeHeight="251649024" behindDoc="0" locked="0" layoutInCell="1" allowOverlap="1" wp14:anchorId="4E8B6E76" wp14:editId="56197E1B">
+              <wp:anchor distT="0" distB="0" distL="114300" distR="114300" simplePos="0" relativeHeight="251641856" behindDoc="0" locked="0" layoutInCell="1" allowOverlap="1" wp14:anchorId="4E8B6E76" wp14:editId="56197E1B">
                 <wp:simplePos x="0" y="0"/>
                 <wp:positionH relativeFrom="column">
                   <wp:posOffset>516890</wp:posOffset>
@@ -3118,7 +3703,7 @@
           </mc:Choice>
           <mc:Fallback>
             <w:pict>
-              <v:shape w14:anchorId="4E8B6E76" id="Text Box 16" o:spid="_x0000_s1028" type="#_x0000_t202" style="position:absolute;left:0;text-align:left;margin-left:40.7pt;margin-top:459.65pt;width:287.1pt;height:.05pt;z-index:251649024;visibility:visible;mso-wrap-style:square;mso-wrap-distance-left:9pt;mso-wrap-distance-top:0;mso-wrap-distance-right:9pt;mso-wrap-distance-bottom:0;mso-position-horizontal:absolute;mso-position-horizontal-relative:text;mso-position-vertical:absolute;mso-position-vertical-relative:text;v-text-anchor:top" o:gfxdata="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" stroked="f">
+              <v:shape w14:anchorId="4E8B6E76" id="Text Box 16" o:spid="_x0000_s1028" type="#_x0000_t202" style="position:absolute;left:0;text-align:left;margin-left:40.7pt;margin-top:459.65pt;width:287.1pt;height:.05pt;z-index:251641856;visibility:visible;mso-wrap-style:square;mso-wrap-distance-left:9pt;mso-wrap-distance-top:0;mso-wrap-distance-right:9pt;mso-wrap-distance-bottom:0;mso-position-horizontal:absolute;mso-position-horizontal-relative:text;mso-position-vertical:absolute;mso-position-vertical-relative:text;v-text-anchor:top" o:gfxdata="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" stroked="f">
                 <v:textbox style="mso-fit-shape-to-text:t" inset="0,0,0,0">
                   <w:txbxContent>
                     <w:p>
@@ -3278,7 +3863,7 @@
         </w:numPr>
       </w:pPr>
       <w:bookmarkStart w:id="12" w:name="__RefHeading___Toc540_2916278919"/>
-      <w:bookmarkStart w:id="13" w:name="_Toc48317180"/>
+      <w:bookmarkStart w:id="13" w:name="_Toc48399741"/>
       <w:r>
         <w:t>2.4 Chord</w:t>
       </w:r>
@@ -3297,7 +3882,7 @@
         <mc:AlternateContent>
           <mc:Choice Requires="wps">
             <w:drawing>
-              <wp:anchor distT="0" distB="0" distL="114300" distR="114300" simplePos="0" relativeHeight="251652096" behindDoc="0" locked="0" layoutInCell="1" allowOverlap="1" wp14:anchorId="08E0A0FA" wp14:editId="2C8C5324">
+              <wp:anchor distT="0" distB="0" distL="114300" distR="114300" simplePos="0" relativeHeight="251644928" behindDoc="0" locked="0" layoutInCell="1" allowOverlap="1" wp14:anchorId="08E0A0FA" wp14:editId="2C8C5324">
                 <wp:simplePos x="0" y="0"/>
                 <wp:positionH relativeFrom="column">
                   <wp:posOffset>1097280</wp:posOffset>
@@ -3381,7 +3966,7 @@
           </mc:Choice>
           <mc:Fallback>
             <w:pict>
-              <v:shape w14:anchorId="08E0A0FA" id="Text Box 17" o:spid="_x0000_s1029" type="#_x0000_t202" style="position:absolute;left:0;text-align:left;margin-left:86.4pt;margin-top:266.85pt;width:195.7pt;height:.05pt;z-index:251652096;visibility:visible;mso-wrap-style:square;mso-wrap-distance-left:9pt;mso-wrap-distance-top:0;mso-wrap-distance-right:9pt;mso-wrap-distance-bottom:0;mso-position-horizontal:absolute;mso-position-horizontal-relative:text;mso-position-vertical:absolute;mso-position-vertical-relative:text;v-text-anchor:top" o:gfxdata="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" stroked="f">
+              <v:shape w14:anchorId="08E0A0FA" id="Text Box 17" o:spid="_x0000_s1029" type="#_x0000_t202" style="position:absolute;left:0;text-align:left;margin-left:86.4pt;margin-top:266.85pt;width:195.7pt;height:.05pt;z-index:251644928;visibility:visible;mso-wrap-style:square;mso-wrap-distance-left:9pt;mso-wrap-distance-top:0;mso-wrap-distance-right:9pt;mso-wrap-distance-bottom:0;mso-position-horizontal:absolute;mso-position-horizontal-relative:text;mso-position-vertical:absolute;mso-position-vertical-relative:text;v-text-anchor:top" o:gfxdata="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" stroked="f">
                 <v:textbox style="mso-fit-shape-to-text:t" inset="0,0,0,0">
                   <w:txbxContent>
                     <w:p>
@@ -3524,7 +4109,7 @@
           <w:noProof/>
         </w:rPr>
         <w:drawing>
-          <wp:anchor distT="0" distB="0" distL="114300" distR="114300" simplePos="0" relativeHeight="251650048" behindDoc="0" locked="0" layoutInCell="1" allowOverlap="1" wp14:anchorId="6546F22B">
+          <wp:anchor distT="0" distB="0" distL="114300" distR="114300" simplePos="0" relativeHeight="251642880" behindDoc="0" locked="0" layoutInCell="1" allowOverlap="1" wp14:anchorId="6546F22B">
             <wp:simplePos x="0" y="0"/>
             <wp:positionH relativeFrom="margin">
               <wp:posOffset>1286510</wp:posOffset>
@@ -3613,6 +4198,7 @@
       <w:r>
         <w:t xml:space="preserve">entry </w:t>
       </w:r>
+      <w:proofErr w:type="spellStart"/>
       <w:r>
         <w:rPr>
           <w:i/>
@@ -3620,6 +4206,7 @@
         </w:rPr>
         <w:t>i</w:t>
       </w:r>
+      <w:proofErr w:type="spellEnd"/>
       <w:r>
         <w:t xml:space="preserve"> in the table being a node that succeeds by at least 2</w:t>
       </w:r>
@@ -3710,7 +4297,7 @@
         <mc:AlternateContent>
           <mc:Choice Requires="wps">
             <w:drawing>
-              <wp:anchor distT="0" distB="0" distL="114300" distR="114300" simplePos="0" relativeHeight="251657216" behindDoc="0" locked="0" layoutInCell="1" allowOverlap="1" wp14:anchorId="6B352D54" wp14:editId="7218CFCC">
+              <wp:anchor distT="0" distB="0" distL="114300" distR="114300" simplePos="0" relativeHeight="251650048" behindDoc="0" locked="0" layoutInCell="1" allowOverlap="1" wp14:anchorId="6B352D54" wp14:editId="7218CFCC">
                 <wp:simplePos x="0" y="0"/>
                 <wp:positionH relativeFrom="margin">
                   <wp:posOffset>2407588</wp:posOffset>
@@ -3797,7 +4384,7 @@
           </mc:Choice>
           <mc:Fallback>
             <w:pict>
-              <v:shape w14:anchorId="6B352D54" id="Text Box 19" o:spid="_x0000_s1030" type="#_x0000_t202" style="position:absolute;left:0;text-align:left;margin-left:189.55pt;margin-top:174.5pt;width:214.1pt;height:.05pt;z-index:251657216;visibility:visible;mso-wrap-style:square;mso-width-percent:0;mso-wrap-distance-left:9pt;mso-wrap-distance-top:0;mso-wrap-distance-right:9pt;mso-wrap-distance-bottom:0;mso-position-horizontal:absolute;mso-position-horizontal-relative:margin;mso-position-vertical:absolute;mso-position-vertical-relative:text;mso-width-percent:0;mso-width-relative:margin;v-text-anchor:top" o:gfxdata="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" stroked="f">
+              <v:shape w14:anchorId="6B352D54" id="Text Box 19" o:spid="_x0000_s1030" type="#_x0000_t202" style="position:absolute;left:0;text-align:left;margin-left:189.55pt;margin-top:174.5pt;width:214.1pt;height:.05pt;z-index:251650048;visibility:visible;mso-wrap-style:square;mso-width-percent:0;mso-wrap-distance-left:9pt;mso-wrap-distance-top:0;mso-wrap-distance-right:9pt;mso-wrap-distance-bottom:0;mso-position-horizontal:absolute;mso-position-horizontal-relative:margin;mso-position-vertical:absolute;mso-position-vertical-relative:text;mso-width-percent:0;mso-width-relative:margin;v-text-anchor:top" o:gfxdata="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" stroked="f">
                 <v:textbox style="mso-fit-shape-to-text:t" inset="0,0,0,0">
                   <w:txbxContent>
                     <w:p>
@@ -3847,7 +4434,7 @@
           <w:noProof/>
         </w:rPr>
         <w:drawing>
-          <wp:anchor distT="0" distB="0" distL="114300" distR="114300" simplePos="0" relativeHeight="251658240" behindDoc="0" locked="0" layoutInCell="1" allowOverlap="1">
+          <wp:anchor distT="0" distB="0" distL="114300" distR="114300" simplePos="0" relativeHeight="251651072" behindDoc="0" locked="0" layoutInCell="1" allowOverlap="1">
             <wp:simplePos x="0" y="0"/>
             <wp:positionH relativeFrom="column">
               <wp:posOffset>2410460</wp:posOffset>
@@ -3899,7 +4486,7 @@
         <mc:AlternateContent>
           <mc:Choice Requires="wpg">
             <w:drawing>
-              <wp:anchor distT="0" distB="0" distL="114300" distR="114300" simplePos="0" relativeHeight="251655168" behindDoc="0" locked="0" layoutInCell="1" allowOverlap="1">
+              <wp:anchor distT="0" distB="0" distL="114300" distR="114300" simplePos="0" relativeHeight="251648000" behindDoc="0" locked="0" layoutInCell="1" allowOverlap="1">
                 <wp:simplePos x="0" y="0"/>
                 <wp:positionH relativeFrom="column">
                   <wp:posOffset>-239533</wp:posOffset>
@@ -4020,7 +4607,7 @@
           </mc:Choice>
           <mc:Fallback>
             <w:pict>
-              <v:group id="Group 20" o:spid="_x0000_s1031" style="position:absolute;left:0;text-align:left;margin-left:-18.85pt;margin-top:20.25pt;width:202.25pt;height:203.9pt;z-index:251655168" coordsize="25685,25895" o:gfxdata="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">
+              <v:group id="Group 20" o:spid="_x0000_s1031" style="position:absolute;left:0;text-align:left;margin-left:-18.85pt;margin-top:20.25pt;width:202.25pt;height:203.9pt;z-index:251648000" coordsize="25685,25895" o:gfxdata="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">
                 <v:shapetype id="_x0000_t75" coordsize="21600,21600" o:spt="75" o:preferrelative="t" path="m@4@5l@4@11@9@11@9@5xe" filled="f" stroked="f">
                   <v:stroke joinstyle="miter"/>
                   <v:formulas>
@@ -4138,7 +4725,7 @@
         </w:numPr>
         <w:ind w:left="216"/>
       </w:pPr>
-      <w:bookmarkStart w:id="14" w:name="_Toc48317181"/>
+      <w:bookmarkStart w:id="14" w:name="_Toc48399742"/>
       <w:r>
         <w:lastRenderedPageBreak/>
         <w:t>2.5 Kademlia</w:t>
@@ -4204,7 +4791,7 @@
         <mc:AlternateContent>
           <mc:Choice Requires="wpg">
             <w:drawing>
-              <wp:anchor distT="0" distB="0" distL="114300" distR="114300" simplePos="0" relativeHeight="251660288" behindDoc="0" locked="0" layoutInCell="1" allowOverlap="1">
+              <wp:anchor distT="0" distB="0" distL="114300" distR="114300" simplePos="0" relativeHeight="251653120" behindDoc="0" locked="0" layoutInCell="1" allowOverlap="1">
                 <wp:simplePos x="0" y="0"/>
                 <wp:positionH relativeFrom="margin">
                   <wp:align>center</wp:align>
@@ -4330,7 +4917,7 @@
           </mc:Choice>
           <mc:Fallback>
             <w:pict>
-              <v:group id="Group 24" o:spid="_x0000_s1034" style="position:absolute;margin-left:0;margin-top:41.7pt;width:328.05pt;height:217.8pt;z-index:251660288;mso-position-horizontal:center;mso-position-horizontal-relative:margin" coordsize="41662,27660" o:gfxdata="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">
+              <v:group id="Group 24" o:spid="_x0000_s1034" style="position:absolute;margin-left:0;margin-top:41.7pt;width:328.05pt;height:217.8pt;z-index:251653120;mso-position-horizontal:center;mso-position-horizontal-relative:margin" coordsize="41662,27660" o:gfxdata="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